<commit_message>
Initial logic update from test-bench control to prototype control
</commit_message>
<xml_diff>
--- a/HCHPversion/Test Conclusion of Prototype for HCHPversion.docx
+++ b/HCHPversion/Test Conclusion of Prototype for HCHPversion.docx
@@ -881,6 +881,89 @@
       </w:r>
       <w:r>
         <w:t>communication program set up like: terminator, SendItemFlag set up.</w:t>
+      </w:r>
+    </w:p>
+    <w:p/>
+    <w:p>
+      <w:r>
+        <w:rPr>
+          <w:rFonts w:hint="eastAsia"/>
+        </w:rPr>
+        <w:t>2</w:t>
+      </w:r>
+      <w:r>
+        <w:t>0210521</w:t>
+      </w:r>
+    </w:p>
+    <w:p>
+      <w:pPr>
+        <w:pStyle w:val="a7"/>
+        <w:numPr>
+          <w:ilvl w:val="0"/>
+          <w:numId w:val="3"/>
+        </w:numPr>
+        <w:ind w:firstLineChars="0"/>
+      </w:pPr>
+      <w:r>
+        <w:rPr>
+          <w:rFonts w:hint="eastAsia"/>
+        </w:rPr>
+        <w:t>The</w:t>
+      </w:r>
+      <w:r>
+        <w:t xml:space="preserve"> RTG strategy for cable-driven system may follow the proces</w:t>
+      </w:r>
+      <w:r>
+        <w:t xml:space="preserve">s: Actuation system shut off (upright </w:t>
+      </w:r>
+      <w:r>
+        <w:t>posture</w:t>
+      </w:r>
+      <w:r>
+        <w:t>)</w:t>
+      </w:r>
+      <w:r>
+        <w:t xml:space="preserve"> </w:t>
+      </w:r>
+      <w:r>
+        <w:sym w:font="Wingdings" w:char="F0E0"/>
+      </w:r>
+      <w:r>
+        <w:t xml:space="preserve"> Small reference torque for cable tension (</w:t>
+      </w:r>
+      <w:r>
+        <w:t>slight bending</w:t>
+      </w:r>
+      <w:r>
+        <w:t>)</w:t>
+      </w:r>
+      <w:r>
+        <w:t xml:space="preserve"> </w:t>
+      </w:r>
+      <w:r>
+        <w:sym w:font="Wingdings" w:char="F0E0"/>
+      </w:r>
+      <w:r>
+        <w:t xml:space="preserve"> Normal RTG strategy (deep bending)</w:t>
+      </w:r>
+    </w:p>
+    <w:p>
+      <w:pPr>
+        <w:pStyle w:val="a7"/>
+        <w:numPr>
+          <w:ilvl w:val="0"/>
+          <w:numId w:val="3"/>
+        </w:numPr>
+        <w:ind w:firstLineChars="0"/>
+      </w:pPr>
+      <w:r>
+        <w:rPr>
+          <w:rFonts w:hint="eastAsia"/>
+        </w:rPr>
+        <w:t>R</w:t>
+      </w:r>
+      <w:r>
+        <w:t>emember to saving data</w:t>
       </w:r>
     </w:p>
     <w:sectPr>
@@ -1236,6 +1319,119 @@
     </w:lvl>
   </w:abstractNum>
   <w:abstractNum w:abstractNumId="2" w15:restartNumberingAfterBreak="0">
+    <w:nsid w:val="14F2478B"/>
+    <w:multiLevelType w:val="hybridMultilevel"/>
+    <w:tmpl w:val="D35621FA"/>
+    <w:lvl w:ilvl="0" w:tplc="04090001">
+      <w:start w:val="1"/>
+      <w:numFmt w:val="bullet"/>
+      <w:lvlText w:val=""/>
+      <w:lvlJc w:val="left"/>
+      <w:pPr>
+        <w:ind w:left="420" w:hanging="420"/>
+      </w:pPr>
+      <w:rPr>
+        <w:rFonts w:ascii="Wingdings" w:hAnsi="Wingdings" w:hint="default"/>
+      </w:rPr>
+    </w:lvl>
+    <w:lvl w:ilvl="1" w:tplc="04090003" w:tentative="1">
+      <w:start w:val="1"/>
+      <w:numFmt w:val="bullet"/>
+      <w:lvlText w:val=""/>
+      <w:lvlJc w:val="left"/>
+      <w:pPr>
+        <w:ind w:left="840" w:hanging="420"/>
+      </w:pPr>
+      <w:rPr>
+        <w:rFonts w:ascii="Wingdings" w:hAnsi="Wingdings" w:hint="default"/>
+      </w:rPr>
+    </w:lvl>
+    <w:lvl w:ilvl="2" w:tplc="04090005" w:tentative="1">
+      <w:start w:val="1"/>
+      <w:numFmt w:val="bullet"/>
+      <w:lvlText w:val=""/>
+      <w:lvlJc w:val="left"/>
+      <w:pPr>
+        <w:ind w:left="1260" w:hanging="420"/>
+      </w:pPr>
+      <w:rPr>
+        <w:rFonts w:ascii="Wingdings" w:hAnsi="Wingdings" w:hint="default"/>
+      </w:rPr>
+    </w:lvl>
+    <w:lvl w:ilvl="3" w:tplc="04090001" w:tentative="1">
+      <w:start w:val="1"/>
+      <w:numFmt w:val="bullet"/>
+      <w:lvlText w:val=""/>
+      <w:lvlJc w:val="left"/>
+      <w:pPr>
+        <w:ind w:left="1680" w:hanging="420"/>
+      </w:pPr>
+      <w:rPr>
+        <w:rFonts w:ascii="Wingdings" w:hAnsi="Wingdings" w:hint="default"/>
+      </w:rPr>
+    </w:lvl>
+    <w:lvl w:ilvl="4" w:tplc="04090003" w:tentative="1">
+      <w:start w:val="1"/>
+      <w:numFmt w:val="bullet"/>
+      <w:lvlText w:val=""/>
+      <w:lvlJc w:val="left"/>
+      <w:pPr>
+        <w:ind w:left="2100" w:hanging="420"/>
+      </w:pPr>
+      <w:rPr>
+        <w:rFonts w:ascii="Wingdings" w:hAnsi="Wingdings" w:hint="default"/>
+      </w:rPr>
+    </w:lvl>
+    <w:lvl w:ilvl="5" w:tplc="04090005" w:tentative="1">
+      <w:start w:val="1"/>
+      <w:numFmt w:val="bullet"/>
+      <w:lvlText w:val=""/>
+      <w:lvlJc w:val="left"/>
+      <w:pPr>
+        <w:ind w:left="2520" w:hanging="420"/>
+      </w:pPr>
+      <w:rPr>
+        <w:rFonts w:ascii="Wingdings" w:hAnsi="Wingdings" w:hint="default"/>
+      </w:rPr>
+    </w:lvl>
+    <w:lvl w:ilvl="6" w:tplc="04090001" w:tentative="1">
+      <w:start w:val="1"/>
+      <w:numFmt w:val="bullet"/>
+      <w:lvlText w:val=""/>
+      <w:lvlJc w:val="left"/>
+      <w:pPr>
+        <w:ind w:left="2940" w:hanging="420"/>
+      </w:pPr>
+      <w:rPr>
+        <w:rFonts w:ascii="Wingdings" w:hAnsi="Wingdings" w:hint="default"/>
+      </w:rPr>
+    </w:lvl>
+    <w:lvl w:ilvl="7" w:tplc="04090003" w:tentative="1">
+      <w:start w:val="1"/>
+      <w:numFmt w:val="bullet"/>
+      <w:lvlText w:val=""/>
+      <w:lvlJc w:val="left"/>
+      <w:pPr>
+        <w:ind w:left="3360" w:hanging="420"/>
+      </w:pPr>
+      <w:rPr>
+        <w:rFonts w:ascii="Wingdings" w:hAnsi="Wingdings" w:hint="default"/>
+      </w:rPr>
+    </w:lvl>
+    <w:lvl w:ilvl="8" w:tplc="04090005" w:tentative="1">
+      <w:start w:val="1"/>
+      <w:numFmt w:val="bullet"/>
+      <w:lvlText w:val=""/>
+      <w:lvlJc w:val="left"/>
+      <w:pPr>
+        <w:ind w:left="3780" w:hanging="420"/>
+      </w:pPr>
+      <w:rPr>
+        <w:rFonts w:ascii="Wingdings" w:hAnsi="Wingdings" w:hint="default"/>
+      </w:rPr>
+    </w:lvl>
+  </w:abstractNum>
+  <w:abstractNum w:abstractNumId="3" w15:restartNumberingAfterBreak="0">
     <w:nsid w:val="20870CB6"/>
     <w:multiLevelType w:val="hybridMultilevel"/>
     <w:tmpl w:val="BA08415C"/>
@@ -1348,7 +1544,7 @@
       </w:rPr>
     </w:lvl>
   </w:abstractNum>
-  <w:abstractNum w:abstractNumId="3" w15:restartNumberingAfterBreak="0">
+  <w:abstractNum w:abstractNumId="4" w15:restartNumberingAfterBreak="0">
     <w:nsid w:val="3F8337DC"/>
     <w:multiLevelType w:val="hybridMultilevel"/>
     <w:tmpl w:val="CFD0FEFE"/>
@@ -1461,7 +1657,7 @@
       </w:rPr>
     </w:lvl>
   </w:abstractNum>
-  <w:abstractNum w:abstractNumId="4" w15:restartNumberingAfterBreak="0">
+  <w:abstractNum w:abstractNumId="5" w15:restartNumberingAfterBreak="0">
     <w:nsid w:val="42841381"/>
     <w:multiLevelType w:val="hybridMultilevel"/>
     <w:tmpl w:val="04020722"/>
@@ -1574,7 +1770,7 @@
       </w:rPr>
     </w:lvl>
   </w:abstractNum>
-  <w:abstractNum w:abstractNumId="5" w15:restartNumberingAfterBreak="0">
+  <w:abstractNum w:abstractNumId="6" w15:restartNumberingAfterBreak="0">
     <w:nsid w:val="4DCF4B54"/>
     <w:multiLevelType w:val="hybridMultilevel"/>
     <w:tmpl w:val="10226512"/>
@@ -1687,7 +1883,7 @@
       </w:rPr>
     </w:lvl>
   </w:abstractNum>
-  <w:abstractNum w:abstractNumId="6" w15:restartNumberingAfterBreak="0">
+  <w:abstractNum w:abstractNumId="7" w15:restartNumberingAfterBreak="0">
     <w:nsid w:val="51835BF9"/>
     <w:multiLevelType w:val="hybridMultilevel"/>
     <w:tmpl w:val="5CFED844"/>
@@ -1800,7 +1996,7 @@
       </w:rPr>
     </w:lvl>
   </w:abstractNum>
-  <w:abstractNum w:abstractNumId="7" w15:restartNumberingAfterBreak="0">
+  <w:abstractNum w:abstractNumId="8" w15:restartNumberingAfterBreak="0">
     <w:nsid w:val="59445D13"/>
     <w:multiLevelType w:val="hybridMultilevel"/>
     <w:tmpl w:val="E8A80F00"/>
@@ -1913,7 +2109,7 @@
       </w:rPr>
     </w:lvl>
   </w:abstractNum>
-  <w:abstractNum w:abstractNumId="8" w15:restartNumberingAfterBreak="0">
+  <w:abstractNum w:abstractNumId="9" w15:restartNumberingAfterBreak="0">
     <w:nsid w:val="63464EFA"/>
     <w:multiLevelType w:val="hybridMultilevel"/>
     <w:tmpl w:val="C1BA7E2E"/>
@@ -2026,7 +2222,7 @@
       </w:rPr>
     </w:lvl>
   </w:abstractNum>
-  <w:abstractNum w:abstractNumId="9" w15:restartNumberingAfterBreak="0">
+  <w:abstractNum w:abstractNumId="10" w15:restartNumberingAfterBreak="0">
     <w:nsid w:val="694D0C5B"/>
     <w:multiLevelType w:val="hybridMultilevel"/>
     <w:tmpl w:val="84DC5F30"/>
@@ -2139,7 +2335,7 @@
       </w:rPr>
     </w:lvl>
   </w:abstractNum>
-  <w:abstractNum w:abstractNumId="10" w15:restartNumberingAfterBreak="0">
+  <w:abstractNum w:abstractNumId="11" w15:restartNumberingAfterBreak="0">
     <w:nsid w:val="6ADE2566"/>
     <w:multiLevelType w:val="hybridMultilevel"/>
     <w:tmpl w:val="172E8766"/>
@@ -2252,7 +2448,7 @@
       </w:rPr>
     </w:lvl>
   </w:abstractNum>
-  <w:abstractNum w:abstractNumId="11" w15:restartNumberingAfterBreak="0">
+  <w:abstractNum w:abstractNumId="12" w15:restartNumberingAfterBreak="0">
     <w:nsid w:val="7B3F625F"/>
     <w:multiLevelType w:val="hybridMultilevel"/>
     <w:tmpl w:val="39F24138"/>
@@ -2365,7 +2561,7 @@
       </w:rPr>
     </w:lvl>
   </w:abstractNum>
-  <w:abstractNum w:abstractNumId="12" w15:restartNumberingAfterBreak="0">
+  <w:abstractNum w:abstractNumId="13" w15:restartNumberingAfterBreak="0">
     <w:nsid w:val="7BA9590D"/>
     <w:multiLevelType w:val="hybridMultilevel"/>
     <w:tmpl w:val="1332E09A"/>
@@ -2479,43 +2675,46 @@
     </w:lvl>
   </w:abstractNum>
   <w:num w:numId="1">
-    <w:abstractNumId w:val="11"/>
+    <w:abstractNumId w:val="12"/>
   </w:num>
   <w:num w:numId="2">
-    <w:abstractNumId w:val="2"/>
+    <w:abstractNumId w:val="3"/>
   </w:num>
   <w:num w:numId="3">
+    <w:abstractNumId w:val="9"/>
+  </w:num>
+  <w:num w:numId="4">
+    <w:abstractNumId w:val="4"/>
+  </w:num>
+  <w:num w:numId="5">
+    <w:abstractNumId w:val="13"/>
+  </w:num>
+  <w:num w:numId="6">
     <w:abstractNumId w:val="8"/>
   </w:num>
-  <w:num w:numId="4">
-    <w:abstractNumId w:val="3"/>
-  </w:num>
-  <w:num w:numId="5">
-    <w:abstractNumId w:val="12"/>
-  </w:num>
-  <w:num w:numId="6">
-    <w:abstractNumId w:val="7"/>
-  </w:num>
   <w:num w:numId="7">
-    <w:abstractNumId w:val="9"/>
+    <w:abstractNumId w:val="10"/>
   </w:num>
   <w:num w:numId="8">
-    <w:abstractNumId w:val="4"/>
+    <w:abstractNumId w:val="5"/>
   </w:num>
   <w:num w:numId="9">
     <w:abstractNumId w:val="1"/>
   </w:num>
   <w:num w:numId="10">
+    <w:abstractNumId w:val="7"/>
+  </w:num>
+  <w:num w:numId="11">
     <w:abstractNumId w:val="6"/>
   </w:num>
-  <w:num w:numId="11">
-    <w:abstractNumId w:val="5"/>
-  </w:num>
   <w:num w:numId="12">
-    <w:abstractNumId w:val="10"/>
+    <w:abstractNumId w:val="11"/>
   </w:num>
   <w:num w:numId="13">
     <w:abstractNumId w:val="0"/>
+  </w:num>
+  <w:num w:numId="14">
+    <w:abstractNumId w:val="2"/>
   </w:num>
 </w:numbering>
 </file>

</xml_diff>

<commit_message>
High-level control handshake logic adding
</commit_message>
<xml_diff>
--- a/HCHPversion/Test Conclusion of Prototype for HCHPversion.docx
+++ b/HCHPversion/Test Conclusion of Prototype for HCHPversion.docx
@@ -964,6 +964,61 @@
       </w:r>
       <w:r>
         <w:t>emember to saving data</w:t>
+      </w:r>
+    </w:p>
+    <w:p/>
+    <w:p>
+      <w:r>
+        <w:rPr>
+          <w:rFonts w:hint="eastAsia"/>
+        </w:rPr>
+        <w:t>2</w:t>
+      </w:r>
+      <w:r>
+        <w:t>0210522</w:t>
+      </w:r>
+    </w:p>
+    <w:p>
+      <w:pPr>
+        <w:pStyle w:val="a7"/>
+        <w:numPr>
+          <w:ilvl w:val="0"/>
+          <w:numId w:val="3"/>
+        </w:numPr>
+        <w:ind w:firstLineChars="0"/>
+        <w:rPr>
+          <w:rFonts w:hint="eastAsia"/>
+        </w:rPr>
+      </w:pPr>
+      <w:r>
+        <w:t>The 'mode'</w:t>
+      </w:r>
+      <w:r>
+        <w:t xml:space="preserve"> </w:t>
+      </w:r>
+      <w:r>
+        <w:t xml:space="preserve">meaning </w:t>
+      </w:r>
+      <w:r>
+        <w:rPr>
+          <w:rFonts w:hint="eastAsia"/>
+        </w:rPr>
+        <w:t>in</w:t>
+      </w:r>
+      <w:r>
+        <w:t xml:space="preserve"> </w:t>
+      </w:r>
+      <w:r>
+        <w:rPr>
+          <w:rFonts w:hint="eastAsia"/>
+        </w:rPr>
+        <w:t>MCU</w:t>
+      </w:r>
+      <w:r>
+        <w:t xml:space="preserve"> program</w:t>
+      </w:r>
+      <w:r>
+        <w:t xml:space="preserve"> should be adjusted along with the UID strategy</w:t>
       </w:r>
     </w:p>
     <w:sectPr>
@@ -1206,6 +1261,119 @@
     </w:lvl>
   </w:abstractNum>
   <w:abstractNum w:abstractNumId="1" w15:restartNumberingAfterBreak="0">
+    <w:nsid w:val="0EAA4ED5"/>
+    <w:multiLevelType w:val="hybridMultilevel"/>
+    <w:tmpl w:val="FB322F58"/>
+    <w:lvl w:ilvl="0" w:tplc="04090001">
+      <w:start w:val="1"/>
+      <w:numFmt w:val="bullet"/>
+      <w:lvlText w:val=""/>
+      <w:lvlJc w:val="left"/>
+      <w:pPr>
+        <w:ind w:left="420" w:hanging="420"/>
+      </w:pPr>
+      <w:rPr>
+        <w:rFonts w:ascii="Wingdings" w:hAnsi="Wingdings" w:hint="default"/>
+      </w:rPr>
+    </w:lvl>
+    <w:lvl w:ilvl="1" w:tplc="04090003" w:tentative="1">
+      <w:start w:val="1"/>
+      <w:numFmt w:val="bullet"/>
+      <w:lvlText w:val=""/>
+      <w:lvlJc w:val="left"/>
+      <w:pPr>
+        <w:ind w:left="840" w:hanging="420"/>
+      </w:pPr>
+      <w:rPr>
+        <w:rFonts w:ascii="Wingdings" w:hAnsi="Wingdings" w:hint="default"/>
+      </w:rPr>
+    </w:lvl>
+    <w:lvl w:ilvl="2" w:tplc="04090005" w:tentative="1">
+      <w:start w:val="1"/>
+      <w:numFmt w:val="bullet"/>
+      <w:lvlText w:val=""/>
+      <w:lvlJc w:val="left"/>
+      <w:pPr>
+        <w:ind w:left="1260" w:hanging="420"/>
+      </w:pPr>
+      <w:rPr>
+        <w:rFonts w:ascii="Wingdings" w:hAnsi="Wingdings" w:hint="default"/>
+      </w:rPr>
+    </w:lvl>
+    <w:lvl w:ilvl="3" w:tplc="04090001" w:tentative="1">
+      <w:start w:val="1"/>
+      <w:numFmt w:val="bullet"/>
+      <w:lvlText w:val=""/>
+      <w:lvlJc w:val="left"/>
+      <w:pPr>
+        <w:ind w:left="1680" w:hanging="420"/>
+      </w:pPr>
+      <w:rPr>
+        <w:rFonts w:ascii="Wingdings" w:hAnsi="Wingdings" w:hint="default"/>
+      </w:rPr>
+    </w:lvl>
+    <w:lvl w:ilvl="4" w:tplc="04090003" w:tentative="1">
+      <w:start w:val="1"/>
+      <w:numFmt w:val="bullet"/>
+      <w:lvlText w:val=""/>
+      <w:lvlJc w:val="left"/>
+      <w:pPr>
+        <w:ind w:left="2100" w:hanging="420"/>
+      </w:pPr>
+      <w:rPr>
+        <w:rFonts w:ascii="Wingdings" w:hAnsi="Wingdings" w:hint="default"/>
+      </w:rPr>
+    </w:lvl>
+    <w:lvl w:ilvl="5" w:tplc="04090005" w:tentative="1">
+      <w:start w:val="1"/>
+      <w:numFmt w:val="bullet"/>
+      <w:lvlText w:val=""/>
+      <w:lvlJc w:val="left"/>
+      <w:pPr>
+        <w:ind w:left="2520" w:hanging="420"/>
+      </w:pPr>
+      <w:rPr>
+        <w:rFonts w:ascii="Wingdings" w:hAnsi="Wingdings" w:hint="default"/>
+      </w:rPr>
+    </w:lvl>
+    <w:lvl w:ilvl="6" w:tplc="04090001" w:tentative="1">
+      <w:start w:val="1"/>
+      <w:numFmt w:val="bullet"/>
+      <w:lvlText w:val=""/>
+      <w:lvlJc w:val="left"/>
+      <w:pPr>
+        <w:ind w:left="2940" w:hanging="420"/>
+      </w:pPr>
+      <w:rPr>
+        <w:rFonts w:ascii="Wingdings" w:hAnsi="Wingdings" w:hint="default"/>
+      </w:rPr>
+    </w:lvl>
+    <w:lvl w:ilvl="7" w:tplc="04090003" w:tentative="1">
+      <w:start w:val="1"/>
+      <w:numFmt w:val="bullet"/>
+      <w:lvlText w:val=""/>
+      <w:lvlJc w:val="left"/>
+      <w:pPr>
+        <w:ind w:left="3360" w:hanging="420"/>
+      </w:pPr>
+      <w:rPr>
+        <w:rFonts w:ascii="Wingdings" w:hAnsi="Wingdings" w:hint="default"/>
+      </w:rPr>
+    </w:lvl>
+    <w:lvl w:ilvl="8" w:tplc="04090005" w:tentative="1">
+      <w:start w:val="1"/>
+      <w:numFmt w:val="bullet"/>
+      <w:lvlText w:val=""/>
+      <w:lvlJc w:val="left"/>
+      <w:pPr>
+        <w:ind w:left="3780" w:hanging="420"/>
+      </w:pPr>
+      <w:rPr>
+        <w:rFonts w:ascii="Wingdings" w:hAnsi="Wingdings" w:hint="default"/>
+      </w:rPr>
+    </w:lvl>
+  </w:abstractNum>
+  <w:abstractNum w:abstractNumId="2" w15:restartNumberingAfterBreak="0">
     <w:nsid w:val="115C2E29"/>
     <w:multiLevelType w:val="hybridMultilevel"/>
     <w:tmpl w:val="8EB8C10A"/>
@@ -1318,7 +1486,7 @@
       </w:rPr>
     </w:lvl>
   </w:abstractNum>
-  <w:abstractNum w:abstractNumId="2" w15:restartNumberingAfterBreak="0">
+  <w:abstractNum w:abstractNumId="3" w15:restartNumberingAfterBreak="0">
     <w:nsid w:val="14F2478B"/>
     <w:multiLevelType w:val="hybridMultilevel"/>
     <w:tmpl w:val="D35621FA"/>
@@ -1431,7 +1599,7 @@
       </w:rPr>
     </w:lvl>
   </w:abstractNum>
-  <w:abstractNum w:abstractNumId="3" w15:restartNumberingAfterBreak="0">
+  <w:abstractNum w:abstractNumId="4" w15:restartNumberingAfterBreak="0">
     <w:nsid w:val="20870CB6"/>
     <w:multiLevelType w:val="hybridMultilevel"/>
     <w:tmpl w:val="BA08415C"/>
@@ -1544,7 +1712,7 @@
       </w:rPr>
     </w:lvl>
   </w:abstractNum>
-  <w:abstractNum w:abstractNumId="4" w15:restartNumberingAfterBreak="0">
+  <w:abstractNum w:abstractNumId="5" w15:restartNumberingAfterBreak="0">
     <w:nsid w:val="3F8337DC"/>
     <w:multiLevelType w:val="hybridMultilevel"/>
     <w:tmpl w:val="CFD0FEFE"/>
@@ -1657,7 +1825,7 @@
       </w:rPr>
     </w:lvl>
   </w:abstractNum>
-  <w:abstractNum w:abstractNumId="5" w15:restartNumberingAfterBreak="0">
+  <w:abstractNum w:abstractNumId="6" w15:restartNumberingAfterBreak="0">
     <w:nsid w:val="42841381"/>
     <w:multiLevelType w:val="hybridMultilevel"/>
     <w:tmpl w:val="04020722"/>
@@ -1770,7 +1938,7 @@
       </w:rPr>
     </w:lvl>
   </w:abstractNum>
-  <w:abstractNum w:abstractNumId="6" w15:restartNumberingAfterBreak="0">
+  <w:abstractNum w:abstractNumId="7" w15:restartNumberingAfterBreak="0">
     <w:nsid w:val="4DCF4B54"/>
     <w:multiLevelType w:val="hybridMultilevel"/>
     <w:tmpl w:val="10226512"/>
@@ -1883,7 +2051,7 @@
       </w:rPr>
     </w:lvl>
   </w:abstractNum>
-  <w:abstractNum w:abstractNumId="7" w15:restartNumberingAfterBreak="0">
+  <w:abstractNum w:abstractNumId="8" w15:restartNumberingAfterBreak="0">
     <w:nsid w:val="51835BF9"/>
     <w:multiLevelType w:val="hybridMultilevel"/>
     <w:tmpl w:val="5CFED844"/>
@@ -1996,7 +2164,7 @@
       </w:rPr>
     </w:lvl>
   </w:abstractNum>
-  <w:abstractNum w:abstractNumId="8" w15:restartNumberingAfterBreak="0">
+  <w:abstractNum w:abstractNumId="9" w15:restartNumberingAfterBreak="0">
     <w:nsid w:val="59445D13"/>
     <w:multiLevelType w:val="hybridMultilevel"/>
     <w:tmpl w:val="E8A80F00"/>
@@ -2109,7 +2277,7 @@
       </w:rPr>
     </w:lvl>
   </w:abstractNum>
-  <w:abstractNum w:abstractNumId="9" w15:restartNumberingAfterBreak="0">
+  <w:abstractNum w:abstractNumId="10" w15:restartNumberingAfterBreak="0">
     <w:nsid w:val="63464EFA"/>
     <w:multiLevelType w:val="hybridMultilevel"/>
     <w:tmpl w:val="C1BA7E2E"/>
@@ -2222,7 +2390,7 @@
       </w:rPr>
     </w:lvl>
   </w:abstractNum>
-  <w:abstractNum w:abstractNumId="10" w15:restartNumberingAfterBreak="0">
+  <w:abstractNum w:abstractNumId="11" w15:restartNumberingAfterBreak="0">
     <w:nsid w:val="694D0C5B"/>
     <w:multiLevelType w:val="hybridMultilevel"/>
     <w:tmpl w:val="84DC5F30"/>
@@ -2335,7 +2503,7 @@
       </w:rPr>
     </w:lvl>
   </w:abstractNum>
-  <w:abstractNum w:abstractNumId="11" w15:restartNumberingAfterBreak="0">
+  <w:abstractNum w:abstractNumId="12" w15:restartNumberingAfterBreak="0">
     <w:nsid w:val="6ADE2566"/>
     <w:multiLevelType w:val="hybridMultilevel"/>
     <w:tmpl w:val="172E8766"/>
@@ -2448,7 +2616,7 @@
       </w:rPr>
     </w:lvl>
   </w:abstractNum>
-  <w:abstractNum w:abstractNumId="12" w15:restartNumberingAfterBreak="0">
+  <w:abstractNum w:abstractNumId="13" w15:restartNumberingAfterBreak="0">
     <w:nsid w:val="7B3F625F"/>
     <w:multiLevelType w:val="hybridMultilevel"/>
     <w:tmpl w:val="39F24138"/>
@@ -2561,7 +2729,7 @@
       </w:rPr>
     </w:lvl>
   </w:abstractNum>
-  <w:abstractNum w:abstractNumId="13" w15:restartNumberingAfterBreak="0">
+  <w:abstractNum w:abstractNumId="14" w15:restartNumberingAfterBreak="0">
     <w:nsid w:val="7BA9590D"/>
     <w:multiLevelType w:val="hybridMultilevel"/>
     <w:tmpl w:val="1332E09A"/>
@@ -2675,46 +2843,49 @@
     </w:lvl>
   </w:abstractNum>
   <w:num w:numId="1">
-    <w:abstractNumId w:val="12"/>
+    <w:abstractNumId w:val="13"/>
   </w:num>
   <w:num w:numId="2">
-    <w:abstractNumId w:val="3"/>
+    <w:abstractNumId w:val="4"/>
   </w:num>
   <w:num w:numId="3">
+    <w:abstractNumId w:val="10"/>
+  </w:num>
+  <w:num w:numId="4">
+    <w:abstractNumId w:val="5"/>
+  </w:num>
+  <w:num w:numId="5">
+    <w:abstractNumId w:val="14"/>
+  </w:num>
+  <w:num w:numId="6">
     <w:abstractNumId w:val="9"/>
   </w:num>
-  <w:num w:numId="4">
-    <w:abstractNumId w:val="4"/>
+  <w:num w:numId="7">
+    <w:abstractNumId w:val="11"/>
   </w:num>
-  <w:num w:numId="5">
-    <w:abstractNumId w:val="13"/>
+  <w:num w:numId="8">
+    <w:abstractNumId w:val="6"/>
   </w:num>
-  <w:num w:numId="6">
+  <w:num w:numId="9">
+    <w:abstractNumId w:val="2"/>
+  </w:num>
+  <w:num w:numId="10">
     <w:abstractNumId w:val="8"/>
   </w:num>
-  <w:num w:numId="7">
-    <w:abstractNumId w:val="10"/>
-  </w:num>
-  <w:num w:numId="8">
-    <w:abstractNumId w:val="5"/>
-  </w:num>
-  <w:num w:numId="9">
-    <w:abstractNumId w:val="1"/>
-  </w:num>
-  <w:num w:numId="10">
+  <w:num w:numId="11">
     <w:abstractNumId w:val="7"/>
   </w:num>
-  <w:num w:numId="11">
-    <w:abstractNumId w:val="6"/>
-  </w:num>
   <w:num w:numId="12">
-    <w:abstractNumId w:val="11"/>
+    <w:abstractNumId w:val="12"/>
   </w:num>
   <w:num w:numId="13">
     <w:abstractNumId w:val="0"/>
   </w:num>
   <w:num w:numId="14">
-    <w:abstractNumId w:val="2"/>
+    <w:abstractNumId w:val="3"/>
+  </w:num>
+  <w:num w:numId="15">
+    <w:abstractNumId w:val="1"/>
   </w:num>
 </w:numbering>
 </file>

</xml_diff>

<commit_message>
Complete basic GUI logic design for prototype control
</commit_message>
<xml_diff>
--- a/HCHPversion/Test Conclusion of Prototype for HCHPversion.docx
+++ b/HCHPversion/Test Conclusion of Prototype for HCHPversion.docx
@@ -78,13 +78,21 @@
         <w:t xml:space="preserve"> in PC high-level controller</w:t>
       </w:r>
       <w:r>
-        <w:t>, a stop command will be sent to MCU for low-level controller, but no gua</w:t>
+        <w:t xml:space="preserve">, a stop command will be sent to MCU for low-level controller, but no </w:t>
+      </w:r>
+      <w:proofErr w:type="gramStart"/>
+      <w:r>
+        <w:t>gua</w:t>
       </w:r>
       <w:r>
         <w:t>r</w:t>
       </w:r>
       <w:r>
-        <w:t>antee measurement has be made that MCU can correctly receive this command</w:t>
+        <w:t>antee</w:t>
+      </w:r>
+      <w:proofErr w:type="gramEnd"/>
+      <w:r>
+        <w:t xml:space="preserve"> measurement has be made that MCU can correctly receive this command</w:t>
       </w:r>
     </w:p>
     <w:p>
@@ -101,7 +109,15 @@
       </w:r>
       <w:commentRangeStart w:id="1"/>
       <w:r>
-        <w:t>Make sure the main program only stop when info package feedback turn to resume to a safe operation point</w:t>
+        <w:t xml:space="preserve">Make sure the main program only </w:t>
+      </w:r>
+      <w:proofErr w:type="gramStart"/>
+      <w:r>
+        <w:t>stop</w:t>
+      </w:r>
+      <w:proofErr w:type="gramEnd"/>
+      <w:r>
+        <w:t xml:space="preserve"> when info package feedback turn to resume to a safe operation point</w:t>
       </w:r>
       <w:commentRangeEnd w:id="1"/>
       <w:r>
@@ -133,8 +149,13 @@
         <w:t>ing</w:t>
       </w:r>
       <w:r>
-        <w:t xml:space="preserve"> the control program, each sensor should be calibrated first</w:t>
-      </w:r>
+        <w:t xml:space="preserve"> the control program, each sensor should be calibrated </w:t>
+      </w:r>
+      <w:proofErr w:type="gramStart"/>
+      <w:r>
+        <w:t>first</w:t>
+      </w:r>
+      <w:proofErr w:type="gramEnd"/>
     </w:p>
     <w:p>
       <w:pPr>
@@ -187,14 +208,27 @@
         <w:t xml:space="preserve"> for control</w:t>
       </w:r>
       <w:r>
-        <w:t xml:space="preserve">, both ADC config and sensor feedback info prcessing program should be adjusted </w:t>
+        <w:t xml:space="preserve">, both ADC config and sensor feedback info </w:t>
+      </w:r>
+      <w:proofErr w:type="spellStart"/>
+      <w:r>
+        <w:t>prcessing</w:t>
+      </w:r>
+      <w:proofErr w:type="spellEnd"/>
+      <w:r>
+        <w:t xml:space="preserve"> program should be adjusted </w:t>
       </w:r>
       <w:r>
         <w:t>simultaneously</w:t>
       </w:r>
       <w:r>
-        <w:t xml:space="preserve"> to make sure it is obtained correctly with correct command</w:t>
-      </w:r>
+        <w:t xml:space="preserve"> to make sure it is obtained correctly with correct </w:t>
+      </w:r>
+      <w:proofErr w:type="gramStart"/>
+      <w:r>
+        <w:t>command</w:t>
+      </w:r>
+      <w:proofErr w:type="gramEnd"/>
     </w:p>
     <w:p>
       <w:pPr>
@@ -212,8 +246,13 @@
         <w:t>A</w:t>
       </w:r>
       <w:r>
-        <w:t>DC enable channel</w:t>
-      </w:r>
+        <w:t xml:space="preserve">DC enable </w:t>
+      </w:r>
+      <w:proofErr w:type="gramStart"/>
+      <w:r>
+        <w:t>channel</w:t>
+      </w:r>
+      <w:proofErr w:type="gramEnd"/>
     </w:p>
     <w:p>
       <w:pPr>
@@ -231,8 +270,13 @@
         <w:t>A</w:t>
       </w:r>
       <w:r>
-        <w:t>DC detected channel</w:t>
-      </w:r>
+        <w:t xml:space="preserve">DC detected </w:t>
+      </w:r>
+      <w:proofErr w:type="gramStart"/>
+      <w:r>
+        <w:t>channel</w:t>
+      </w:r>
+      <w:proofErr w:type="gramEnd"/>
     </w:p>
     <w:p>
       <w:pPr>
@@ -296,11 +340,18 @@
       <w:r>
         <w:t xml:space="preserve"> in </w:t>
       </w:r>
+      <w:proofErr w:type="spellStart"/>
+      <w:proofErr w:type="gramStart"/>
       <w:r>
         <w:t>sensorFeedbackPro</w:t>
       </w:r>
-      <w:r>
-        <w:t>()</w:t>
+      <w:proofErr w:type="spellEnd"/>
+      <w:r>
+        <w:t>(</w:t>
+      </w:r>
+      <w:proofErr w:type="gramEnd"/>
+      <w:r>
+        <w:t>)</w:t>
       </w:r>
     </w:p>
     <w:p>
@@ -313,7 +364,15 @@
         <w:ind w:firstLineChars="0"/>
       </w:pPr>
       <w:r>
-        <w:t xml:space="preserve">To increase main-loop running speed, Enabled ADC channel can be adjusted. </w:t>
+        <w:t xml:space="preserve">To increase </w:t>
+      </w:r>
+      <w:proofErr w:type="gramStart"/>
+      <w:r>
+        <w:t>main-loop</w:t>
+      </w:r>
+      <w:proofErr w:type="gramEnd"/>
+      <w:r>
+        <w:t xml:space="preserve"> running speed, Enabled ADC channel can be adjusted. </w:t>
       </w:r>
     </w:p>
     <w:p>
@@ -328,6 +387,7 @@
       <w:r>
         <w:t xml:space="preserve">Adjust of ENABLED_CH &amp; </w:t>
       </w:r>
+      <w:proofErr w:type="spellStart"/>
       <w:r>
         <w:rPr>
           <w:i/>
@@ -335,8 +395,22 @@
         </w:rPr>
         <w:t>i</w:t>
       </w:r>
-      <w:r>
-        <w:t xml:space="preserve"> in getADC() and </w:t>
+      <w:proofErr w:type="spellEnd"/>
+      <w:r>
+        <w:t xml:space="preserve"> in </w:t>
+      </w:r>
+      <w:proofErr w:type="spellStart"/>
+      <w:proofErr w:type="gramStart"/>
+      <w:r>
+        <w:t>getADC</w:t>
+      </w:r>
+      <w:proofErr w:type="spellEnd"/>
+      <w:r>
+        <w:t>(</w:t>
+      </w:r>
+      <w:proofErr w:type="gramEnd"/>
+      <w:r>
+        <w:t xml:space="preserve">) and </w:t>
       </w:r>
     </w:p>
     <w:p>
@@ -351,6 +425,7 @@
       <w:r>
         <w:t xml:space="preserve">Adjust of ENABLED_CH &amp; </w:t>
       </w:r>
+      <w:proofErr w:type="spellStart"/>
       <w:r>
         <w:rPr>
           <w:i/>
@@ -358,6 +433,7 @@
         </w:rPr>
         <w:t>i</w:t>
       </w:r>
+      <w:proofErr w:type="spellEnd"/>
       <w:r>
         <w:t xml:space="preserve"> &amp; </w:t>
       </w:r>
@@ -369,7 +445,20 @@
         <w:t>t</w:t>
       </w:r>
       <w:r>
-        <w:t xml:space="preserve"> in getADCaverage()</w:t>
+        <w:t xml:space="preserve"> in </w:t>
+      </w:r>
+      <w:proofErr w:type="spellStart"/>
+      <w:proofErr w:type="gramStart"/>
+      <w:r>
+        <w:t>getADCaverage</w:t>
+      </w:r>
+      <w:proofErr w:type="spellEnd"/>
+      <w:r>
+        <w:t>(</w:t>
+      </w:r>
+      <w:proofErr w:type="gramEnd"/>
+      <w:r>
+        <w:t>)</w:t>
       </w:r>
     </w:p>
     <w:p>
@@ -394,8 +483,13 @@
         <w:t>running the program, the motor actuation parameter and rotation direction</w:t>
       </w:r>
       <w:r>
-        <w:t xml:space="preserve"> need to be calibrated</w:t>
-      </w:r>
+        <w:t xml:space="preserve"> need to be </w:t>
+      </w:r>
+      <w:proofErr w:type="gramStart"/>
+      <w:r>
+        <w:t>calibrated</w:t>
+      </w:r>
+      <w:proofErr w:type="gramEnd"/>
     </w:p>
     <w:p>
       <w:pPr>
@@ -541,8 +635,13 @@
         <w:sym w:font="Wingdings" w:char="F0E0"/>
       </w:r>
       <w:r>
-        <w:t xml:space="preserve"> will be disable again if ‘mode’ flag indicates stop status</w:t>
-      </w:r>
+        <w:t xml:space="preserve"> will be disable again if ‘mode’ flag indicates stop </w:t>
+      </w:r>
+      <w:proofErr w:type="gramStart"/>
+      <w:r>
+        <w:t>status</w:t>
+      </w:r>
+      <w:proofErr w:type="gramEnd"/>
     </w:p>
     <w:p>
       <w:pPr>
@@ -563,7 +662,15 @@
         <w:t>he stop condition of high-level controller</w:t>
       </w:r>
       <w:r>
-        <w:t xml:space="preserve"> need to be adjusted as practical application required</w:t>
+        <w:t xml:space="preserve"> </w:t>
+      </w:r>
+      <w:proofErr w:type="gramStart"/>
+      <w:r>
+        <w:t>need</w:t>
+      </w:r>
+      <w:proofErr w:type="gramEnd"/>
+      <w:r>
+        <w:t xml:space="preserve"> to be adjusted as practical application required</w:t>
       </w:r>
     </w:p>
     <w:p>
@@ -582,8 +689,13 @@
         <w:t>F</w:t>
       </w:r>
       <w:r>
-        <w:t>or testing: time condition may be enough</w:t>
-      </w:r>
+        <w:t xml:space="preserve">or testing: time condition may be </w:t>
+      </w:r>
+      <w:proofErr w:type="gramStart"/>
+      <w:r>
+        <w:t>enough</w:t>
+      </w:r>
+      <w:proofErr w:type="gramEnd"/>
     </w:p>
     <w:p>
       <w:pPr>
@@ -607,7 +719,15 @@
         <w:t xml:space="preserve"> </w:t>
       </w:r>
       <w:r>
-        <w:t xml:space="preserve">the condition can be time condition + mode status condition </w:t>
+        <w:t xml:space="preserve">the condition can be time condition + mode status </w:t>
+      </w:r>
+      <w:proofErr w:type="gramStart"/>
+      <w:r>
+        <w:t>condition</w:t>
+      </w:r>
+      <w:proofErr w:type="gramEnd"/>
+      <w:r>
+        <w:t xml:space="preserve"> </w:t>
       </w:r>
     </w:p>
     <w:p/>
@@ -638,7 +758,15 @@
         <w:t>Y</w:t>
       </w:r>
       <w:r>
-        <w:t>aw angle return to zer</w:t>
+        <w:t xml:space="preserve">aw </w:t>
+      </w:r>
+      <w:proofErr w:type="gramStart"/>
+      <w:r>
+        <w:t>angle</w:t>
+      </w:r>
+      <w:proofErr w:type="gramEnd"/>
+      <w:r>
+        <w:t xml:space="preserve"> return to zer</w:t>
       </w:r>
       <w:r>
         <w:t>o logic</w:t>
@@ -660,8 +788,13 @@
         <w:t>N</w:t>
       </w:r>
       <w:r>
-        <w:t>eed to be updated with practical user intention detection strategy</w:t>
-      </w:r>
+        <w:t xml:space="preserve">eed to be updated with practical user intention detection </w:t>
+      </w:r>
+      <w:proofErr w:type="gramStart"/>
+      <w:r>
+        <w:t>strategy</w:t>
+      </w:r>
+      <w:proofErr w:type="gramEnd"/>
     </w:p>
     <w:p>
       <w:pPr>
@@ -682,8 +815,13 @@
         <w:t>imer</w:t>
       </w:r>
       <w:r>
-        <w:t xml:space="preserve"> set in MATLAB Prog</w:t>
-      </w:r>
+        <w:t xml:space="preserve"> set in MATLAB </w:t>
+      </w:r>
+      <w:proofErr w:type="gramStart"/>
+      <w:r>
+        <w:t>Prog</w:t>
+      </w:r>
+      <w:proofErr w:type="gramEnd"/>
     </w:p>
     <w:p>
       <w:pPr>
@@ -695,13 +833,26 @@
         <w:ind w:firstLineChars="0"/>
       </w:pPr>
       <w:r>
-        <w:t>‘BusyMode’</w:t>
+        <w:t>‘</w:t>
+      </w:r>
+      <w:proofErr w:type="spellStart"/>
+      <w:r>
+        <w:t>BusyMode</w:t>
+      </w:r>
+      <w:proofErr w:type="spellEnd"/>
+      <w:proofErr w:type="gramStart"/>
+      <w:r>
+        <w:t>’</w:t>
       </w:r>
       <w:r>
         <w:t xml:space="preserve"> </w:t>
       </w:r>
       <w:r>
-        <w:t>: ‘queue’ or ‘drop’</w:t>
+        <w:t>:</w:t>
+      </w:r>
+      <w:proofErr w:type="gramEnd"/>
+      <w:r>
+        <w:t xml:space="preserve"> ‘queue’ or ‘drop’</w:t>
       </w:r>
     </w:p>
     <w:p>
@@ -761,6 +912,7 @@
         </w:numPr>
         <w:ind w:firstLineChars="0"/>
       </w:pPr>
+      <w:proofErr w:type="spellStart"/>
       <w:r>
         <w:rPr>
           <w:rFonts w:hint="eastAsia"/>
@@ -770,6 +922,7 @@
       <w:r>
         <w:t>audRate</w:t>
       </w:r>
+      <w:proofErr w:type="spellEnd"/>
     </w:p>
     <w:p>
       <w:pPr>
@@ -858,8 +1011,13 @@
         <w:t xml:space="preserve">The moving average/exponential </w:t>
       </w:r>
       <w:r>
-        <w:t>filter need to be adjusted for target ADC feedback processing</w:t>
-      </w:r>
+        <w:t xml:space="preserve">filter need to be adjusted for target ADC feedback </w:t>
+      </w:r>
+      <w:proofErr w:type="gramStart"/>
+      <w:r>
+        <w:t>processing</w:t>
+      </w:r>
+      <w:proofErr w:type="gramEnd"/>
     </w:p>
     <w:p>
       <w:pPr>
@@ -880,7 +1038,23 @@
         <w:t xml:space="preserve"> to </w:t>
       </w:r>
       <w:r>
-        <w:t>communication program set up like: terminator, SendItemFlag set up.</w:t>
+        <w:t xml:space="preserve">communication program set up </w:t>
+      </w:r>
+      <w:proofErr w:type="gramStart"/>
+      <w:r>
+        <w:t>like:</w:t>
+      </w:r>
+      <w:proofErr w:type="gramEnd"/>
+      <w:r>
+        <w:t xml:space="preserve"> terminator, </w:t>
+      </w:r>
+      <w:proofErr w:type="spellStart"/>
+      <w:r>
+        <w:t>SendItemFlag</w:t>
+      </w:r>
+      <w:proofErr w:type="spellEnd"/>
+      <w:r>
+        <w:t xml:space="preserve"> set up.</w:t>
       </w:r>
     </w:p>
     <w:p/>
@@ -963,7 +1137,15 @@
         <w:t>R</w:t>
       </w:r>
       <w:r>
-        <w:t>emember to saving data</w:t>
+        <w:t xml:space="preserve">emember to </w:t>
+      </w:r>
+      <w:proofErr w:type="gramStart"/>
+      <w:r>
+        <w:t>saving</w:t>
+      </w:r>
+      <w:proofErr w:type="gramEnd"/>
+      <w:r>
+        <w:t xml:space="preserve"> data</w:t>
       </w:r>
     </w:p>
     <w:p/>
@@ -986,9 +1168,6 @@
           <w:numId w:val="3"/>
         </w:numPr>
         <w:ind w:firstLineChars="0"/>
-        <w:rPr>
-          <w:rFonts w:hint="eastAsia"/>
-        </w:rPr>
       </w:pPr>
       <w:r>
         <w:t>The 'mode'</w:t>
@@ -1018,7 +1197,49 @@
         <w:t xml:space="preserve"> program</w:t>
       </w:r>
       <w:r>
-        <w:t xml:space="preserve"> should be adjusted along with the UID strategy</w:t>
+        <w:t xml:space="preserve"> should be adjusted along with the UID </w:t>
+      </w:r>
+      <w:proofErr w:type="gramStart"/>
+      <w:r>
+        <w:t>strategy</w:t>
+      </w:r>
+      <w:proofErr w:type="gramEnd"/>
+    </w:p>
+    <w:p/>
+    <w:p>
+      <w:r>
+        <w:rPr>
+          <w:rFonts w:hint="eastAsia"/>
+        </w:rPr>
+        <w:t>2</w:t>
+      </w:r>
+      <w:r>
+        <w:t>0210524</w:t>
+      </w:r>
+    </w:p>
+    <w:p>
+      <w:pPr>
+        <w:pStyle w:val="a7"/>
+        <w:numPr>
+          <w:ilvl w:val="0"/>
+          <w:numId w:val="3"/>
+        </w:numPr>
+        <w:ind w:firstLineChars="0"/>
+        <w:rPr>
+          <w:rFonts w:hint="eastAsia"/>
+        </w:rPr>
+      </w:pPr>
+      <w:r>
+        <w:rPr>
+          <w:rFonts w:hint="eastAsia"/>
+        </w:rPr>
+        <w:t>With</w:t>
+      </w:r>
+      <w:r>
+        <w:t xml:space="preserve"> handshake logic, no matter </w:t>
+      </w:r>
+      <w:r>
+        <w:t>power on high-level controller first or low-level controller first</w:t>
       </w:r>
     </w:p>
     <w:sectPr>
@@ -1076,7 +1297,41 @@
         <w:t xml:space="preserve">dded in the PC MATLAB Prog: </w:t>
       </w:r>
       <w:r>
-        <w:t>if (P.TimeAll(end) &gt; P.MaxRunTime &amp;&amp; (P.MotionMode(end,1) == 1 || P.MotionMode(end,1) == 0))</w:t>
+        <w:t>if (</w:t>
+      </w:r>
+      <w:proofErr w:type="spellStart"/>
+      <w:proofErr w:type="gramStart"/>
+      <w:r>
+        <w:t>P.TimeAll</w:t>
+      </w:r>
+      <w:proofErr w:type="spellEnd"/>
+      <w:proofErr w:type="gramEnd"/>
+      <w:r>
+        <w:t xml:space="preserve">(end) &gt; </w:t>
+      </w:r>
+      <w:proofErr w:type="spellStart"/>
+      <w:r>
+        <w:t>P.MaxRunTime</w:t>
+      </w:r>
+      <w:proofErr w:type="spellEnd"/>
+      <w:r>
+        <w:t xml:space="preserve"> &amp;&amp; (</w:t>
+      </w:r>
+      <w:proofErr w:type="spellStart"/>
+      <w:r>
+        <w:t>P.MotionMode</w:t>
+      </w:r>
+      <w:proofErr w:type="spellEnd"/>
+      <w:r>
+        <w:t xml:space="preserve">(end,1) == 1 || </w:t>
+      </w:r>
+      <w:proofErr w:type="spellStart"/>
+      <w:r>
+        <w:t>P.MotionMode</w:t>
+      </w:r>
+      <w:proofErr w:type="spellEnd"/>
+      <w:r>
+        <w:t>(end,1) == 0))</w:t>
       </w:r>
       <w:r>
         <w:t xml:space="preserve"> -- 20210415</w:t>
@@ -2280,7 +2535,7 @@
   <w:abstractNum w:abstractNumId="10" w15:restartNumberingAfterBreak="0">
     <w:nsid w:val="63464EFA"/>
     <w:multiLevelType w:val="hybridMultilevel"/>
-    <w:tmpl w:val="C1BA7E2E"/>
+    <w:tmpl w:val="103294F4"/>
     <w:lvl w:ilvl="0" w:tplc="04090001">
       <w:start w:val="1"/>
       <w:numFmt w:val="bullet"/>

</xml_diff>

<commit_message>
Friction compensation for open-loop Ta control
</commit_message>
<xml_diff>
--- a/HCHPversion/Test Conclusion of Prototype for HCHPversion.docx
+++ b/HCHPversion/Test Conclusion of Prototype for HCHPversion.docx
@@ -1,6 +1,6 @@
 
 <file path=word/document.xml><?xml version="1.0" encoding="utf-8"?>
-<w:document xmlns:wpc="http://schemas.microsoft.com/office/word/2010/wordprocessingCanvas" xmlns:cx="http://schemas.microsoft.com/office/drawing/2014/chartex" xmlns:cx1="http://schemas.microsoft.com/office/drawing/2015/9/8/chartex" xmlns:cx2="http://schemas.microsoft.com/office/drawing/2015/10/21/chartex" xmlns:cx3="http://schemas.microsoft.com/office/drawing/2016/5/9/chartex" xmlns:cx4="http://schemas.microsoft.com/office/drawing/2016/5/10/chartex" xmlns:cx5="http://schemas.microsoft.com/office/drawing/2016/5/11/chartex" xmlns:cx6="http://schemas.microsoft.com/office/drawing/2016/5/12/chartex" xmlns:cx7="http://schemas.microsoft.com/office/drawing/2016/5/13/chartex" xmlns:cx8="http://schemas.microsoft.com/office/drawing/2016/5/14/chartex" xmlns:mc="http://schemas.openxmlformats.org/markup-compatibility/2006" xmlns:aink="http://schemas.microsoft.com/office/drawing/2016/ink" xmlns:am3d="http://schemas.microsoft.com/office/drawing/2017/model3d" xmlns:o="urn:schemas-microsoft-com:office:office" xmlns:r="http://schemas.openxmlformats.org/officeDocument/2006/relationships" xmlns:m="http://schemas.openxmlformats.org/officeDocument/2006/math" xmlns:v="urn:schemas-microsoft-com:vml" xmlns:wp14="http://schemas.microsoft.com/office/word/2010/wordprocessingDrawing" xmlns:wp="http://schemas.openxmlformats.org/drawingml/2006/wordprocessingDrawing" xmlns:w10="urn:schemas-microsoft-com:office:word" xmlns:w="http://schemas.openxmlformats.org/wordprocessingml/2006/main" xmlns:w14="http://schemas.microsoft.com/office/word/2010/wordml" xmlns:w15="http://schemas.microsoft.com/office/word/2012/wordml" xmlns:w16cex="http://schemas.microsoft.com/office/word/2018/wordml/cex" xmlns:w16cid="http://schemas.microsoft.com/office/word/2016/wordml/cid" xmlns:w16="http://schemas.microsoft.com/office/word/2018/wordml" xmlns:w16sdtdh="http://schemas.microsoft.com/office/word/2020/wordml/sdtdatahash" xmlns:w16se="http://schemas.microsoft.com/office/word/2015/wordml/symex" xmlns:wpg="http://schemas.microsoft.com/office/word/2010/wordprocessingGroup" xmlns:wpi="http://schemas.microsoft.com/office/word/2010/wordprocessingInk" xmlns:wne="http://schemas.microsoft.com/office/word/2006/wordml" xmlns:wps="http://schemas.microsoft.com/office/word/2010/wordprocessingShape" mc:Ignorable="w14 w15 w16se w16cid w16 w16cex w16sdtdh wp14">
+<w:document xmlns:wpc="http://schemas.microsoft.com/office/word/2010/wordprocessingCanvas" xmlns:cx="http://schemas.microsoft.com/office/drawing/2014/chartex" xmlns:cx1="http://schemas.microsoft.com/office/drawing/2015/9/8/chartex" xmlns:cx2="http://schemas.microsoft.com/office/drawing/2015/10/21/chartex" xmlns:cx3="http://schemas.microsoft.com/office/drawing/2016/5/9/chartex" xmlns:cx4="http://schemas.microsoft.com/office/drawing/2016/5/10/chartex" xmlns:cx5="http://schemas.microsoft.com/office/drawing/2016/5/11/chartex" xmlns:cx6="http://schemas.microsoft.com/office/drawing/2016/5/12/chartex" xmlns:cx7="http://schemas.microsoft.com/office/drawing/2016/5/13/chartex" xmlns:cx8="http://schemas.microsoft.com/office/drawing/2016/5/14/chartex" xmlns:mc="http://schemas.openxmlformats.org/markup-compatibility/2006" xmlns:aink="http://schemas.microsoft.com/office/drawing/2016/ink" xmlns:am3d="http://schemas.microsoft.com/office/drawing/2017/model3d" xmlns:o="urn:schemas-microsoft-com:office:office" xmlns:r="http://schemas.openxmlformats.org/officeDocument/2006/relationships" xmlns:m="http://schemas.openxmlformats.org/officeDocument/2006/math" xmlns:v="urn:schemas-microsoft-com:vml" xmlns:wp14="http://schemas.microsoft.com/office/word/2010/wordprocessingDrawing" xmlns:wp="http://schemas.openxmlformats.org/drawingml/2006/wordprocessingDrawing" xmlns:w10="urn:schemas-microsoft-com:office:word" xmlns:w="http://schemas.openxmlformats.org/wordprocessingml/2006/main" xmlns:w14="http://schemas.microsoft.com/office/word/2010/wordml" xmlns:w15="http://schemas.microsoft.com/office/word/2012/wordml" xmlns:w16cex="http://schemas.microsoft.com/office/word/2018/wordml/cex" xmlns:w16cid="http://schemas.microsoft.com/office/word/2016/wordml/cid" xmlns:w16="http://schemas.microsoft.com/office/word/2018/wordml" xmlns:w16se="http://schemas.microsoft.com/office/word/2015/wordml/symex" xmlns:wpg="http://schemas.microsoft.com/office/word/2010/wordprocessingGroup" xmlns:wpi="http://schemas.microsoft.com/office/word/2010/wordprocessingInk" xmlns:wne="http://schemas.microsoft.com/office/word/2006/wordml" xmlns:wps="http://schemas.microsoft.com/office/word/2010/wordprocessingShape" mc:Ignorable="w14 w15 w16se w16cid w16 w16cex wp14">
   <w:body>
     <w:p>
       <w:r>
@@ -635,13 +635,8 @@
         <w:sym w:font="Wingdings" w:char="F0E0"/>
       </w:r>
       <w:r>
-        <w:t xml:space="preserve"> will be disable again if ‘mode’ flag indicates stop </w:t>
-      </w:r>
-      <w:proofErr w:type="gramStart"/>
-      <w:r>
-        <w:t>status</w:t>
-      </w:r>
-      <w:proofErr w:type="gramEnd"/>
+        <w:t xml:space="preserve"> will be disable again if ‘mode’ flag indicates stop status</w:t>
+      </w:r>
     </w:p>
     <w:p>
       <w:pPr>
@@ -758,15 +753,7 @@
         <w:t>Y</w:t>
       </w:r>
       <w:r>
-        <w:t xml:space="preserve">aw </w:t>
-      </w:r>
-      <w:proofErr w:type="gramStart"/>
-      <w:r>
-        <w:t>angle</w:t>
-      </w:r>
-      <w:proofErr w:type="gramEnd"/>
-      <w:r>
-        <w:t xml:space="preserve"> return to zer</w:t>
+        <w:t>aw angle return to zer</w:t>
       </w:r>
       <w:r>
         <w:t>o logic</w:t>
@@ -1225,9 +1212,6 @@
           <w:numId w:val="3"/>
         </w:numPr>
         <w:ind w:firstLineChars="0"/>
-        <w:rPr>
-          <w:rFonts w:hint="eastAsia"/>
-        </w:rPr>
       </w:pPr>
       <w:r>
         <w:rPr>
@@ -1241,6 +1225,152 @@
       <w:r>
         <w:t>power on high-level controller first or low-level controller first</w:t>
       </w:r>
+    </w:p>
+    <w:p/>
+    <w:p>
+      <w:r>
+        <w:rPr>
+          <w:rFonts w:hint="eastAsia"/>
+        </w:rPr>
+        <w:t>2</w:t>
+      </w:r>
+      <w:r>
+        <w:t>0210610</w:t>
+      </w:r>
+    </w:p>
+    <w:p>
+      <w:pPr>
+        <w:pStyle w:val="a7"/>
+        <w:numPr>
+          <w:ilvl w:val="0"/>
+          <w:numId w:val="3"/>
+        </w:numPr>
+        <w:ind w:firstLineChars="0"/>
+      </w:pPr>
+      <w:r>
+        <w:rPr>
+          <w:rFonts w:hint="eastAsia"/>
+        </w:rPr>
+        <w:t>T</w:t>
+      </w:r>
+      <w:r>
+        <w:t xml:space="preserve">he friction compensation term and strategy logic need to be double </w:t>
+      </w:r>
+      <w:proofErr w:type="gramStart"/>
+      <w:r>
+        <w:t>checked</w:t>
+      </w:r>
+      <w:proofErr w:type="gramEnd"/>
+    </w:p>
+    <w:p>
+      <w:pPr>
+        <w:pStyle w:val="a7"/>
+        <w:numPr>
+          <w:ilvl w:val="0"/>
+          <w:numId w:val="13"/>
+        </w:numPr>
+        <w:ind w:firstLineChars="0"/>
+      </w:pPr>
+      <w:r>
+        <w:t xml:space="preserve">During lowering, friction is our friend since the cable intends to extension with lowering </w:t>
+      </w:r>
+      <w:proofErr w:type="gramStart"/>
+      <w:r>
+        <w:t>motion;</w:t>
+      </w:r>
+      <w:proofErr w:type="gramEnd"/>
+      <w:r>
+        <w:t xml:space="preserve"> </w:t>
+      </w:r>
+    </w:p>
+    <w:p>
+      <w:pPr>
+        <w:pStyle w:val="a7"/>
+        <w:numPr>
+          <w:ilvl w:val="0"/>
+          <w:numId w:val="13"/>
+        </w:numPr>
+        <w:ind w:firstLineChars="0"/>
+      </w:pPr>
+      <w:r>
+        <w:t xml:space="preserve">During lifting with assistive torque increasing, friction is not our friend since the support beam intends to </w:t>
+      </w:r>
+      <w:proofErr w:type="gramStart"/>
+      <w:r>
+        <w:t>bending</w:t>
+      </w:r>
+      <w:proofErr w:type="gramEnd"/>
+      <w:r>
+        <w:t xml:space="preserve"> more with cable is pulled by motor;</w:t>
+      </w:r>
+    </w:p>
+    <w:p>
+      <w:pPr>
+        <w:pStyle w:val="a7"/>
+        <w:numPr>
+          <w:ilvl w:val="0"/>
+          <w:numId w:val="13"/>
+        </w:numPr>
+        <w:ind w:firstLineChars="0"/>
+      </w:pPr>
+      <w:r>
+        <w:t xml:space="preserve">During lifting with assistive torque decreasing, friction becomes to our friend again as the support beam intends to rotate back while the friction is stopping it </w:t>
+      </w:r>
+      <w:proofErr w:type="spellStart"/>
+      <w:r>
+        <w:t>rorates</w:t>
+      </w:r>
+      <w:proofErr w:type="spellEnd"/>
+      <w:r>
+        <w:t xml:space="preserve"> back to </w:t>
+      </w:r>
+      <w:r>
+        <w:lastRenderedPageBreak/>
+        <w:t xml:space="preserve">remaining a large </w:t>
+      </w:r>
+      <w:proofErr w:type="gramStart"/>
+      <w:r>
+        <w:t>torque</w:t>
+      </w:r>
+      <w:proofErr w:type="gramEnd"/>
+    </w:p>
+    <w:p>
+      <w:pPr>
+        <w:pStyle w:val="a7"/>
+        <w:numPr>
+          <w:ilvl w:val="0"/>
+          <w:numId w:val="13"/>
+        </w:numPr>
+        <w:ind w:firstLineChars="0"/>
+        <w:rPr>
+          <w:rFonts w:hint="eastAsia"/>
+        </w:rPr>
+      </w:pPr>
+      <w:r>
+        <w:t xml:space="preserve">When friction is our friend during lifting, the </w:t>
+      </w:r>
+      <w:proofErr w:type="spellStart"/>
+      <w:r>
+        <w:t>invension</w:t>
+      </w:r>
+      <w:proofErr w:type="spellEnd"/>
+      <w:r>
+        <w:t xml:space="preserve"> command of motor need to be constrained to happened while the support beam &amp; torsion </w:t>
+      </w:r>
+      <w:proofErr w:type="gramStart"/>
+      <w:r>
+        <w:t>spring</w:t>
+      </w:r>
+      <w:proofErr w:type="gramEnd"/>
+    </w:p>
+    <w:p>
+      <w:pPr>
+        <w:pStyle w:val="a7"/>
+        <w:ind w:left="630" w:firstLineChars="0" w:firstLine="0"/>
+        <w:rPr>
+          <w:rFonts w:hint="eastAsia"/>
+        </w:rPr>
+      </w:pPr>
     </w:p>
     <w:sectPr>
       <w:pgSz w:w="11906" w:h="16838"/>
@@ -1253,7 +1383,7 @@
 </file>
 
 <file path=word/comments.xml><?xml version="1.0" encoding="utf-8"?>
-<w:comments xmlns:wpc="http://schemas.microsoft.com/office/word/2010/wordprocessingCanvas" xmlns:cx="http://schemas.microsoft.com/office/drawing/2014/chartex" xmlns:cx1="http://schemas.microsoft.com/office/drawing/2015/9/8/chartex" xmlns:cx2="http://schemas.microsoft.com/office/drawing/2015/10/21/chartex" xmlns:cx3="http://schemas.microsoft.com/office/drawing/2016/5/9/chartex" xmlns:cx4="http://schemas.microsoft.com/office/drawing/2016/5/10/chartex" xmlns:cx5="http://schemas.microsoft.com/office/drawing/2016/5/11/chartex" xmlns:cx6="http://schemas.microsoft.com/office/drawing/2016/5/12/chartex" xmlns:cx7="http://schemas.microsoft.com/office/drawing/2016/5/13/chartex" xmlns:cx8="http://schemas.microsoft.com/office/drawing/2016/5/14/chartex" xmlns:mc="http://schemas.openxmlformats.org/markup-compatibility/2006" xmlns:aink="http://schemas.microsoft.com/office/drawing/2016/ink" xmlns:am3d="http://schemas.microsoft.com/office/drawing/2017/model3d" xmlns:o="urn:schemas-microsoft-com:office:office" xmlns:r="http://schemas.openxmlformats.org/officeDocument/2006/relationships" xmlns:m="http://schemas.openxmlformats.org/officeDocument/2006/math" xmlns:v="urn:schemas-microsoft-com:vml" xmlns:wp14="http://schemas.microsoft.com/office/word/2010/wordprocessingDrawing" xmlns:wp="http://schemas.openxmlformats.org/drawingml/2006/wordprocessingDrawing" xmlns:w10="urn:schemas-microsoft-com:office:word" xmlns:w="http://schemas.openxmlformats.org/wordprocessingml/2006/main" xmlns:w14="http://schemas.microsoft.com/office/word/2010/wordml" xmlns:w15="http://schemas.microsoft.com/office/word/2012/wordml" xmlns:w16cex="http://schemas.microsoft.com/office/word/2018/wordml/cex" xmlns:w16cid="http://schemas.microsoft.com/office/word/2016/wordml/cid" xmlns:w16="http://schemas.microsoft.com/office/word/2018/wordml" xmlns:w16sdtdh="http://schemas.microsoft.com/office/word/2020/wordml/sdtdatahash" xmlns:w16se="http://schemas.microsoft.com/office/word/2015/wordml/symex" xmlns:wpg="http://schemas.microsoft.com/office/word/2010/wordprocessingGroup" xmlns:wpi="http://schemas.microsoft.com/office/word/2010/wordprocessingInk" xmlns:wne="http://schemas.microsoft.com/office/word/2006/wordml" xmlns:wps="http://schemas.microsoft.com/office/word/2010/wordprocessingShape" mc:Ignorable="w14 w15 w16se w16cid w16 w16cex w16sdtdh wp14">
+<w:comments xmlns:wpc="http://schemas.microsoft.com/office/word/2010/wordprocessingCanvas" xmlns:cx="http://schemas.microsoft.com/office/drawing/2014/chartex" xmlns:cx1="http://schemas.microsoft.com/office/drawing/2015/9/8/chartex" xmlns:cx2="http://schemas.microsoft.com/office/drawing/2015/10/21/chartex" xmlns:cx3="http://schemas.microsoft.com/office/drawing/2016/5/9/chartex" xmlns:cx4="http://schemas.microsoft.com/office/drawing/2016/5/10/chartex" xmlns:cx5="http://schemas.microsoft.com/office/drawing/2016/5/11/chartex" xmlns:cx6="http://schemas.microsoft.com/office/drawing/2016/5/12/chartex" xmlns:cx7="http://schemas.microsoft.com/office/drawing/2016/5/13/chartex" xmlns:cx8="http://schemas.microsoft.com/office/drawing/2016/5/14/chartex" xmlns:mc="http://schemas.openxmlformats.org/markup-compatibility/2006" xmlns:aink="http://schemas.microsoft.com/office/drawing/2016/ink" xmlns:am3d="http://schemas.microsoft.com/office/drawing/2017/model3d" xmlns:o="urn:schemas-microsoft-com:office:office" xmlns:r="http://schemas.openxmlformats.org/officeDocument/2006/relationships" xmlns:m="http://schemas.openxmlformats.org/officeDocument/2006/math" xmlns:v="urn:schemas-microsoft-com:vml" xmlns:wp14="http://schemas.microsoft.com/office/word/2010/wordprocessingDrawing" xmlns:wp="http://schemas.openxmlformats.org/drawingml/2006/wordprocessingDrawing" xmlns:w10="urn:schemas-microsoft-com:office:word" xmlns:w="http://schemas.openxmlformats.org/wordprocessingml/2006/main" xmlns:w14="http://schemas.microsoft.com/office/word/2010/wordml" xmlns:w15="http://schemas.microsoft.com/office/word/2012/wordml" xmlns:w16cex="http://schemas.microsoft.com/office/word/2018/wordml/cex" xmlns:w16cid="http://schemas.microsoft.com/office/word/2016/wordml/cid" xmlns:w16="http://schemas.microsoft.com/office/word/2018/wordml" xmlns:w16se="http://schemas.microsoft.com/office/word/2015/wordml/symex" xmlns:wpg="http://schemas.microsoft.com/office/word/2010/wordprocessingGroup" xmlns:wpi="http://schemas.microsoft.com/office/word/2010/wordprocessingInk" xmlns:wne="http://schemas.microsoft.com/office/word/2006/wordml" xmlns:wps="http://schemas.microsoft.com/office/word/2010/wordprocessingShape" mc:Ignorable="w14 w15 w16se w16cid w16 w16cex wp14">
   <w:comment w:id="0" w:author="Hongpeng" w:date="2021-04-15T22:06:00Z" w:initials="廖">
     <w:p>
       <w:pPr>
@@ -1272,7 +1402,15 @@
         <w:t>A</w:t>
       </w:r>
       <w:r>
-        <w:t>dded a program to make input buffer = ‘\0’</w:t>
+        <w:t>dded a program to make input buffer = ‘\</w:t>
+      </w:r>
+      <w:proofErr w:type="gramStart"/>
+      <w:r>
+        <w:t>0</w:t>
+      </w:r>
+      <w:proofErr w:type="gramEnd"/>
+      <w:r>
+        <w:t>’</w:t>
       </w:r>
     </w:p>
   </w:comment>
@@ -1300,12 +1438,10 @@
         <w:t>if (</w:t>
       </w:r>
       <w:proofErr w:type="spellStart"/>
-      <w:proofErr w:type="gramStart"/>
       <w:r>
         <w:t>P.TimeAll</w:t>
       </w:r>
       <w:proofErr w:type="spellEnd"/>
-      <w:proofErr w:type="gramEnd"/>
       <w:r>
         <w:t xml:space="preserve">(end) &gt; </w:t>
       </w:r>
@@ -1342,28 +1478,28 @@
 </file>
 
 <file path=word/commentsExtended.xml><?xml version="1.0" encoding="utf-8"?>
-<w15:commentsEx xmlns:wpc="http://schemas.microsoft.com/office/word/2010/wordprocessingCanvas" xmlns:cx="http://schemas.microsoft.com/office/drawing/2014/chartex" xmlns:cx1="http://schemas.microsoft.com/office/drawing/2015/9/8/chartex" xmlns:cx2="http://schemas.microsoft.com/office/drawing/2015/10/21/chartex" xmlns:cx3="http://schemas.microsoft.com/office/drawing/2016/5/9/chartex" xmlns:cx4="http://schemas.microsoft.com/office/drawing/2016/5/10/chartex" xmlns:cx5="http://schemas.microsoft.com/office/drawing/2016/5/11/chartex" xmlns:cx6="http://schemas.microsoft.com/office/drawing/2016/5/12/chartex" xmlns:cx7="http://schemas.microsoft.com/office/drawing/2016/5/13/chartex" xmlns:cx8="http://schemas.microsoft.com/office/drawing/2016/5/14/chartex" xmlns:mc="http://schemas.openxmlformats.org/markup-compatibility/2006" xmlns:aink="http://schemas.microsoft.com/office/drawing/2016/ink" xmlns:am3d="http://schemas.microsoft.com/office/drawing/2017/model3d" xmlns:o="urn:schemas-microsoft-com:office:office" xmlns:r="http://schemas.openxmlformats.org/officeDocument/2006/relationships" xmlns:m="http://schemas.openxmlformats.org/officeDocument/2006/math" xmlns:v="urn:schemas-microsoft-com:vml" xmlns:wp14="http://schemas.microsoft.com/office/word/2010/wordprocessingDrawing" xmlns:wp="http://schemas.openxmlformats.org/drawingml/2006/wordprocessingDrawing" xmlns:w10="urn:schemas-microsoft-com:office:word" xmlns:w="http://schemas.openxmlformats.org/wordprocessingml/2006/main" xmlns:w14="http://schemas.microsoft.com/office/word/2010/wordml" xmlns:w15="http://schemas.microsoft.com/office/word/2012/wordml" xmlns:w16cex="http://schemas.microsoft.com/office/word/2018/wordml/cex" xmlns:w16cid="http://schemas.microsoft.com/office/word/2016/wordml/cid" xmlns:w16="http://schemas.microsoft.com/office/word/2018/wordml" xmlns:w16sdtdh="http://schemas.microsoft.com/office/word/2020/wordml/sdtdatahash" xmlns:w16se="http://schemas.microsoft.com/office/word/2015/wordml/symex" xmlns:wpg="http://schemas.microsoft.com/office/word/2010/wordprocessingGroup" xmlns:wpi="http://schemas.microsoft.com/office/word/2010/wordprocessingInk" xmlns:wne="http://schemas.microsoft.com/office/word/2006/wordml" xmlns:wps="http://schemas.microsoft.com/office/word/2010/wordprocessingShape" mc:Ignorable="w14 w15 w16se w16cid w16 w16cex w16sdtdh wp14">
+<w15:commentsEx xmlns:wpc="http://schemas.microsoft.com/office/word/2010/wordprocessingCanvas" xmlns:cx="http://schemas.microsoft.com/office/drawing/2014/chartex" xmlns:cx1="http://schemas.microsoft.com/office/drawing/2015/9/8/chartex" xmlns:cx2="http://schemas.microsoft.com/office/drawing/2015/10/21/chartex" xmlns:cx3="http://schemas.microsoft.com/office/drawing/2016/5/9/chartex" xmlns:cx4="http://schemas.microsoft.com/office/drawing/2016/5/10/chartex" xmlns:cx5="http://schemas.microsoft.com/office/drawing/2016/5/11/chartex" xmlns:cx6="http://schemas.microsoft.com/office/drawing/2016/5/12/chartex" xmlns:cx7="http://schemas.microsoft.com/office/drawing/2016/5/13/chartex" xmlns:cx8="http://schemas.microsoft.com/office/drawing/2016/5/14/chartex" xmlns:mc="http://schemas.openxmlformats.org/markup-compatibility/2006" xmlns:aink="http://schemas.microsoft.com/office/drawing/2016/ink" xmlns:am3d="http://schemas.microsoft.com/office/drawing/2017/model3d" xmlns:o="urn:schemas-microsoft-com:office:office" xmlns:r="http://schemas.openxmlformats.org/officeDocument/2006/relationships" xmlns:m="http://schemas.openxmlformats.org/officeDocument/2006/math" xmlns:v="urn:schemas-microsoft-com:vml" xmlns:wp14="http://schemas.microsoft.com/office/word/2010/wordprocessingDrawing" xmlns:wp="http://schemas.openxmlformats.org/drawingml/2006/wordprocessingDrawing" xmlns:w10="urn:schemas-microsoft-com:office:word" xmlns:w="http://schemas.openxmlformats.org/wordprocessingml/2006/main" xmlns:w14="http://schemas.microsoft.com/office/word/2010/wordml" xmlns:w15="http://schemas.microsoft.com/office/word/2012/wordml" xmlns:w16cex="http://schemas.microsoft.com/office/word/2018/wordml/cex" xmlns:w16cid="http://schemas.microsoft.com/office/word/2016/wordml/cid" xmlns:w16="http://schemas.microsoft.com/office/word/2018/wordml" xmlns:w16se="http://schemas.microsoft.com/office/word/2015/wordml/symex" xmlns:wpg="http://schemas.microsoft.com/office/word/2010/wordprocessingGroup" xmlns:wpi="http://schemas.microsoft.com/office/word/2010/wordprocessingInk" xmlns:wne="http://schemas.microsoft.com/office/word/2006/wordml" xmlns:wps="http://schemas.microsoft.com/office/word/2010/wordprocessingShape" mc:Ignorable="w14 w15 w16se w16cid w16 w16cex wp14">
   <w15:commentEx w15:paraId="581F4B0E" w15:done="0"/>
   <w15:commentEx w15:paraId="2C204457" w15:done="0"/>
 </w15:commentsEx>
 </file>
 
 <file path=word/commentsExtensible.xml><?xml version="1.0" encoding="utf-8"?>
-<w16cex:commentsExtensible xmlns:wpc="http://schemas.microsoft.com/office/word/2010/wordprocessingCanvas" xmlns:cx="http://schemas.microsoft.com/office/drawing/2014/chartex" xmlns:cx1="http://schemas.microsoft.com/office/drawing/2015/9/8/chartex" xmlns:cx2="http://schemas.microsoft.com/office/drawing/2015/10/21/chartex" xmlns:cx3="http://schemas.microsoft.com/office/drawing/2016/5/9/chartex" xmlns:cx4="http://schemas.microsoft.com/office/drawing/2016/5/10/chartex" xmlns:cx5="http://schemas.microsoft.com/office/drawing/2016/5/11/chartex" xmlns:cx6="http://schemas.microsoft.com/office/drawing/2016/5/12/chartex" xmlns:cx7="http://schemas.microsoft.com/office/drawing/2016/5/13/chartex" xmlns:cx8="http://schemas.microsoft.com/office/drawing/2016/5/14/chartex" xmlns:mc="http://schemas.openxmlformats.org/markup-compatibility/2006" xmlns:aink="http://schemas.microsoft.com/office/drawing/2016/ink" xmlns:am3d="http://schemas.microsoft.com/office/drawing/2017/model3d" xmlns:o="urn:schemas-microsoft-com:office:office" xmlns:r="http://schemas.openxmlformats.org/officeDocument/2006/relationships" xmlns:m="http://schemas.openxmlformats.org/officeDocument/2006/math" xmlns:v="urn:schemas-microsoft-com:vml" xmlns:wp14="http://schemas.microsoft.com/office/word/2010/wordprocessingDrawing" xmlns:wp="http://schemas.openxmlformats.org/drawingml/2006/wordprocessingDrawing" xmlns:w10="urn:schemas-microsoft-com:office:word" xmlns:w="http://schemas.openxmlformats.org/wordprocessingml/2006/main" xmlns:w14="http://schemas.microsoft.com/office/word/2010/wordml" xmlns:w15="http://schemas.microsoft.com/office/word/2012/wordml" xmlns:w16cex="http://schemas.microsoft.com/office/word/2018/wordml/cex" xmlns:w16cid="http://schemas.microsoft.com/office/word/2016/wordml/cid" xmlns:w16="http://schemas.microsoft.com/office/word/2018/wordml" xmlns:w16sdtdh="http://schemas.microsoft.com/office/word/2020/wordml/sdtdatahash" xmlns:w16se="http://schemas.microsoft.com/office/word/2015/wordml/symex" xmlns:wpg="http://schemas.microsoft.com/office/word/2010/wordprocessingGroup" xmlns:wpi="http://schemas.microsoft.com/office/word/2010/wordprocessingInk" xmlns:wne="http://schemas.microsoft.com/office/word/2006/wordml" xmlns:wps="http://schemas.microsoft.com/office/word/2010/wordprocessingShape" mc:Ignorable="w14 w15 w16se w16cid w16 w16cex w16sdtdh wp14">
+<w16cex:commentsExtensible xmlns:wpc="http://schemas.microsoft.com/office/word/2010/wordprocessingCanvas" xmlns:cx="http://schemas.microsoft.com/office/drawing/2014/chartex" xmlns:cx1="http://schemas.microsoft.com/office/drawing/2015/9/8/chartex" xmlns:cx2="http://schemas.microsoft.com/office/drawing/2015/10/21/chartex" xmlns:cx3="http://schemas.microsoft.com/office/drawing/2016/5/9/chartex" xmlns:cx4="http://schemas.microsoft.com/office/drawing/2016/5/10/chartex" xmlns:cx5="http://schemas.microsoft.com/office/drawing/2016/5/11/chartex" xmlns:cx6="http://schemas.microsoft.com/office/drawing/2016/5/12/chartex" xmlns:cx7="http://schemas.microsoft.com/office/drawing/2016/5/13/chartex" xmlns:cx8="http://schemas.microsoft.com/office/drawing/2016/5/14/chartex" xmlns:mc="http://schemas.openxmlformats.org/markup-compatibility/2006" xmlns:aink="http://schemas.microsoft.com/office/drawing/2016/ink" xmlns:am3d="http://schemas.microsoft.com/office/drawing/2017/model3d" xmlns:o="urn:schemas-microsoft-com:office:office" xmlns:r="http://schemas.openxmlformats.org/officeDocument/2006/relationships" xmlns:m="http://schemas.openxmlformats.org/officeDocument/2006/math" xmlns:v="urn:schemas-microsoft-com:vml" xmlns:wp14="http://schemas.microsoft.com/office/word/2010/wordprocessingDrawing" xmlns:wp="http://schemas.openxmlformats.org/drawingml/2006/wordprocessingDrawing" xmlns:w10="urn:schemas-microsoft-com:office:word" xmlns:w="http://schemas.openxmlformats.org/wordprocessingml/2006/main" xmlns:w14="http://schemas.microsoft.com/office/word/2010/wordml" xmlns:w15="http://schemas.microsoft.com/office/word/2012/wordml" xmlns:w16cex="http://schemas.microsoft.com/office/word/2018/wordml/cex" xmlns:w16cid="http://schemas.microsoft.com/office/word/2016/wordml/cid" xmlns:w16="http://schemas.microsoft.com/office/word/2018/wordml" xmlns:w16se="http://schemas.microsoft.com/office/word/2015/wordml/symex" xmlns:wpg="http://schemas.microsoft.com/office/word/2010/wordprocessingGroup" xmlns:wpi="http://schemas.microsoft.com/office/word/2010/wordprocessingInk" xmlns:wne="http://schemas.microsoft.com/office/word/2006/wordml" xmlns:wps="http://schemas.microsoft.com/office/word/2010/wordprocessingShape" mc:Ignorable="w14 w15 w16se w16cid w16 w16cex wp14">
   <w16cex:commentExtensible w16cex:durableId="24233757" w16cex:dateUtc="2021-04-15T14:06:00Z"/>
   <w16cex:commentExtensible w16cex:durableId="242339CD" w16cex:dateUtc="2021-04-15T14:16:00Z"/>
 </w16cex:commentsExtensible>
 </file>
 
 <file path=word/commentsIds.xml><?xml version="1.0" encoding="utf-8"?>
-<w16cid:commentsIds xmlns:wpc="http://schemas.microsoft.com/office/word/2010/wordprocessingCanvas" xmlns:cx="http://schemas.microsoft.com/office/drawing/2014/chartex" xmlns:cx1="http://schemas.microsoft.com/office/drawing/2015/9/8/chartex" xmlns:cx2="http://schemas.microsoft.com/office/drawing/2015/10/21/chartex" xmlns:cx3="http://schemas.microsoft.com/office/drawing/2016/5/9/chartex" xmlns:cx4="http://schemas.microsoft.com/office/drawing/2016/5/10/chartex" xmlns:cx5="http://schemas.microsoft.com/office/drawing/2016/5/11/chartex" xmlns:cx6="http://schemas.microsoft.com/office/drawing/2016/5/12/chartex" xmlns:cx7="http://schemas.microsoft.com/office/drawing/2016/5/13/chartex" xmlns:cx8="http://schemas.microsoft.com/office/drawing/2016/5/14/chartex" xmlns:mc="http://schemas.openxmlformats.org/markup-compatibility/2006" xmlns:aink="http://schemas.microsoft.com/office/drawing/2016/ink" xmlns:am3d="http://schemas.microsoft.com/office/drawing/2017/model3d" xmlns:o="urn:schemas-microsoft-com:office:office" xmlns:r="http://schemas.openxmlformats.org/officeDocument/2006/relationships" xmlns:m="http://schemas.openxmlformats.org/officeDocument/2006/math" xmlns:v="urn:schemas-microsoft-com:vml" xmlns:wp14="http://schemas.microsoft.com/office/word/2010/wordprocessingDrawing" xmlns:wp="http://schemas.openxmlformats.org/drawingml/2006/wordprocessingDrawing" xmlns:w10="urn:schemas-microsoft-com:office:word" xmlns:w="http://schemas.openxmlformats.org/wordprocessingml/2006/main" xmlns:w14="http://schemas.microsoft.com/office/word/2010/wordml" xmlns:w15="http://schemas.microsoft.com/office/word/2012/wordml" xmlns:w16cex="http://schemas.microsoft.com/office/word/2018/wordml/cex" xmlns:w16cid="http://schemas.microsoft.com/office/word/2016/wordml/cid" xmlns:w16="http://schemas.microsoft.com/office/word/2018/wordml" xmlns:w16sdtdh="http://schemas.microsoft.com/office/word/2020/wordml/sdtdatahash" xmlns:w16se="http://schemas.microsoft.com/office/word/2015/wordml/symex" xmlns:wpg="http://schemas.microsoft.com/office/word/2010/wordprocessingGroup" xmlns:wpi="http://schemas.microsoft.com/office/word/2010/wordprocessingInk" xmlns:wne="http://schemas.microsoft.com/office/word/2006/wordml" xmlns:wps="http://schemas.microsoft.com/office/word/2010/wordprocessingShape" mc:Ignorable="w14 w15 w16se w16cid w16 w16cex w16sdtdh wp14">
+<w16cid:commentsIds xmlns:wpc="http://schemas.microsoft.com/office/word/2010/wordprocessingCanvas" xmlns:cx="http://schemas.microsoft.com/office/drawing/2014/chartex" xmlns:cx1="http://schemas.microsoft.com/office/drawing/2015/9/8/chartex" xmlns:cx2="http://schemas.microsoft.com/office/drawing/2015/10/21/chartex" xmlns:cx3="http://schemas.microsoft.com/office/drawing/2016/5/9/chartex" xmlns:cx4="http://schemas.microsoft.com/office/drawing/2016/5/10/chartex" xmlns:cx5="http://schemas.microsoft.com/office/drawing/2016/5/11/chartex" xmlns:cx6="http://schemas.microsoft.com/office/drawing/2016/5/12/chartex" xmlns:cx7="http://schemas.microsoft.com/office/drawing/2016/5/13/chartex" xmlns:cx8="http://schemas.microsoft.com/office/drawing/2016/5/14/chartex" xmlns:mc="http://schemas.openxmlformats.org/markup-compatibility/2006" xmlns:aink="http://schemas.microsoft.com/office/drawing/2016/ink" xmlns:am3d="http://schemas.microsoft.com/office/drawing/2017/model3d" xmlns:o="urn:schemas-microsoft-com:office:office" xmlns:r="http://schemas.openxmlformats.org/officeDocument/2006/relationships" xmlns:m="http://schemas.openxmlformats.org/officeDocument/2006/math" xmlns:v="urn:schemas-microsoft-com:vml" xmlns:wp14="http://schemas.microsoft.com/office/word/2010/wordprocessingDrawing" xmlns:wp="http://schemas.openxmlformats.org/drawingml/2006/wordprocessingDrawing" xmlns:w10="urn:schemas-microsoft-com:office:word" xmlns:w="http://schemas.openxmlformats.org/wordprocessingml/2006/main" xmlns:w14="http://schemas.microsoft.com/office/word/2010/wordml" xmlns:w15="http://schemas.microsoft.com/office/word/2012/wordml" xmlns:w16cex="http://schemas.microsoft.com/office/word/2018/wordml/cex" xmlns:w16cid="http://schemas.microsoft.com/office/word/2016/wordml/cid" xmlns:w16="http://schemas.microsoft.com/office/word/2018/wordml" xmlns:w16se="http://schemas.microsoft.com/office/word/2015/wordml/symex" xmlns:wpg="http://schemas.microsoft.com/office/word/2010/wordprocessingGroup" xmlns:wpi="http://schemas.microsoft.com/office/word/2010/wordprocessingInk" xmlns:wne="http://schemas.microsoft.com/office/word/2006/wordml" xmlns:wps="http://schemas.microsoft.com/office/word/2010/wordprocessingShape" mc:Ignorable="w14 w15 w16se w16cid w16 w16cex wp14">
   <w16cid:commentId w16cid:paraId="581F4B0E" w16cid:durableId="24233757"/>
   <w16cid:commentId w16cid:paraId="2C204457" w16cid:durableId="242339CD"/>
 </w16cid:commentsIds>
 </file>
 
 <file path=word/endnotes.xml><?xml version="1.0" encoding="utf-8"?>
-<w:endnotes xmlns:wpc="http://schemas.microsoft.com/office/word/2010/wordprocessingCanvas" xmlns:cx="http://schemas.microsoft.com/office/drawing/2014/chartex" xmlns:cx1="http://schemas.microsoft.com/office/drawing/2015/9/8/chartex" xmlns:cx2="http://schemas.microsoft.com/office/drawing/2015/10/21/chartex" xmlns:cx3="http://schemas.microsoft.com/office/drawing/2016/5/9/chartex" xmlns:cx4="http://schemas.microsoft.com/office/drawing/2016/5/10/chartex" xmlns:cx5="http://schemas.microsoft.com/office/drawing/2016/5/11/chartex" xmlns:cx6="http://schemas.microsoft.com/office/drawing/2016/5/12/chartex" xmlns:cx7="http://schemas.microsoft.com/office/drawing/2016/5/13/chartex" xmlns:cx8="http://schemas.microsoft.com/office/drawing/2016/5/14/chartex" xmlns:mc="http://schemas.openxmlformats.org/markup-compatibility/2006" xmlns:aink="http://schemas.microsoft.com/office/drawing/2016/ink" xmlns:am3d="http://schemas.microsoft.com/office/drawing/2017/model3d" xmlns:o="urn:schemas-microsoft-com:office:office" xmlns:r="http://schemas.openxmlformats.org/officeDocument/2006/relationships" xmlns:m="http://schemas.openxmlformats.org/officeDocument/2006/math" xmlns:v="urn:schemas-microsoft-com:vml" xmlns:wp14="http://schemas.microsoft.com/office/word/2010/wordprocessingDrawing" xmlns:wp="http://schemas.openxmlformats.org/drawingml/2006/wordprocessingDrawing" xmlns:w10="urn:schemas-microsoft-com:office:word" xmlns:w="http://schemas.openxmlformats.org/wordprocessingml/2006/main" xmlns:w14="http://schemas.microsoft.com/office/word/2010/wordml" xmlns:w15="http://schemas.microsoft.com/office/word/2012/wordml" xmlns:w16cex="http://schemas.microsoft.com/office/word/2018/wordml/cex" xmlns:w16cid="http://schemas.microsoft.com/office/word/2016/wordml/cid" xmlns:w16="http://schemas.microsoft.com/office/word/2018/wordml" xmlns:w16sdtdh="http://schemas.microsoft.com/office/word/2020/wordml/sdtdatahash" xmlns:w16se="http://schemas.microsoft.com/office/word/2015/wordml/symex" xmlns:wpg="http://schemas.microsoft.com/office/word/2010/wordprocessingGroup" xmlns:wpi="http://schemas.microsoft.com/office/word/2010/wordprocessingInk" xmlns:wne="http://schemas.microsoft.com/office/word/2006/wordml" xmlns:wps="http://schemas.microsoft.com/office/word/2010/wordprocessingShape" mc:Ignorable="w14 w15 w16se w16cid w16 w16cex w16sdtdh wp14">
+<w:endnotes xmlns:wpc="http://schemas.microsoft.com/office/word/2010/wordprocessingCanvas" xmlns:cx="http://schemas.microsoft.com/office/drawing/2014/chartex" xmlns:cx1="http://schemas.microsoft.com/office/drawing/2015/9/8/chartex" xmlns:cx2="http://schemas.microsoft.com/office/drawing/2015/10/21/chartex" xmlns:cx3="http://schemas.microsoft.com/office/drawing/2016/5/9/chartex" xmlns:cx4="http://schemas.microsoft.com/office/drawing/2016/5/10/chartex" xmlns:cx5="http://schemas.microsoft.com/office/drawing/2016/5/11/chartex" xmlns:cx6="http://schemas.microsoft.com/office/drawing/2016/5/12/chartex" xmlns:cx7="http://schemas.microsoft.com/office/drawing/2016/5/13/chartex" xmlns:cx8="http://schemas.microsoft.com/office/drawing/2016/5/14/chartex" xmlns:mc="http://schemas.openxmlformats.org/markup-compatibility/2006" xmlns:aink="http://schemas.microsoft.com/office/drawing/2016/ink" xmlns:am3d="http://schemas.microsoft.com/office/drawing/2017/model3d" xmlns:o="urn:schemas-microsoft-com:office:office" xmlns:r="http://schemas.openxmlformats.org/officeDocument/2006/relationships" xmlns:m="http://schemas.openxmlformats.org/officeDocument/2006/math" xmlns:v="urn:schemas-microsoft-com:vml" xmlns:wp14="http://schemas.microsoft.com/office/word/2010/wordprocessingDrawing" xmlns:wp="http://schemas.openxmlformats.org/drawingml/2006/wordprocessingDrawing" xmlns:w10="urn:schemas-microsoft-com:office:word" xmlns:w="http://schemas.openxmlformats.org/wordprocessingml/2006/main" xmlns:w14="http://schemas.microsoft.com/office/word/2010/wordml" xmlns:w15="http://schemas.microsoft.com/office/word/2012/wordml" xmlns:w16cex="http://schemas.microsoft.com/office/word/2018/wordml/cex" xmlns:w16cid="http://schemas.microsoft.com/office/word/2016/wordml/cid" xmlns:w16="http://schemas.microsoft.com/office/word/2018/wordml" xmlns:w16se="http://schemas.microsoft.com/office/word/2015/wordml/symex" xmlns:wpg="http://schemas.microsoft.com/office/word/2010/wordprocessingGroup" xmlns:wpi="http://schemas.microsoft.com/office/word/2010/wordprocessingInk" xmlns:wne="http://schemas.microsoft.com/office/word/2006/wordml" xmlns:wps="http://schemas.microsoft.com/office/word/2010/wordprocessingShape" mc:Ignorable="w14 w15 w16se w16cid w16 w16cex wp14">
   <w:endnote w:type="separator" w:id="-1">
     <w:p>
       <w:r>
@@ -1382,7 +1518,7 @@
 </file>
 
 <file path=word/footnotes.xml><?xml version="1.0" encoding="utf-8"?>
-<w:footnotes xmlns:wpc="http://schemas.microsoft.com/office/word/2010/wordprocessingCanvas" xmlns:cx="http://schemas.microsoft.com/office/drawing/2014/chartex" xmlns:cx1="http://schemas.microsoft.com/office/drawing/2015/9/8/chartex" xmlns:cx2="http://schemas.microsoft.com/office/drawing/2015/10/21/chartex" xmlns:cx3="http://schemas.microsoft.com/office/drawing/2016/5/9/chartex" xmlns:cx4="http://schemas.microsoft.com/office/drawing/2016/5/10/chartex" xmlns:cx5="http://schemas.microsoft.com/office/drawing/2016/5/11/chartex" xmlns:cx6="http://schemas.microsoft.com/office/drawing/2016/5/12/chartex" xmlns:cx7="http://schemas.microsoft.com/office/drawing/2016/5/13/chartex" xmlns:cx8="http://schemas.microsoft.com/office/drawing/2016/5/14/chartex" xmlns:mc="http://schemas.openxmlformats.org/markup-compatibility/2006" xmlns:aink="http://schemas.microsoft.com/office/drawing/2016/ink" xmlns:am3d="http://schemas.microsoft.com/office/drawing/2017/model3d" xmlns:o="urn:schemas-microsoft-com:office:office" xmlns:r="http://schemas.openxmlformats.org/officeDocument/2006/relationships" xmlns:m="http://schemas.openxmlformats.org/officeDocument/2006/math" xmlns:v="urn:schemas-microsoft-com:vml" xmlns:wp14="http://schemas.microsoft.com/office/word/2010/wordprocessingDrawing" xmlns:wp="http://schemas.openxmlformats.org/drawingml/2006/wordprocessingDrawing" xmlns:w10="urn:schemas-microsoft-com:office:word" xmlns:w="http://schemas.openxmlformats.org/wordprocessingml/2006/main" xmlns:w14="http://schemas.microsoft.com/office/word/2010/wordml" xmlns:w15="http://schemas.microsoft.com/office/word/2012/wordml" xmlns:w16cex="http://schemas.microsoft.com/office/word/2018/wordml/cex" xmlns:w16cid="http://schemas.microsoft.com/office/word/2016/wordml/cid" xmlns:w16="http://schemas.microsoft.com/office/word/2018/wordml" xmlns:w16sdtdh="http://schemas.microsoft.com/office/word/2020/wordml/sdtdatahash" xmlns:w16se="http://schemas.microsoft.com/office/word/2015/wordml/symex" xmlns:wpg="http://schemas.microsoft.com/office/word/2010/wordprocessingGroup" xmlns:wpi="http://schemas.microsoft.com/office/word/2010/wordprocessingInk" xmlns:wne="http://schemas.microsoft.com/office/word/2006/wordml" xmlns:wps="http://schemas.microsoft.com/office/word/2010/wordprocessingShape" mc:Ignorable="w14 w15 w16se w16cid w16 w16cex w16sdtdh wp14">
+<w:footnotes xmlns:wpc="http://schemas.microsoft.com/office/word/2010/wordprocessingCanvas" xmlns:cx="http://schemas.microsoft.com/office/drawing/2014/chartex" xmlns:cx1="http://schemas.microsoft.com/office/drawing/2015/9/8/chartex" xmlns:cx2="http://schemas.microsoft.com/office/drawing/2015/10/21/chartex" xmlns:cx3="http://schemas.microsoft.com/office/drawing/2016/5/9/chartex" xmlns:cx4="http://schemas.microsoft.com/office/drawing/2016/5/10/chartex" xmlns:cx5="http://schemas.microsoft.com/office/drawing/2016/5/11/chartex" xmlns:cx6="http://schemas.microsoft.com/office/drawing/2016/5/12/chartex" xmlns:cx7="http://schemas.microsoft.com/office/drawing/2016/5/13/chartex" xmlns:cx8="http://schemas.microsoft.com/office/drawing/2016/5/14/chartex" xmlns:mc="http://schemas.openxmlformats.org/markup-compatibility/2006" xmlns:aink="http://schemas.microsoft.com/office/drawing/2016/ink" xmlns:am3d="http://schemas.microsoft.com/office/drawing/2017/model3d" xmlns:o="urn:schemas-microsoft-com:office:office" xmlns:r="http://schemas.openxmlformats.org/officeDocument/2006/relationships" xmlns:m="http://schemas.openxmlformats.org/officeDocument/2006/math" xmlns:v="urn:schemas-microsoft-com:vml" xmlns:wp14="http://schemas.microsoft.com/office/word/2010/wordprocessingDrawing" xmlns:wp="http://schemas.openxmlformats.org/drawingml/2006/wordprocessingDrawing" xmlns:w10="urn:schemas-microsoft-com:office:word" xmlns:w="http://schemas.openxmlformats.org/wordprocessingml/2006/main" xmlns:w14="http://schemas.microsoft.com/office/word/2010/wordml" xmlns:w15="http://schemas.microsoft.com/office/word/2012/wordml" xmlns:w16cex="http://schemas.microsoft.com/office/word/2018/wordml/cex" xmlns:w16cid="http://schemas.microsoft.com/office/word/2016/wordml/cid" xmlns:w16="http://schemas.microsoft.com/office/word/2018/wordml" xmlns:w16se="http://schemas.microsoft.com/office/word/2015/wordml/symex" xmlns:wpg="http://schemas.microsoft.com/office/word/2010/wordprocessingGroup" xmlns:wpi="http://schemas.microsoft.com/office/word/2010/wordprocessingInk" xmlns:wne="http://schemas.microsoft.com/office/word/2006/wordml" xmlns:wps="http://schemas.microsoft.com/office/word/2010/wordprocessingShape" mc:Ignorable="w14 w15 w16se w16cid w16 w16cex wp14">
   <w:footnote w:type="separator" w:id="-1">
     <w:p>
       <w:r>
@@ -1401,7 +1537,7 @@
 </file>
 
 <file path=word/numbering.xml><?xml version="1.0" encoding="utf-8"?>
-<w:numbering xmlns:wpc="http://schemas.microsoft.com/office/word/2010/wordprocessingCanvas" xmlns:cx="http://schemas.microsoft.com/office/drawing/2014/chartex" xmlns:cx1="http://schemas.microsoft.com/office/drawing/2015/9/8/chartex" xmlns:cx2="http://schemas.microsoft.com/office/drawing/2015/10/21/chartex" xmlns:cx3="http://schemas.microsoft.com/office/drawing/2016/5/9/chartex" xmlns:cx4="http://schemas.microsoft.com/office/drawing/2016/5/10/chartex" xmlns:cx5="http://schemas.microsoft.com/office/drawing/2016/5/11/chartex" xmlns:cx6="http://schemas.microsoft.com/office/drawing/2016/5/12/chartex" xmlns:cx7="http://schemas.microsoft.com/office/drawing/2016/5/13/chartex" xmlns:cx8="http://schemas.microsoft.com/office/drawing/2016/5/14/chartex" xmlns:mc="http://schemas.openxmlformats.org/markup-compatibility/2006" xmlns:aink="http://schemas.microsoft.com/office/drawing/2016/ink" xmlns:am3d="http://schemas.microsoft.com/office/drawing/2017/model3d" xmlns:o="urn:schemas-microsoft-com:office:office" xmlns:r="http://schemas.openxmlformats.org/officeDocument/2006/relationships" xmlns:m="http://schemas.openxmlformats.org/officeDocument/2006/math" xmlns:v="urn:schemas-microsoft-com:vml" xmlns:wp14="http://schemas.microsoft.com/office/word/2010/wordprocessingDrawing" xmlns:wp="http://schemas.openxmlformats.org/drawingml/2006/wordprocessingDrawing" xmlns:w10="urn:schemas-microsoft-com:office:word" xmlns:w="http://schemas.openxmlformats.org/wordprocessingml/2006/main" xmlns:w14="http://schemas.microsoft.com/office/word/2010/wordml" xmlns:w15="http://schemas.microsoft.com/office/word/2012/wordml" xmlns:w16cex="http://schemas.microsoft.com/office/word/2018/wordml/cex" xmlns:w16cid="http://schemas.microsoft.com/office/word/2016/wordml/cid" xmlns:w16="http://schemas.microsoft.com/office/word/2018/wordml" xmlns:w16sdtdh="http://schemas.microsoft.com/office/word/2020/wordml/sdtdatahash" xmlns:w16se="http://schemas.microsoft.com/office/word/2015/wordml/symex" xmlns:wpg="http://schemas.microsoft.com/office/word/2010/wordprocessingGroup" xmlns:wpi="http://schemas.microsoft.com/office/word/2010/wordprocessingInk" xmlns:wne="http://schemas.microsoft.com/office/word/2006/wordml" xmlns:wps="http://schemas.microsoft.com/office/word/2010/wordprocessingShape" mc:Ignorable="w14 w15 w16se w16cid w16 w16cex w16sdtdh wp14">
+<w:numbering xmlns:wpc="http://schemas.microsoft.com/office/word/2010/wordprocessingCanvas" xmlns:cx="http://schemas.microsoft.com/office/drawing/2014/chartex" xmlns:cx1="http://schemas.microsoft.com/office/drawing/2015/9/8/chartex" xmlns:cx2="http://schemas.microsoft.com/office/drawing/2015/10/21/chartex" xmlns:cx3="http://schemas.microsoft.com/office/drawing/2016/5/9/chartex" xmlns:cx4="http://schemas.microsoft.com/office/drawing/2016/5/10/chartex" xmlns:cx5="http://schemas.microsoft.com/office/drawing/2016/5/11/chartex" xmlns:cx6="http://schemas.microsoft.com/office/drawing/2016/5/12/chartex" xmlns:cx7="http://schemas.microsoft.com/office/drawing/2016/5/13/chartex" xmlns:cx8="http://schemas.microsoft.com/office/drawing/2016/5/14/chartex" xmlns:mc="http://schemas.openxmlformats.org/markup-compatibility/2006" xmlns:aink="http://schemas.microsoft.com/office/drawing/2016/ink" xmlns:am3d="http://schemas.microsoft.com/office/drawing/2017/model3d" xmlns:o="urn:schemas-microsoft-com:office:office" xmlns:r="http://schemas.openxmlformats.org/officeDocument/2006/relationships" xmlns:m="http://schemas.openxmlformats.org/officeDocument/2006/math" xmlns:v="urn:schemas-microsoft-com:vml" xmlns:wp14="http://schemas.microsoft.com/office/word/2010/wordprocessingDrawing" xmlns:wp="http://schemas.openxmlformats.org/drawingml/2006/wordprocessingDrawing" xmlns:w10="urn:schemas-microsoft-com:office:word" xmlns:w="http://schemas.openxmlformats.org/wordprocessingml/2006/main" xmlns:w14="http://schemas.microsoft.com/office/word/2010/wordml" xmlns:w15="http://schemas.microsoft.com/office/word/2012/wordml" xmlns:w16cex="http://schemas.microsoft.com/office/word/2018/wordml/cex" xmlns:w16cid="http://schemas.microsoft.com/office/word/2016/wordml/cid" xmlns:w16="http://schemas.microsoft.com/office/word/2018/wordml" xmlns:w16se="http://schemas.microsoft.com/office/word/2015/wordml/symex" xmlns:wpg="http://schemas.microsoft.com/office/word/2010/wordprocessingGroup" xmlns:wpi="http://schemas.microsoft.com/office/word/2010/wordprocessingInk" xmlns:wne="http://schemas.microsoft.com/office/word/2006/wordml" xmlns:wps="http://schemas.microsoft.com/office/word/2010/wordprocessingShape" mc:Ignorable="w14 w15 w16se w16cid w16 w16cex wp14">
   <w:abstractNum w:abstractNumId="0" w15:restartNumberingAfterBreak="0">
     <w:nsid w:val="008924AF"/>
     <w:multiLevelType w:val="hybridMultilevel"/>
@@ -1968,6 +2104,232 @@
     </w:lvl>
   </w:abstractNum>
   <w:abstractNum w:abstractNumId="5" w15:restartNumberingAfterBreak="0">
+    <w:nsid w:val="33D9491C"/>
+    <w:multiLevelType w:val="hybridMultilevel"/>
+    <w:tmpl w:val="E2440164"/>
+    <w:lvl w:ilvl="0" w:tplc="04090001">
+      <w:start w:val="1"/>
+      <w:numFmt w:val="bullet"/>
+      <w:lvlText w:val=""/>
+      <w:lvlJc w:val="left"/>
+      <w:pPr>
+        <w:ind w:left="420" w:hanging="420"/>
+      </w:pPr>
+      <w:rPr>
+        <w:rFonts w:ascii="Wingdings" w:hAnsi="Wingdings" w:hint="default"/>
+      </w:rPr>
+    </w:lvl>
+    <w:lvl w:ilvl="1" w:tplc="04090003" w:tentative="1">
+      <w:start w:val="1"/>
+      <w:numFmt w:val="bullet"/>
+      <w:lvlText w:val=""/>
+      <w:lvlJc w:val="left"/>
+      <w:pPr>
+        <w:ind w:left="840" w:hanging="420"/>
+      </w:pPr>
+      <w:rPr>
+        <w:rFonts w:ascii="Wingdings" w:hAnsi="Wingdings" w:hint="default"/>
+      </w:rPr>
+    </w:lvl>
+    <w:lvl w:ilvl="2" w:tplc="04090005" w:tentative="1">
+      <w:start w:val="1"/>
+      <w:numFmt w:val="bullet"/>
+      <w:lvlText w:val=""/>
+      <w:lvlJc w:val="left"/>
+      <w:pPr>
+        <w:ind w:left="1260" w:hanging="420"/>
+      </w:pPr>
+      <w:rPr>
+        <w:rFonts w:ascii="Wingdings" w:hAnsi="Wingdings" w:hint="default"/>
+      </w:rPr>
+    </w:lvl>
+    <w:lvl w:ilvl="3" w:tplc="04090001" w:tentative="1">
+      <w:start w:val="1"/>
+      <w:numFmt w:val="bullet"/>
+      <w:lvlText w:val=""/>
+      <w:lvlJc w:val="left"/>
+      <w:pPr>
+        <w:ind w:left="1680" w:hanging="420"/>
+      </w:pPr>
+      <w:rPr>
+        <w:rFonts w:ascii="Wingdings" w:hAnsi="Wingdings" w:hint="default"/>
+      </w:rPr>
+    </w:lvl>
+    <w:lvl w:ilvl="4" w:tplc="04090003" w:tentative="1">
+      <w:start w:val="1"/>
+      <w:numFmt w:val="bullet"/>
+      <w:lvlText w:val=""/>
+      <w:lvlJc w:val="left"/>
+      <w:pPr>
+        <w:ind w:left="2100" w:hanging="420"/>
+      </w:pPr>
+      <w:rPr>
+        <w:rFonts w:ascii="Wingdings" w:hAnsi="Wingdings" w:hint="default"/>
+      </w:rPr>
+    </w:lvl>
+    <w:lvl w:ilvl="5" w:tplc="04090005" w:tentative="1">
+      <w:start w:val="1"/>
+      <w:numFmt w:val="bullet"/>
+      <w:lvlText w:val=""/>
+      <w:lvlJc w:val="left"/>
+      <w:pPr>
+        <w:ind w:left="2520" w:hanging="420"/>
+      </w:pPr>
+      <w:rPr>
+        <w:rFonts w:ascii="Wingdings" w:hAnsi="Wingdings" w:hint="default"/>
+      </w:rPr>
+    </w:lvl>
+    <w:lvl w:ilvl="6" w:tplc="04090001" w:tentative="1">
+      <w:start w:val="1"/>
+      <w:numFmt w:val="bullet"/>
+      <w:lvlText w:val=""/>
+      <w:lvlJc w:val="left"/>
+      <w:pPr>
+        <w:ind w:left="2940" w:hanging="420"/>
+      </w:pPr>
+      <w:rPr>
+        <w:rFonts w:ascii="Wingdings" w:hAnsi="Wingdings" w:hint="default"/>
+      </w:rPr>
+    </w:lvl>
+    <w:lvl w:ilvl="7" w:tplc="04090003" w:tentative="1">
+      <w:start w:val="1"/>
+      <w:numFmt w:val="bullet"/>
+      <w:lvlText w:val=""/>
+      <w:lvlJc w:val="left"/>
+      <w:pPr>
+        <w:ind w:left="3360" w:hanging="420"/>
+      </w:pPr>
+      <w:rPr>
+        <w:rFonts w:ascii="Wingdings" w:hAnsi="Wingdings" w:hint="default"/>
+      </w:rPr>
+    </w:lvl>
+    <w:lvl w:ilvl="8" w:tplc="04090005" w:tentative="1">
+      <w:start w:val="1"/>
+      <w:numFmt w:val="bullet"/>
+      <w:lvlText w:val=""/>
+      <w:lvlJc w:val="left"/>
+      <w:pPr>
+        <w:ind w:left="3780" w:hanging="420"/>
+      </w:pPr>
+      <w:rPr>
+        <w:rFonts w:ascii="Wingdings" w:hAnsi="Wingdings" w:hint="default"/>
+      </w:rPr>
+    </w:lvl>
+  </w:abstractNum>
+  <w:abstractNum w:abstractNumId="6" w15:restartNumberingAfterBreak="0">
+    <w:nsid w:val="34C9477B"/>
+    <w:multiLevelType w:val="hybridMultilevel"/>
+    <w:tmpl w:val="BA2015F2"/>
+    <w:lvl w:ilvl="0" w:tplc="0409000B">
+      <w:start w:val="1"/>
+      <w:numFmt w:val="bullet"/>
+      <w:lvlText w:val=""/>
+      <w:lvlJc w:val="left"/>
+      <w:pPr>
+        <w:ind w:left="840" w:hanging="420"/>
+      </w:pPr>
+      <w:rPr>
+        <w:rFonts w:ascii="Wingdings" w:hAnsi="Wingdings" w:hint="default"/>
+      </w:rPr>
+    </w:lvl>
+    <w:lvl w:ilvl="1" w:tplc="04090003" w:tentative="1">
+      <w:start w:val="1"/>
+      <w:numFmt w:val="bullet"/>
+      <w:lvlText w:val=""/>
+      <w:lvlJc w:val="left"/>
+      <w:pPr>
+        <w:ind w:left="1260" w:hanging="420"/>
+      </w:pPr>
+      <w:rPr>
+        <w:rFonts w:ascii="Wingdings" w:hAnsi="Wingdings" w:hint="default"/>
+      </w:rPr>
+    </w:lvl>
+    <w:lvl w:ilvl="2" w:tplc="04090005" w:tentative="1">
+      <w:start w:val="1"/>
+      <w:numFmt w:val="bullet"/>
+      <w:lvlText w:val=""/>
+      <w:lvlJc w:val="left"/>
+      <w:pPr>
+        <w:ind w:left="1680" w:hanging="420"/>
+      </w:pPr>
+      <w:rPr>
+        <w:rFonts w:ascii="Wingdings" w:hAnsi="Wingdings" w:hint="default"/>
+      </w:rPr>
+    </w:lvl>
+    <w:lvl w:ilvl="3" w:tplc="04090001" w:tentative="1">
+      <w:start w:val="1"/>
+      <w:numFmt w:val="bullet"/>
+      <w:lvlText w:val=""/>
+      <w:lvlJc w:val="left"/>
+      <w:pPr>
+        <w:ind w:left="2100" w:hanging="420"/>
+      </w:pPr>
+      <w:rPr>
+        <w:rFonts w:ascii="Wingdings" w:hAnsi="Wingdings" w:hint="default"/>
+      </w:rPr>
+    </w:lvl>
+    <w:lvl w:ilvl="4" w:tplc="04090003" w:tentative="1">
+      <w:start w:val="1"/>
+      <w:numFmt w:val="bullet"/>
+      <w:lvlText w:val=""/>
+      <w:lvlJc w:val="left"/>
+      <w:pPr>
+        <w:ind w:left="2520" w:hanging="420"/>
+      </w:pPr>
+      <w:rPr>
+        <w:rFonts w:ascii="Wingdings" w:hAnsi="Wingdings" w:hint="default"/>
+      </w:rPr>
+    </w:lvl>
+    <w:lvl w:ilvl="5" w:tplc="04090005" w:tentative="1">
+      <w:start w:val="1"/>
+      <w:numFmt w:val="bullet"/>
+      <w:lvlText w:val=""/>
+      <w:lvlJc w:val="left"/>
+      <w:pPr>
+        <w:ind w:left="2940" w:hanging="420"/>
+      </w:pPr>
+      <w:rPr>
+        <w:rFonts w:ascii="Wingdings" w:hAnsi="Wingdings" w:hint="default"/>
+      </w:rPr>
+    </w:lvl>
+    <w:lvl w:ilvl="6" w:tplc="04090001" w:tentative="1">
+      <w:start w:val="1"/>
+      <w:numFmt w:val="bullet"/>
+      <w:lvlText w:val=""/>
+      <w:lvlJc w:val="left"/>
+      <w:pPr>
+        <w:ind w:left="3360" w:hanging="420"/>
+      </w:pPr>
+      <w:rPr>
+        <w:rFonts w:ascii="Wingdings" w:hAnsi="Wingdings" w:hint="default"/>
+      </w:rPr>
+    </w:lvl>
+    <w:lvl w:ilvl="7" w:tplc="04090003" w:tentative="1">
+      <w:start w:val="1"/>
+      <w:numFmt w:val="bullet"/>
+      <w:lvlText w:val=""/>
+      <w:lvlJc w:val="left"/>
+      <w:pPr>
+        <w:ind w:left="3780" w:hanging="420"/>
+      </w:pPr>
+      <w:rPr>
+        <w:rFonts w:ascii="Wingdings" w:hAnsi="Wingdings" w:hint="default"/>
+      </w:rPr>
+    </w:lvl>
+    <w:lvl w:ilvl="8" w:tplc="04090005" w:tentative="1">
+      <w:start w:val="1"/>
+      <w:numFmt w:val="bullet"/>
+      <w:lvlText w:val=""/>
+      <w:lvlJc w:val="left"/>
+      <w:pPr>
+        <w:ind w:left="4200" w:hanging="420"/>
+      </w:pPr>
+      <w:rPr>
+        <w:rFonts w:ascii="Wingdings" w:hAnsi="Wingdings" w:hint="default"/>
+      </w:rPr>
+    </w:lvl>
+  </w:abstractNum>
+  <w:abstractNum w:abstractNumId="7" w15:restartNumberingAfterBreak="0">
     <w:nsid w:val="3F8337DC"/>
     <w:multiLevelType w:val="hybridMultilevel"/>
     <w:tmpl w:val="CFD0FEFE"/>
@@ -2080,7 +2442,7 @@
       </w:rPr>
     </w:lvl>
   </w:abstractNum>
-  <w:abstractNum w:abstractNumId="6" w15:restartNumberingAfterBreak="0">
+  <w:abstractNum w:abstractNumId="8" w15:restartNumberingAfterBreak="0">
     <w:nsid w:val="42841381"/>
     <w:multiLevelType w:val="hybridMultilevel"/>
     <w:tmpl w:val="04020722"/>
@@ -2193,7 +2555,7 @@
       </w:rPr>
     </w:lvl>
   </w:abstractNum>
-  <w:abstractNum w:abstractNumId="7" w15:restartNumberingAfterBreak="0">
+  <w:abstractNum w:abstractNumId="9" w15:restartNumberingAfterBreak="0">
     <w:nsid w:val="4DCF4B54"/>
     <w:multiLevelType w:val="hybridMultilevel"/>
     <w:tmpl w:val="10226512"/>
@@ -2306,7 +2668,7 @@
       </w:rPr>
     </w:lvl>
   </w:abstractNum>
-  <w:abstractNum w:abstractNumId="8" w15:restartNumberingAfterBreak="0">
+  <w:abstractNum w:abstractNumId="10" w15:restartNumberingAfterBreak="0">
     <w:nsid w:val="51835BF9"/>
     <w:multiLevelType w:val="hybridMultilevel"/>
     <w:tmpl w:val="5CFED844"/>
@@ -2419,7 +2781,7 @@
       </w:rPr>
     </w:lvl>
   </w:abstractNum>
-  <w:abstractNum w:abstractNumId="9" w15:restartNumberingAfterBreak="0">
+  <w:abstractNum w:abstractNumId="11" w15:restartNumberingAfterBreak="0">
     <w:nsid w:val="59445D13"/>
     <w:multiLevelType w:val="hybridMultilevel"/>
     <w:tmpl w:val="E8A80F00"/>
@@ -2532,10 +2894,10 @@
       </w:rPr>
     </w:lvl>
   </w:abstractNum>
-  <w:abstractNum w:abstractNumId="10" w15:restartNumberingAfterBreak="0">
+  <w:abstractNum w:abstractNumId="12" w15:restartNumberingAfterBreak="0">
     <w:nsid w:val="63464EFA"/>
     <w:multiLevelType w:val="hybridMultilevel"/>
-    <w:tmpl w:val="103294F4"/>
+    <w:tmpl w:val="57E082C0"/>
     <w:lvl w:ilvl="0" w:tplc="04090001">
       <w:start w:val="1"/>
       <w:numFmt w:val="bullet"/>
@@ -2645,7 +3007,7 @@
       </w:rPr>
     </w:lvl>
   </w:abstractNum>
-  <w:abstractNum w:abstractNumId="11" w15:restartNumberingAfterBreak="0">
+  <w:abstractNum w:abstractNumId="13" w15:restartNumberingAfterBreak="0">
     <w:nsid w:val="694D0C5B"/>
     <w:multiLevelType w:val="hybridMultilevel"/>
     <w:tmpl w:val="84DC5F30"/>
@@ -2758,7 +3120,7 @@
       </w:rPr>
     </w:lvl>
   </w:abstractNum>
-  <w:abstractNum w:abstractNumId="12" w15:restartNumberingAfterBreak="0">
+  <w:abstractNum w:abstractNumId="14" w15:restartNumberingAfterBreak="0">
     <w:nsid w:val="6ADE2566"/>
     <w:multiLevelType w:val="hybridMultilevel"/>
     <w:tmpl w:val="172E8766"/>
@@ -2871,7 +3233,7 @@
       </w:rPr>
     </w:lvl>
   </w:abstractNum>
-  <w:abstractNum w:abstractNumId="13" w15:restartNumberingAfterBreak="0">
+  <w:abstractNum w:abstractNumId="15" w15:restartNumberingAfterBreak="0">
     <w:nsid w:val="7B3F625F"/>
     <w:multiLevelType w:val="hybridMultilevel"/>
     <w:tmpl w:val="39F24138"/>
@@ -2984,7 +3346,7 @@
       </w:rPr>
     </w:lvl>
   </w:abstractNum>
-  <w:abstractNum w:abstractNumId="14" w15:restartNumberingAfterBreak="0">
+  <w:abstractNum w:abstractNumId="16" w15:restartNumberingAfterBreak="0">
     <w:nsid w:val="7BA9590D"/>
     <w:multiLevelType w:val="hybridMultilevel"/>
     <w:tmpl w:val="1332E09A"/>
@@ -3098,40 +3460,40 @@
     </w:lvl>
   </w:abstractNum>
   <w:num w:numId="1">
-    <w:abstractNumId w:val="13"/>
+    <w:abstractNumId w:val="15"/>
   </w:num>
   <w:num w:numId="2">
     <w:abstractNumId w:val="4"/>
   </w:num>
   <w:num w:numId="3">
-    <w:abstractNumId w:val="10"/>
+    <w:abstractNumId w:val="12"/>
   </w:num>
   <w:num w:numId="4">
-    <w:abstractNumId w:val="5"/>
+    <w:abstractNumId w:val="7"/>
   </w:num>
   <w:num w:numId="5">
-    <w:abstractNumId w:val="14"/>
+    <w:abstractNumId w:val="16"/>
   </w:num>
   <w:num w:numId="6">
-    <w:abstractNumId w:val="9"/>
+    <w:abstractNumId w:val="11"/>
   </w:num>
   <w:num w:numId="7">
-    <w:abstractNumId w:val="11"/>
+    <w:abstractNumId w:val="13"/>
   </w:num>
   <w:num w:numId="8">
-    <w:abstractNumId w:val="6"/>
+    <w:abstractNumId w:val="8"/>
   </w:num>
   <w:num w:numId="9">
     <w:abstractNumId w:val="2"/>
   </w:num>
   <w:num w:numId="10">
-    <w:abstractNumId w:val="8"/>
+    <w:abstractNumId w:val="10"/>
   </w:num>
   <w:num w:numId="11">
-    <w:abstractNumId w:val="7"/>
+    <w:abstractNumId w:val="9"/>
   </w:num>
   <w:num w:numId="12">
-    <w:abstractNumId w:val="12"/>
+    <w:abstractNumId w:val="14"/>
   </w:num>
   <w:num w:numId="13">
     <w:abstractNumId w:val="0"/>
@@ -3142,11 +3504,17 @@
   <w:num w:numId="15">
     <w:abstractNumId w:val="1"/>
   </w:num>
+  <w:num w:numId="16">
+    <w:abstractNumId w:val="6"/>
+  </w:num>
+  <w:num w:numId="17">
+    <w:abstractNumId w:val="5"/>
+  </w:num>
 </w:numbering>
 </file>
 
 <file path=word/people.xml><?xml version="1.0" encoding="utf-8"?>
-<w15:people xmlns:wpc="http://schemas.microsoft.com/office/word/2010/wordprocessingCanvas" xmlns:cx="http://schemas.microsoft.com/office/drawing/2014/chartex" xmlns:cx1="http://schemas.microsoft.com/office/drawing/2015/9/8/chartex" xmlns:cx2="http://schemas.microsoft.com/office/drawing/2015/10/21/chartex" xmlns:cx3="http://schemas.microsoft.com/office/drawing/2016/5/9/chartex" xmlns:cx4="http://schemas.microsoft.com/office/drawing/2016/5/10/chartex" xmlns:cx5="http://schemas.microsoft.com/office/drawing/2016/5/11/chartex" xmlns:cx6="http://schemas.microsoft.com/office/drawing/2016/5/12/chartex" xmlns:cx7="http://schemas.microsoft.com/office/drawing/2016/5/13/chartex" xmlns:cx8="http://schemas.microsoft.com/office/drawing/2016/5/14/chartex" xmlns:mc="http://schemas.openxmlformats.org/markup-compatibility/2006" xmlns:aink="http://schemas.microsoft.com/office/drawing/2016/ink" xmlns:am3d="http://schemas.microsoft.com/office/drawing/2017/model3d" xmlns:o="urn:schemas-microsoft-com:office:office" xmlns:r="http://schemas.openxmlformats.org/officeDocument/2006/relationships" xmlns:m="http://schemas.openxmlformats.org/officeDocument/2006/math" xmlns:v="urn:schemas-microsoft-com:vml" xmlns:wp14="http://schemas.microsoft.com/office/word/2010/wordprocessingDrawing" xmlns:wp="http://schemas.openxmlformats.org/drawingml/2006/wordprocessingDrawing" xmlns:w10="urn:schemas-microsoft-com:office:word" xmlns:w="http://schemas.openxmlformats.org/wordprocessingml/2006/main" xmlns:w14="http://schemas.microsoft.com/office/word/2010/wordml" xmlns:w15="http://schemas.microsoft.com/office/word/2012/wordml" xmlns:w16cex="http://schemas.microsoft.com/office/word/2018/wordml/cex" xmlns:w16cid="http://schemas.microsoft.com/office/word/2016/wordml/cid" xmlns:w16="http://schemas.microsoft.com/office/word/2018/wordml" xmlns:w16sdtdh="http://schemas.microsoft.com/office/word/2020/wordml/sdtdatahash" xmlns:w16se="http://schemas.microsoft.com/office/word/2015/wordml/symex" xmlns:wpg="http://schemas.microsoft.com/office/word/2010/wordprocessingGroup" xmlns:wpi="http://schemas.microsoft.com/office/word/2010/wordprocessingInk" xmlns:wne="http://schemas.microsoft.com/office/word/2006/wordml" xmlns:wps="http://schemas.microsoft.com/office/word/2010/wordprocessingShape" mc:Ignorable="w14 w15 w16se w16cid w16 w16cex w16sdtdh wp14">
+<w15:people xmlns:wpc="http://schemas.microsoft.com/office/word/2010/wordprocessingCanvas" xmlns:cx="http://schemas.microsoft.com/office/drawing/2014/chartex" xmlns:cx1="http://schemas.microsoft.com/office/drawing/2015/9/8/chartex" xmlns:cx2="http://schemas.microsoft.com/office/drawing/2015/10/21/chartex" xmlns:cx3="http://schemas.microsoft.com/office/drawing/2016/5/9/chartex" xmlns:cx4="http://schemas.microsoft.com/office/drawing/2016/5/10/chartex" xmlns:cx5="http://schemas.microsoft.com/office/drawing/2016/5/11/chartex" xmlns:cx6="http://schemas.microsoft.com/office/drawing/2016/5/12/chartex" xmlns:cx7="http://schemas.microsoft.com/office/drawing/2016/5/13/chartex" xmlns:cx8="http://schemas.microsoft.com/office/drawing/2016/5/14/chartex" xmlns:mc="http://schemas.openxmlformats.org/markup-compatibility/2006" xmlns:aink="http://schemas.microsoft.com/office/drawing/2016/ink" xmlns:am3d="http://schemas.microsoft.com/office/drawing/2017/model3d" xmlns:o="urn:schemas-microsoft-com:office:office" xmlns:r="http://schemas.openxmlformats.org/officeDocument/2006/relationships" xmlns:m="http://schemas.openxmlformats.org/officeDocument/2006/math" xmlns:v="urn:schemas-microsoft-com:vml" xmlns:wp14="http://schemas.microsoft.com/office/word/2010/wordprocessingDrawing" xmlns:wp="http://schemas.openxmlformats.org/drawingml/2006/wordprocessingDrawing" xmlns:w10="urn:schemas-microsoft-com:office:word" xmlns:w="http://schemas.openxmlformats.org/wordprocessingml/2006/main" xmlns:w14="http://schemas.microsoft.com/office/word/2010/wordml" xmlns:w15="http://schemas.microsoft.com/office/word/2012/wordml" xmlns:w16cex="http://schemas.microsoft.com/office/word/2018/wordml/cex" xmlns:w16cid="http://schemas.microsoft.com/office/word/2016/wordml/cid" xmlns:w16="http://schemas.microsoft.com/office/word/2018/wordml" xmlns:w16se="http://schemas.microsoft.com/office/word/2015/wordml/symex" xmlns:wpg="http://schemas.microsoft.com/office/word/2010/wordprocessingGroup" xmlns:wpi="http://schemas.microsoft.com/office/word/2010/wordprocessingInk" xmlns:wne="http://schemas.microsoft.com/office/word/2006/wordml" xmlns:wps="http://schemas.microsoft.com/office/word/2010/wordprocessingShape" mc:Ignorable="w14 w15 w16se w16cid w16 w16cex wp14">
   <w15:person w15:author="Hongpeng">
     <w15:presenceInfo w15:providerId="None" w15:userId="Hongpeng"/>
   </w15:person>
@@ -3154,7 +3522,7 @@
 </file>
 
 <file path=word/styles.xml><?xml version="1.0" encoding="utf-8"?>
-<w:styles xmlns:mc="http://schemas.openxmlformats.org/markup-compatibility/2006" xmlns:r="http://schemas.openxmlformats.org/officeDocument/2006/relationships" xmlns:w="http://schemas.openxmlformats.org/wordprocessingml/2006/main" xmlns:w14="http://schemas.microsoft.com/office/word/2010/wordml" xmlns:w15="http://schemas.microsoft.com/office/word/2012/wordml" xmlns:w16cex="http://schemas.microsoft.com/office/word/2018/wordml/cex" xmlns:w16cid="http://schemas.microsoft.com/office/word/2016/wordml/cid" xmlns:w16="http://schemas.microsoft.com/office/word/2018/wordml" xmlns:w16sdtdh="http://schemas.microsoft.com/office/word/2020/wordml/sdtdatahash" xmlns:w16se="http://schemas.microsoft.com/office/word/2015/wordml/symex" mc:Ignorable="w14 w15 w16se w16cid w16 w16cex w16sdtdh">
+<w:styles xmlns:mc="http://schemas.openxmlformats.org/markup-compatibility/2006" xmlns:r="http://schemas.openxmlformats.org/officeDocument/2006/relationships" xmlns:w="http://schemas.openxmlformats.org/wordprocessingml/2006/main" xmlns:w14="http://schemas.microsoft.com/office/word/2010/wordml" xmlns:w15="http://schemas.microsoft.com/office/word/2012/wordml" xmlns:w16cex="http://schemas.microsoft.com/office/word/2018/wordml/cex" xmlns:w16cid="http://schemas.microsoft.com/office/word/2016/wordml/cid" xmlns:w16="http://schemas.microsoft.com/office/word/2018/wordml" xmlns:w16se="http://schemas.microsoft.com/office/word/2015/wordml/symex" mc:Ignorable="w14 w15 w16se w16cid w16 w16cex">
   <w:docDefaults>
     <w:rPrDefault>
       <w:rPr>
@@ -3721,6 +4089,32 @@
       <w:bCs/>
     </w:rPr>
   </w:style>
+  <w:style w:type="paragraph" w:styleId="ad">
+    <w:name w:val="Balloon Text"/>
+    <w:basedOn w:val="a"/>
+    <w:link w:val="ae"/>
+    <w:uiPriority w:val="99"/>
+    <w:semiHidden/>
+    <w:unhideWhenUsed/>
+    <w:rsid w:val="00996165"/>
+    <w:rPr>
+      <w:sz w:val="18"/>
+      <w:szCs w:val="18"/>
+    </w:rPr>
+  </w:style>
+  <w:style w:type="character" w:customStyle="1" w:styleId="ae">
+    <w:name w:val="批注框文本 字符"/>
+    <w:basedOn w:val="a0"/>
+    <w:link w:val="ad"/>
+    <w:uiPriority w:val="99"/>
+    <w:semiHidden/>
+    <w:rsid w:val="00996165"/>
+    <w:rPr>
+      <w:rFonts w:ascii="Times New Roman" w:hAnsi="Times New Roman"/>
+      <w:sz w:val="18"/>
+      <w:szCs w:val="18"/>
+    </w:rPr>
+  </w:style>
 </w:styles>
 </file>
 

</xml_diff>

<commit_message>
Closed-loop control (All in MCU board) with friction compensation
</commit_message>
<xml_diff>
--- a/HCHPversion/Test Conclusion of Prototype for HCHPversion.docx
+++ b/HCHPversion/Test Conclusion of Prototype for HCHPversion.docx
@@ -4,6 +4,74 @@
   <w:body>
     <w:p>
       <w:r>
+        <w:rPr>
+          <w:rFonts w:hint="eastAsia"/>
+        </w:rPr>
+        <w:t>Before</w:t>
+      </w:r>
+      <w:r>
+        <w:t xml:space="preserve"> actuate the prototype:</w:t>
+      </w:r>
+    </w:p>
+    <w:p>
+      <w:r>
+        <w:rPr>
+          <w:rFonts w:hint="eastAsia"/>
+        </w:rPr>
+        <w:t>S</w:t>
+      </w:r>
+      <w:r>
+        <w:t xml:space="preserve">ensor Calibration </w:t>
+      </w:r>
+      <w:r>
+        <w:sym w:font="Wingdings" w:char="F0E0"/>
+      </w:r>
+      <w:r>
+        <w:t xml:space="preserve"> Sensor Initial Value Calibration </w:t>
+      </w:r>
+      <w:r>
+        <w:sym w:font="Wingdings" w:char="F0E0"/>
+      </w:r>
+      <w:r>
+        <w:t xml:space="preserve"> Sensor Feedback Process and Uploaded Info Package Checking </w:t>
+      </w:r>
+      <w:r>
+        <w:sym w:font="Wingdings" w:char="F0E0"/>
+      </w:r>
+      <w:r>
+        <w:t xml:space="preserve"> Power Supply Checking </w:t>
+      </w:r>
+      <w:r>
+        <w:sym w:font="Wingdings" w:char="F0E0"/>
+      </w:r>
+      <w:r>
+        <w:t xml:space="preserve"> MCU Electrical Cable Connection Checking </w:t>
+      </w:r>
+      <w:r>
+        <w:sym w:font="Wingdings" w:char="F0E0"/>
+      </w:r>
+      <w:r>
+        <w:t xml:space="preserve"> Motor Operation Direction Checking </w:t>
+      </w:r>
+      <w:r>
+        <w:sym w:font="Wingdings" w:char="F0E0"/>
+      </w:r>
+      <w:r>
+        <w:t xml:space="preserve"> </w:t>
+      </w:r>
+      <w:r>
+        <w:t xml:space="preserve">The </w:t>
+      </w:r>
+      <w:r>
+        <w:t>Following Checking</w:t>
+      </w:r>
+      <w:r>
+        <w:t xml:space="preserve"> Terms Mentioned in Test Conclusion.docx and Test Reminder.docx</w:t>
+      </w:r>
+    </w:p>
+    <w:p/>
+    <w:p>
+      <w:r>
         <w:t>20210408</w:t>
       </w:r>
     </w:p>
@@ -78,21 +146,13 @@
         <w:t xml:space="preserve"> in PC high-level controller</w:t>
       </w:r>
       <w:r>
-        <w:t xml:space="preserve">, a stop command will be sent to MCU for low-level controller, but no </w:t>
-      </w:r>
-      <w:proofErr w:type="gramStart"/>
-      <w:r>
-        <w:t>gua</w:t>
+        <w:t>, a stop command will be sent to MCU for low-level controller, but no gua</w:t>
       </w:r>
       <w:r>
         <w:t>r</w:t>
       </w:r>
       <w:r>
-        <w:t>antee</w:t>
-      </w:r>
-      <w:proofErr w:type="gramEnd"/>
-      <w:r>
-        <w:t xml:space="preserve"> measurement has be made that MCU can correctly receive this command</w:t>
+        <w:t>antee measurement has be made that MCU can correctly receive this command</w:t>
       </w:r>
     </w:p>
     <w:p>
@@ -109,15 +169,7 @@
       </w:r>
       <w:commentRangeStart w:id="1"/>
       <w:r>
-        <w:t xml:space="preserve">Make sure the main program only </w:t>
-      </w:r>
-      <w:proofErr w:type="gramStart"/>
-      <w:r>
-        <w:t>stop</w:t>
-      </w:r>
-      <w:proofErr w:type="gramEnd"/>
-      <w:r>
-        <w:t xml:space="preserve"> when info package feedback turn to resume to a safe operation point</w:t>
+        <w:t>Make sure the main program only stop when info package feedback turn to resume to a safe operation point</w:t>
       </w:r>
       <w:commentRangeEnd w:id="1"/>
       <w:r>
@@ -149,13 +201,8 @@
         <w:t>ing</w:t>
       </w:r>
       <w:r>
-        <w:t xml:space="preserve"> the control program, each sensor should be calibrated </w:t>
-      </w:r>
-      <w:proofErr w:type="gramStart"/>
-      <w:r>
-        <w:t>first</w:t>
-      </w:r>
-      <w:proofErr w:type="gramEnd"/>
+        <w:t xml:space="preserve"> the control program, each sensor should be calibrated first</w:t>
+      </w:r>
     </w:p>
     <w:p>
       <w:pPr>
@@ -208,27 +255,14 @@
         <w:t xml:space="preserve"> for control</w:t>
       </w:r>
       <w:r>
-        <w:t xml:space="preserve">, both ADC config and sensor feedback info </w:t>
-      </w:r>
-      <w:proofErr w:type="spellStart"/>
-      <w:r>
-        <w:t>prcessing</w:t>
-      </w:r>
-      <w:proofErr w:type="spellEnd"/>
-      <w:r>
-        <w:t xml:space="preserve"> program should be adjusted </w:t>
+        <w:t xml:space="preserve">, both ADC config and sensor feedback info prcessing program should be adjusted </w:t>
       </w:r>
       <w:r>
         <w:t>simultaneously</w:t>
       </w:r>
       <w:r>
-        <w:t xml:space="preserve"> to make sure it is obtained correctly with correct </w:t>
-      </w:r>
-      <w:proofErr w:type="gramStart"/>
-      <w:r>
-        <w:t>command</w:t>
-      </w:r>
-      <w:proofErr w:type="gramEnd"/>
+        <w:t xml:space="preserve"> to make sure it is obtained correctly with correct command</w:t>
+      </w:r>
     </w:p>
     <w:p>
       <w:pPr>
@@ -246,13 +280,8 @@
         <w:t>A</w:t>
       </w:r>
       <w:r>
-        <w:t xml:space="preserve">DC enable </w:t>
-      </w:r>
-      <w:proofErr w:type="gramStart"/>
-      <w:r>
-        <w:t>channel</w:t>
-      </w:r>
-      <w:proofErr w:type="gramEnd"/>
+        <w:t>DC enable channel</w:t>
+      </w:r>
     </w:p>
     <w:p>
       <w:pPr>
@@ -270,13 +299,8 @@
         <w:t>A</w:t>
       </w:r>
       <w:r>
-        <w:t xml:space="preserve">DC detected </w:t>
-      </w:r>
-      <w:proofErr w:type="gramStart"/>
-      <w:r>
-        <w:t>channel</w:t>
-      </w:r>
-      <w:proofErr w:type="gramEnd"/>
+        <w:t>DC detected channel</w:t>
+      </w:r>
     </w:p>
     <w:p>
       <w:pPr>
@@ -340,18 +364,11 @@
       <w:r>
         <w:t xml:space="preserve"> in </w:t>
       </w:r>
-      <w:proofErr w:type="spellStart"/>
-      <w:proofErr w:type="gramStart"/>
       <w:r>
         <w:t>sensorFeedbackPro</w:t>
       </w:r>
-      <w:proofErr w:type="spellEnd"/>
-      <w:r>
-        <w:t>(</w:t>
-      </w:r>
-      <w:proofErr w:type="gramEnd"/>
-      <w:r>
-        <w:t>)</w:t>
+      <w:r>
+        <w:t>()</w:t>
       </w:r>
     </w:p>
     <w:p>
@@ -364,15 +381,7 @@
         <w:ind w:firstLineChars="0"/>
       </w:pPr>
       <w:r>
-        <w:t xml:space="preserve">To increase </w:t>
-      </w:r>
-      <w:proofErr w:type="gramStart"/>
-      <w:r>
-        <w:t>main-loop</w:t>
-      </w:r>
-      <w:proofErr w:type="gramEnd"/>
-      <w:r>
-        <w:t xml:space="preserve"> running speed, Enabled ADC channel can be adjusted. </w:t>
+        <w:t xml:space="preserve">To increase main-loop running speed, Enabled ADC channel can be adjusted. </w:t>
       </w:r>
     </w:p>
     <w:p>
@@ -387,7 +396,6 @@
       <w:r>
         <w:t xml:space="preserve">Adjust of ENABLED_CH &amp; </w:t>
       </w:r>
-      <w:proofErr w:type="spellStart"/>
       <w:r>
         <w:rPr>
           <w:i/>
@@ -395,22 +403,8 @@
         </w:rPr>
         <w:t>i</w:t>
       </w:r>
-      <w:proofErr w:type="spellEnd"/>
-      <w:r>
-        <w:t xml:space="preserve"> in </w:t>
-      </w:r>
-      <w:proofErr w:type="spellStart"/>
-      <w:proofErr w:type="gramStart"/>
-      <w:r>
-        <w:t>getADC</w:t>
-      </w:r>
-      <w:proofErr w:type="spellEnd"/>
-      <w:r>
-        <w:t>(</w:t>
-      </w:r>
-      <w:proofErr w:type="gramEnd"/>
-      <w:r>
-        <w:t xml:space="preserve">) and </w:t>
+      <w:r>
+        <w:t xml:space="preserve"> in getADC() and </w:t>
       </w:r>
     </w:p>
     <w:p>
@@ -425,7 +419,6 @@
       <w:r>
         <w:t xml:space="preserve">Adjust of ENABLED_CH &amp; </w:t>
       </w:r>
-      <w:proofErr w:type="spellStart"/>
       <w:r>
         <w:rPr>
           <w:i/>
@@ -433,7 +426,6 @@
         </w:rPr>
         <w:t>i</w:t>
       </w:r>
-      <w:proofErr w:type="spellEnd"/>
       <w:r>
         <w:t xml:space="preserve"> &amp; </w:t>
       </w:r>
@@ -445,21 +437,587 @@
         <w:t>t</w:t>
       </w:r>
       <w:r>
-        <w:t xml:space="preserve"> in </w:t>
-      </w:r>
-      <w:proofErr w:type="spellStart"/>
-      <w:proofErr w:type="gramStart"/>
-      <w:r>
-        <w:t>getADCaverage</w:t>
-      </w:r>
-      <w:proofErr w:type="spellEnd"/>
-      <w:r>
-        <w:t>(</w:t>
-      </w:r>
-      <w:proofErr w:type="gramEnd"/>
+        <w:t xml:space="preserve"> in getADCaverage()</w:t>
+      </w:r>
+    </w:p>
+    <w:p>
+      <w:pPr>
+        <w:pStyle w:val="a7"/>
+        <w:numPr>
+          <w:ilvl w:val="0"/>
+          <w:numId w:val="3"/>
+        </w:numPr>
+        <w:ind w:firstLineChars="0"/>
+      </w:pPr>
+      <w:r>
+        <w:rPr>
+          <w:rFonts w:hint="eastAsia"/>
+        </w:rPr>
+        <w:t>B</w:t>
+      </w:r>
+      <w:r>
+        <w:t xml:space="preserve">efore </w:t>
+      </w:r>
+      <w:r>
+        <w:t>running the program, the motor actuation parameter and rotation direction</w:t>
+      </w:r>
+      <w:r>
+        <w:t xml:space="preserve"> need to be calibrated</w:t>
+      </w:r>
+    </w:p>
+    <w:p>
+      <w:pPr>
+        <w:pStyle w:val="a7"/>
+        <w:numPr>
+          <w:ilvl w:val="0"/>
+          <w:numId w:val="6"/>
+        </w:numPr>
+        <w:ind w:firstLineChars="0"/>
+      </w:pPr>
+      <w:r>
+        <w:rPr>
+          <w:rFonts w:hint="eastAsia"/>
+        </w:rPr>
+        <w:t>M</w:t>
+      </w:r>
+      <w:r>
+        <w:t>otor rotation direction</w:t>
+      </w:r>
+    </w:p>
+    <w:p>
+      <w:pPr>
+        <w:pStyle w:val="a7"/>
+        <w:numPr>
+          <w:ilvl w:val="0"/>
+          <w:numId w:val="6"/>
+        </w:numPr>
+        <w:ind w:firstLineChars="0"/>
+      </w:pPr>
+      <w:r>
+        <w:t>A</w:t>
+      </w:r>
+      <w:r>
+        <w:t xml:space="preserve">ctuation unit parameters: </w:t>
+      </w:r>
+    </w:p>
+    <w:p>
+      <w:pPr>
+        <w:pStyle w:val="a7"/>
+        <w:numPr>
+          <w:ilvl w:val="0"/>
+          <w:numId w:val="7"/>
+        </w:numPr>
+        <w:ind w:firstLineChars="0"/>
+      </w:pPr>
+      <w:r>
+        <w:t>Motor c</w:t>
+      </w:r>
+      <w:r>
+        <w:t>urrent constant,</w:t>
+      </w:r>
+      <w:r>
+        <w:t xml:space="preserve"> motor</w:t>
+      </w:r>
+      <w:r>
+        <w:t xml:space="preserve"> driver configuration, </w:t>
+      </w:r>
+      <w:r>
+        <w:t>gear box</w:t>
+      </w:r>
+    </w:p>
+    <w:p>
+      <w:pPr>
+        <w:pStyle w:val="a7"/>
+        <w:numPr>
+          <w:ilvl w:val="0"/>
+          <w:numId w:val="7"/>
+        </w:numPr>
+        <w:ind w:firstLineChars="0"/>
+      </w:pPr>
+      <w:r>
+        <w:rPr>
+          <w:rFonts w:hint="eastAsia"/>
+        </w:rPr>
+        <w:t>P</w:t>
+      </w:r>
+      <w:r>
+        <w:t>ulley radius</w:t>
+      </w:r>
+    </w:p>
+    <w:p>
+      <w:pPr>
+        <w:pStyle w:val="a7"/>
+        <w:numPr>
+          <w:ilvl w:val="0"/>
+          <w:numId w:val="7"/>
+        </w:numPr>
+        <w:ind w:firstLineChars="0"/>
+      </w:pPr>
+      <w:r>
+        <w:rPr>
+          <w:rFonts w:hint="eastAsia"/>
+        </w:rPr>
+        <w:t>S</w:t>
+      </w:r>
+      <w:r>
+        <w:t>pring stiffness</w:t>
+      </w:r>
+    </w:p>
+    <w:p>
+      <w:pPr>
+        <w:pStyle w:val="a7"/>
+        <w:numPr>
+          <w:ilvl w:val="0"/>
+          <w:numId w:val="3"/>
+        </w:numPr>
+        <w:ind w:firstLineChars="0"/>
+      </w:pPr>
+      <w:r>
+        <w:t xml:space="preserve">For the </w:t>
+      </w:r>
+      <w:r>
+        <w:t>Motor enable/disable logic</w:t>
+      </w:r>
+      <w:r>
+        <w:t>: t</w:t>
+      </w:r>
+      <w:r>
+        <w:t>he motor enable pin is disabled after initialization</w:t>
+      </w:r>
+      <w:r>
+        <w:t xml:space="preserve"> in MCU program</w:t>
+      </w:r>
+      <w:r>
+        <w:t xml:space="preserve"> </w:t>
+      </w:r>
+      <w:r>
+        <w:sym w:font="Wingdings" w:char="F0E0"/>
+      </w:r>
+      <w:r>
+        <w:t xml:space="preserve"> will be enabled when the 'mode' flag rece</w:t>
+      </w:r>
+      <w:r>
+        <w:t>i</w:t>
+      </w:r>
+      <w:r>
+        <w:t xml:space="preserve">ved from PC indicates normal </w:t>
+      </w:r>
+      <w:r>
+        <w:lastRenderedPageBreak/>
+        <w:t>operation</w:t>
+      </w:r>
+      <w:r>
+        <w:t xml:space="preserve"> </w:t>
+      </w:r>
+      <w:r>
+        <w:sym w:font="Wingdings" w:char="F0E0"/>
+      </w:r>
+      <w:r>
+        <w:t xml:space="preserve"> will be disable again if ‘mode’ flag indicates stop status</w:t>
+      </w:r>
+    </w:p>
+    <w:p>
+      <w:pPr>
+        <w:pStyle w:val="a7"/>
+        <w:numPr>
+          <w:ilvl w:val="0"/>
+          <w:numId w:val="3"/>
+        </w:numPr>
+        <w:ind w:firstLineChars="0"/>
+      </w:pPr>
+      <w:r>
+        <w:rPr>
+          <w:rFonts w:hint="eastAsia"/>
+        </w:rPr>
+        <w:t>T</w:t>
+      </w:r>
+      <w:r>
+        <w:t>he stop condition of high-level controller</w:t>
+      </w:r>
+      <w:r>
+        <w:t xml:space="preserve"> need to be adjusted as practical application required</w:t>
+      </w:r>
+    </w:p>
+    <w:p>
+      <w:pPr>
+        <w:pStyle w:val="a7"/>
+        <w:numPr>
+          <w:ilvl w:val="0"/>
+          <w:numId w:val="9"/>
+        </w:numPr>
+        <w:ind w:firstLineChars="0"/>
+      </w:pPr>
+      <w:r>
+        <w:rPr>
+          <w:rFonts w:hint="eastAsia"/>
+        </w:rPr>
+        <w:t>F</w:t>
+      </w:r>
+      <w:r>
+        <w:t>or testing: time condition may be enough</w:t>
+      </w:r>
+    </w:p>
+    <w:p>
+      <w:pPr>
+        <w:pStyle w:val="a7"/>
+        <w:numPr>
+          <w:ilvl w:val="0"/>
+          <w:numId w:val="9"/>
+        </w:numPr>
+        <w:ind w:firstLineChars="0"/>
+      </w:pPr>
+      <w:r>
+        <w:rPr>
+          <w:rFonts w:hint="eastAsia"/>
+        </w:rPr>
+        <w:t>F</w:t>
+      </w:r>
+      <w:r>
+        <w:t>or practical application: At present,</w:t>
+      </w:r>
+      <w:r>
+        <w:t xml:space="preserve"> </w:t>
+      </w:r>
+      <w:r>
+        <w:t xml:space="preserve">the condition can be time condition + mode status condition </w:t>
+      </w:r>
+    </w:p>
+    <w:p/>
+    <w:p>
+      <w:r>
+        <w:rPr>
+          <w:rFonts w:hint="eastAsia"/>
+        </w:rPr>
+        <w:t>2</w:t>
+      </w:r>
+      <w:r>
+        <w:t>0210415</w:t>
+      </w:r>
+    </w:p>
+    <w:p>
+      <w:pPr>
+        <w:pStyle w:val="a7"/>
+        <w:numPr>
+          <w:ilvl w:val="0"/>
+          <w:numId w:val="3"/>
+        </w:numPr>
+        <w:ind w:firstLineChars="0"/>
+      </w:pPr>
+      <w:r>
+        <w:rPr>
+          <w:rFonts w:hint="eastAsia"/>
+        </w:rPr>
+        <w:t>Y</w:t>
+      </w:r>
+      <w:r>
+        <w:t>aw angle return to zer</w:t>
+      </w:r>
+      <w:r>
+        <w:t>o logic</w:t>
+      </w:r>
+    </w:p>
+    <w:p>
+      <w:pPr>
+        <w:pStyle w:val="a7"/>
+        <w:numPr>
+          <w:ilvl w:val="0"/>
+          <w:numId w:val="12"/>
+        </w:numPr>
+        <w:ind w:firstLineChars="0"/>
+      </w:pPr>
+      <w:r>
+        <w:rPr>
+          <w:rFonts w:hint="eastAsia"/>
+        </w:rPr>
+        <w:t>N</w:t>
+      </w:r>
+      <w:r>
+        <w:t>eed to be updated with practical user intention detection strategy</w:t>
+      </w:r>
+    </w:p>
+    <w:p>
+      <w:pPr>
+        <w:pStyle w:val="a7"/>
+        <w:numPr>
+          <w:ilvl w:val="0"/>
+          <w:numId w:val="3"/>
+        </w:numPr>
+        <w:ind w:firstLineChars="0"/>
+      </w:pPr>
+      <w:r>
+        <w:rPr>
+          <w:rFonts w:hint="eastAsia"/>
+        </w:rPr>
+        <w:t>T</w:t>
+      </w:r>
+      <w:r>
+        <w:t>imer</w:t>
+      </w:r>
+      <w:r>
+        <w:t xml:space="preserve"> set in MATLAB Prog</w:t>
+      </w:r>
+    </w:p>
+    <w:p>
+      <w:pPr>
+        <w:pStyle w:val="a7"/>
+        <w:numPr>
+          <w:ilvl w:val="0"/>
+          <w:numId w:val="12"/>
+        </w:numPr>
+        <w:ind w:firstLineChars="0"/>
+      </w:pPr>
+      <w:r>
+        <w:t>‘BusyMode’</w:t>
+      </w:r>
+      <w:r>
+        <w:t xml:space="preserve"> </w:t>
+      </w:r>
+      <w:r>
+        <w:t>: ‘queue’ or ‘drop’</w:t>
+      </w:r>
+    </w:p>
+    <w:p>
+      <w:pPr>
+        <w:pStyle w:val="a7"/>
+        <w:numPr>
+          <w:ilvl w:val="0"/>
+          <w:numId w:val="12"/>
+        </w:numPr>
+        <w:ind w:firstLineChars="0"/>
+      </w:pPr>
+      <w:r>
+        <w:t>Frequency adjustment for highest communication frequency</w:t>
+      </w:r>
+    </w:p>
+    <w:p>
+      <w:pPr>
+        <w:pStyle w:val="a7"/>
+        <w:numPr>
+          <w:ilvl w:val="0"/>
+          <w:numId w:val="3"/>
+        </w:numPr>
+        <w:ind w:firstLineChars="0"/>
+      </w:pPr>
+      <w:r>
+        <w:t>Serial port</w:t>
+      </w:r>
+      <w:r>
+        <w:t xml:space="preserve"> set in MATLAB Prog</w:t>
+      </w:r>
+    </w:p>
+    <w:p>
+      <w:pPr>
+        <w:pStyle w:val="a7"/>
+        <w:numPr>
+          <w:ilvl w:val="0"/>
+          <w:numId w:val="13"/>
+        </w:numPr>
+        <w:ind w:firstLineChars="0"/>
+      </w:pPr>
+      <w:r>
+        <w:rPr>
+          <w:rFonts w:hint="eastAsia"/>
+        </w:rPr>
+        <w:t>T</w:t>
+      </w:r>
+      <w:r>
+        <w:t>erminator</w:t>
+      </w:r>
+    </w:p>
+    <w:p>
+      <w:pPr>
+        <w:pStyle w:val="a7"/>
+        <w:numPr>
+          <w:ilvl w:val="0"/>
+          <w:numId w:val="13"/>
+        </w:numPr>
+        <w:ind w:firstLineChars="0"/>
+      </w:pPr>
+      <w:r>
+        <w:rPr>
+          <w:rFonts w:hint="eastAsia"/>
+        </w:rPr>
+        <w:t>B</w:t>
+      </w:r>
+      <w:r>
+        <w:t>audRate</w:t>
+      </w:r>
+    </w:p>
+    <w:p>
+      <w:pPr>
+        <w:pStyle w:val="a7"/>
+        <w:numPr>
+          <w:ilvl w:val="0"/>
+          <w:numId w:val="13"/>
+        </w:numPr>
+        <w:ind w:firstLineChars="0"/>
+      </w:pPr>
+      <w:r>
+        <w:t>Com port name</w:t>
+      </w:r>
+      <w:r>
+        <w:t xml:space="preserve"> </w:t>
+      </w:r>
+    </w:p>
+    <w:p/>
+    <w:p>
+      <w:r>
+        <w:rPr>
+          <w:rFonts w:hint="eastAsia"/>
+        </w:rPr>
+        <w:t>202010416</w:t>
+      </w:r>
+    </w:p>
+    <w:p>
+      <w:pPr>
+        <w:pStyle w:val="a7"/>
+        <w:numPr>
+          <w:ilvl w:val="0"/>
+          <w:numId w:val="3"/>
+        </w:numPr>
+        <w:ind w:firstLineChars="0"/>
+      </w:pPr>
+      <w:r>
+        <w:rPr>
+          <w:rFonts w:hint="eastAsia"/>
+        </w:rPr>
+        <w:t>At</w:t>
+      </w:r>
+      <w:r>
+        <w:t xml:space="preserve"> present the test bench version program only contains parameters of actuation unit and partial sensor</w:t>
+      </w:r>
+      <w:r>
+        <w:t xml:space="preserve">s of one side </w:t>
+      </w:r>
+      <w:r>
+        <w:t>torqu</w:t>
+      </w:r>
+      <w:r>
+        <w:t>e</w:t>
+      </w:r>
+      <w:r>
+        <w:t xml:space="preserve"> transmission system</w:t>
+      </w:r>
+      <w:r>
+        <w:t>, parameter of another side torque transmission system need</w:t>
+      </w:r>
+      <w:r>
+        <w:t>s</w:t>
+      </w:r>
+      <w:r>
+        <w:t xml:space="preserve"> to be added.</w:t>
+      </w:r>
+    </w:p>
+    <w:p/>
+    <w:p>
+      <w:r>
+        <w:rPr>
+          <w:rFonts w:hint="eastAsia"/>
+        </w:rPr>
+        <w:t>20210417</w:t>
+      </w:r>
+    </w:p>
+    <w:p>
+      <w:pPr>
+        <w:pStyle w:val="a7"/>
+        <w:numPr>
+          <w:ilvl w:val="0"/>
+          <w:numId w:val="3"/>
+        </w:numPr>
+        <w:ind w:firstLineChars="0"/>
+      </w:pPr>
+      <w:r>
+        <w:t xml:space="preserve">The moving average/exponential </w:t>
+      </w:r>
+      <w:r>
+        <w:t>filter need to be adjusted for target ADC feedback processing</w:t>
+      </w:r>
+    </w:p>
+    <w:p>
+      <w:pPr>
+        <w:pStyle w:val="a7"/>
+        <w:numPr>
+          <w:ilvl w:val="0"/>
+          <w:numId w:val="3"/>
+        </w:numPr>
+        <w:ind w:firstLineChars="0"/>
+      </w:pPr>
+      <w:r>
+        <w:t xml:space="preserve">Check if the communication protocol is </w:t>
+      </w:r>
+      <w:r>
+        <w:t>coincided</w:t>
+      </w:r>
+      <w:r>
+        <w:t xml:space="preserve"> to </w:t>
+      </w:r>
+      <w:r>
+        <w:t>communication program set up like: terminator, SendItemFlag set up.</w:t>
+      </w:r>
+    </w:p>
+    <w:p/>
+    <w:p>
+      <w:r>
+        <w:rPr>
+          <w:rFonts w:hint="eastAsia"/>
+        </w:rPr>
+        <w:t>2</w:t>
+      </w:r>
+      <w:r>
+        <w:t>0210521</w:t>
+      </w:r>
+    </w:p>
+    <w:p>
+      <w:pPr>
+        <w:pStyle w:val="a7"/>
+        <w:numPr>
+          <w:ilvl w:val="0"/>
+          <w:numId w:val="3"/>
+        </w:numPr>
+        <w:ind w:firstLineChars="0"/>
+      </w:pPr>
+      <w:r>
+        <w:rPr>
+          <w:rFonts w:hint="eastAsia"/>
+        </w:rPr>
+        <w:t>The</w:t>
+      </w:r>
+      <w:r>
+        <w:t xml:space="preserve"> RTG strategy for cable-driven system may follow the proces</w:t>
+      </w:r>
+      <w:r>
+        <w:t xml:space="preserve">s: Actuation system shut off (upright </w:t>
+      </w:r>
+      <w:r>
+        <w:t>posture</w:t>
+      </w:r>
       <w:r>
         <w:t>)</w:t>
       </w:r>
+      <w:r>
+        <w:t xml:space="preserve"> </w:t>
+      </w:r>
+      <w:r>
+        <w:sym w:font="Wingdings" w:char="F0E0"/>
+      </w:r>
+      <w:r>
+        <w:t xml:space="preserve"> Small reference torque for cable tension (</w:t>
+      </w:r>
+      <w:r>
+        <w:t>slight bending</w:t>
+      </w:r>
+      <w:r>
+        <w:t>)</w:t>
+      </w:r>
+      <w:r>
+        <w:t xml:space="preserve"> </w:t>
+      </w:r>
+      <w:r>
+        <w:sym w:font="Wingdings" w:char="F0E0"/>
+      </w:r>
+      <w:r>
+        <w:t xml:space="preserve"> Normal RTG strategy (deep bending)</w:t>
+      </w:r>
     </w:p>
     <w:p>
       <w:pPr>
@@ -474,119 +1032,74 @@
         <w:rPr>
           <w:rFonts w:hint="eastAsia"/>
         </w:rPr>
-        <w:t>B</w:t>
-      </w:r>
-      <w:r>
-        <w:t xml:space="preserve">efore </w:t>
-      </w:r>
-      <w:r>
-        <w:t>running the program, the motor actuation parameter and rotation direction</w:t>
-      </w:r>
-      <w:r>
-        <w:t xml:space="preserve"> need to be </w:t>
-      </w:r>
-      <w:proofErr w:type="gramStart"/>
-      <w:r>
-        <w:t>calibrated</w:t>
-      </w:r>
-      <w:proofErr w:type="gramEnd"/>
-    </w:p>
-    <w:p>
-      <w:pPr>
-        <w:pStyle w:val="a7"/>
-        <w:numPr>
-          <w:ilvl w:val="0"/>
-          <w:numId w:val="6"/>
-        </w:numPr>
-        <w:ind w:firstLineChars="0"/>
-      </w:pPr>
+        <w:t>R</w:t>
+      </w:r>
+      <w:r>
+        <w:t>emember to saving data</w:t>
+      </w:r>
+    </w:p>
+    <w:p/>
+    <w:p>
       <w:r>
         <w:rPr>
           <w:rFonts w:hint="eastAsia"/>
         </w:rPr>
-        <w:t>M</w:t>
-      </w:r>
-      <w:r>
-        <w:t>otor rotation direction</w:t>
-      </w:r>
-    </w:p>
-    <w:p>
-      <w:pPr>
-        <w:pStyle w:val="a7"/>
-        <w:numPr>
-          <w:ilvl w:val="0"/>
-          <w:numId w:val="6"/>
-        </w:numPr>
-        <w:ind w:firstLineChars="0"/>
-      </w:pPr>
-      <w:r>
-        <w:t>A</w:t>
-      </w:r>
-      <w:r>
-        <w:t xml:space="preserve">ctuation unit parameters: </w:t>
-      </w:r>
-    </w:p>
-    <w:p>
-      <w:pPr>
-        <w:pStyle w:val="a7"/>
-        <w:numPr>
-          <w:ilvl w:val="0"/>
-          <w:numId w:val="7"/>
-        </w:numPr>
-        <w:ind w:firstLineChars="0"/>
-      </w:pPr>
-      <w:r>
-        <w:t>Motor c</w:t>
-      </w:r>
-      <w:r>
-        <w:t>urrent constant,</w:t>
-      </w:r>
-      <w:r>
-        <w:t xml:space="preserve"> motor</w:t>
-      </w:r>
-      <w:r>
-        <w:t xml:space="preserve"> driver configuration, </w:t>
-      </w:r>
-      <w:r>
-        <w:t>gear box</w:t>
-      </w:r>
-    </w:p>
-    <w:p>
-      <w:pPr>
-        <w:pStyle w:val="a7"/>
-        <w:numPr>
-          <w:ilvl w:val="0"/>
-          <w:numId w:val="7"/>
-        </w:numPr>
-        <w:ind w:firstLineChars="0"/>
-      </w:pPr>
+        <w:t>2</w:t>
+      </w:r>
+      <w:r>
+        <w:t>0210522</w:t>
+      </w:r>
+    </w:p>
+    <w:p>
+      <w:pPr>
+        <w:pStyle w:val="a7"/>
+        <w:numPr>
+          <w:ilvl w:val="0"/>
+          <w:numId w:val="3"/>
+        </w:numPr>
+        <w:ind w:firstLineChars="0"/>
+      </w:pPr>
+      <w:r>
+        <w:t>The 'mode'</w:t>
+      </w:r>
+      <w:r>
+        <w:t xml:space="preserve"> </w:t>
+      </w:r>
+      <w:r>
+        <w:t xml:space="preserve">meaning </w:t>
+      </w:r>
       <w:r>
         <w:rPr>
           <w:rFonts w:hint="eastAsia"/>
         </w:rPr>
-        <w:t>P</w:t>
-      </w:r>
-      <w:r>
-        <w:t>ulley radius</w:t>
-      </w:r>
-    </w:p>
-    <w:p>
-      <w:pPr>
-        <w:pStyle w:val="a7"/>
-        <w:numPr>
-          <w:ilvl w:val="0"/>
-          <w:numId w:val="7"/>
-        </w:numPr>
-        <w:ind w:firstLineChars="0"/>
-      </w:pPr>
+        <w:t>in</w:t>
+      </w:r>
+      <w:r>
+        <w:t xml:space="preserve"> </w:t>
+      </w:r>
       <w:r>
         <w:rPr>
           <w:rFonts w:hint="eastAsia"/>
         </w:rPr>
-        <w:t>S</w:t>
-      </w:r>
-      <w:r>
-        <w:t>pring stiffness</w:t>
+        <w:t>MCU</w:t>
+      </w:r>
+      <w:r>
+        <w:t xml:space="preserve"> program</w:t>
+      </w:r>
+      <w:r>
+        <w:t xml:space="preserve"> should be adjusted along with the UID strategy</w:t>
+      </w:r>
+    </w:p>
+    <w:p/>
+    <w:p>
+      <w:r>
+        <w:rPr>
+          <w:rFonts w:hint="eastAsia"/>
+        </w:rPr>
+        <w:t>2</w:t>
+      </w:r>
+      <w:r>
+        <w:t>0210524</w:t>
       </w:r>
     </w:p>
     <w:p>
@@ -599,43 +1112,28 @@
         <w:ind w:firstLineChars="0"/>
       </w:pPr>
       <w:r>
-        <w:t xml:space="preserve">For the </w:t>
-      </w:r>
-      <w:r>
-        <w:t>Motor enable/disable logic</w:t>
-      </w:r>
-      <w:r>
-        <w:t>: t</w:t>
-      </w:r>
-      <w:r>
-        <w:t>he motor enable pin is disabled after initialization</w:t>
-      </w:r>
-      <w:r>
-        <w:t xml:space="preserve"> in MCU program</w:t>
-      </w:r>
-      <w:r>
-        <w:t xml:space="preserve"> </w:t>
-      </w:r>
-      <w:r>
-        <w:sym w:font="Wingdings" w:char="F0E0"/>
-      </w:r>
-      <w:r>
-        <w:t xml:space="preserve"> will be enabled when the 'mode' flag rece</w:t>
-      </w:r>
-      <w:r>
-        <w:t>i</w:t>
-      </w:r>
-      <w:r>
-        <w:t>ved from PC indicates normal operation</w:t>
-      </w:r>
-      <w:r>
-        <w:t xml:space="preserve"> </w:t>
-      </w:r>
-      <w:r>
-        <w:sym w:font="Wingdings" w:char="F0E0"/>
-      </w:r>
-      <w:r>
-        <w:t xml:space="preserve"> will be disable again if ‘mode’ flag indicates stop status</w:t>
+        <w:rPr>
+          <w:rFonts w:hint="eastAsia"/>
+        </w:rPr>
+        <w:t>With</w:t>
+      </w:r>
+      <w:r>
+        <w:t xml:space="preserve"> handshake logic, no matter </w:t>
+      </w:r>
+      <w:r>
+        <w:t>power on high-level controller first or low-level controller first</w:t>
+      </w:r>
+    </w:p>
+    <w:p/>
+    <w:p>
+      <w:r>
+        <w:rPr>
+          <w:rFonts w:hint="eastAsia"/>
+        </w:rPr>
+        <w:t>2</w:t>
+      </w:r>
+      <w:r>
+        <w:t>0210610</w:t>
       </w:r>
     </w:p>
     <w:p>
@@ -654,87 +1152,123 @@
         <w:t>T</w:t>
       </w:r>
       <w:r>
-        <w:t>he stop condition of high-level controller</w:t>
-      </w:r>
-      <w:r>
-        <w:t xml:space="preserve"> </w:t>
-      </w:r>
-      <w:proofErr w:type="gramStart"/>
-      <w:r>
-        <w:t>need</w:t>
-      </w:r>
-      <w:proofErr w:type="gramEnd"/>
-      <w:r>
-        <w:t xml:space="preserve"> to be adjusted as practical application required</w:t>
-      </w:r>
-    </w:p>
-    <w:p>
-      <w:pPr>
-        <w:pStyle w:val="a7"/>
-        <w:numPr>
-          <w:ilvl w:val="0"/>
-          <w:numId w:val="9"/>
-        </w:numPr>
-        <w:ind w:firstLineChars="0"/>
-      </w:pPr>
+        <w:t>he friction compensation term and strategy logic need to be double checked</w:t>
+      </w:r>
+    </w:p>
+    <w:p>
+      <w:pPr>
+        <w:pStyle w:val="a7"/>
+        <w:numPr>
+          <w:ilvl w:val="0"/>
+          <w:numId w:val="13"/>
+        </w:numPr>
+        <w:ind w:firstLineChars="0"/>
+      </w:pPr>
+      <w:r>
+        <w:lastRenderedPageBreak/>
+        <w:t xml:space="preserve">During lowering, friction is our friend since the cable intends to extension with lowering motion; </w:t>
+      </w:r>
+    </w:p>
+    <w:p>
+      <w:pPr>
+        <w:pStyle w:val="a7"/>
+        <w:numPr>
+          <w:ilvl w:val="0"/>
+          <w:numId w:val="13"/>
+        </w:numPr>
+        <w:ind w:firstLineChars="0"/>
+      </w:pPr>
+      <w:r>
+        <w:t>During lifting with assistive torque increasing, friction is not our friend since the support beam intends to bending more with cable is pulled by motor;</w:t>
+      </w:r>
+    </w:p>
+    <w:p>
+      <w:pPr>
+        <w:pStyle w:val="a7"/>
+        <w:numPr>
+          <w:ilvl w:val="0"/>
+          <w:numId w:val="13"/>
+        </w:numPr>
+        <w:ind w:firstLineChars="0"/>
+      </w:pPr>
+      <w:r>
+        <w:t>During lifting with assistive torque decreasing, friction becomes to our friend again as the support beam intends to rotate back while the friction is stopping it rorates back to remaining a large torque</w:t>
+      </w:r>
+    </w:p>
+    <w:p>
+      <w:pPr>
+        <w:pStyle w:val="a7"/>
+        <w:numPr>
+          <w:ilvl w:val="0"/>
+          <w:numId w:val="13"/>
+        </w:numPr>
+        <w:ind w:firstLineChars="0"/>
+      </w:pPr>
+      <w:r>
+        <w:t>When friction is our friend during lifting, the invension command of motor need to be constrained to happened while the support beam &amp; torsion spring</w:t>
+      </w:r>
+    </w:p>
+    <w:p>
+      <w:pPr>
+        <w:pStyle w:val="a7"/>
+        <w:numPr>
+          <w:ilvl w:val="0"/>
+          <w:numId w:val="3"/>
+        </w:numPr>
+        <w:ind w:firstLineChars="0"/>
+      </w:pPr>
+      <w:r>
+        <w:t>Load Cell shaking more serious when the motor is rotatin</w:t>
+      </w:r>
       <w:r>
         <w:rPr>
           <w:rFonts w:hint="eastAsia"/>
         </w:rPr>
-        <w:t>F</w:t>
-      </w:r>
-      <w:r>
-        <w:t xml:space="preserve">or testing: time condition may be </w:t>
-      </w:r>
-      <w:proofErr w:type="gramStart"/>
-      <w:r>
-        <w:t>enough</w:t>
-      </w:r>
-      <w:proofErr w:type="gramEnd"/>
-    </w:p>
-    <w:p>
-      <w:pPr>
-        <w:pStyle w:val="a7"/>
-        <w:numPr>
-          <w:ilvl w:val="0"/>
-          <w:numId w:val="9"/>
-        </w:numPr>
-        <w:ind w:firstLineChars="0"/>
+        <w:t>g</w:t>
+      </w:r>
+      <w:r>
+        <w:t>: noisy isolation related to motor is needed</w:t>
+      </w:r>
+    </w:p>
+    <w:p>
+      <w:pPr>
+        <w:ind w:left="210"/>
+      </w:pPr>
+    </w:p>
+    <w:p>
+      <w:pPr>
+        <w:ind w:left="210"/>
       </w:pPr>
       <w:r>
         <w:rPr>
           <w:rFonts w:hint="eastAsia"/>
         </w:rPr>
-        <w:t>F</w:t>
-      </w:r>
-      <w:r>
-        <w:t>or practical application: At present,</w:t>
-      </w:r>
-      <w:r>
-        <w:t xml:space="preserve"> </w:t>
-      </w:r>
-      <w:r>
-        <w:t xml:space="preserve">the condition can be time condition + mode status </w:t>
-      </w:r>
-      <w:proofErr w:type="gramStart"/>
-      <w:r>
-        <w:t>condition</w:t>
-      </w:r>
-      <w:proofErr w:type="gramEnd"/>
-      <w:r>
-        <w:t xml:space="preserve"> </w:t>
-      </w:r>
-    </w:p>
-    <w:p/>
-    <w:p>
+        <w:t>2</w:t>
+      </w:r>
+      <w:r>
+        <w:t>021</w:t>
+      </w:r>
+      <w:r>
+        <w:t>0611</w:t>
+      </w:r>
+    </w:p>
+    <w:p>
+      <w:pPr>
+        <w:pStyle w:val="a7"/>
+        <w:numPr>
+          <w:ilvl w:val="0"/>
+          <w:numId w:val="3"/>
+        </w:numPr>
+        <w:ind w:firstLineChars="0"/>
+      </w:pPr>
       <w:r>
         <w:rPr>
           <w:rFonts w:hint="eastAsia"/>
         </w:rPr>
-        <w:t>2</w:t>
-      </w:r>
-      <w:r>
-        <w:t>0210415</w:t>
+        <w:t>T</w:t>
+      </w:r>
+      <w:r>
+        <w:t>he limitation threshold for control input and delta_control input should be reasonable</w:t>
       </w:r>
     </w:p>
     <w:p>
@@ -745,632 +1279,21 @@
           <w:numId w:val="3"/>
         </w:numPr>
         <w:ind w:firstLineChars="0"/>
-      </w:pPr>
-      <w:r>
         <w:rPr>
           <w:rFonts w:hint="eastAsia"/>
         </w:rPr>
-        <w:t>Y</w:t>
-      </w:r>
-      <w:r>
-        <w:t>aw angle return to zer</w:t>
-      </w:r>
-      <w:r>
-        <w:t>o logic</w:t>
-      </w:r>
-    </w:p>
-    <w:p>
-      <w:pPr>
-        <w:pStyle w:val="a7"/>
-        <w:numPr>
-          <w:ilvl w:val="0"/>
-          <w:numId w:val="12"/>
-        </w:numPr>
-        <w:ind w:firstLineChars="0"/>
-      </w:pPr>
-      <w:r>
-        <w:rPr>
-          <w:rFonts w:hint="eastAsia"/>
-        </w:rPr>
-        <w:t>N</w:t>
-      </w:r>
-      <w:r>
-        <w:t xml:space="preserve">eed to be updated with practical user intention detection </w:t>
-      </w:r>
-      <w:proofErr w:type="gramStart"/>
-      <w:r>
-        <w:t>strategy</w:t>
-      </w:r>
-      <w:proofErr w:type="gramEnd"/>
-    </w:p>
-    <w:p>
-      <w:pPr>
-        <w:pStyle w:val="a7"/>
-        <w:numPr>
-          <w:ilvl w:val="0"/>
-          <w:numId w:val="3"/>
-        </w:numPr>
-        <w:ind w:firstLineChars="0"/>
-      </w:pPr>
-      <w:r>
-        <w:rPr>
-          <w:rFonts w:hint="eastAsia"/>
-        </w:rPr>
-        <w:t>T</w:t>
-      </w:r>
-      <w:r>
-        <w:t>imer</w:t>
-      </w:r>
-      <w:r>
-        <w:t xml:space="preserve"> set in MATLAB </w:t>
-      </w:r>
-      <w:proofErr w:type="gramStart"/>
-      <w:r>
-        <w:t>Prog</w:t>
-      </w:r>
-      <w:proofErr w:type="gramEnd"/>
-    </w:p>
-    <w:p>
-      <w:pPr>
-        <w:pStyle w:val="a7"/>
-        <w:numPr>
-          <w:ilvl w:val="0"/>
-          <w:numId w:val="12"/>
-        </w:numPr>
-        <w:ind w:firstLineChars="0"/>
-      </w:pPr>
-      <w:r>
-        <w:t>‘</w:t>
-      </w:r>
-      <w:proofErr w:type="spellStart"/>
-      <w:r>
-        <w:t>BusyMode</w:t>
-      </w:r>
-      <w:proofErr w:type="spellEnd"/>
-      <w:proofErr w:type="gramStart"/>
-      <w:r>
-        <w:t>’</w:t>
-      </w:r>
-      <w:r>
-        <w:t xml:space="preserve"> </w:t>
-      </w:r>
-      <w:r>
-        <w:t>:</w:t>
-      </w:r>
-      <w:proofErr w:type="gramEnd"/>
-      <w:r>
-        <w:t xml:space="preserve"> ‘queue’ or ‘drop’</w:t>
-      </w:r>
-    </w:p>
-    <w:p>
-      <w:pPr>
-        <w:pStyle w:val="a7"/>
-        <w:numPr>
-          <w:ilvl w:val="0"/>
-          <w:numId w:val="12"/>
-        </w:numPr>
-        <w:ind w:firstLineChars="0"/>
-      </w:pPr>
-      <w:r>
-        <w:t>Frequency adjustment for highest communication frequency</w:t>
-      </w:r>
-    </w:p>
-    <w:p>
-      <w:pPr>
-        <w:pStyle w:val="a7"/>
-        <w:numPr>
-          <w:ilvl w:val="0"/>
-          <w:numId w:val="3"/>
-        </w:numPr>
-        <w:ind w:firstLineChars="0"/>
-      </w:pPr>
-      <w:r>
-        <w:t>Serial port</w:t>
-      </w:r>
-      <w:r>
-        <w:t xml:space="preserve"> set in MATLAB Prog</w:t>
-      </w:r>
-    </w:p>
-    <w:p>
-      <w:pPr>
-        <w:pStyle w:val="a7"/>
-        <w:numPr>
-          <w:ilvl w:val="0"/>
-          <w:numId w:val="13"/>
-        </w:numPr>
-        <w:ind w:firstLineChars="0"/>
-      </w:pPr>
-      <w:r>
-        <w:rPr>
-          <w:rFonts w:hint="eastAsia"/>
-        </w:rPr>
-        <w:t>T</w:t>
-      </w:r>
-      <w:r>
-        <w:t>erminator</w:t>
-      </w:r>
-    </w:p>
-    <w:p>
-      <w:pPr>
-        <w:pStyle w:val="a7"/>
-        <w:numPr>
-          <w:ilvl w:val="0"/>
-          <w:numId w:val="13"/>
-        </w:numPr>
-        <w:ind w:firstLineChars="0"/>
-      </w:pPr>
-      <w:proofErr w:type="spellStart"/>
-      <w:r>
-        <w:rPr>
-          <w:rFonts w:hint="eastAsia"/>
-        </w:rPr>
-        <w:t>B</w:t>
-      </w:r>
-      <w:r>
-        <w:t>audRate</w:t>
-      </w:r>
-      <w:proofErr w:type="spellEnd"/>
-    </w:p>
-    <w:p>
-      <w:pPr>
-        <w:pStyle w:val="a7"/>
-        <w:numPr>
-          <w:ilvl w:val="0"/>
-          <w:numId w:val="13"/>
-        </w:numPr>
-        <w:ind w:firstLineChars="0"/>
-      </w:pPr>
-      <w:r>
-        <w:t>Com port name</w:t>
-      </w:r>
-      <w:r>
-        <w:t xml:space="preserve"> </w:t>
-      </w:r>
-    </w:p>
-    <w:p/>
-    <w:p>
-      <w:r>
-        <w:rPr>
-          <w:rFonts w:hint="eastAsia"/>
-        </w:rPr>
-        <w:t>202010416</w:t>
-      </w:r>
-    </w:p>
-    <w:p>
-      <w:pPr>
-        <w:pStyle w:val="a7"/>
-        <w:numPr>
-          <w:ilvl w:val="0"/>
-          <w:numId w:val="3"/>
-        </w:numPr>
-        <w:ind w:firstLineChars="0"/>
-      </w:pPr>
-      <w:r>
-        <w:rPr>
-          <w:rFonts w:hint="eastAsia"/>
-        </w:rPr>
-        <w:t>At</w:t>
-      </w:r>
-      <w:r>
-        <w:t xml:space="preserve"> present the test bench version program only contains parameters of actuation unit and partial sensor</w:t>
-      </w:r>
-      <w:r>
-        <w:t xml:space="preserve">s of one side </w:t>
-      </w:r>
-      <w:r>
-        <w:t>torqu</w:t>
-      </w:r>
-      <w:r>
-        <w:t>e</w:t>
-      </w:r>
-      <w:r>
-        <w:t xml:space="preserve"> transmission system</w:t>
-      </w:r>
-      <w:r>
-        <w:t>, parameter of another side torque transmission system need</w:t>
-      </w:r>
-      <w:r>
-        <w:t>s</w:t>
-      </w:r>
-      <w:r>
-        <w:t xml:space="preserve"> to be added.</w:t>
-      </w:r>
-    </w:p>
-    <w:p/>
-    <w:p>
-      <w:r>
-        <w:rPr>
-          <w:rFonts w:hint="eastAsia"/>
-        </w:rPr>
-        <w:t>20210417</w:t>
-      </w:r>
-    </w:p>
-    <w:p>
-      <w:pPr>
-        <w:pStyle w:val="a7"/>
-        <w:numPr>
-          <w:ilvl w:val="0"/>
-          <w:numId w:val="3"/>
-        </w:numPr>
-        <w:ind w:firstLineChars="0"/>
-      </w:pPr>
-      <w:r>
-        <w:t xml:space="preserve">The moving average/exponential </w:t>
-      </w:r>
-      <w:r>
-        <w:t xml:space="preserve">filter need to be adjusted for target ADC feedback </w:t>
-      </w:r>
-      <w:proofErr w:type="gramStart"/>
-      <w:r>
-        <w:t>processing</w:t>
-      </w:r>
-      <w:proofErr w:type="gramEnd"/>
-    </w:p>
-    <w:p>
-      <w:pPr>
-        <w:pStyle w:val="a7"/>
-        <w:numPr>
-          <w:ilvl w:val="0"/>
-          <w:numId w:val="3"/>
-        </w:numPr>
-        <w:ind w:firstLineChars="0"/>
-      </w:pPr>
-      <w:r>
-        <w:t xml:space="preserve">Check if the communication protocol is </w:t>
-      </w:r>
-      <w:r>
-        <w:t>coincided</w:t>
-      </w:r>
-      <w:r>
-        <w:t xml:space="preserve"> to </w:t>
-      </w:r>
-      <w:r>
-        <w:t xml:space="preserve">communication program set up </w:t>
-      </w:r>
-      <w:proofErr w:type="gramStart"/>
-      <w:r>
-        <w:t>like:</w:t>
-      </w:r>
-      <w:proofErr w:type="gramEnd"/>
-      <w:r>
-        <w:t xml:space="preserve"> terminator, </w:t>
-      </w:r>
-      <w:proofErr w:type="spellStart"/>
-      <w:r>
-        <w:t>SendItemFlag</w:t>
-      </w:r>
-      <w:proofErr w:type="spellEnd"/>
-      <w:r>
-        <w:t xml:space="preserve"> set up.</w:t>
-      </w:r>
-    </w:p>
-    <w:p/>
-    <w:p>
-      <w:r>
-        <w:rPr>
-          <w:rFonts w:hint="eastAsia"/>
-        </w:rPr>
-        <w:t>2</w:t>
-      </w:r>
-      <w:r>
-        <w:t>0210521</w:t>
-      </w:r>
-    </w:p>
-    <w:p>
-      <w:pPr>
-        <w:pStyle w:val="a7"/>
-        <w:numPr>
-          <w:ilvl w:val="0"/>
-          <w:numId w:val="3"/>
-        </w:numPr>
-        <w:ind w:firstLineChars="0"/>
-      </w:pPr>
-      <w:r>
-        <w:rPr>
-          <w:rFonts w:hint="eastAsia"/>
-        </w:rPr>
-        <w:t>The</w:t>
-      </w:r>
-      <w:r>
-        <w:t xml:space="preserve"> RTG strategy for cable-driven system may follow the proces</w:t>
-      </w:r>
-      <w:r>
-        <w:t xml:space="preserve">s: Actuation system shut off (upright </w:t>
-      </w:r>
-      <w:r>
-        <w:t>posture</w:t>
-      </w:r>
-      <w:r>
-        <w:t>)</w:t>
-      </w:r>
-      <w:r>
-        <w:t xml:space="preserve"> </w:t>
-      </w:r>
-      <w:r>
-        <w:sym w:font="Wingdings" w:char="F0E0"/>
-      </w:r>
-      <w:r>
-        <w:t xml:space="preserve"> Small reference torque for cable tension (</w:t>
-      </w:r>
-      <w:r>
-        <w:t>slight bending</w:t>
-      </w:r>
-      <w:r>
-        <w:t>)</w:t>
-      </w:r>
-      <w:r>
-        <w:t xml:space="preserve"> </w:t>
-      </w:r>
-      <w:r>
-        <w:sym w:font="Wingdings" w:char="F0E0"/>
-      </w:r>
-      <w:r>
-        <w:t xml:space="preserve"> Normal RTG strategy (deep bending)</w:t>
-      </w:r>
-    </w:p>
-    <w:p>
-      <w:pPr>
-        <w:pStyle w:val="a7"/>
-        <w:numPr>
-          <w:ilvl w:val="0"/>
-          <w:numId w:val="3"/>
-        </w:numPr>
-        <w:ind w:firstLineChars="0"/>
-      </w:pPr>
-      <w:r>
-        <w:rPr>
-          <w:rFonts w:hint="eastAsia"/>
-        </w:rPr>
-        <w:t>R</w:t>
-      </w:r>
-      <w:r>
-        <w:t xml:space="preserve">emember to </w:t>
-      </w:r>
-      <w:proofErr w:type="gramStart"/>
-      <w:r>
-        <w:t>saving</w:t>
-      </w:r>
-      <w:proofErr w:type="gramEnd"/>
-      <w:r>
-        <w:t xml:space="preserve"> data</w:t>
-      </w:r>
-    </w:p>
-    <w:p/>
-    <w:p>
-      <w:r>
-        <w:rPr>
-          <w:rFonts w:hint="eastAsia"/>
-        </w:rPr>
-        <w:t>2</w:t>
-      </w:r>
-      <w:r>
-        <w:t>0210522</w:t>
-      </w:r>
-    </w:p>
-    <w:p>
-      <w:pPr>
-        <w:pStyle w:val="a7"/>
-        <w:numPr>
-          <w:ilvl w:val="0"/>
-          <w:numId w:val="3"/>
-        </w:numPr>
-        <w:ind w:firstLineChars="0"/>
-      </w:pPr>
-      <w:r>
-        <w:t>The 'mode'</w:t>
-      </w:r>
-      <w:r>
-        <w:t xml:space="preserve"> </w:t>
-      </w:r>
-      <w:r>
-        <w:t xml:space="preserve">meaning </w:t>
-      </w:r>
-      <w:r>
-        <w:rPr>
-          <w:rFonts w:hint="eastAsia"/>
-        </w:rPr>
-        <w:t>in</w:t>
-      </w:r>
-      <w:r>
-        <w:t xml:space="preserve"> </w:t>
-      </w:r>
-      <w:r>
-        <w:rPr>
-          <w:rFonts w:hint="eastAsia"/>
-        </w:rPr>
-        <w:t>MCU</w:t>
-      </w:r>
-      <w:r>
-        <w:t xml:space="preserve"> program</w:t>
-      </w:r>
-      <w:r>
-        <w:t xml:space="preserve"> should be adjusted along with the UID </w:t>
-      </w:r>
-      <w:proofErr w:type="gramStart"/>
-      <w:r>
-        <w:t>strategy</w:t>
-      </w:r>
-      <w:proofErr w:type="gramEnd"/>
-    </w:p>
-    <w:p/>
-    <w:p>
-      <w:r>
-        <w:rPr>
-          <w:rFonts w:hint="eastAsia"/>
-        </w:rPr>
-        <w:t>2</w:t>
-      </w:r>
-      <w:r>
-        <w:t>0210524</w:t>
-      </w:r>
-    </w:p>
-    <w:p>
-      <w:pPr>
-        <w:pStyle w:val="a7"/>
-        <w:numPr>
-          <w:ilvl w:val="0"/>
-          <w:numId w:val="3"/>
-        </w:numPr>
-        <w:ind w:firstLineChars="0"/>
-      </w:pPr>
-      <w:r>
-        <w:rPr>
-          <w:rFonts w:hint="eastAsia"/>
-        </w:rPr>
-        <w:t>With</w:t>
-      </w:r>
-      <w:r>
-        <w:t xml:space="preserve"> handshake logic, no matter </w:t>
-      </w:r>
-      <w:r>
-        <w:t>power on high-level controller first or low-level controller first</w:t>
-      </w:r>
-    </w:p>
-    <w:p/>
-    <w:p>
-      <w:r>
-        <w:rPr>
-          <w:rFonts w:hint="eastAsia"/>
-        </w:rPr>
-        <w:t>2</w:t>
-      </w:r>
-      <w:r>
-        <w:t>0210610</w:t>
-      </w:r>
-    </w:p>
-    <w:p>
-      <w:pPr>
-        <w:pStyle w:val="a7"/>
-        <w:numPr>
-          <w:ilvl w:val="0"/>
-          <w:numId w:val="3"/>
-        </w:numPr>
-        <w:ind w:firstLineChars="0"/>
-      </w:pPr>
-      <w:r>
-        <w:rPr>
-          <w:rFonts w:hint="eastAsia"/>
-        </w:rPr>
-        <w:t>T</w:t>
-      </w:r>
-      <w:r>
-        <w:t xml:space="preserve">he friction compensation term and strategy logic need to be double </w:t>
-      </w:r>
-      <w:proofErr w:type="gramStart"/>
-      <w:r>
-        <w:t>checked</w:t>
-      </w:r>
-      <w:proofErr w:type="gramEnd"/>
-    </w:p>
-    <w:p>
-      <w:pPr>
-        <w:pStyle w:val="a7"/>
-        <w:numPr>
-          <w:ilvl w:val="0"/>
-          <w:numId w:val="13"/>
-        </w:numPr>
-        <w:ind w:firstLineChars="0"/>
-      </w:pPr>
-      <w:r>
-        <w:t xml:space="preserve">During lowering, friction is our friend since the cable intends to extension with lowering </w:t>
-      </w:r>
-      <w:proofErr w:type="gramStart"/>
-      <w:r>
-        <w:t>motion;</w:t>
-      </w:r>
-      <w:proofErr w:type="gramEnd"/>
-      <w:r>
-        <w:t xml:space="preserve"> </w:t>
-      </w:r>
-    </w:p>
-    <w:p>
-      <w:pPr>
-        <w:pStyle w:val="a7"/>
-        <w:numPr>
-          <w:ilvl w:val="0"/>
-          <w:numId w:val="13"/>
-        </w:numPr>
-        <w:ind w:firstLineChars="0"/>
-      </w:pPr>
-      <w:r>
-        <w:t xml:space="preserve">During lifting with assistive torque increasing, friction is not our friend since the support beam intends to </w:t>
-      </w:r>
-      <w:proofErr w:type="gramStart"/>
-      <w:r>
-        <w:t>bending</w:t>
-      </w:r>
-      <w:proofErr w:type="gramEnd"/>
-      <w:r>
-        <w:t xml:space="preserve"> more with cable is pulled by motor;</w:t>
-      </w:r>
-    </w:p>
-    <w:p>
-      <w:pPr>
-        <w:pStyle w:val="a7"/>
-        <w:numPr>
-          <w:ilvl w:val="0"/>
-          <w:numId w:val="13"/>
-        </w:numPr>
-        <w:ind w:firstLineChars="0"/>
-      </w:pPr>
-      <w:r>
-        <w:t xml:space="preserve">During lifting with assistive torque decreasing, friction becomes to our friend again as the support beam intends to rotate back while the friction is stopping it </w:t>
-      </w:r>
-      <w:proofErr w:type="spellStart"/>
-      <w:r>
-        <w:t>rorates</w:t>
-      </w:r>
-      <w:proofErr w:type="spellEnd"/>
-      <w:r>
-        <w:t xml:space="preserve"> back to </w:t>
-      </w:r>
-      <w:r>
-        <w:lastRenderedPageBreak/>
-        <w:t xml:space="preserve">remaining a large </w:t>
-      </w:r>
-      <w:proofErr w:type="gramStart"/>
-      <w:r>
-        <w:t>torque</w:t>
-      </w:r>
-      <w:proofErr w:type="gramEnd"/>
-    </w:p>
-    <w:p>
-      <w:pPr>
-        <w:pStyle w:val="a7"/>
-        <w:numPr>
-          <w:ilvl w:val="0"/>
-          <w:numId w:val="13"/>
-        </w:numPr>
-        <w:ind w:firstLineChars="0"/>
-        <w:rPr>
-          <w:rFonts w:hint="eastAsia"/>
-        </w:rPr>
-      </w:pPr>
-      <w:r>
-        <w:t xml:space="preserve">When friction is our friend during lifting, the </w:t>
-      </w:r>
-      <w:proofErr w:type="spellStart"/>
-      <w:r>
-        <w:t>invension</w:t>
-      </w:r>
-      <w:proofErr w:type="spellEnd"/>
-      <w:r>
-        <w:t xml:space="preserve"> command of motor need to be constrained to happened while the support beam &amp; torsion </w:t>
-      </w:r>
-      <w:proofErr w:type="gramStart"/>
-      <w:r>
-        <w:t>spring</w:t>
-      </w:r>
-      <w:proofErr w:type="gramEnd"/>
-    </w:p>
-    <w:p>
-      <w:pPr>
-        <w:pStyle w:val="a7"/>
-        <w:ind w:left="630" w:firstLineChars="0" w:firstLine="0"/>
-        <w:rPr>
-          <w:rFonts w:hint="eastAsia"/>
-        </w:rPr>
-      </w:pPr>
+      </w:pPr>
+      <w:commentRangeStart w:id="2"/>
+      <w:r>
+        <w:t>Due to the friction, PD control with friction compensation have some processing logic: 1) Enable motor to actively reverse when support beam rotation angle is larger than certain value so that the cable can be extended itself with torsion spring's torque; 2) The delta_Ta = delta_FrictionCompensation + delta_PID is limited and can be separatly limited or limited as a whole term.</w:t>
+      </w:r>
+      <w:commentRangeEnd w:id="2"/>
+      <w:r>
+        <w:rPr>
+          <w:rStyle w:val="a8"/>
+        </w:rPr>
+        <w:commentReference w:id="2"/>
+      </w:r>
     </w:p>
     <w:sectPr>
       <w:pgSz w:w="11906" w:h="16838"/>
@@ -1402,15 +1325,7 @@
         <w:t>A</w:t>
       </w:r>
       <w:r>
-        <w:t>dded a program to make input buffer = ‘\</w:t>
-      </w:r>
-      <w:proofErr w:type="gramStart"/>
-      <w:r>
-        <w:t>0</w:t>
-      </w:r>
-      <w:proofErr w:type="gramEnd"/>
-      <w:r>
-        <w:t>’</w:t>
+        <w:t>dded a program to make input buffer = ‘\0’</w:t>
       </w:r>
     </w:p>
   </w:comment>
@@ -1435,42 +1350,35 @@
         <w:t xml:space="preserve">dded in the PC MATLAB Prog: </w:t>
       </w:r>
       <w:r>
-        <w:t>if (</w:t>
-      </w:r>
-      <w:proofErr w:type="spellStart"/>
-      <w:r>
-        <w:t>P.TimeAll</w:t>
-      </w:r>
-      <w:proofErr w:type="spellEnd"/>
-      <w:r>
-        <w:t xml:space="preserve">(end) &gt; </w:t>
-      </w:r>
-      <w:proofErr w:type="spellStart"/>
-      <w:r>
-        <w:t>P.MaxRunTime</w:t>
-      </w:r>
-      <w:proofErr w:type="spellEnd"/>
-      <w:r>
-        <w:t xml:space="preserve"> &amp;&amp; (</w:t>
-      </w:r>
-      <w:proofErr w:type="spellStart"/>
-      <w:r>
-        <w:t>P.MotionMode</w:t>
-      </w:r>
-      <w:proofErr w:type="spellEnd"/>
-      <w:r>
-        <w:t xml:space="preserve">(end,1) == 1 || </w:t>
-      </w:r>
-      <w:proofErr w:type="spellStart"/>
-      <w:r>
-        <w:t>P.MotionMode</w:t>
-      </w:r>
-      <w:proofErr w:type="spellEnd"/>
-      <w:r>
-        <w:t>(end,1) == 0))</w:t>
+        <w:t>if (P.TimeAll(end) &gt; P.MaxRunTime &amp;&amp; (P.MotionMode(end,1) == 1 || P.MotionMode(end,1) == 0))</w:t>
       </w:r>
       <w:r>
         <w:t xml:space="preserve"> -- 20210415</w:t>
+      </w:r>
+    </w:p>
+  </w:comment>
+  <w:comment w:id="2" w:author="LIAO, Hongpeng" w:date="2021-06-11T01:15:00Z" w:initials="LH">
+    <w:p>
+      <w:pPr>
+        <w:pStyle w:val="a9"/>
+      </w:pPr>
+      <w:r>
+        <w:rPr>
+          <w:rStyle w:val="a8"/>
+        </w:rPr>
+        <w:annotationRef/>
+      </w:r>
+      <w:r>
+        <w:rPr>
+          <w:rFonts w:hint="eastAsia"/>
+        </w:rPr>
+        <w:t>T</w:t>
+      </w:r>
+      <w:r>
+        <w:t xml:space="preserve">he friction should be further </w:t>
+      </w:r>
+      <w:r>
+        <w:t>optimized, but it is still very large in 20210611</w:t>
       </w:r>
     </w:p>
   </w:comment>
@@ -1481,6 +1389,7 @@
 <w15:commentsEx xmlns:wpc="http://schemas.microsoft.com/office/word/2010/wordprocessingCanvas" xmlns:cx="http://schemas.microsoft.com/office/drawing/2014/chartex" xmlns:cx1="http://schemas.microsoft.com/office/drawing/2015/9/8/chartex" xmlns:cx2="http://schemas.microsoft.com/office/drawing/2015/10/21/chartex" xmlns:cx3="http://schemas.microsoft.com/office/drawing/2016/5/9/chartex" xmlns:cx4="http://schemas.microsoft.com/office/drawing/2016/5/10/chartex" xmlns:cx5="http://schemas.microsoft.com/office/drawing/2016/5/11/chartex" xmlns:cx6="http://schemas.microsoft.com/office/drawing/2016/5/12/chartex" xmlns:cx7="http://schemas.microsoft.com/office/drawing/2016/5/13/chartex" xmlns:cx8="http://schemas.microsoft.com/office/drawing/2016/5/14/chartex" xmlns:mc="http://schemas.openxmlformats.org/markup-compatibility/2006" xmlns:aink="http://schemas.microsoft.com/office/drawing/2016/ink" xmlns:am3d="http://schemas.microsoft.com/office/drawing/2017/model3d" xmlns:o="urn:schemas-microsoft-com:office:office" xmlns:r="http://schemas.openxmlformats.org/officeDocument/2006/relationships" xmlns:m="http://schemas.openxmlformats.org/officeDocument/2006/math" xmlns:v="urn:schemas-microsoft-com:vml" xmlns:wp14="http://schemas.microsoft.com/office/word/2010/wordprocessingDrawing" xmlns:wp="http://schemas.openxmlformats.org/drawingml/2006/wordprocessingDrawing" xmlns:w10="urn:schemas-microsoft-com:office:word" xmlns:w="http://schemas.openxmlformats.org/wordprocessingml/2006/main" xmlns:w14="http://schemas.microsoft.com/office/word/2010/wordml" xmlns:w15="http://schemas.microsoft.com/office/word/2012/wordml" xmlns:w16cex="http://schemas.microsoft.com/office/word/2018/wordml/cex" xmlns:w16cid="http://schemas.microsoft.com/office/word/2016/wordml/cid" xmlns:w16="http://schemas.microsoft.com/office/word/2018/wordml" xmlns:w16se="http://schemas.microsoft.com/office/word/2015/wordml/symex" xmlns:wpg="http://schemas.microsoft.com/office/word/2010/wordprocessingGroup" xmlns:wpi="http://schemas.microsoft.com/office/word/2010/wordprocessingInk" xmlns:wne="http://schemas.microsoft.com/office/word/2006/wordml" xmlns:wps="http://schemas.microsoft.com/office/word/2010/wordprocessingShape" mc:Ignorable="w14 w15 w16se w16cid w16 w16cex wp14">
   <w15:commentEx w15:paraId="581F4B0E" w15:done="0"/>
   <w15:commentEx w15:paraId="2C204457" w15:done="0"/>
+  <w15:commentEx w15:paraId="5004D50B" w15:done="0"/>
 </w15:commentsEx>
 </file>
 
@@ -1488,6 +1397,7 @@
 <w16cex:commentsExtensible xmlns:wpc="http://schemas.microsoft.com/office/word/2010/wordprocessingCanvas" xmlns:cx="http://schemas.microsoft.com/office/drawing/2014/chartex" xmlns:cx1="http://schemas.microsoft.com/office/drawing/2015/9/8/chartex" xmlns:cx2="http://schemas.microsoft.com/office/drawing/2015/10/21/chartex" xmlns:cx3="http://schemas.microsoft.com/office/drawing/2016/5/9/chartex" xmlns:cx4="http://schemas.microsoft.com/office/drawing/2016/5/10/chartex" xmlns:cx5="http://schemas.microsoft.com/office/drawing/2016/5/11/chartex" xmlns:cx6="http://schemas.microsoft.com/office/drawing/2016/5/12/chartex" xmlns:cx7="http://schemas.microsoft.com/office/drawing/2016/5/13/chartex" xmlns:cx8="http://schemas.microsoft.com/office/drawing/2016/5/14/chartex" xmlns:mc="http://schemas.openxmlformats.org/markup-compatibility/2006" xmlns:aink="http://schemas.microsoft.com/office/drawing/2016/ink" xmlns:am3d="http://schemas.microsoft.com/office/drawing/2017/model3d" xmlns:o="urn:schemas-microsoft-com:office:office" xmlns:r="http://schemas.openxmlformats.org/officeDocument/2006/relationships" xmlns:m="http://schemas.openxmlformats.org/officeDocument/2006/math" xmlns:v="urn:schemas-microsoft-com:vml" xmlns:wp14="http://schemas.microsoft.com/office/word/2010/wordprocessingDrawing" xmlns:wp="http://schemas.openxmlformats.org/drawingml/2006/wordprocessingDrawing" xmlns:w10="urn:schemas-microsoft-com:office:word" xmlns:w="http://schemas.openxmlformats.org/wordprocessingml/2006/main" xmlns:w14="http://schemas.microsoft.com/office/word/2010/wordml" xmlns:w15="http://schemas.microsoft.com/office/word/2012/wordml" xmlns:w16cex="http://schemas.microsoft.com/office/word/2018/wordml/cex" xmlns:w16cid="http://schemas.microsoft.com/office/word/2016/wordml/cid" xmlns:w16="http://schemas.microsoft.com/office/word/2018/wordml" xmlns:w16se="http://schemas.microsoft.com/office/word/2015/wordml/symex" xmlns:wpg="http://schemas.microsoft.com/office/word/2010/wordprocessingGroup" xmlns:wpi="http://schemas.microsoft.com/office/word/2010/wordprocessingInk" xmlns:wne="http://schemas.microsoft.com/office/word/2006/wordml" xmlns:wps="http://schemas.microsoft.com/office/word/2010/wordprocessingShape" mc:Ignorable="w14 w15 w16se w16cid w16 w16cex wp14">
   <w16cex:commentExtensible w16cex:durableId="24233757" w16cex:dateUtc="2021-04-15T14:06:00Z"/>
   <w16cex:commentExtensible w16cex:durableId="242339CD" w16cex:dateUtc="2021-04-15T14:16:00Z"/>
+  <w16cex:commentExtensible w16cex:durableId="246D3799" w16cex:dateUtc="2021-06-10T17:15:00Z"/>
 </w16cex:commentsExtensible>
 </file>
 
@@ -1495,6 +1405,7 @@
 <w16cid:commentsIds xmlns:wpc="http://schemas.microsoft.com/office/word/2010/wordprocessingCanvas" xmlns:cx="http://schemas.microsoft.com/office/drawing/2014/chartex" xmlns:cx1="http://schemas.microsoft.com/office/drawing/2015/9/8/chartex" xmlns:cx2="http://schemas.microsoft.com/office/drawing/2015/10/21/chartex" xmlns:cx3="http://schemas.microsoft.com/office/drawing/2016/5/9/chartex" xmlns:cx4="http://schemas.microsoft.com/office/drawing/2016/5/10/chartex" xmlns:cx5="http://schemas.microsoft.com/office/drawing/2016/5/11/chartex" xmlns:cx6="http://schemas.microsoft.com/office/drawing/2016/5/12/chartex" xmlns:cx7="http://schemas.microsoft.com/office/drawing/2016/5/13/chartex" xmlns:cx8="http://schemas.microsoft.com/office/drawing/2016/5/14/chartex" xmlns:mc="http://schemas.openxmlformats.org/markup-compatibility/2006" xmlns:aink="http://schemas.microsoft.com/office/drawing/2016/ink" xmlns:am3d="http://schemas.microsoft.com/office/drawing/2017/model3d" xmlns:o="urn:schemas-microsoft-com:office:office" xmlns:r="http://schemas.openxmlformats.org/officeDocument/2006/relationships" xmlns:m="http://schemas.openxmlformats.org/officeDocument/2006/math" xmlns:v="urn:schemas-microsoft-com:vml" xmlns:wp14="http://schemas.microsoft.com/office/word/2010/wordprocessingDrawing" xmlns:wp="http://schemas.openxmlformats.org/drawingml/2006/wordprocessingDrawing" xmlns:w10="urn:schemas-microsoft-com:office:word" xmlns:w="http://schemas.openxmlformats.org/wordprocessingml/2006/main" xmlns:w14="http://schemas.microsoft.com/office/word/2010/wordml" xmlns:w15="http://schemas.microsoft.com/office/word/2012/wordml" xmlns:w16cex="http://schemas.microsoft.com/office/word/2018/wordml/cex" xmlns:w16cid="http://schemas.microsoft.com/office/word/2016/wordml/cid" xmlns:w16="http://schemas.microsoft.com/office/word/2018/wordml" xmlns:w16se="http://schemas.microsoft.com/office/word/2015/wordml/symex" xmlns:wpg="http://schemas.microsoft.com/office/word/2010/wordprocessingGroup" xmlns:wpi="http://schemas.microsoft.com/office/word/2010/wordprocessingInk" xmlns:wne="http://schemas.microsoft.com/office/word/2006/wordml" xmlns:wps="http://schemas.microsoft.com/office/word/2010/wordprocessingShape" mc:Ignorable="w14 w15 w16se w16cid w16 w16cex wp14">
   <w16cid:commentId w16cid:paraId="581F4B0E" w16cid:durableId="24233757"/>
   <w16cid:commentId w16cid:paraId="2C204457" w16cid:durableId="242339CD"/>
+  <w16cid:commentId w16cid:paraId="5004D50B" w16cid:durableId="246D3799"/>
 </w16cid:commentsIds>
 </file>
 
@@ -2897,7 +2808,7 @@
   <w:abstractNum w:abstractNumId="12" w15:restartNumberingAfterBreak="0">
     <w:nsid w:val="63464EFA"/>
     <w:multiLevelType w:val="hybridMultilevel"/>
-    <w:tmpl w:val="57E082C0"/>
+    <w:tmpl w:val="4140A84E"/>
     <w:lvl w:ilvl="0" w:tplc="04090001">
       <w:start w:val="1"/>
       <w:numFmt w:val="bullet"/>
@@ -3517,6 +3428,9 @@
 <w15:people xmlns:wpc="http://schemas.microsoft.com/office/word/2010/wordprocessingCanvas" xmlns:cx="http://schemas.microsoft.com/office/drawing/2014/chartex" xmlns:cx1="http://schemas.microsoft.com/office/drawing/2015/9/8/chartex" xmlns:cx2="http://schemas.microsoft.com/office/drawing/2015/10/21/chartex" xmlns:cx3="http://schemas.microsoft.com/office/drawing/2016/5/9/chartex" xmlns:cx4="http://schemas.microsoft.com/office/drawing/2016/5/10/chartex" xmlns:cx5="http://schemas.microsoft.com/office/drawing/2016/5/11/chartex" xmlns:cx6="http://schemas.microsoft.com/office/drawing/2016/5/12/chartex" xmlns:cx7="http://schemas.microsoft.com/office/drawing/2016/5/13/chartex" xmlns:cx8="http://schemas.microsoft.com/office/drawing/2016/5/14/chartex" xmlns:mc="http://schemas.openxmlformats.org/markup-compatibility/2006" xmlns:aink="http://schemas.microsoft.com/office/drawing/2016/ink" xmlns:am3d="http://schemas.microsoft.com/office/drawing/2017/model3d" xmlns:o="urn:schemas-microsoft-com:office:office" xmlns:r="http://schemas.openxmlformats.org/officeDocument/2006/relationships" xmlns:m="http://schemas.openxmlformats.org/officeDocument/2006/math" xmlns:v="urn:schemas-microsoft-com:vml" xmlns:wp14="http://schemas.microsoft.com/office/word/2010/wordprocessingDrawing" xmlns:wp="http://schemas.openxmlformats.org/drawingml/2006/wordprocessingDrawing" xmlns:w10="urn:schemas-microsoft-com:office:word" xmlns:w="http://schemas.openxmlformats.org/wordprocessingml/2006/main" xmlns:w14="http://schemas.microsoft.com/office/word/2010/wordml" xmlns:w15="http://schemas.microsoft.com/office/word/2012/wordml" xmlns:w16cex="http://schemas.microsoft.com/office/word/2018/wordml/cex" xmlns:w16cid="http://schemas.microsoft.com/office/word/2016/wordml/cid" xmlns:w16="http://schemas.microsoft.com/office/word/2018/wordml" xmlns:w16se="http://schemas.microsoft.com/office/word/2015/wordml/symex" xmlns:wpg="http://schemas.microsoft.com/office/word/2010/wordprocessingGroup" xmlns:wpi="http://schemas.microsoft.com/office/word/2010/wordprocessingInk" xmlns:wne="http://schemas.microsoft.com/office/word/2006/wordml" xmlns:wps="http://schemas.microsoft.com/office/word/2010/wordprocessingShape" mc:Ignorable="w14 w15 w16se w16cid w16 w16cex wp14">
   <w15:person w15:author="Hongpeng">
     <w15:presenceInfo w15:providerId="None" w15:userId="Hongpeng"/>
+  </w15:person>
+  <w15:person w15:author="LIAO, Hongpeng">
+    <w15:presenceInfo w15:providerId="None" w15:userId="LIAO, Hongpeng"/>
   </w15:person>
 </w15:people>
 </file>

</xml_diff>

<commit_message>
Update Serial Communication Program
Change serial object to serialport object and add some program to prevent serial shut down error (stringClient ... error)
</commit_message>
<xml_diff>
--- a/HCHPversion/Test Conclusion of Prototype for HCHPversion.docx
+++ b/HCHPversion/Test Conclusion of Prototype for HCHPversion.docx
@@ -1,6 +1,6 @@
 
 <file path=word/document.xml><?xml version="1.0" encoding="utf-8"?>
-<w:document xmlns:wpc="http://schemas.microsoft.com/office/word/2010/wordprocessingCanvas" xmlns:cx="http://schemas.microsoft.com/office/drawing/2014/chartex" xmlns:cx1="http://schemas.microsoft.com/office/drawing/2015/9/8/chartex" xmlns:cx2="http://schemas.microsoft.com/office/drawing/2015/10/21/chartex" xmlns:cx3="http://schemas.microsoft.com/office/drawing/2016/5/9/chartex" xmlns:cx4="http://schemas.microsoft.com/office/drawing/2016/5/10/chartex" xmlns:cx5="http://schemas.microsoft.com/office/drawing/2016/5/11/chartex" xmlns:cx6="http://schemas.microsoft.com/office/drawing/2016/5/12/chartex" xmlns:cx7="http://schemas.microsoft.com/office/drawing/2016/5/13/chartex" xmlns:cx8="http://schemas.microsoft.com/office/drawing/2016/5/14/chartex" xmlns:mc="http://schemas.openxmlformats.org/markup-compatibility/2006" xmlns:aink="http://schemas.microsoft.com/office/drawing/2016/ink" xmlns:am3d="http://schemas.microsoft.com/office/drawing/2017/model3d" xmlns:o="urn:schemas-microsoft-com:office:office" xmlns:r="http://schemas.openxmlformats.org/officeDocument/2006/relationships" xmlns:m="http://schemas.openxmlformats.org/officeDocument/2006/math" xmlns:v="urn:schemas-microsoft-com:vml" xmlns:wp14="http://schemas.microsoft.com/office/word/2010/wordprocessingDrawing" xmlns:wp="http://schemas.openxmlformats.org/drawingml/2006/wordprocessingDrawing" xmlns:w10="urn:schemas-microsoft-com:office:word" xmlns:w="http://schemas.openxmlformats.org/wordprocessingml/2006/main" xmlns:w14="http://schemas.microsoft.com/office/word/2010/wordml" xmlns:w15="http://schemas.microsoft.com/office/word/2012/wordml" xmlns:w16cex="http://schemas.microsoft.com/office/word/2018/wordml/cex" xmlns:w16cid="http://schemas.microsoft.com/office/word/2016/wordml/cid" xmlns:w16="http://schemas.microsoft.com/office/word/2018/wordml" xmlns:w16se="http://schemas.microsoft.com/office/word/2015/wordml/symex" xmlns:wpg="http://schemas.microsoft.com/office/word/2010/wordprocessingGroup" xmlns:wpi="http://schemas.microsoft.com/office/word/2010/wordprocessingInk" xmlns:wne="http://schemas.microsoft.com/office/word/2006/wordml" xmlns:wps="http://schemas.microsoft.com/office/word/2010/wordprocessingShape" mc:Ignorable="w14 w15 w16se w16cid w16 w16cex wp14">
+<w:document xmlns:wpc="http://schemas.microsoft.com/office/word/2010/wordprocessingCanvas" xmlns:cx="http://schemas.microsoft.com/office/drawing/2014/chartex" xmlns:cx1="http://schemas.microsoft.com/office/drawing/2015/9/8/chartex" xmlns:cx2="http://schemas.microsoft.com/office/drawing/2015/10/21/chartex" xmlns:cx3="http://schemas.microsoft.com/office/drawing/2016/5/9/chartex" xmlns:cx4="http://schemas.microsoft.com/office/drawing/2016/5/10/chartex" xmlns:cx5="http://schemas.microsoft.com/office/drawing/2016/5/11/chartex" xmlns:cx6="http://schemas.microsoft.com/office/drawing/2016/5/12/chartex" xmlns:cx7="http://schemas.microsoft.com/office/drawing/2016/5/13/chartex" xmlns:cx8="http://schemas.microsoft.com/office/drawing/2016/5/14/chartex" xmlns:mc="http://schemas.openxmlformats.org/markup-compatibility/2006" xmlns:aink="http://schemas.microsoft.com/office/drawing/2016/ink" xmlns:am3d="http://schemas.microsoft.com/office/drawing/2017/model3d" xmlns:o="urn:schemas-microsoft-com:office:office" xmlns:r="http://schemas.openxmlformats.org/officeDocument/2006/relationships" xmlns:m="http://schemas.openxmlformats.org/officeDocument/2006/math" xmlns:v="urn:schemas-microsoft-com:vml" xmlns:wp14="http://schemas.microsoft.com/office/word/2010/wordprocessingDrawing" xmlns:wp="http://schemas.openxmlformats.org/drawingml/2006/wordprocessingDrawing" xmlns:w10="urn:schemas-microsoft-com:office:word" xmlns:w="http://schemas.openxmlformats.org/wordprocessingml/2006/main" xmlns:w14="http://schemas.microsoft.com/office/word/2010/wordml" xmlns:w15="http://schemas.microsoft.com/office/word/2012/wordml" xmlns:w16cex="http://schemas.microsoft.com/office/word/2018/wordml/cex" xmlns:w16cid="http://schemas.microsoft.com/office/word/2016/wordml/cid" xmlns:w16="http://schemas.microsoft.com/office/word/2018/wordml" xmlns:w16sdtdh="http://schemas.microsoft.com/office/word/2020/wordml/sdtdatahash" xmlns:w16se="http://schemas.microsoft.com/office/word/2015/wordml/symex" xmlns:wpg="http://schemas.microsoft.com/office/word/2010/wordprocessingGroup" xmlns:wpi="http://schemas.microsoft.com/office/word/2010/wordprocessingInk" xmlns:wne="http://schemas.microsoft.com/office/word/2006/wordml" xmlns:wps="http://schemas.microsoft.com/office/word/2010/wordprocessingShape" mc:Ignorable="w14 w15 w16se w16cid w16 w16cex w16sdtdh wp14">
   <w:body>
     <w:p>
       <w:r>
@@ -1279,20 +1279,59 @@
           <w:numId w:val="3"/>
         </w:numPr>
         <w:ind w:firstLineChars="0"/>
+      </w:pPr>
+      <w:commentRangeStart w:id="2"/>
+      <w:r>
+        <w:t>Due to the friction, PD control with friction compensation have some processing logic: 1) Enable motor to actively reverse when support beam rotation angle is larger than certain value so that the cable can be extended itself with torsion spring's torque; 2) The delta_Ta = delta_FrictionCompensation + delta_PID is limited and can be separatly limited or limited as a whole term.</w:t>
+      </w:r>
+      <w:commentRangeEnd w:id="2"/>
+      <w:r>
+        <w:rPr>
+          <w:rStyle w:val="a8"/>
+        </w:rPr>
+        <w:commentReference w:id="2"/>
+      </w:r>
+    </w:p>
+    <w:p/>
+    <w:p/>
+    <w:p/>
+    <w:p>
+      <w:r>
         <w:rPr>
           <w:rFonts w:hint="eastAsia"/>
         </w:rPr>
-      </w:pPr>
-      <w:commentRangeStart w:id="2"/>
-      <w:r>
-        <w:t>Due to the friction, PD control with friction compensation have some processing logic: 1) Enable motor to actively reverse when support beam rotation angle is larger than certain value so that the cable can be extended itself with torsion spring's torque; 2) The delta_Ta = delta_FrictionCompensation + delta_PID is limited and can be separatly limited or limited as a whole term.</w:t>
-      </w:r>
-      <w:commentRangeEnd w:id="2"/>
-      <w:r>
-        <w:rPr>
-          <w:rStyle w:val="a8"/>
-        </w:rPr>
-        <w:commentReference w:id="2"/>
+        <w:t xml:space="preserve"> </w:t>
+      </w:r>
+      <w:r>
+        <w:t xml:space="preserve"> 20210719</w:t>
+      </w:r>
+    </w:p>
+    <w:p>
+      <w:pPr>
+        <w:pStyle w:val="a7"/>
+        <w:numPr>
+          <w:ilvl w:val="0"/>
+          <w:numId w:val="18"/>
+        </w:numPr>
+        <w:ind w:firstLineChars="0"/>
+        <w:rPr>
+          <w:rFonts w:hint="eastAsia"/>
+        </w:rPr>
+      </w:pPr>
+      <w:r>
+        <w:rPr>
+          <w:rFonts w:hint="eastAsia"/>
+        </w:rPr>
+        <w:t>S</w:t>
+      </w:r>
+      <w:r>
+        <w:t xml:space="preserve">ince during the Stop State: the initial value and control auxiliary including the phase indicator, mode indicator will be </w:t>
+      </w:r>
+      <w:r>
+        <w:t>initialized</w:t>
+      </w:r>
+      <w:r>
+        <w:t xml:space="preserve">, the controller output will be zero or at least near zero. For Exit state: only controller structure and IO are initialized, the sensor works normally, so the feedback of the low-level controller is normal despite the initialization of the desired torque. Therefore the control output might not be zero but the motor is shut off so no operation will be conducted </w:t>
       </w:r>
     </w:p>
     <w:sectPr>
@@ -1306,7 +1345,7 @@
 </file>
 
 <file path=word/comments.xml><?xml version="1.0" encoding="utf-8"?>
-<w:comments xmlns:wpc="http://schemas.microsoft.com/office/word/2010/wordprocessingCanvas" xmlns:cx="http://schemas.microsoft.com/office/drawing/2014/chartex" xmlns:cx1="http://schemas.microsoft.com/office/drawing/2015/9/8/chartex" xmlns:cx2="http://schemas.microsoft.com/office/drawing/2015/10/21/chartex" xmlns:cx3="http://schemas.microsoft.com/office/drawing/2016/5/9/chartex" xmlns:cx4="http://schemas.microsoft.com/office/drawing/2016/5/10/chartex" xmlns:cx5="http://schemas.microsoft.com/office/drawing/2016/5/11/chartex" xmlns:cx6="http://schemas.microsoft.com/office/drawing/2016/5/12/chartex" xmlns:cx7="http://schemas.microsoft.com/office/drawing/2016/5/13/chartex" xmlns:cx8="http://schemas.microsoft.com/office/drawing/2016/5/14/chartex" xmlns:mc="http://schemas.openxmlformats.org/markup-compatibility/2006" xmlns:aink="http://schemas.microsoft.com/office/drawing/2016/ink" xmlns:am3d="http://schemas.microsoft.com/office/drawing/2017/model3d" xmlns:o="urn:schemas-microsoft-com:office:office" xmlns:r="http://schemas.openxmlformats.org/officeDocument/2006/relationships" xmlns:m="http://schemas.openxmlformats.org/officeDocument/2006/math" xmlns:v="urn:schemas-microsoft-com:vml" xmlns:wp14="http://schemas.microsoft.com/office/word/2010/wordprocessingDrawing" xmlns:wp="http://schemas.openxmlformats.org/drawingml/2006/wordprocessingDrawing" xmlns:w10="urn:schemas-microsoft-com:office:word" xmlns:w="http://schemas.openxmlformats.org/wordprocessingml/2006/main" xmlns:w14="http://schemas.microsoft.com/office/word/2010/wordml" xmlns:w15="http://schemas.microsoft.com/office/word/2012/wordml" xmlns:w16cex="http://schemas.microsoft.com/office/word/2018/wordml/cex" xmlns:w16cid="http://schemas.microsoft.com/office/word/2016/wordml/cid" xmlns:w16="http://schemas.microsoft.com/office/word/2018/wordml" xmlns:w16se="http://schemas.microsoft.com/office/word/2015/wordml/symex" xmlns:wpg="http://schemas.microsoft.com/office/word/2010/wordprocessingGroup" xmlns:wpi="http://schemas.microsoft.com/office/word/2010/wordprocessingInk" xmlns:wne="http://schemas.microsoft.com/office/word/2006/wordml" xmlns:wps="http://schemas.microsoft.com/office/word/2010/wordprocessingShape" mc:Ignorable="w14 w15 w16se w16cid w16 w16cex wp14">
+<w:comments xmlns:wpc="http://schemas.microsoft.com/office/word/2010/wordprocessingCanvas" xmlns:cx="http://schemas.microsoft.com/office/drawing/2014/chartex" xmlns:cx1="http://schemas.microsoft.com/office/drawing/2015/9/8/chartex" xmlns:cx2="http://schemas.microsoft.com/office/drawing/2015/10/21/chartex" xmlns:cx3="http://schemas.microsoft.com/office/drawing/2016/5/9/chartex" xmlns:cx4="http://schemas.microsoft.com/office/drawing/2016/5/10/chartex" xmlns:cx5="http://schemas.microsoft.com/office/drawing/2016/5/11/chartex" xmlns:cx6="http://schemas.microsoft.com/office/drawing/2016/5/12/chartex" xmlns:cx7="http://schemas.microsoft.com/office/drawing/2016/5/13/chartex" xmlns:cx8="http://schemas.microsoft.com/office/drawing/2016/5/14/chartex" xmlns:mc="http://schemas.openxmlformats.org/markup-compatibility/2006" xmlns:aink="http://schemas.microsoft.com/office/drawing/2016/ink" xmlns:am3d="http://schemas.microsoft.com/office/drawing/2017/model3d" xmlns:o="urn:schemas-microsoft-com:office:office" xmlns:r="http://schemas.openxmlformats.org/officeDocument/2006/relationships" xmlns:m="http://schemas.openxmlformats.org/officeDocument/2006/math" xmlns:v="urn:schemas-microsoft-com:vml" xmlns:wp14="http://schemas.microsoft.com/office/word/2010/wordprocessingDrawing" xmlns:wp="http://schemas.openxmlformats.org/drawingml/2006/wordprocessingDrawing" xmlns:w10="urn:schemas-microsoft-com:office:word" xmlns:w="http://schemas.openxmlformats.org/wordprocessingml/2006/main" xmlns:w14="http://schemas.microsoft.com/office/word/2010/wordml" xmlns:w15="http://schemas.microsoft.com/office/word/2012/wordml" xmlns:w16cex="http://schemas.microsoft.com/office/word/2018/wordml/cex" xmlns:w16cid="http://schemas.microsoft.com/office/word/2016/wordml/cid" xmlns:w16="http://schemas.microsoft.com/office/word/2018/wordml" xmlns:w16sdtdh="http://schemas.microsoft.com/office/word/2020/wordml/sdtdatahash" xmlns:w16se="http://schemas.microsoft.com/office/word/2015/wordml/symex" xmlns:wpg="http://schemas.microsoft.com/office/word/2010/wordprocessingGroup" xmlns:wpi="http://schemas.microsoft.com/office/word/2010/wordprocessingInk" xmlns:wne="http://schemas.microsoft.com/office/word/2006/wordml" xmlns:wps="http://schemas.microsoft.com/office/word/2010/wordprocessingShape" mc:Ignorable="w14 w15 w16se w16cid w16 w16cex w16sdtdh wp14">
   <w:comment w:id="0" w:author="Hongpeng" w:date="2021-04-15T22:06:00Z" w:initials="廖">
     <w:p>
       <w:pPr>
@@ -1386,7 +1425,7 @@
 </file>
 
 <file path=word/commentsExtended.xml><?xml version="1.0" encoding="utf-8"?>
-<w15:commentsEx xmlns:wpc="http://schemas.microsoft.com/office/word/2010/wordprocessingCanvas" xmlns:cx="http://schemas.microsoft.com/office/drawing/2014/chartex" xmlns:cx1="http://schemas.microsoft.com/office/drawing/2015/9/8/chartex" xmlns:cx2="http://schemas.microsoft.com/office/drawing/2015/10/21/chartex" xmlns:cx3="http://schemas.microsoft.com/office/drawing/2016/5/9/chartex" xmlns:cx4="http://schemas.microsoft.com/office/drawing/2016/5/10/chartex" xmlns:cx5="http://schemas.microsoft.com/office/drawing/2016/5/11/chartex" xmlns:cx6="http://schemas.microsoft.com/office/drawing/2016/5/12/chartex" xmlns:cx7="http://schemas.microsoft.com/office/drawing/2016/5/13/chartex" xmlns:cx8="http://schemas.microsoft.com/office/drawing/2016/5/14/chartex" xmlns:mc="http://schemas.openxmlformats.org/markup-compatibility/2006" xmlns:aink="http://schemas.microsoft.com/office/drawing/2016/ink" xmlns:am3d="http://schemas.microsoft.com/office/drawing/2017/model3d" xmlns:o="urn:schemas-microsoft-com:office:office" xmlns:r="http://schemas.openxmlformats.org/officeDocument/2006/relationships" xmlns:m="http://schemas.openxmlformats.org/officeDocument/2006/math" xmlns:v="urn:schemas-microsoft-com:vml" xmlns:wp14="http://schemas.microsoft.com/office/word/2010/wordprocessingDrawing" xmlns:wp="http://schemas.openxmlformats.org/drawingml/2006/wordprocessingDrawing" xmlns:w10="urn:schemas-microsoft-com:office:word" xmlns:w="http://schemas.openxmlformats.org/wordprocessingml/2006/main" xmlns:w14="http://schemas.microsoft.com/office/word/2010/wordml" xmlns:w15="http://schemas.microsoft.com/office/word/2012/wordml" xmlns:w16cex="http://schemas.microsoft.com/office/word/2018/wordml/cex" xmlns:w16cid="http://schemas.microsoft.com/office/word/2016/wordml/cid" xmlns:w16="http://schemas.microsoft.com/office/word/2018/wordml" xmlns:w16se="http://schemas.microsoft.com/office/word/2015/wordml/symex" xmlns:wpg="http://schemas.microsoft.com/office/word/2010/wordprocessingGroup" xmlns:wpi="http://schemas.microsoft.com/office/word/2010/wordprocessingInk" xmlns:wne="http://schemas.microsoft.com/office/word/2006/wordml" xmlns:wps="http://schemas.microsoft.com/office/word/2010/wordprocessingShape" mc:Ignorable="w14 w15 w16se w16cid w16 w16cex wp14">
+<w15:commentsEx xmlns:wpc="http://schemas.microsoft.com/office/word/2010/wordprocessingCanvas" xmlns:cx="http://schemas.microsoft.com/office/drawing/2014/chartex" xmlns:cx1="http://schemas.microsoft.com/office/drawing/2015/9/8/chartex" xmlns:cx2="http://schemas.microsoft.com/office/drawing/2015/10/21/chartex" xmlns:cx3="http://schemas.microsoft.com/office/drawing/2016/5/9/chartex" xmlns:cx4="http://schemas.microsoft.com/office/drawing/2016/5/10/chartex" xmlns:cx5="http://schemas.microsoft.com/office/drawing/2016/5/11/chartex" xmlns:cx6="http://schemas.microsoft.com/office/drawing/2016/5/12/chartex" xmlns:cx7="http://schemas.microsoft.com/office/drawing/2016/5/13/chartex" xmlns:cx8="http://schemas.microsoft.com/office/drawing/2016/5/14/chartex" xmlns:mc="http://schemas.openxmlformats.org/markup-compatibility/2006" xmlns:aink="http://schemas.microsoft.com/office/drawing/2016/ink" xmlns:am3d="http://schemas.microsoft.com/office/drawing/2017/model3d" xmlns:o="urn:schemas-microsoft-com:office:office" xmlns:r="http://schemas.openxmlformats.org/officeDocument/2006/relationships" xmlns:m="http://schemas.openxmlformats.org/officeDocument/2006/math" xmlns:v="urn:schemas-microsoft-com:vml" xmlns:wp14="http://schemas.microsoft.com/office/word/2010/wordprocessingDrawing" xmlns:wp="http://schemas.openxmlformats.org/drawingml/2006/wordprocessingDrawing" xmlns:w10="urn:schemas-microsoft-com:office:word" xmlns:w="http://schemas.openxmlformats.org/wordprocessingml/2006/main" xmlns:w14="http://schemas.microsoft.com/office/word/2010/wordml" xmlns:w15="http://schemas.microsoft.com/office/word/2012/wordml" xmlns:w16cex="http://schemas.microsoft.com/office/word/2018/wordml/cex" xmlns:w16cid="http://schemas.microsoft.com/office/word/2016/wordml/cid" xmlns:w16="http://schemas.microsoft.com/office/word/2018/wordml" xmlns:w16sdtdh="http://schemas.microsoft.com/office/word/2020/wordml/sdtdatahash" xmlns:w16se="http://schemas.microsoft.com/office/word/2015/wordml/symex" xmlns:wpg="http://schemas.microsoft.com/office/word/2010/wordprocessingGroup" xmlns:wpi="http://schemas.microsoft.com/office/word/2010/wordprocessingInk" xmlns:wne="http://schemas.microsoft.com/office/word/2006/wordml" xmlns:wps="http://schemas.microsoft.com/office/word/2010/wordprocessingShape" mc:Ignorable="w14 w15 w16se w16cid w16 w16cex w16sdtdh wp14">
   <w15:commentEx w15:paraId="581F4B0E" w15:done="0"/>
   <w15:commentEx w15:paraId="2C204457" w15:done="0"/>
   <w15:commentEx w15:paraId="5004D50B" w15:done="0"/>
@@ -1394,7 +1433,7 @@
 </file>
 
 <file path=word/commentsExtensible.xml><?xml version="1.0" encoding="utf-8"?>
-<w16cex:commentsExtensible xmlns:wpc="http://schemas.microsoft.com/office/word/2010/wordprocessingCanvas" xmlns:cx="http://schemas.microsoft.com/office/drawing/2014/chartex" xmlns:cx1="http://schemas.microsoft.com/office/drawing/2015/9/8/chartex" xmlns:cx2="http://schemas.microsoft.com/office/drawing/2015/10/21/chartex" xmlns:cx3="http://schemas.microsoft.com/office/drawing/2016/5/9/chartex" xmlns:cx4="http://schemas.microsoft.com/office/drawing/2016/5/10/chartex" xmlns:cx5="http://schemas.microsoft.com/office/drawing/2016/5/11/chartex" xmlns:cx6="http://schemas.microsoft.com/office/drawing/2016/5/12/chartex" xmlns:cx7="http://schemas.microsoft.com/office/drawing/2016/5/13/chartex" xmlns:cx8="http://schemas.microsoft.com/office/drawing/2016/5/14/chartex" xmlns:mc="http://schemas.openxmlformats.org/markup-compatibility/2006" xmlns:aink="http://schemas.microsoft.com/office/drawing/2016/ink" xmlns:am3d="http://schemas.microsoft.com/office/drawing/2017/model3d" xmlns:o="urn:schemas-microsoft-com:office:office" xmlns:r="http://schemas.openxmlformats.org/officeDocument/2006/relationships" xmlns:m="http://schemas.openxmlformats.org/officeDocument/2006/math" xmlns:v="urn:schemas-microsoft-com:vml" xmlns:wp14="http://schemas.microsoft.com/office/word/2010/wordprocessingDrawing" xmlns:wp="http://schemas.openxmlformats.org/drawingml/2006/wordprocessingDrawing" xmlns:w10="urn:schemas-microsoft-com:office:word" xmlns:w="http://schemas.openxmlformats.org/wordprocessingml/2006/main" xmlns:w14="http://schemas.microsoft.com/office/word/2010/wordml" xmlns:w15="http://schemas.microsoft.com/office/word/2012/wordml" xmlns:w16cex="http://schemas.microsoft.com/office/word/2018/wordml/cex" xmlns:w16cid="http://schemas.microsoft.com/office/word/2016/wordml/cid" xmlns:w16="http://schemas.microsoft.com/office/word/2018/wordml" xmlns:w16se="http://schemas.microsoft.com/office/word/2015/wordml/symex" xmlns:wpg="http://schemas.microsoft.com/office/word/2010/wordprocessingGroup" xmlns:wpi="http://schemas.microsoft.com/office/word/2010/wordprocessingInk" xmlns:wne="http://schemas.microsoft.com/office/word/2006/wordml" xmlns:wps="http://schemas.microsoft.com/office/word/2010/wordprocessingShape" mc:Ignorable="w14 w15 w16se w16cid w16 w16cex wp14">
+<w16cex:commentsExtensible xmlns:wpc="http://schemas.microsoft.com/office/word/2010/wordprocessingCanvas" xmlns:cx="http://schemas.microsoft.com/office/drawing/2014/chartex" xmlns:cx1="http://schemas.microsoft.com/office/drawing/2015/9/8/chartex" xmlns:cx2="http://schemas.microsoft.com/office/drawing/2015/10/21/chartex" xmlns:cx3="http://schemas.microsoft.com/office/drawing/2016/5/9/chartex" xmlns:cx4="http://schemas.microsoft.com/office/drawing/2016/5/10/chartex" xmlns:cx5="http://schemas.microsoft.com/office/drawing/2016/5/11/chartex" xmlns:cx6="http://schemas.microsoft.com/office/drawing/2016/5/12/chartex" xmlns:cx7="http://schemas.microsoft.com/office/drawing/2016/5/13/chartex" xmlns:cx8="http://schemas.microsoft.com/office/drawing/2016/5/14/chartex" xmlns:mc="http://schemas.openxmlformats.org/markup-compatibility/2006" xmlns:aink="http://schemas.microsoft.com/office/drawing/2016/ink" xmlns:am3d="http://schemas.microsoft.com/office/drawing/2017/model3d" xmlns:o="urn:schemas-microsoft-com:office:office" xmlns:r="http://schemas.openxmlformats.org/officeDocument/2006/relationships" xmlns:m="http://schemas.openxmlformats.org/officeDocument/2006/math" xmlns:v="urn:schemas-microsoft-com:vml" xmlns:wp14="http://schemas.microsoft.com/office/word/2010/wordprocessingDrawing" xmlns:wp="http://schemas.openxmlformats.org/drawingml/2006/wordprocessingDrawing" xmlns:w10="urn:schemas-microsoft-com:office:word" xmlns:w="http://schemas.openxmlformats.org/wordprocessingml/2006/main" xmlns:w14="http://schemas.microsoft.com/office/word/2010/wordml" xmlns:w15="http://schemas.microsoft.com/office/word/2012/wordml" xmlns:w16cex="http://schemas.microsoft.com/office/word/2018/wordml/cex" xmlns:w16cid="http://schemas.microsoft.com/office/word/2016/wordml/cid" xmlns:w16="http://schemas.microsoft.com/office/word/2018/wordml" xmlns:w16sdtdh="http://schemas.microsoft.com/office/word/2020/wordml/sdtdatahash" xmlns:w16se="http://schemas.microsoft.com/office/word/2015/wordml/symex" xmlns:wpg="http://schemas.microsoft.com/office/word/2010/wordprocessingGroup" xmlns:wpi="http://schemas.microsoft.com/office/word/2010/wordprocessingInk" xmlns:wne="http://schemas.microsoft.com/office/word/2006/wordml" xmlns:wps="http://schemas.microsoft.com/office/word/2010/wordprocessingShape" mc:Ignorable="w14 w15 w16se w16cid w16 w16cex w16sdtdh wp14">
   <w16cex:commentExtensible w16cex:durableId="24233757" w16cex:dateUtc="2021-04-15T14:06:00Z"/>
   <w16cex:commentExtensible w16cex:durableId="242339CD" w16cex:dateUtc="2021-04-15T14:16:00Z"/>
   <w16cex:commentExtensible w16cex:durableId="246D3799" w16cex:dateUtc="2021-06-10T17:15:00Z"/>
@@ -1402,7 +1441,7 @@
 </file>
 
 <file path=word/commentsIds.xml><?xml version="1.0" encoding="utf-8"?>
-<w16cid:commentsIds xmlns:wpc="http://schemas.microsoft.com/office/word/2010/wordprocessingCanvas" xmlns:cx="http://schemas.microsoft.com/office/drawing/2014/chartex" xmlns:cx1="http://schemas.microsoft.com/office/drawing/2015/9/8/chartex" xmlns:cx2="http://schemas.microsoft.com/office/drawing/2015/10/21/chartex" xmlns:cx3="http://schemas.microsoft.com/office/drawing/2016/5/9/chartex" xmlns:cx4="http://schemas.microsoft.com/office/drawing/2016/5/10/chartex" xmlns:cx5="http://schemas.microsoft.com/office/drawing/2016/5/11/chartex" xmlns:cx6="http://schemas.microsoft.com/office/drawing/2016/5/12/chartex" xmlns:cx7="http://schemas.microsoft.com/office/drawing/2016/5/13/chartex" xmlns:cx8="http://schemas.microsoft.com/office/drawing/2016/5/14/chartex" xmlns:mc="http://schemas.openxmlformats.org/markup-compatibility/2006" xmlns:aink="http://schemas.microsoft.com/office/drawing/2016/ink" xmlns:am3d="http://schemas.microsoft.com/office/drawing/2017/model3d" xmlns:o="urn:schemas-microsoft-com:office:office" xmlns:r="http://schemas.openxmlformats.org/officeDocument/2006/relationships" xmlns:m="http://schemas.openxmlformats.org/officeDocument/2006/math" xmlns:v="urn:schemas-microsoft-com:vml" xmlns:wp14="http://schemas.microsoft.com/office/word/2010/wordprocessingDrawing" xmlns:wp="http://schemas.openxmlformats.org/drawingml/2006/wordprocessingDrawing" xmlns:w10="urn:schemas-microsoft-com:office:word" xmlns:w="http://schemas.openxmlformats.org/wordprocessingml/2006/main" xmlns:w14="http://schemas.microsoft.com/office/word/2010/wordml" xmlns:w15="http://schemas.microsoft.com/office/word/2012/wordml" xmlns:w16cex="http://schemas.microsoft.com/office/word/2018/wordml/cex" xmlns:w16cid="http://schemas.microsoft.com/office/word/2016/wordml/cid" xmlns:w16="http://schemas.microsoft.com/office/word/2018/wordml" xmlns:w16se="http://schemas.microsoft.com/office/word/2015/wordml/symex" xmlns:wpg="http://schemas.microsoft.com/office/word/2010/wordprocessingGroup" xmlns:wpi="http://schemas.microsoft.com/office/word/2010/wordprocessingInk" xmlns:wne="http://schemas.microsoft.com/office/word/2006/wordml" xmlns:wps="http://schemas.microsoft.com/office/word/2010/wordprocessingShape" mc:Ignorable="w14 w15 w16se w16cid w16 w16cex wp14">
+<w16cid:commentsIds xmlns:wpc="http://schemas.microsoft.com/office/word/2010/wordprocessingCanvas" xmlns:cx="http://schemas.microsoft.com/office/drawing/2014/chartex" xmlns:cx1="http://schemas.microsoft.com/office/drawing/2015/9/8/chartex" xmlns:cx2="http://schemas.microsoft.com/office/drawing/2015/10/21/chartex" xmlns:cx3="http://schemas.microsoft.com/office/drawing/2016/5/9/chartex" xmlns:cx4="http://schemas.microsoft.com/office/drawing/2016/5/10/chartex" xmlns:cx5="http://schemas.microsoft.com/office/drawing/2016/5/11/chartex" xmlns:cx6="http://schemas.microsoft.com/office/drawing/2016/5/12/chartex" xmlns:cx7="http://schemas.microsoft.com/office/drawing/2016/5/13/chartex" xmlns:cx8="http://schemas.microsoft.com/office/drawing/2016/5/14/chartex" xmlns:mc="http://schemas.openxmlformats.org/markup-compatibility/2006" xmlns:aink="http://schemas.microsoft.com/office/drawing/2016/ink" xmlns:am3d="http://schemas.microsoft.com/office/drawing/2017/model3d" xmlns:o="urn:schemas-microsoft-com:office:office" xmlns:r="http://schemas.openxmlformats.org/officeDocument/2006/relationships" xmlns:m="http://schemas.openxmlformats.org/officeDocument/2006/math" xmlns:v="urn:schemas-microsoft-com:vml" xmlns:wp14="http://schemas.microsoft.com/office/word/2010/wordprocessingDrawing" xmlns:wp="http://schemas.openxmlformats.org/drawingml/2006/wordprocessingDrawing" xmlns:w10="urn:schemas-microsoft-com:office:word" xmlns:w="http://schemas.openxmlformats.org/wordprocessingml/2006/main" xmlns:w14="http://schemas.microsoft.com/office/word/2010/wordml" xmlns:w15="http://schemas.microsoft.com/office/word/2012/wordml" xmlns:w16cex="http://schemas.microsoft.com/office/word/2018/wordml/cex" xmlns:w16cid="http://schemas.microsoft.com/office/word/2016/wordml/cid" xmlns:w16="http://schemas.microsoft.com/office/word/2018/wordml" xmlns:w16sdtdh="http://schemas.microsoft.com/office/word/2020/wordml/sdtdatahash" xmlns:w16se="http://schemas.microsoft.com/office/word/2015/wordml/symex" xmlns:wpg="http://schemas.microsoft.com/office/word/2010/wordprocessingGroup" xmlns:wpi="http://schemas.microsoft.com/office/word/2010/wordprocessingInk" xmlns:wne="http://schemas.microsoft.com/office/word/2006/wordml" xmlns:wps="http://schemas.microsoft.com/office/word/2010/wordprocessingShape" mc:Ignorable="w14 w15 w16se w16cid w16 w16cex w16sdtdh wp14">
   <w16cid:commentId w16cid:paraId="581F4B0E" w16cid:durableId="24233757"/>
   <w16cid:commentId w16cid:paraId="2C204457" w16cid:durableId="242339CD"/>
   <w16cid:commentId w16cid:paraId="5004D50B" w16cid:durableId="246D3799"/>
@@ -1410,7 +1449,7 @@
 </file>
 
 <file path=word/endnotes.xml><?xml version="1.0" encoding="utf-8"?>
-<w:endnotes xmlns:wpc="http://schemas.microsoft.com/office/word/2010/wordprocessingCanvas" xmlns:cx="http://schemas.microsoft.com/office/drawing/2014/chartex" xmlns:cx1="http://schemas.microsoft.com/office/drawing/2015/9/8/chartex" xmlns:cx2="http://schemas.microsoft.com/office/drawing/2015/10/21/chartex" xmlns:cx3="http://schemas.microsoft.com/office/drawing/2016/5/9/chartex" xmlns:cx4="http://schemas.microsoft.com/office/drawing/2016/5/10/chartex" xmlns:cx5="http://schemas.microsoft.com/office/drawing/2016/5/11/chartex" xmlns:cx6="http://schemas.microsoft.com/office/drawing/2016/5/12/chartex" xmlns:cx7="http://schemas.microsoft.com/office/drawing/2016/5/13/chartex" xmlns:cx8="http://schemas.microsoft.com/office/drawing/2016/5/14/chartex" xmlns:mc="http://schemas.openxmlformats.org/markup-compatibility/2006" xmlns:aink="http://schemas.microsoft.com/office/drawing/2016/ink" xmlns:am3d="http://schemas.microsoft.com/office/drawing/2017/model3d" xmlns:o="urn:schemas-microsoft-com:office:office" xmlns:r="http://schemas.openxmlformats.org/officeDocument/2006/relationships" xmlns:m="http://schemas.openxmlformats.org/officeDocument/2006/math" xmlns:v="urn:schemas-microsoft-com:vml" xmlns:wp14="http://schemas.microsoft.com/office/word/2010/wordprocessingDrawing" xmlns:wp="http://schemas.openxmlformats.org/drawingml/2006/wordprocessingDrawing" xmlns:w10="urn:schemas-microsoft-com:office:word" xmlns:w="http://schemas.openxmlformats.org/wordprocessingml/2006/main" xmlns:w14="http://schemas.microsoft.com/office/word/2010/wordml" xmlns:w15="http://schemas.microsoft.com/office/word/2012/wordml" xmlns:w16cex="http://schemas.microsoft.com/office/word/2018/wordml/cex" xmlns:w16cid="http://schemas.microsoft.com/office/word/2016/wordml/cid" xmlns:w16="http://schemas.microsoft.com/office/word/2018/wordml" xmlns:w16se="http://schemas.microsoft.com/office/word/2015/wordml/symex" xmlns:wpg="http://schemas.microsoft.com/office/word/2010/wordprocessingGroup" xmlns:wpi="http://schemas.microsoft.com/office/word/2010/wordprocessingInk" xmlns:wne="http://schemas.microsoft.com/office/word/2006/wordml" xmlns:wps="http://schemas.microsoft.com/office/word/2010/wordprocessingShape" mc:Ignorable="w14 w15 w16se w16cid w16 w16cex wp14">
+<w:endnotes xmlns:wpc="http://schemas.microsoft.com/office/word/2010/wordprocessingCanvas" xmlns:cx="http://schemas.microsoft.com/office/drawing/2014/chartex" xmlns:cx1="http://schemas.microsoft.com/office/drawing/2015/9/8/chartex" xmlns:cx2="http://schemas.microsoft.com/office/drawing/2015/10/21/chartex" xmlns:cx3="http://schemas.microsoft.com/office/drawing/2016/5/9/chartex" xmlns:cx4="http://schemas.microsoft.com/office/drawing/2016/5/10/chartex" xmlns:cx5="http://schemas.microsoft.com/office/drawing/2016/5/11/chartex" xmlns:cx6="http://schemas.microsoft.com/office/drawing/2016/5/12/chartex" xmlns:cx7="http://schemas.microsoft.com/office/drawing/2016/5/13/chartex" xmlns:cx8="http://schemas.microsoft.com/office/drawing/2016/5/14/chartex" xmlns:mc="http://schemas.openxmlformats.org/markup-compatibility/2006" xmlns:aink="http://schemas.microsoft.com/office/drawing/2016/ink" xmlns:am3d="http://schemas.microsoft.com/office/drawing/2017/model3d" xmlns:o="urn:schemas-microsoft-com:office:office" xmlns:r="http://schemas.openxmlformats.org/officeDocument/2006/relationships" xmlns:m="http://schemas.openxmlformats.org/officeDocument/2006/math" xmlns:v="urn:schemas-microsoft-com:vml" xmlns:wp14="http://schemas.microsoft.com/office/word/2010/wordprocessingDrawing" xmlns:wp="http://schemas.openxmlformats.org/drawingml/2006/wordprocessingDrawing" xmlns:w10="urn:schemas-microsoft-com:office:word" xmlns:w="http://schemas.openxmlformats.org/wordprocessingml/2006/main" xmlns:w14="http://schemas.microsoft.com/office/word/2010/wordml" xmlns:w15="http://schemas.microsoft.com/office/word/2012/wordml" xmlns:w16cex="http://schemas.microsoft.com/office/word/2018/wordml/cex" xmlns:w16cid="http://schemas.microsoft.com/office/word/2016/wordml/cid" xmlns:w16="http://schemas.microsoft.com/office/word/2018/wordml" xmlns:w16sdtdh="http://schemas.microsoft.com/office/word/2020/wordml/sdtdatahash" xmlns:w16se="http://schemas.microsoft.com/office/word/2015/wordml/symex" xmlns:wpg="http://schemas.microsoft.com/office/word/2010/wordprocessingGroup" xmlns:wpi="http://schemas.microsoft.com/office/word/2010/wordprocessingInk" xmlns:wne="http://schemas.microsoft.com/office/word/2006/wordml" xmlns:wps="http://schemas.microsoft.com/office/word/2010/wordprocessingShape" mc:Ignorable="w14 w15 w16se w16cid w16 w16cex w16sdtdh wp14">
   <w:endnote w:type="separator" w:id="-1">
     <w:p>
       <w:r>
@@ -1429,7 +1468,7 @@
 </file>
 
 <file path=word/footnotes.xml><?xml version="1.0" encoding="utf-8"?>
-<w:footnotes xmlns:wpc="http://schemas.microsoft.com/office/word/2010/wordprocessingCanvas" xmlns:cx="http://schemas.microsoft.com/office/drawing/2014/chartex" xmlns:cx1="http://schemas.microsoft.com/office/drawing/2015/9/8/chartex" xmlns:cx2="http://schemas.microsoft.com/office/drawing/2015/10/21/chartex" xmlns:cx3="http://schemas.microsoft.com/office/drawing/2016/5/9/chartex" xmlns:cx4="http://schemas.microsoft.com/office/drawing/2016/5/10/chartex" xmlns:cx5="http://schemas.microsoft.com/office/drawing/2016/5/11/chartex" xmlns:cx6="http://schemas.microsoft.com/office/drawing/2016/5/12/chartex" xmlns:cx7="http://schemas.microsoft.com/office/drawing/2016/5/13/chartex" xmlns:cx8="http://schemas.microsoft.com/office/drawing/2016/5/14/chartex" xmlns:mc="http://schemas.openxmlformats.org/markup-compatibility/2006" xmlns:aink="http://schemas.microsoft.com/office/drawing/2016/ink" xmlns:am3d="http://schemas.microsoft.com/office/drawing/2017/model3d" xmlns:o="urn:schemas-microsoft-com:office:office" xmlns:r="http://schemas.openxmlformats.org/officeDocument/2006/relationships" xmlns:m="http://schemas.openxmlformats.org/officeDocument/2006/math" xmlns:v="urn:schemas-microsoft-com:vml" xmlns:wp14="http://schemas.microsoft.com/office/word/2010/wordprocessingDrawing" xmlns:wp="http://schemas.openxmlformats.org/drawingml/2006/wordprocessingDrawing" xmlns:w10="urn:schemas-microsoft-com:office:word" xmlns:w="http://schemas.openxmlformats.org/wordprocessingml/2006/main" xmlns:w14="http://schemas.microsoft.com/office/word/2010/wordml" xmlns:w15="http://schemas.microsoft.com/office/word/2012/wordml" xmlns:w16cex="http://schemas.microsoft.com/office/word/2018/wordml/cex" xmlns:w16cid="http://schemas.microsoft.com/office/word/2016/wordml/cid" xmlns:w16="http://schemas.microsoft.com/office/word/2018/wordml" xmlns:w16se="http://schemas.microsoft.com/office/word/2015/wordml/symex" xmlns:wpg="http://schemas.microsoft.com/office/word/2010/wordprocessingGroup" xmlns:wpi="http://schemas.microsoft.com/office/word/2010/wordprocessingInk" xmlns:wne="http://schemas.microsoft.com/office/word/2006/wordml" xmlns:wps="http://schemas.microsoft.com/office/word/2010/wordprocessingShape" mc:Ignorable="w14 w15 w16se w16cid w16 w16cex wp14">
+<w:footnotes xmlns:wpc="http://schemas.microsoft.com/office/word/2010/wordprocessingCanvas" xmlns:cx="http://schemas.microsoft.com/office/drawing/2014/chartex" xmlns:cx1="http://schemas.microsoft.com/office/drawing/2015/9/8/chartex" xmlns:cx2="http://schemas.microsoft.com/office/drawing/2015/10/21/chartex" xmlns:cx3="http://schemas.microsoft.com/office/drawing/2016/5/9/chartex" xmlns:cx4="http://schemas.microsoft.com/office/drawing/2016/5/10/chartex" xmlns:cx5="http://schemas.microsoft.com/office/drawing/2016/5/11/chartex" xmlns:cx6="http://schemas.microsoft.com/office/drawing/2016/5/12/chartex" xmlns:cx7="http://schemas.microsoft.com/office/drawing/2016/5/13/chartex" xmlns:cx8="http://schemas.microsoft.com/office/drawing/2016/5/14/chartex" xmlns:mc="http://schemas.openxmlformats.org/markup-compatibility/2006" xmlns:aink="http://schemas.microsoft.com/office/drawing/2016/ink" xmlns:am3d="http://schemas.microsoft.com/office/drawing/2017/model3d" xmlns:o="urn:schemas-microsoft-com:office:office" xmlns:r="http://schemas.openxmlformats.org/officeDocument/2006/relationships" xmlns:m="http://schemas.openxmlformats.org/officeDocument/2006/math" xmlns:v="urn:schemas-microsoft-com:vml" xmlns:wp14="http://schemas.microsoft.com/office/word/2010/wordprocessingDrawing" xmlns:wp="http://schemas.openxmlformats.org/drawingml/2006/wordprocessingDrawing" xmlns:w10="urn:schemas-microsoft-com:office:word" xmlns:w="http://schemas.openxmlformats.org/wordprocessingml/2006/main" xmlns:w14="http://schemas.microsoft.com/office/word/2010/wordml" xmlns:w15="http://schemas.microsoft.com/office/word/2012/wordml" xmlns:w16cex="http://schemas.microsoft.com/office/word/2018/wordml/cex" xmlns:w16cid="http://schemas.microsoft.com/office/word/2016/wordml/cid" xmlns:w16="http://schemas.microsoft.com/office/word/2018/wordml" xmlns:w16sdtdh="http://schemas.microsoft.com/office/word/2020/wordml/sdtdatahash" xmlns:w16se="http://schemas.microsoft.com/office/word/2015/wordml/symex" xmlns:wpg="http://schemas.microsoft.com/office/word/2010/wordprocessingGroup" xmlns:wpi="http://schemas.microsoft.com/office/word/2010/wordprocessingInk" xmlns:wne="http://schemas.microsoft.com/office/word/2006/wordml" xmlns:wps="http://schemas.microsoft.com/office/word/2010/wordprocessingShape" mc:Ignorable="w14 w15 w16se w16cid w16 w16cex w16sdtdh wp14">
   <w:footnote w:type="separator" w:id="-1">
     <w:p>
       <w:r>
@@ -1448,7 +1487,7 @@
 </file>
 
 <file path=word/numbering.xml><?xml version="1.0" encoding="utf-8"?>
-<w:numbering xmlns:wpc="http://schemas.microsoft.com/office/word/2010/wordprocessingCanvas" xmlns:cx="http://schemas.microsoft.com/office/drawing/2014/chartex" xmlns:cx1="http://schemas.microsoft.com/office/drawing/2015/9/8/chartex" xmlns:cx2="http://schemas.microsoft.com/office/drawing/2015/10/21/chartex" xmlns:cx3="http://schemas.microsoft.com/office/drawing/2016/5/9/chartex" xmlns:cx4="http://schemas.microsoft.com/office/drawing/2016/5/10/chartex" xmlns:cx5="http://schemas.microsoft.com/office/drawing/2016/5/11/chartex" xmlns:cx6="http://schemas.microsoft.com/office/drawing/2016/5/12/chartex" xmlns:cx7="http://schemas.microsoft.com/office/drawing/2016/5/13/chartex" xmlns:cx8="http://schemas.microsoft.com/office/drawing/2016/5/14/chartex" xmlns:mc="http://schemas.openxmlformats.org/markup-compatibility/2006" xmlns:aink="http://schemas.microsoft.com/office/drawing/2016/ink" xmlns:am3d="http://schemas.microsoft.com/office/drawing/2017/model3d" xmlns:o="urn:schemas-microsoft-com:office:office" xmlns:r="http://schemas.openxmlformats.org/officeDocument/2006/relationships" xmlns:m="http://schemas.openxmlformats.org/officeDocument/2006/math" xmlns:v="urn:schemas-microsoft-com:vml" xmlns:wp14="http://schemas.microsoft.com/office/word/2010/wordprocessingDrawing" xmlns:wp="http://schemas.openxmlformats.org/drawingml/2006/wordprocessingDrawing" xmlns:w10="urn:schemas-microsoft-com:office:word" xmlns:w="http://schemas.openxmlformats.org/wordprocessingml/2006/main" xmlns:w14="http://schemas.microsoft.com/office/word/2010/wordml" xmlns:w15="http://schemas.microsoft.com/office/word/2012/wordml" xmlns:w16cex="http://schemas.microsoft.com/office/word/2018/wordml/cex" xmlns:w16cid="http://schemas.microsoft.com/office/word/2016/wordml/cid" xmlns:w16="http://schemas.microsoft.com/office/word/2018/wordml" xmlns:w16se="http://schemas.microsoft.com/office/word/2015/wordml/symex" xmlns:wpg="http://schemas.microsoft.com/office/word/2010/wordprocessingGroup" xmlns:wpi="http://schemas.microsoft.com/office/word/2010/wordprocessingInk" xmlns:wne="http://schemas.microsoft.com/office/word/2006/wordml" xmlns:wps="http://schemas.microsoft.com/office/word/2010/wordprocessingShape" mc:Ignorable="w14 w15 w16se w16cid w16 w16cex wp14">
+<w:numbering xmlns:wpc="http://schemas.microsoft.com/office/word/2010/wordprocessingCanvas" xmlns:cx="http://schemas.microsoft.com/office/drawing/2014/chartex" xmlns:cx1="http://schemas.microsoft.com/office/drawing/2015/9/8/chartex" xmlns:cx2="http://schemas.microsoft.com/office/drawing/2015/10/21/chartex" xmlns:cx3="http://schemas.microsoft.com/office/drawing/2016/5/9/chartex" xmlns:cx4="http://schemas.microsoft.com/office/drawing/2016/5/10/chartex" xmlns:cx5="http://schemas.microsoft.com/office/drawing/2016/5/11/chartex" xmlns:cx6="http://schemas.microsoft.com/office/drawing/2016/5/12/chartex" xmlns:cx7="http://schemas.microsoft.com/office/drawing/2016/5/13/chartex" xmlns:cx8="http://schemas.microsoft.com/office/drawing/2016/5/14/chartex" xmlns:mc="http://schemas.openxmlformats.org/markup-compatibility/2006" xmlns:aink="http://schemas.microsoft.com/office/drawing/2016/ink" xmlns:am3d="http://schemas.microsoft.com/office/drawing/2017/model3d" xmlns:o="urn:schemas-microsoft-com:office:office" xmlns:r="http://schemas.openxmlformats.org/officeDocument/2006/relationships" xmlns:m="http://schemas.openxmlformats.org/officeDocument/2006/math" xmlns:v="urn:schemas-microsoft-com:vml" xmlns:wp14="http://schemas.microsoft.com/office/word/2010/wordprocessingDrawing" xmlns:wp="http://schemas.openxmlformats.org/drawingml/2006/wordprocessingDrawing" xmlns:w10="urn:schemas-microsoft-com:office:word" xmlns:w="http://schemas.openxmlformats.org/wordprocessingml/2006/main" xmlns:w14="http://schemas.microsoft.com/office/word/2010/wordml" xmlns:w15="http://schemas.microsoft.com/office/word/2012/wordml" xmlns:w16cex="http://schemas.microsoft.com/office/word/2018/wordml/cex" xmlns:w16cid="http://schemas.microsoft.com/office/word/2016/wordml/cid" xmlns:w16="http://schemas.microsoft.com/office/word/2018/wordml" xmlns:w16sdtdh="http://schemas.microsoft.com/office/word/2020/wordml/sdtdatahash" xmlns:w16se="http://schemas.microsoft.com/office/word/2015/wordml/symex" xmlns:wpg="http://schemas.microsoft.com/office/word/2010/wordprocessingGroup" xmlns:wpi="http://schemas.microsoft.com/office/word/2010/wordprocessingInk" xmlns:wne="http://schemas.microsoft.com/office/word/2006/wordml" xmlns:wps="http://schemas.microsoft.com/office/word/2010/wordprocessingShape" mc:Ignorable="w14 w15 w16se w16cid w16 w16cex w16sdtdh wp14">
   <w:abstractNum w:abstractNumId="0" w15:restartNumberingAfterBreak="0">
     <w:nsid w:val="008924AF"/>
     <w:multiLevelType w:val="hybridMultilevel"/>
@@ -3145,6 +3184,119 @@
     </w:lvl>
   </w:abstractNum>
   <w:abstractNum w:abstractNumId="15" w15:restartNumberingAfterBreak="0">
+    <w:nsid w:val="70DE3AA0"/>
+    <w:multiLevelType w:val="hybridMultilevel"/>
+    <w:tmpl w:val="7A92C1CE"/>
+    <w:lvl w:ilvl="0" w:tplc="04090001">
+      <w:start w:val="1"/>
+      <w:numFmt w:val="bullet"/>
+      <w:lvlText w:val=""/>
+      <w:lvlJc w:val="left"/>
+      <w:pPr>
+        <w:ind w:left="630" w:hanging="420"/>
+      </w:pPr>
+      <w:rPr>
+        <w:rFonts w:ascii="Wingdings" w:hAnsi="Wingdings" w:hint="default"/>
+      </w:rPr>
+    </w:lvl>
+    <w:lvl w:ilvl="1" w:tplc="04090003" w:tentative="1">
+      <w:start w:val="1"/>
+      <w:numFmt w:val="bullet"/>
+      <w:lvlText w:val=""/>
+      <w:lvlJc w:val="left"/>
+      <w:pPr>
+        <w:ind w:left="1050" w:hanging="420"/>
+      </w:pPr>
+      <w:rPr>
+        <w:rFonts w:ascii="Wingdings" w:hAnsi="Wingdings" w:hint="default"/>
+      </w:rPr>
+    </w:lvl>
+    <w:lvl w:ilvl="2" w:tplc="04090005" w:tentative="1">
+      <w:start w:val="1"/>
+      <w:numFmt w:val="bullet"/>
+      <w:lvlText w:val=""/>
+      <w:lvlJc w:val="left"/>
+      <w:pPr>
+        <w:ind w:left="1470" w:hanging="420"/>
+      </w:pPr>
+      <w:rPr>
+        <w:rFonts w:ascii="Wingdings" w:hAnsi="Wingdings" w:hint="default"/>
+      </w:rPr>
+    </w:lvl>
+    <w:lvl w:ilvl="3" w:tplc="04090001" w:tentative="1">
+      <w:start w:val="1"/>
+      <w:numFmt w:val="bullet"/>
+      <w:lvlText w:val=""/>
+      <w:lvlJc w:val="left"/>
+      <w:pPr>
+        <w:ind w:left="1890" w:hanging="420"/>
+      </w:pPr>
+      <w:rPr>
+        <w:rFonts w:ascii="Wingdings" w:hAnsi="Wingdings" w:hint="default"/>
+      </w:rPr>
+    </w:lvl>
+    <w:lvl w:ilvl="4" w:tplc="04090003" w:tentative="1">
+      <w:start w:val="1"/>
+      <w:numFmt w:val="bullet"/>
+      <w:lvlText w:val=""/>
+      <w:lvlJc w:val="left"/>
+      <w:pPr>
+        <w:ind w:left="2310" w:hanging="420"/>
+      </w:pPr>
+      <w:rPr>
+        <w:rFonts w:ascii="Wingdings" w:hAnsi="Wingdings" w:hint="default"/>
+      </w:rPr>
+    </w:lvl>
+    <w:lvl w:ilvl="5" w:tplc="04090005" w:tentative="1">
+      <w:start w:val="1"/>
+      <w:numFmt w:val="bullet"/>
+      <w:lvlText w:val=""/>
+      <w:lvlJc w:val="left"/>
+      <w:pPr>
+        <w:ind w:left="2730" w:hanging="420"/>
+      </w:pPr>
+      <w:rPr>
+        <w:rFonts w:ascii="Wingdings" w:hAnsi="Wingdings" w:hint="default"/>
+      </w:rPr>
+    </w:lvl>
+    <w:lvl w:ilvl="6" w:tplc="04090001" w:tentative="1">
+      <w:start w:val="1"/>
+      <w:numFmt w:val="bullet"/>
+      <w:lvlText w:val=""/>
+      <w:lvlJc w:val="left"/>
+      <w:pPr>
+        <w:ind w:left="3150" w:hanging="420"/>
+      </w:pPr>
+      <w:rPr>
+        <w:rFonts w:ascii="Wingdings" w:hAnsi="Wingdings" w:hint="default"/>
+      </w:rPr>
+    </w:lvl>
+    <w:lvl w:ilvl="7" w:tplc="04090003" w:tentative="1">
+      <w:start w:val="1"/>
+      <w:numFmt w:val="bullet"/>
+      <w:lvlText w:val=""/>
+      <w:lvlJc w:val="left"/>
+      <w:pPr>
+        <w:ind w:left="3570" w:hanging="420"/>
+      </w:pPr>
+      <w:rPr>
+        <w:rFonts w:ascii="Wingdings" w:hAnsi="Wingdings" w:hint="default"/>
+      </w:rPr>
+    </w:lvl>
+    <w:lvl w:ilvl="8" w:tplc="04090005" w:tentative="1">
+      <w:start w:val="1"/>
+      <w:numFmt w:val="bullet"/>
+      <w:lvlText w:val=""/>
+      <w:lvlJc w:val="left"/>
+      <w:pPr>
+        <w:ind w:left="3990" w:hanging="420"/>
+      </w:pPr>
+      <w:rPr>
+        <w:rFonts w:ascii="Wingdings" w:hAnsi="Wingdings" w:hint="default"/>
+      </w:rPr>
+    </w:lvl>
+  </w:abstractNum>
+  <w:abstractNum w:abstractNumId="16" w15:restartNumberingAfterBreak="0">
     <w:nsid w:val="7B3F625F"/>
     <w:multiLevelType w:val="hybridMultilevel"/>
     <w:tmpl w:val="39F24138"/>
@@ -3257,7 +3409,7 @@
       </w:rPr>
     </w:lvl>
   </w:abstractNum>
-  <w:abstractNum w:abstractNumId="16" w15:restartNumberingAfterBreak="0">
+  <w:abstractNum w:abstractNumId="17" w15:restartNumberingAfterBreak="0">
     <w:nsid w:val="7BA9590D"/>
     <w:multiLevelType w:val="hybridMultilevel"/>
     <w:tmpl w:val="1332E09A"/>
@@ -3371,7 +3523,7 @@
     </w:lvl>
   </w:abstractNum>
   <w:num w:numId="1">
-    <w:abstractNumId w:val="15"/>
+    <w:abstractNumId w:val="16"/>
   </w:num>
   <w:num w:numId="2">
     <w:abstractNumId w:val="4"/>
@@ -3383,7 +3535,7 @@
     <w:abstractNumId w:val="7"/>
   </w:num>
   <w:num w:numId="5">
-    <w:abstractNumId w:val="16"/>
+    <w:abstractNumId w:val="17"/>
   </w:num>
   <w:num w:numId="6">
     <w:abstractNumId w:val="11"/>
@@ -3421,11 +3573,14 @@
   <w:num w:numId="17">
     <w:abstractNumId w:val="5"/>
   </w:num>
+  <w:num w:numId="18">
+    <w:abstractNumId w:val="15"/>
+  </w:num>
 </w:numbering>
 </file>
 
 <file path=word/people.xml><?xml version="1.0" encoding="utf-8"?>
-<w15:people xmlns:wpc="http://schemas.microsoft.com/office/word/2010/wordprocessingCanvas" xmlns:cx="http://schemas.microsoft.com/office/drawing/2014/chartex" xmlns:cx1="http://schemas.microsoft.com/office/drawing/2015/9/8/chartex" xmlns:cx2="http://schemas.microsoft.com/office/drawing/2015/10/21/chartex" xmlns:cx3="http://schemas.microsoft.com/office/drawing/2016/5/9/chartex" xmlns:cx4="http://schemas.microsoft.com/office/drawing/2016/5/10/chartex" xmlns:cx5="http://schemas.microsoft.com/office/drawing/2016/5/11/chartex" xmlns:cx6="http://schemas.microsoft.com/office/drawing/2016/5/12/chartex" xmlns:cx7="http://schemas.microsoft.com/office/drawing/2016/5/13/chartex" xmlns:cx8="http://schemas.microsoft.com/office/drawing/2016/5/14/chartex" xmlns:mc="http://schemas.openxmlformats.org/markup-compatibility/2006" xmlns:aink="http://schemas.microsoft.com/office/drawing/2016/ink" xmlns:am3d="http://schemas.microsoft.com/office/drawing/2017/model3d" xmlns:o="urn:schemas-microsoft-com:office:office" xmlns:r="http://schemas.openxmlformats.org/officeDocument/2006/relationships" xmlns:m="http://schemas.openxmlformats.org/officeDocument/2006/math" xmlns:v="urn:schemas-microsoft-com:vml" xmlns:wp14="http://schemas.microsoft.com/office/word/2010/wordprocessingDrawing" xmlns:wp="http://schemas.openxmlformats.org/drawingml/2006/wordprocessingDrawing" xmlns:w10="urn:schemas-microsoft-com:office:word" xmlns:w="http://schemas.openxmlformats.org/wordprocessingml/2006/main" xmlns:w14="http://schemas.microsoft.com/office/word/2010/wordml" xmlns:w15="http://schemas.microsoft.com/office/word/2012/wordml" xmlns:w16cex="http://schemas.microsoft.com/office/word/2018/wordml/cex" xmlns:w16cid="http://schemas.microsoft.com/office/word/2016/wordml/cid" xmlns:w16="http://schemas.microsoft.com/office/word/2018/wordml" xmlns:w16se="http://schemas.microsoft.com/office/word/2015/wordml/symex" xmlns:wpg="http://schemas.microsoft.com/office/word/2010/wordprocessingGroup" xmlns:wpi="http://schemas.microsoft.com/office/word/2010/wordprocessingInk" xmlns:wne="http://schemas.microsoft.com/office/word/2006/wordml" xmlns:wps="http://schemas.microsoft.com/office/word/2010/wordprocessingShape" mc:Ignorable="w14 w15 w16se w16cid w16 w16cex wp14">
+<w15:people xmlns:wpc="http://schemas.microsoft.com/office/word/2010/wordprocessingCanvas" xmlns:cx="http://schemas.microsoft.com/office/drawing/2014/chartex" xmlns:cx1="http://schemas.microsoft.com/office/drawing/2015/9/8/chartex" xmlns:cx2="http://schemas.microsoft.com/office/drawing/2015/10/21/chartex" xmlns:cx3="http://schemas.microsoft.com/office/drawing/2016/5/9/chartex" xmlns:cx4="http://schemas.microsoft.com/office/drawing/2016/5/10/chartex" xmlns:cx5="http://schemas.microsoft.com/office/drawing/2016/5/11/chartex" xmlns:cx6="http://schemas.microsoft.com/office/drawing/2016/5/12/chartex" xmlns:cx7="http://schemas.microsoft.com/office/drawing/2016/5/13/chartex" xmlns:cx8="http://schemas.microsoft.com/office/drawing/2016/5/14/chartex" xmlns:mc="http://schemas.openxmlformats.org/markup-compatibility/2006" xmlns:aink="http://schemas.microsoft.com/office/drawing/2016/ink" xmlns:am3d="http://schemas.microsoft.com/office/drawing/2017/model3d" xmlns:o="urn:schemas-microsoft-com:office:office" xmlns:r="http://schemas.openxmlformats.org/officeDocument/2006/relationships" xmlns:m="http://schemas.openxmlformats.org/officeDocument/2006/math" xmlns:v="urn:schemas-microsoft-com:vml" xmlns:wp14="http://schemas.microsoft.com/office/word/2010/wordprocessingDrawing" xmlns:wp="http://schemas.openxmlformats.org/drawingml/2006/wordprocessingDrawing" xmlns:w10="urn:schemas-microsoft-com:office:word" xmlns:w="http://schemas.openxmlformats.org/wordprocessingml/2006/main" xmlns:w14="http://schemas.microsoft.com/office/word/2010/wordml" xmlns:w15="http://schemas.microsoft.com/office/word/2012/wordml" xmlns:w16cex="http://schemas.microsoft.com/office/word/2018/wordml/cex" xmlns:w16cid="http://schemas.microsoft.com/office/word/2016/wordml/cid" xmlns:w16="http://schemas.microsoft.com/office/word/2018/wordml" xmlns:w16sdtdh="http://schemas.microsoft.com/office/word/2020/wordml/sdtdatahash" xmlns:w16se="http://schemas.microsoft.com/office/word/2015/wordml/symex" xmlns:wpg="http://schemas.microsoft.com/office/word/2010/wordprocessingGroup" xmlns:wpi="http://schemas.microsoft.com/office/word/2010/wordprocessingInk" xmlns:wne="http://schemas.microsoft.com/office/word/2006/wordml" xmlns:wps="http://schemas.microsoft.com/office/word/2010/wordprocessingShape" mc:Ignorable="w14 w15 w16se w16cid w16 w16cex w16sdtdh wp14">
   <w15:person w15:author="Hongpeng">
     <w15:presenceInfo w15:providerId="None" w15:userId="Hongpeng"/>
   </w15:person>
@@ -3436,7 +3591,7 @@
 </file>
 
 <file path=word/styles.xml><?xml version="1.0" encoding="utf-8"?>
-<w:styles xmlns:mc="http://schemas.openxmlformats.org/markup-compatibility/2006" xmlns:r="http://schemas.openxmlformats.org/officeDocument/2006/relationships" xmlns:w="http://schemas.openxmlformats.org/wordprocessingml/2006/main" xmlns:w14="http://schemas.microsoft.com/office/word/2010/wordml" xmlns:w15="http://schemas.microsoft.com/office/word/2012/wordml" xmlns:w16cex="http://schemas.microsoft.com/office/word/2018/wordml/cex" xmlns:w16cid="http://schemas.microsoft.com/office/word/2016/wordml/cid" xmlns:w16="http://schemas.microsoft.com/office/word/2018/wordml" xmlns:w16se="http://schemas.microsoft.com/office/word/2015/wordml/symex" mc:Ignorable="w14 w15 w16se w16cid w16 w16cex">
+<w:styles xmlns:mc="http://schemas.openxmlformats.org/markup-compatibility/2006" xmlns:r="http://schemas.openxmlformats.org/officeDocument/2006/relationships" xmlns:w="http://schemas.openxmlformats.org/wordprocessingml/2006/main" xmlns:w14="http://schemas.microsoft.com/office/word/2010/wordml" xmlns:w15="http://schemas.microsoft.com/office/word/2012/wordml" xmlns:w16cex="http://schemas.microsoft.com/office/word/2018/wordml/cex" xmlns:w16cid="http://schemas.microsoft.com/office/word/2016/wordml/cid" xmlns:w16="http://schemas.microsoft.com/office/word/2018/wordml" xmlns:w16sdtdh="http://schemas.microsoft.com/office/word/2020/wordml/sdtdatahash" xmlns:w16se="http://schemas.microsoft.com/office/word/2015/wordml/symex" mc:Ignorable="w14 w15 w16se w16cid w16 w16cex w16sdtdh">
   <w:docDefaults>
     <w:rPrDefault>
       <w:rPr>

</xml_diff>

<commit_message>
Delta limitation adding and sensor initial value
Delta_P limitation
Delta_Human motion compensation limitation
</commit_message>
<xml_diff>
--- a/HCHPversion/Test Conclusion of Prototype for HCHPversion.docx
+++ b/HCHPversion/Test Conclusion of Prototype for HCHPversion.docx
@@ -152,7 +152,15 @@
         <w:t>r</w:t>
       </w:r>
       <w:r>
-        <w:t>antee measurement has be made that MCU can correctly receive this command</w:t>
+        <w:t xml:space="preserve">antee measurement has </w:t>
+      </w:r>
+      <w:proofErr w:type="gramStart"/>
+      <w:r>
+        <w:t>be</w:t>
+      </w:r>
+      <w:proofErr w:type="gramEnd"/>
+      <w:r>
+        <w:t xml:space="preserve"> made that MCU can correctly receive this command</w:t>
       </w:r>
     </w:p>
     <w:p>
@@ -169,7 +177,15 @@
       </w:r>
       <w:commentRangeStart w:id="1"/>
       <w:r>
-        <w:t>Make sure the main program only stop when info package feedback turn to resume to a safe operation point</w:t>
+        <w:t xml:space="preserve">Make sure the main program only </w:t>
+      </w:r>
+      <w:proofErr w:type="gramStart"/>
+      <w:r>
+        <w:t>stop</w:t>
+      </w:r>
+      <w:proofErr w:type="gramEnd"/>
+      <w:r>
+        <w:t xml:space="preserve"> when info package feedback turn to resume to a safe operation point</w:t>
       </w:r>
       <w:commentRangeEnd w:id="1"/>
       <w:r>
@@ -255,7 +271,15 @@
         <w:t xml:space="preserve"> for control</w:t>
       </w:r>
       <w:r>
-        <w:t xml:space="preserve">, both ADC config and sensor feedback info prcessing program should be adjusted </w:t>
+        <w:t xml:space="preserve">, both ADC config and sensor feedback info </w:t>
+      </w:r>
+      <w:proofErr w:type="spellStart"/>
+      <w:r>
+        <w:t>prcessing</w:t>
+      </w:r>
+      <w:proofErr w:type="spellEnd"/>
+      <w:r>
+        <w:t xml:space="preserve"> program should be adjusted </w:t>
       </w:r>
       <w:r>
         <w:t>simultaneously</w:t>
@@ -364,11 +388,18 @@
       <w:r>
         <w:t xml:space="preserve"> in </w:t>
       </w:r>
+      <w:proofErr w:type="spellStart"/>
+      <w:proofErr w:type="gramStart"/>
       <w:r>
         <w:t>sensorFeedbackPro</w:t>
       </w:r>
-      <w:r>
-        <w:t>()</w:t>
+      <w:proofErr w:type="spellEnd"/>
+      <w:r>
+        <w:t>(</w:t>
+      </w:r>
+      <w:proofErr w:type="gramEnd"/>
+      <w:r>
+        <w:t>)</w:t>
       </w:r>
     </w:p>
     <w:p>
@@ -396,6 +427,7 @@
       <w:r>
         <w:t xml:space="preserve">Adjust of ENABLED_CH &amp; </w:t>
       </w:r>
+      <w:proofErr w:type="spellStart"/>
       <w:r>
         <w:rPr>
           <w:i/>
@@ -403,8 +435,22 @@
         </w:rPr>
         <w:t>i</w:t>
       </w:r>
-      <w:r>
-        <w:t xml:space="preserve"> in getADC() and </w:t>
+      <w:proofErr w:type="spellEnd"/>
+      <w:r>
+        <w:t xml:space="preserve"> in </w:t>
+      </w:r>
+      <w:proofErr w:type="spellStart"/>
+      <w:proofErr w:type="gramStart"/>
+      <w:r>
+        <w:t>getADC</w:t>
+      </w:r>
+      <w:proofErr w:type="spellEnd"/>
+      <w:r>
+        <w:t>(</w:t>
+      </w:r>
+      <w:proofErr w:type="gramEnd"/>
+      <w:r>
+        <w:t xml:space="preserve">) and </w:t>
       </w:r>
     </w:p>
     <w:p>
@@ -419,6 +465,7 @@
       <w:r>
         <w:t xml:space="preserve">Adjust of ENABLED_CH &amp; </w:t>
       </w:r>
+      <w:proofErr w:type="spellStart"/>
       <w:r>
         <w:rPr>
           <w:i/>
@@ -426,6 +473,7 @@
         </w:rPr>
         <w:t>i</w:t>
       </w:r>
+      <w:proofErr w:type="spellEnd"/>
       <w:r>
         <w:t xml:space="preserve"> &amp; </w:t>
       </w:r>
@@ -437,7 +485,20 @@
         <w:t>t</w:t>
       </w:r>
       <w:r>
-        <w:t xml:space="preserve"> in getADCaverage()</w:t>
+        <w:t xml:space="preserve"> in </w:t>
+      </w:r>
+      <w:proofErr w:type="spellStart"/>
+      <w:proofErr w:type="gramStart"/>
+      <w:r>
+        <w:t>getADCaverage</w:t>
+      </w:r>
+      <w:proofErr w:type="spellEnd"/>
+      <w:r>
+        <w:t>(</w:t>
+      </w:r>
+      <w:proofErr w:type="gramEnd"/>
+      <w:r>
+        <w:t>)</w:t>
       </w:r>
     </w:p>
     <w:p>
@@ -635,7 +696,15 @@
         <w:t>he stop condition of high-level controller</w:t>
       </w:r>
       <w:r>
-        <w:t xml:space="preserve"> need to be adjusted as practical application required</w:t>
+        <w:t xml:space="preserve"> </w:t>
+      </w:r>
+      <w:proofErr w:type="gramStart"/>
+      <w:r>
+        <w:t>need</w:t>
+      </w:r>
+      <w:proofErr w:type="gramEnd"/>
+      <w:r>
+        <w:t xml:space="preserve"> to be adjusted as practical application required</w:t>
       </w:r>
     </w:p>
     <w:p>
@@ -767,13 +836,26 @@
         <w:ind w:firstLineChars="0"/>
       </w:pPr>
       <w:r>
-        <w:t>‘BusyMode’</w:t>
+        <w:t>‘</w:t>
+      </w:r>
+      <w:proofErr w:type="spellStart"/>
+      <w:r>
+        <w:t>BusyMode</w:t>
+      </w:r>
+      <w:proofErr w:type="spellEnd"/>
+      <w:proofErr w:type="gramStart"/>
+      <w:r>
+        <w:t>’</w:t>
       </w:r>
       <w:r>
         <w:t xml:space="preserve"> </w:t>
       </w:r>
       <w:r>
-        <w:t>: ‘queue’ or ‘drop’</w:t>
+        <w:t>:</w:t>
+      </w:r>
+      <w:proofErr w:type="gramEnd"/>
+      <w:r>
+        <w:t xml:space="preserve"> ‘queue’ or ‘drop’</w:t>
       </w:r>
     </w:p>
     <w:p>
@@ -833,6 +915,7 @@
         </w:numPr>
         <w:ind w:firstLineChars="0"/>
       </w:pPr>
+      <w:proofErr w:type="spellStart"/>
       <w:r>
         <w:rPr>
           <w:rFonts w:hint="eastAsia"/>
@@ -842,6 +925,7 @@
       <w:r>
         <w:t>audRate</w:t>
       </w:r>
+      <w:proofErr w:type="spellEnd"/>
     </w:p>
     <w:p>
       <w:pPr>
@@ -952,7 +1036,15 @@
         <w:t xml:space="preserve"> to </w:t>
       </w:r>
       <w:r>
-        <w:t>communication program set up like: terminator, SendItemFlag set up.</w:t>
+        <w:t xml:space="preserve">communication program set up like: terminator, </w:t>
+      </w:r>
+      <w:proofErr w:type="spellStart"/>
+      <w:r>
+        <w:t>SendItemFlag</w:t>
+      </w:r>
+      <w:proofErr w:type="spellEnd"/>
+      <w:r>
+        <w:t xml:space="preserve"> set up.</w:t>
       </w:r>
     </w:p>
     <w:p/>
@@ -1192,7 +1284,15 @@
         <w:ind w:firstLineChars="0"/>
       </w:pPr>
       <w:r>
-        <w:t>During lifting with assistive torque decreasing, friction becomes to our friend again as the support beam intends to rotate back while the friction is stopping it rorates back to remaining a large torque</w:t>
+        <w:t xml:space="preserve">During lifting with assistive torque decreasing, friction becomes to our friend again as the support beam intends to rotate back while the friction is stopping it </w:t>
+      </w:r>
+      <w:proofErr w:type="spellStart"/>
+      <w:r>
+        <w:t>rorates</w:t>
+      </w:r>
+      <w:proofErr w:type="spellEnd"/>
+      <w:r>
+        <w:t xml:space="preserve"> back to remaining a large torque</w:t>
       </w:r>
     </w:p>
     <w:p>
@@ -1205,7 +1305,15 @@
         <w:ind w:firstLineChars="0"/>
       </w:pPr>
       <w:r>
-        <w:t>When friction is our friend during lifting, the invension command of motor need to be constrained to happened while the support beam &amp; torsion spring</w:t>
+        <w:t xml:space="preserve">When friction is our friend during lifting, the </w:t>
+      </w:r>
+      <w:proofErr w:type="spellStart"/>
+      <w:r>
+        <w:t>invension</w:t>
+      </w:r>
+      <w:proofErr w:type="spellEnd"/>
+      <w:r>
+        <w:t xml:space="preserve"> command of motor need to be constrained to happened while the support beam &amp; torsion spring</w:t>
       </w:r>
     </w:p>
     <w:p>
@@ -1268,7 +1376,15 @@
         <w:t>T</w:t>
       </w:r>
       <w:r>
-        <w:t>he limitation threshold for control input and delta_control input should be reasonable</w:t>
+        <w:t xml:space="preserve">he limitation threshold for control input and </w:t>
+      </w:r>
+      <w:proofErr w:type="spellStart"/>
+      <w:r>
+        <w:t>delta_control</w:t>
+      </w:r>
+      <w:proofErr w:type="spellEnd"/>
+      <w:r>
+        <w:t xml:space="preserve"> input should be reasonable</w:t>
       </w:r>
     </w:p>
     <w:p>
@@ -1282,7 +1398,39 @@
       </w:pPr>
       <w:commentRangeStart w:id="2"/>
       <w:r>
-        <w:t>Due to the friction, PD control with friction compensation have some processing logic: 1) Enable motor to actively reverse when support beam rotation angle is larger than certain value so that the cable can be extended itself with torsion spring's torque; 2) The delta_Ta = delta_FrictionCompensation + delta_PID is limited and can be separatly limited or limited as a whole term.</w:t>
+        <w:t xml:space="preserve">Due to the friction, PD control with friction compensation have some processing logic: 1) Enable motor to actively reverse when support beam rotation angle is larger than certain value so that the cable can be extended itself with torsion spring's torque; 2) The </w:t>
+      </w:r>
+      <w:proofErr w:type="spellStart"/>
+      <w:r>
+        <w:t>delta_Ta</w:t>
+      </w:r>
+      <w:proofErr w:type="spellEnd"/>
+      <w:r>
+        <w:t xml:space="preserve"> = </w:t>
+      </w:r>
+      <w:proofErr w:type="spellStart"/>
+      <w:r>
+        <w:t>delta_FrictionCompensation</w:t>
+      </w:r>
+      <w:proofErr w:type="spellEnd"/>
+      <w:r>
+        <w:t xml:space="preserve"> + </w:t>
+      </w:r>
+      <w:proofErr w:type="spellStart"/>
+      <w:r>
+        <w:t>delta_PID</w:t>
+      </w:r>
+      <w:proofErr w:type="spellEnd"/>
+      <w:r>
+        <w:t xml:space="preserve"> is limited and can be </w:t>
+      </w:r>
+      <w:proofErr w:type="spellStart"/>
+      <w:r>
+        <w:t>separatly</w:t>
+      </w:r>
+      <w:proofErr w:type="spellEnd"/>
+      <w:r>
+        <w:t xml:space="preserve"> limited or limited as a whole term.</w:t>
       </w:r>
       <w:commentRangeEnd w:id="2"/>
       <w:r>
@@ -1322,13 +1470,449 @@
         <w:t>S</w:t>
       </w:r>
       <w:r>
-        <w:t xml:space="preserve">ince during the Stop State: the initial value and control auxiliary including the phase indicator, mode indicator will be initialized, the controller output will be zero or at least near zero. For Exit state: only controller structure and IO are initialized, the sensor works normally, so the feedback of the low-level controller is normal despite the initialization of the desired torque. Therefore the control output might not be zero but the motor is shut off so no operation will be conducted </w:t>
+        <w:t xml:space="preserve">ince during the Stop State: the initial value and control auxiliary including the phase indicator, mode indicator will be initialized, the controller output will be zero or at least near zero. For Exit state: only controller structure and IO are initialized, the sensor works normally, so the feedback of the low-level controller is normal despite the initialization of the desired torque. </w:t>
+      </w:r>
+      <w:proofErr w:type="gramStart"/>
+      <w:r>
+        <w:t>Therefore</w:t>
+      </w:r>
+      <w:proofErr w:type="gramEnd"/>
+      <w:r>
+        <w:t xml:space="preserve"> the control output might not be zero but the motor is shut off so no operation will be conducted </w:t>
       </w:r>
       <w:r>
         <w:sym w:font="Wingdings" w:char="F0E0"/>
       </w:r>
       <w:r>
         <w:t xml:space="preserve"> 20210812 The control output is forced to be zero now</w:t>
+      </w:r>
+    </w:p>
+    <w:p>
+      <w:pPr>
+        <w:ind w:left="210"/>
+      </w:pPr>
+    </w:p>
+    <w:p>
+      <w:pPr>
+        <w:ind w:left="210"/>
+      </w:pPr>
+    </w:p>
+    <w:p>
+      <w:pPr>
+        <w:ind w:left="210"/>
+      </w:pPr>
+    </w:p>
+    <w:p>
+      <w:pPr>
+        <w:ind w:left="210"/>
+      </w:pPr>
+      <w:r>
+        <w:rPr>
+          <w:rFonts w:hint="eastAsia"/>
+        </w:rPr>
+        <w:t>2</w:t>
+      </w:r>
+      <w:r>
+        <w:t>0210920</w:t>
+      </w:r>
+      <w:r>
+        <w:rPr>
+          <w:rFonts w:hint="eastAsia"/>
+        </w:rPr>
+        <w:t>:</w:t>
+      </w:r>
+      <w:r>
+        <w:t xml:space="preserve"> PID Implementation Related Issues</w:t>
+      </w:r>
+    </w:p>
+    <w:p>
+      <w:pPr>
+        <w:pStyle w:val="a7"/>
+        <w:numPr>
+          <w:ilvl w:val="0"/>
+          <w:numId w:val="18"/>
+        </w:numPr>
+        <w:ind w:firstLineChars="0"/>
+      </w:pPr>
+      <w:r>
+        <w:rPr>
+          <w:rFonts w:hint="eastAsia"/>
+        </w:rPr>
+        <w:t>T</w:t>
+      </w:r>
+      <w:r>
+        <w:t>he limitation is</w:t>
+      </w:r>
+      <w:r>
+        <w:t xml:space="preserve"> </w:t>
+      </w:r>
+      <w:r>
+        <w:t>(can be) set for the following value:</w:t>
+      </w:r>
+    </w:p>
+    <w:p>
+      <w:pPr>
+        <w:pStyle w:val="a7"/>
+        <w:numPr>
+          <w:ilvl w:val="0"/>
+          <w:numId w:val="21"/>
+        </w:numPr>
+        <w:ind w:firstLineChars="0"/>
+      </w:pPr>
+      <w:r>
+        <w:rPr>
+          <w:rFonts w:hint="eastAsia"/>
+        </w:rPr>
+        <w:t>T</w:t>
+      </w:r>
+      <w:r>
+        <w:t>otal Ta</w:t>
+      </w:r>
+    </w:p>
+    <w:p>
+      <w:pPr>
+        <w:pStyle w:val="a7"/>
+        <w:numPr>
+          <w:ilvl w:val="0"/>
+          <w:numId w:val="21"/>
+        </w:numPr>
+        <w:ind w:firstLineChars="0"/>
+      </w:pPr>
+      <w:r>
+        <w:rPr>
+          <w:rFonts w:hint="eastAsia"/>
+        </w:rPr>
+        <w:t>D</w:t>
+      </w:r>
+      <w:r>
+        <w:t>elta Ta</w:t>
+      </w:r>
+    </w:p>
+    <w:p>
+      <w:pPr>
+        <w:pStyle w:val="a7"/>
+        <w:numPr>
+          <w:ilvl w:val="0"/>
+          <w:numId w:val="21"/>
+        </w:numPr>
+        <w:ind w:firstLineChars="0"/>
+      </w:pPr>
+      <w:r>
+        <w:rPr>
+          <w:rFonts w:hint="eastAsia"/>
+        </w:rPr>
+        <w:t>P</w:t>
+      </w:r>
+      <w:r>
+        <w:t xml:space="preserve"> components</w:t>
+      </w:r>
+    </w:p>
+    <w:p>
+      <w:pPr>
+        <w:pStyle w:val="a7"/>
+        <w:numPr>
+          <w:ilvl w:val="0"/>
+          <w:numId w:val="21"/>
+        </w:numPr>
+        <w:ind w:firstLineChars="0"/>
+        <w:rPr>
+          <w:rFonts w:hint="eastAsia"/>
+        </w:rPr>
+      </w:pPr>
+      <w:r>
+        <w:rPr>
+          <w:rFonts w:hint="eastAsia"/>
+        </w:rPr>
+        <w:t>E</w:t>
+      </w:r>
+      <w:r>
+        <w:t xml:space="preserve">very </w:t>
+      </w:r>
+      <w:proofErr w:type="gramStart"/>
+      <w:r>
+        <w:t>kinds</w:t>
+      </w:r>
+      <w:proofErr w:type="gramEnd"/>
+      <w:r>
+        <w:t xml:space="preserve"> of compensation term</w:t>
+      </w:r>
+    </w:p>
+    <w:p>
+      <w:pPr>
+        <w:pStyle w:val="a7"/>
+        <w:numPr>
+          <w:ilvl w:val="0"/>
+          <w:numId w:val="18"/>
+        </w:numPr>
+        <w:ind w:firstLineChars="0"/>
+      </w:pPr>
+      <w:r>
+        <w:t>The ID gain</w:t>
+      </w:r>
+      <w:r>
+        <w:t>s</w:t>
+      </w:r>
+      <w:r>
+        <w:t xml:space="preserve"> of PID controller are set under the intrinsic assumption of </w:t>
+      </w:r>
+      <w:proofErr w:type="spellStart"/>
+      <w:r>
+        <w:t>Tcontrol</w:t>
+      </w:r>
+      <w:proofErr w:type="spellEnd"/>
+      <w:r>
+        <w:t xml:space="preserve"> = 1s instead of real control period for de/dt = (e(k) - e(k-1))/</w:t>
+      </w:r>
+      <w:proofErr w:type="spellStart"/>
+      <w:r>
+        <w:t>Tcontrol</w:t>
+      </w:r>
+      <w:proofErr w:type="spellEnd"/>
+      <w:r>
+        <w:t xml:space="preserve">, which makes the practical effect </w:t>
+      </w:r>
+      <w:proofErr w:type="spellStart"/>
+      <w:r>
+        <w:t>Kd</w:t>
+      </w:r>
+      <w:proofErr w:type="spellEnd"/>
+      <w:r>
+        <w:t xml:space="preserve"> value is 0.01 times of set value</w:t>
+      </w:r>
+    </w:p>
+    <w:p>
+      <w:pPr>
+        <w:pStyle w:val="a7"/>
+        <w:numPr>
+          <w:ilvl w:val="0"/>
+          <w:numId w:val="18"/>
+        </w:numPr>
+        <w:ind w:firstLineChars="0"/>
+      </w:pPr>
+      <w:r>
+        <w:rPr>
+          <w:rFonts w:hint="eastAsia"/>
+        </w:rPr>
+        <w:t>I</w:t>
+      </w:r>
+      <w:r>
+        <w:t>f there is no delta-limitation of Ta, then this incremental style PID is equal to positional style PID</w:t>
+      </w:r>
+    </w:p>
+    <w:p>
+      <w:pPr>
+        <w:pStyle w:val="a7"/>
+        <w:numPr>
+          <w:ilvl w:val="0"/>
+          <w:numId w:val="18"/>
+        </w:numPr>
+        <w:ind w:firstLineChars="0"/>
+      </w:pPr>
+      <w:r>
+        <w:t xml:space="preserve">If there is a small delta-limitation of Ta, then it may limit the normal increasing of Ta from PID when there is </w:t>
+      </w:r>
+      <w:r>
+        <w:t>a large tracking error occurs</w:t>
+      </w:r>
+    </w:p>
+    <w:p>
+      <w:pPr>
+        <w:pStyle w:val="a7"/>
+        <w:numPr>
+          <w:ilvl w:val="0"/>
+          <w:numId w:val="19"/>
+        </w:numPr>
+        <w:ind w:firstLineChars="0"/>
+      </w:pPr>
+      <w:r>
+        <w:rPr>
+          <w:rFonts w:hint="eastAsia"/>
+        </w:rPr>
+        <w:t>A</w:t>
+      </w:r>
+      <w:r>
+        <w:t>n</w:t>
+      </w:r>
+      <w:r>
+        <w:t xml:space="preserve"> adjust mechanism is added that: if </w:t>
+      </w:r>
+      <w:proofErr w:type="spellStart"/>
+      <w:r>
+        <w:t>delta_Ta</w:t>
+      </w:r>
+      <w:proofErr w:type="spellEnd"/>
+      <w:r>
+        <w:t xml:space="preserve"> reached the delta limitation, then this time’s error will be adjusted as e=(</w:t>
+      </w:r>
+      <w:proofErr w:type="spellStart"/>
+      <w:r>
+        <w:t>delta_Ta-delta_pid_D</w:t>
+      </w:r>
+      <w:proofErr w:type="spellEnd"/>
+      <w:r>
+        <w:t>)/</w:t>
+      </w:r>
+      <w:proofErr w:type="spellStart"/>
+      <w:r>
+        <w:t>kp</w:t>
+      </w:r>
+      <w:proofErr w:type="spellEnd"/>
+      <w:r>
+        <w:t xml:space="preserve"> + </w:t>
+      </w:r>
+      <w:proofErr w:type="spellStart"/>
+      <w:r>
+        <w:t>err_p</w:t>
+      </w:r>
+      <w:proofErr w:type="spellEnd"/>
+      <w:r>
+        <w:t>;</w:t>
+      </w:r>
+    </w:p>
+    <w:p>
+      <w:pPr>
+        <w:pStyle w:val="a7"/>
+        <w:numPr>
+          <w:ilvl w:val="0"/>
+          <w:numId w:val="19"/>
+        </w:numPr>
+        <w:ind w:firstLineChars="0"/>
+      </w:pPr>
+      <w:r>
+        <w:rPr>
+          <w:rFonts w:hint="eastAsia"/>
+        </w:rPr>
+        <w:t>O</w:t>
+      </w:r>
+      <w:r>
+        <w:t xml:space="preserve">r an </w:t>
+      </w:r>
+      <w:r>
+        <w:t xml:space="preserve">adjust mechanism is added that: if </w:t>
+      </w:r>
+      <w:proofErr w:type="spellStart"/>
+      <w:r>
+        <w:t>delta_</w:t>
+      </w:r>
+      <w:r>
+        <w:t>pid_P</w:t>
+      </w:r>
+      <w:proofErr w:type="spellEnd"/>
+      <w:r>
+        <w:t xml:space="preserve"> reached the delta limitation, then this time’s error will be adjusted as e=(</w:t>
+      </w:r>
+      <w:proofErr w:type="spellStart"/>
+      <w:r>
+        <w:t>delta_</w:t>
+      </w:r>
+      <w:r>
+        <w:t>P</w:t>
+      </w:r>
+      <w:proofErr w:type="spellEnd"/>
+      <w:r>
+        <w:t>)/</w:t>
+      </w:r>
+      <w:proofErr w:type="spellStart"/>
+      <w:r>
+        <w:t>kp</w:t>
+      </w:r>
+      <w:proofErr w:type="spellEnd"/>
+      <w:r>
+        <w:t xml:space="preserve"> + </w:t>
+      </w:r>
+      <w:proofErr w:type="spellStart"/>
+      <w:r>
+        <w:t>err_p</w:t>
+      </w:r>
+      <w:proofErr w:type="spellEnd"/>
+      <w:r>
+        <w:t>;</w:t>
+      </w:r>
+      <w:r>
+        <w:t xml:space="preserve"> </w:t>
+      </w:r>
+    </w:p>
+    <w:p>
+      <w:pPr>
+        <w:pStyle w:val="a7"/>
+        <w:numPr>
+          <w:ilvl w:val="0"/>
+          <w:numId w:val="18"/>
+        </w:numPr>
+        <w:ind w:firstLineChars="0"/>
+      </w:pPr>
+      <w:r>
+        <w:rPr>
+          <w:rFonts w:hint="eastAsia"/>
+        </w:rPr>
+        <w:t>F</w:t>
+      </w:r>
+      <w:r>
+        <w:t>rom previous experiments experience:</w:t>
+      </w:r>
+    </w:p>
+    <w:p>
+      <w:pPr>
+        <w:pStyle w:val="a7"/>
+        <w:numPr>
+          <w:ilvl w:val="0"/>
+          <w:numId w:val="19"/>
+        </w:numPr>
+        <w:ind w:firstLineChars="0"/>
+      </w:pPr>
+      <w:r>
+        <w:rPr>
+          <w:rFonts w:hint="eastAsia"/>
+        </w:rPr>
+        <w:t>T</w:t>
+      </w:r>
+      <w:r>
+        <w:t xml:space="preserve">est bench experiments without fixed HB link, no </w:t>
+      </w:r>
+      <w:proofErr w:type="spellStart"/>
+      <w:r>
+        <w:t>delta_Ta</w:t>
+      </w:r>
+      <w:proofErr w:type="spellEnd"/>
+      <w:r>
+        <w:t xml:space="preserve"> limitation is set and the D </w:t>
+      </w:r>
+      <w:r>
+        <w:lastRenderedPageBreak/>
+        <w:t xml:space="preserve">gain of PID is larger than that for prototype </w:t>
+      </w:r>
+    </w:p>
+    <w:p>
+      <w:pPr>
+        <w:pStyle w:val="a7"/>
+        <w:numPr>
+          <w:ilvl w:val="0"/>
+          <w:numId w:val="19"/>
+        </w:numPr>
+        <w:ind w:firstLineChars="0"/>
+        <w:rPr>
+          <w:rFonts w:hint="eastAsia"/>
+        </w:rPr>
+      </w:pPr>
+      <w:r>
+        <w:rPr>
+          <w:rFonts w:hint="eastAsia"/>
+        </w:rPr>
+        <w:t>P</w:t>
+      </w:r>
+      <w:r>
+        <w:t xml:space="preserve">rototype experiments with human bending and impedance Tr, a small </w:t>
+      </w:r>
+      <w:proofErr w:type="spellStart"/>
+      <w:r>
+        <w:t>delta_Ta</w:t>
+      </w:r>
+      <w:proofErr w:type="spellEnd"/>
+      <w:r>
+        <w:t xml:space="preserve"> limitation is set with a smaller D gain and without </w:t>
+      </w:r>
+      <w:r>
+        <w:t>adjust mechanism for this time’s error also works well</w:t>
       </w:r>
     </w:p>
     <w:sectPr>
@@ -1386,7 +1970,41 @@
         <w:t xml:space="preserve">dded in the PC MATLAB Prog: </w:t>
       </w:r>
       <w:r>
-        <w:t>if (P.TimeAll(end) &gt; P.MaxRunTime &amp;&amp; (P.MotionMode(end,1) == 1 || P.MotionMode(end,1) == 0))</w:t>
+        <w:t>if (</w:t>
+      </w:r>
+      <w:proofErr w:type="spellStart"/>
+      <w:proofErr w:type="gramStart"/>
+      <w:r>
+        <w:t>P.TimeAll</w:t>
+      </w:r>
+      <w:proofErr w:type="spellEnd"/>
+      <w:proofErr w:type="gramEnd"/>
+      <w:r>
+        <w:t xml:space="preserve">(end) &gt; </w:t>
+      </w:r>
+      <w:proofErr w:type="spellStart"/>
+      <w:r>
+        <w:t>P.MaxRunTime</w:t>
+      </w:r>
+      <w:proofErr w:type="spellEnd"/>
+      <w:r>
+        <w:t xml:space="preserve"> &amp;&amp; (</w:t>
+      </w:r>
+      <w:proofErr w:type="spellStart"/>
+      <w:r>
+        <w:t>P.MotionMode</w:t>
+      </w:r>
+      <w:proofErr w:type="spellEnd"/>
+      <w:r>
+        <w:t xml:space="preserve">(end,1) == 1 || </w:t>
+      </w:r>
+      <w:proofErr w:type="spellStart"/>
+      <w:r>
+        <w:t>P.MotionMode</w:t>
+      </w:r>
+      <w:proofErr w:type="spellEnd"/>
+      <w:r>
+        <w:t>(end,1) == 0))</w:t>
       </w:r>
       <w:r>
         <w:t xml:space="preserve"> -- 20210415</w:t>
@@ -1599,6 +2217,119 @@
     </w:lvl>
   </w:abstractNum>
   <w:abstractNum w:abstractNumId="1" w15:restartNumberingAfterBreak="0">
+    <w:nsid w:val="071F6E3A"/>
+    <w:multiLevelType w:val="hybridMultilevel"/>
+    <w:tmpl w:val="DE92275E"/>
+    <w:lvl w:ilvl="0" w:tplc="04090001">
+      <w:start w:val="1"/>
+      <w:numFmt w:val="bullet"/>
+      <w:lvlText w:val=""/>
+      <w:lvlJc w:val="left"/>
+      <w:pPr>
+        <w:ind w:left="420" w:hanging="420"/>
+      </w:pPr>
+      <w:rPr>
+        <w:rFonts w:ascii="Wingdings" w:hAnsi="Wingdings" w:hint="default"/>
+      </w:rPr>
+    </w:lvl>
+    <w:lvl w:ilvl="1" w:tplc="04090003" w:tentative="1">
+      <w:start w:val="1"/>
+      <w:numFmt w:val="bullet"/>
+      <w:lvlText w:val=""/>
+      <w:lvlJc w:val="left"/>
+      <w:pPr>
+        <w:ind w:left="840" w:hanging="420"/>
+      </w:pPr>
+      <w:rPr>
+        <w:rFonts w:ascii="Wingdings" w:hAnsi="Wingdings" w:hint="default"/>
+      </w:rPr>
+    </w:lvl>
+    <w:lvl w:ilvl="2" w:tplc="04090005" w:tentative="1">
+      <w:start w:val="1"/>
+      <w:numFmt w:val="bullet"/>
+      <w:lvlText w:val=""/>
+      <w:lvlJc w:val="left"/>
+      <w:pPr>
+        <w:ind w:left="1260" w:hanging="420"/>
+      </w:pPr>
+      <w:rPr>
+        <w:rFonts w:ascii="Wingdings" w:hAnsi="Wingdings" w:hint="default"/>
+      </w:rPr>
+    </w:lvl>
+    <w:lvl w:ilvl="3" w:tplc="04090001" w:tentative="1">
+      <w:start w:val="1"/>
+      <w:numFmt w:val="bullet"/>
+      <w:lvlText w:val=""/>
+      <w:lvlJc w:val="left"/>
+      <w:pPr>
+        <w:ind w:left="1680" w:hanging="420"/>
+      </w:pPr>
+      <w:rPr>
+        <w:rFonts w:ascii="Wingdings" w:hAnsi="Wingdings" w:hint="default"/>
+      </w:rPr>
+    </w:lvl>
+    <w:lvl w:ilvl="4" w:tplc="04090003" w:tentative="1">
+      <w:start w:val="1"/>
+      <w:numFmt w:val="bullet"/>
+      <w:lvlText w:val=""/>
+      <w:lvlJc w:val="left"/>
+      <w:pPr>
+        <w:ind w:left="2100" w:hanging="420"/>
+      </w:pPr>
+      <w:rPr>
+        <w:rFonts w:ascii="Wingdings" w:hAnsi="Wingdings" w:hint="default"/>
+      </w:rPr>
+    </w:lvl>
+    <w:lvl w:ilvl="5" w:tplc="04090005" w:tentative="1">
+      <w:start w:val="1"/>
+      <w:numFmt w:val="bullet"/>
+      <w:lvlText w:val=""/>
+      <w:lvlJc w:val="left"/>
+      <w:pPr>
+        <w:ind w:left="2520" w:hanging="420"/>
+      </w:pPr>
+      <w:rPr>
+        <w:rFonts w:ascii="Wingdings" w:hAnsi="Wingdings" w:hint="default"/>
+      </w:rPr>
+    </w:lvl>
+    <w:lvl w:ilvl="6" w:tplc="04090001" w:tentative="1">
+      <w:start w:val="1"/>
+      <w:numFmt w:val="bullet"/>
+      <w:lvlText w:val=""/>
+      <w:lvlJc w:val="left"/>
+      <w:pPr>
+        <w:ind w:left="2940" w:hanging="420"/>
+      </w:pPr>
+      <w:rPr>
+        <w:rFonts w:ascii="Wingdings" w:hAnsi="Wingdings" w:hint="default"/>
+      </w:rPr>
+    </w:lvl>
+    <w:lvl w:ilvl="7" w:tplc="04090003" w:tentative="1">
+      <w:start w:val="1"/>
+      <w:numFmt w:val="bullet"/>
+      <w:lvlText w:val=""/>
+      <w:lvlJc w:val="left"/>
+      <w:pPr>
+        <w:ind w:left="3360" w:hanging="420"/>
+      </w:pPr>
+      <w:rPr>
+        <w:rFonts w:ascii="Wingdings" w:hAnsi="Wingdings" w:hint="default"/>
+      </w:rPr>
+    </w:lvl>
+    <w:lvl w:ilvl="8" w:tplc="04090005" w:tentative="1">
+      <w:start w:val="1"/>
+      <w:numFmt w:val="bullet"/>
+      <w:lvlText w:val=""/>
+      <w:lvlJc w:val="left"/>
+      <w:pPr>
+        <w:ind w:left="3780" w:hanging="420"/>
+      </w:pPr>
+      <w:rPr>
+        <w:rFonts w:ascii="Wingdings" w:hAnsi="Wingdings" w:hint="default"/>
+      </w:rPr>
+    </w:lvl>
+  </w:abstractNum>
+  <w:abstractNum w:abstractNumId="2" w15:restartNumberingAfterBreak="0">
     <w:nsid w:val="0EAA4ED5"/>
     <w:multiLevelType w:val="hybridMultilevel"/>
     <w:tmpl w:val="FB322F58"/>
@@ -1711,7 +2442,120 @@
       </w:rPr>
     </w:lvl>
   </w:abstractNum>
-  <w:abstractNum w:abstractNumId="2" w15:restartNumberingAfterBreak="0">
+  <w:abstractNum w:abstractNumId="3" w15:restartNumberingAfterBreak="0">
+    <w:nsid w:val="10193CE7"/>
+    <w:multiLevelType w:val="hybridMultilevel"/>
+    <w:tmpl w:val="AECC3586"/>
+    <w:lvl w:ilvl="0" w:tplc="0409000B">
+      <w:start w:val="1"/>
+      <w:numFmt w:val="bullet"/>
+      <w:lvlText w:val=""/>
+      <w:lvlJc w:val="left"/>
+      <w:pPr>
+        <w:ind w:left="1050" w:hanging="420"/>
+      </w:pPr>
+      <w:rPr>
+        <w:rFonts w:ascii="Wingdings" w:hAnsi="Wingdings" w:hint="default"/>
+      </w:rPr>
+    </w:lvl>
+    <w:lvl w:ilvl="1" w:tplc="04090003" w:tentative="1">
+      <w:start w:val="1"/>
+      <w:numFmt w:val="bullet"/>
+      <w:lvlText w:val=""/>
+      <w:lvlJc w:val="left"/>
+      <w:pPr>
+        <w:ind w:left="1470" w:hanging="420"/>
+      </w:pPr>
+      <w:rPr>
+        <w:rFonts w:ascii="Wingdings" w:hAnsi="Wingdings" w:hint="default"/>
+      </w:rPr>
+    </w:lvl>
+    <w:lvl w:ilvl="2" w:tplc="04090005" w:tentative="1">
+      <w:start w:val="1"/>
+      <w:numFmt w:val="bullet"/>
+      <w:lvlText w:val=""/>
+      <w:lvlJc w:val="left"/>
+      <w:pPr>
+        <w:ind w:left="1890" w:hanging="420"/>
+      </w:pPr>
+      <w:rPr>
+        <w:rFonts w:ascii="Wingdings" w:hAnsi="Wingdings" w:hint="default"/>
+      </w:rPr>
+    </w:lvl>
+    <w:lvl w:ilvl="3" w:tplc="04090001" w:tentative="1">
+      <w:start w:val="1"/>
+      <w:numFmt w:val="bullet"/>
+      <w:lvlText w:val=""/>
+      <w:lvlJc w:val="left"/>
+      <w:pPr>
+        <w:ind w:left="2310" w:hanging="420"/>
+      </w:pPr>
+      <w:rPr>
+        <w:rFonts w:ascii="Wingdings" w:hAnsi="Wingdings" w:hint="default"/>
+      </w:rPr>
+    </w:lvl>
+    <w:lvl w:ilvl="4" w:tplc="04090003" w:tentative="1">
+      <w:start w:val="1"/>
+      <w:numFmt w:val="bullet"/>
+      <w:lvlText w:val=""/>
+      <w:lvlJc w:val="left"/>
+      <w:pPr>
+        <w:ind w:left="2730" w:hanging="420"/>
+      </w:pPr>
+      <w:rPr>
+        <w:rFonts w:ascii="Wingdings" w:hAnsi="Wingdings" w:hint="default"/>
+      </w:rPr>
+    </w:lvl>
+    <w:lvl w:ilvl="5" w:tplc="04090005" w:tentative="1">
+      <w:start w:val="1"/>
+      <w:numFmt w:val="bullet"/>
+      <w:lvlText w:val=""/>
+      <w:lvlJc w:val="left"/>
+      <w:pPr>
+        <w:ind w:left="3150" w:hanging="420"/>
+      </w:pPr>
+      <w:rPr>
+        <w:rFonts w:ascii="Wingdings" w:hAnsi="Wingdings" w:hint="default"/>
+      </w:rPr>
+    </w:lvl>
+    <w:lvl w:ilvl="6" w:tplc="04090001" w:tentative="1">
+      <w:start w:val="1"/>
+      <w:numFmt w:val="bullet"/>
+      <w:lvlText w:val=""/>
+      <w:lvlJc w:val="left"/>
+      <w:pPr>
+        <w:ind w:left="3570" w:hanging="420"/>
+      </w:pPr>
+      <w:rPr>
+        <w:rFonts w:ascii="Wingdings" w:hAnsi="Wingdings" w:hint="default"/>
+      </w:rPr>
+    </w:lvl>
+    <w:lvl w:ilvl="7" w:tplc="04090003" w:tentative="1">
+      <w:start w:val="1"/>
+      <w:numFmt w:val="bullet"/>
+      <w:lvlText w:val=""/>
+      <w:lvlJc w:val="left"/>
+      <w:pPr>
+        <w:ind w:left="3990" w:hanging="420"/>
+      </w:pPr>
+      <w:rPr>
+        <w:rFonts w:ascii="Wingdings" w:hAnsi="Wingdings" w:hint="default"/>
+      </w:rPr>
+    </w:lvl>
+    <w:lvl w:ilvl="8" w:tplc="04090005" w:tentative="1">
+      <w:start w:val="1"/>
+      <w:numFmt w:val="bullet"/>
+      <w:lvlText w:val=""/>
+      <w:lvlJc w:val="left"/>
+      <w:pPr>
+        <w:ind w:left="4410" w:hanging="420"/>
+      </w:pPr>
+      <w:rPr>
+        <w:rFonts w:ascii="Wingdings" w:hAnsi="Wingdings" w:hint="default"/>
+      </w:rPr>
+    </w:lvl>
+  </w:abstractNum>
+  <w:abstractNum w:abstractNumId="4" w15:restartNumberingAfterBreak="0">
     <w:nsid w:val="115C2E29"/>
     <w:multiLevelType w:val="hybridMultilevel"/>
     <w:tmpl w:val="8EB8C10A"/>
@@ -1824,7 +2668,7 @@
       </w:rPr>
     </w:lvl>
   </w:abstractNum>
-  <w:abstractNum w:abstractNumId="3" w15:restartNumberingAfterBreak="0">
+  <w:abstractNum w:abstractNumId="5" w15:restartNumberingAfterBreak="0">
     <w:nsid w:val="14F2478B"/>
     <w:multiLevelType w:val="hybridMultilevel"/>
     <w:tmpl w:val="D35621FA"/>
@@ -1937,7 +2781,7 @@
       </w:rPr>
     </w:lvl>
   </w:abstractNum>
-  <w:abstractNum w:abstractNumId="4" w15:restartNumberingAfterBreak="0">
+  <w:abstractNum w:abstractNumId="6" w15:restartNumberingAfterBreak="0">
     <w:nsid w:val="20870CB6"/>
     <w:multiLevelType w:val="hybridMultilevel"/>
     <w:tmpl w:val="BA08415C"/>
@@ -2050,7 +2894,120 @@
       </w:rPr>
     </w:lvl>
   </w:abstractNum>
-  <w:abstractNum w:abstractNumId="5" w15:restartNumberingAfterBreak="0">
+  <w:abstractNum w:abstractNumId="7" w15:restartNumberingAfterBreak="0">
+    <w:nsid w:val="24B915ED"/>
+    <w:multiLevelType w:val="hybridMultilevel"/>
+    <w:tmpl w:val="B2E21D3A"/>
+    <w:lvl w:ilvl="0" w:tplc="0409000B">
+      <w:start w:val="1"/>
+      <w:numFmt w:val="bullet"/>
+      <w:lvlText w:val=""/>
+      <w:lvlJc w:val="left"/>
+      <w:pPr>
+        <w:ind w:left="1050" w:hanging="420"/>
+      </w:pPr>
+      <w:rPr>
+        <w:rFonts w:ascii="Wingdings" w:hAnsi="Wingdings" w:hint="default"/>
+      </w:rPr>
+    </w:lvl>
+    <w:lvl w:ilvl="1" w:tplc="04090003" w:tentative="1">
+      <w:start w:val="1"/>
+      <w:numFmt w:val="bullet"/>
+      <w:lvlText w:val=""/>
+      <w:lvlJc w:val="left"/>
+      <w:pPr>
+        <w:ind w:left="1470" w:hanging="420"/>
+      </w:pPr>
+      <w:rPr>
+        <w:rFonts w:ascii="Wingdings" w:hAnsi="Wingdings" w:hint="default"/>
+      </w:rPr>
+    </w:lvl>
+    <w:lvl w:ilvl="2" w:tplc="04090005" w:tentative="1">
+      <w:start w:val="1"/>
+      <w:numFmt w:val="bullet"/>
+      <w:lvlText w:val=""/>
+      <w:lvlJc w:val="left"/>
+      <w:pPr>
+        <w:ind w:left="1890" w:hanging="420"/>
+      </w:pPr>
+      <w:rPr>
+        <w:rFonts w:ascii="Wingdings" w:hAnsi="Wingdings" w:hint="default"/>
+      </w:rPr>
+    </w:lvl>
+    <w:lvl w:ilvl="3" w:tplc="04090001" w:tentative="1">
+      <w:start w:val="1"/>
+      <w:numFmt w:val="bullet"/>
+      <w:lvlText w:val=""/>
+      <w:lvlJc w:val="left"/>
+      <w:pPr>
+        <w:ind w:left="2310" w:hanging="420"/>
+      </w:pPr>
+      <w:rPr>
+        <w:rFonts w:ascii="Wingdings" w:hAnsi="Wingdings" w:hint="default"/>
+      </w:rPr>
+    </w:lvl>
+    <w:lvl w:ilvl="4" w:tplc="04090003" w:tentative="1">
+      <w:start w:val="1"/>
+      <w:numFmt w:val="bullet"/>
+      <w:lvlText w:val=""/>
+      <w:lvlJc w:val="left"/>
+      <w:pPr>
+        <w:ind w:left="2730" w:hanging="420"/>
+      </w:pPr>
+      <w:rPr>
+        <w:rFonts w:ascii="Wingdings" w:hAnsi="Wingdings" w:hint="default"/>
+      </w:rPr>
+    </w:lvl>
+    <w:lvl w:ilvl="5" w:tplc="04090005" w:tentative="1">
+      <w:start w:val="1"/>
+      <w:numFmt w:val="bullet"/>
+      <w:lvlText w:val=""/>
+      <w:lvlJc w:val="left"/>
+      <w:pPr>
+        <w:ind w:left="3150" w:hanging="420"/>
+      </w:pPr>
+      <w:rPr>
+        <w:rFonts w:ascii="Wingdings" w:hAnsi="Wingdings" w:hint="default"/>
+      </w:rPr>
+    </w:lvl>
+    <w:lvl w:ilvl="6" w:tplc="04090001" w:tentative="1">
+      <w:start w:val="1"/>
+      <w:numFmt w:val="bullet"/>
+      <w:lvlText w:val=""/>
+      <w:lvlJc w:val="left"/>
+      <w:pPr>
+        <w:ind w:left="3570" w:hanging="420"/>
+      </w:pPr>
+      <w:rPr>
+        <w:rFonts w:ascii="Wingdings" w:hAnsi="Wingdings" w:hint="default"/>
+      </w:rPr>
+    </w:lvl>
+    <w:lvl w:ilvl="7" w:tplc="04090003" w:tentative="1">
+      <w:start w:val="1"/>
+      <w:numFmt w:val="bullet"/>
+      <w:lvlText w:val=""/>
+      <w:lvlJc w:val="left"/>
+      <w:pPr>
+        <w:ind w:left="3990" w:hanging="420"/>
+      </w:pPr>
+      <w:rPr>
+        <w:rFonts w:ascii="Wingdings" w:hAnsi="Wingdings" w:hint="default"/>
+      </w:rPr>
+    </w:lvl>
+    <w:lvl w:ilvl="8" w:tplc="04090005" w:tentative="1">
+      <w:start w:val="1"/>
+      <w:numFmt w:val="bullet"/>
+      <w:lvlText w:val=""/>
+      <w:lvlJc w:val="left"/>
+      <w:pPr>
+        <w:ind w:left="4410" w:hanging="420"/>
+      </w:pPr>
+      <w:rPr>
+        <w:rFonts w:ascii="Wingdings" w:hAnsi="Wingdings" w:hint="default"/>
+      </w:rPr>
+    </w:lvl>
+  </w:abstractNum>
+  <w:abstractNum w:abstractNumId="8" w15:restartNumberingAfterBreak="0">
     <w:nsid w:val="33D9491C"/>
     <w:multiLevelType w:val="hybridMultilevel"/>
     <w:tmpl w:val="E2440164"/>
@@ -2163,7 +3120,7 @@
       </w:rPr>
     </w:lvl>
   </w:abstractNum>
-  <w:abstractNum w:abstractNumId="6" w15:restartNumberingAfterBreak="0">
+  <w:abstractNum w:abstractNumId="9" w15:restartNumberingAfterBreak="0">
     <w:nsid w:val="34C9477B"/>
     <w:multiLevelType w:val="hybridMultilevel"/>
     <w:tmpl w:val="BA2015F2"/>
@@ -2276,7 +3233,7 @@
       </w:rPr>
     </w:lvl>
   </w:abstractNum>
-  <w:abstractNum w:abstractNumId="7" w15:restartNumberingAfterBreak="0">
+  <w:abstractNum w:abstractNumId="10" w15:restartNumberingAfterBreak="0">
     <w:nsid w:val="3F8337DC"/>
     <w:multiLevelType w:val="hybridMultilevel"/>
     <w:tmpl w:val="CFD0FEFE"/>
@@ -2389,7 +3346,7 @@
       </w:rPr>
     </w:lvl>
   </w:abstractNum>
-  <w:abstractNum w:abstractNumId="8" w15:restartNumberingAfterBreak="0">
+  <w:abstractNum w:abstractNumId="11" w15:restartNumberingAfterBreak="0">
     <w:nsid w:val="42841381"/>
     <w:multiLevelType w:val="hybridMultilevel"/>
     <w:tmpl w:val="04020722"/>
@@ -2502,7 +3459,7 @@
       </w:rPr>
     </w:lvl>
   </w:abstractNum>
-  <w:abstractNum w:abstractNumId="9" w15:restartNumberingAfterBreak="0">
+  <w:abstractNum w:abstractNumId="12" w15:restartNumberingAfterBreak="0">
     <w:nsid w:val="4DCF4B54"/>
     <w:multiLevelType w:val="hybridMultilevel"/>
     <w:tmpl w:val="10226512"/>
@@ -2615,7 +3572,7 @@
       </w:rPr>
     </w:lvl>
   </w:abstractNum>
-  <w:abstractNum w:abstractNumId="10" w15:restartNumberingAfterBreak="0">
+  <w:abstractNum w:abstractNumId="13" w15:restartNumberingAfterBreak="0">
     <w:nsid w:val="51835BF9"/>
     <w:multiLevelType w:val="hybridMultilevel"/>
     <w:tmpl w:val="5CFED844"/>
@@ -2728,7 +3685,7 @@
       </w:rPr>
     </w:lvl>
   </w:abstractNum>
-  <w:abstractNum w:abstractNumId="11" w15:restartNumberingAfterBreak="0">
+  <w:abstractNum w:abstractNumId="14" w15:restartNumberingAfterBreak="0">
     <w:nsid w:val="59445D13"/>
     <w:multiLevelType w:val="hybridMultilevel"/>
     <w:tmpl w:val="E8A80F00"/>
@@ -2841,7 +3798,7 @@
       </w:rPr>
     </w:lvl>
   </w:abstractNum>
-  <w:abstractNum w:abstractNumId="12" w15:restartNumberingAfterBreak="0">
+  <w:abstractNum w:abstractNumId="15" w15:restartNumberingAfterBreak="0">
     <w:nsid w:val="63464EFA"/>
     <w:multiLevelType w:val="hybridMultilevel"/>
     <w:tmpl w:val="4140A84E"/>
@@ -2954,7 +3911,7 @@
       </w:rPr>
     </w:lvl>
   </w:abstractNum>
-  <w:abstractNum w:abstractNumId="13" w15:restartNumberingAfterBreak="0">
+  <w:abstractNum w:abstractNumId="16" w15:restartNumberingAfterBreak="0">
     <w:nsid w:val="694D0C5B"/>
     <w:multiLevelType w:val="hybridMultilevel"/>
     <w:tmpl w:val="84DC5F30"/>
@@ -3067,7 +4024,7 @@
       </w:rPr>
     </w:lvl>
   </w:abstractNum>
-  <w:abstractNum w:abstractNumId="14" w15:restartNumberingAfterBreak="0">
+  <w:abstractNum w:abstractNumId="17" w15:restartNumberingAfterBreak="0">
     <w:nsid w:val="6ADE2566"/>
     <w:multiLevelType w:val="hybridMultilevel"/>
     <w:tmpl w:val="172E8766"/>
@@ -3180,10 +4137,10 @@
       </w:rPr>
     </w:lvl>
   </w:abstractNum>
-  <w:abstractNum w:abstractNumId="15" w15:restartNumberingAfterBreak="0">
+  <w:abstractNum w:abstractNumId="18" w15:restartNumberingAfterBreak="0">
     <w:nsid w:val="70DE3AA0"/>
     <w:multiLevelType w:val="hybridMultilevel"/>
-    <w:tmpl w:val="7A92C1CE"/>
+    <w:tmpl w:val="F0EAC9E8"/>
     <w:lvl w:ilvl="0" w:tplc="04090001">
       <w:start w:val="1"/>
       <w:numFmt w:val="bullet"/>
@@ -3293,7 +4250,7 @@
       </w:rPr>
     </w:lvl>
   </w:abstractNum>
-  <w:abstractNum w:abstractNumId="16" w15:restartNumberingAfterBreak="0">
+  <w:abstractNum w:abstractNumId="19" w15:restartNumberingAfterBreak="0">
     <w:nsid w:val="7B3F625F"/>
     <w:multiLevelType w:val="hybridMultilevel"/>
     <w:tmpl w:val="39F24138"/>
@@ -3406,7 +4363,7 @@
       </w:rPr>
     </w:lvl>
   </w:abstractNum>
-  <w:abstractNum w:abstractNumId="17" w15:restartNumberingAfterBreak="0">
+  <w:abstractNum w:abstractNumId="20" w15:restartNumberingAfterBreak="0">
     <w:nsid w:val="7BA9590D"/>
     <w:multiLevelType w:val="hybridMultilevel"/>
     <w:tmpl w:val="1332E09A"/>
@@ -3520,58 +4477,67 @@
     </w:lvl>
   </w:abstractNum>
   <w:num w:numId="1">
+    <w:abstractNumId w:val="19"/>
+  </w:num>
+  <w:num w:numId="2">
+    <w:abstractNumId w:val="6"/>
+  </w:num>
+  <w:num w:numId="3">
+    <w:abstractNumId w:val="15"/>
+  </w:num>
+  <w:num w:numId="4">
+    <w:abstractNumId w:val="10"/>
+  </w:num>
+  <w:num w:numId="5">
+    <w:abstractNumId w:val="20"/>
+  </w:num>
+  <w:num w:numId="6">
+    <w:abstractNumId w:val="14"/>
+  </w:num>
+  <w:num w:numId="7">
     <w:abstractNumId w:val="16"/>
   </w:num>
-  <w:num w:numId="2">
+  <w:num w:numId="8">
+    <w:abstractNumId w:val="11"/>
+  </w:num>
+  <w:num w:numId="9">
     <w:abstractNumId w:val="4"/>
   </w:num>
-  <w:num w:numId="3">
+  <w:num w:numId="10">
+    <w:abstractNumId w:val="13"/>
+  </w:num>
+  <w:num w:numId="11">
     <w:abstractNumId w:val="12"/>
   </w:num>
-  <w:num w:numId="4">
-    <w:abstractNumId w:val="7"/>
-  </w:num>
-  <w:num w:numId="5">
+  <w:num w:numId="12">
     <w:abstractNumId w:val="17"/>
-  </w:num>
-  <w:num w:numId="6">
-    <w:abstractNumId w:val="11"/>
-  </w:num>
-  <w:num w:numId="7">
-    <w:abstractNumId w:val="13"/>
-  </w:num>
-  <w:num w:numId="8">
-    <w:abstractNumId w:val="8"/>
-  </w:num>
-  <w:num w:numId="9">
-    <w:abstractNumId w:val="2"/>
-  </w:num>
-  <w:num w:numId="10">
-    <w:abstractNumId w:val="10"/>
-  </w:num>
-  <w:num w:numId="11">
-    <w:abstractNumId w:val="9"/>
-  </w:num>
-  <w:num w:numId="12">
-    <w:abstractNumId w:val="14"/>
   </w:num>
   <w:num w:numId="13">
     <w:abstractNumId w:val="0"/>
   </w:num>
   <w:num w:numId="14">
+    <w:abstractNumId w:val="5"/>
+  </w:num>
+  <w:num w:numId="15">
+    <w:abstractNumId w:val="2"/>
+  </w:num>
+  <w:num w:numId="16">
+    <w:abstractNumId w:val="9"/>
+  </w:num>
+  <w:num w:numId="17">
+    <w:abstractNumId w:val="8"/>
+  </w:num>
+  <w:num w:numId="18">
+    <w:abstractNumId w:val="18"/>
+  </w:num>
+  <w:num w:numId="19">
     <w:abstractNumId w:val="3"/>
   </w:num>
-  <w:num w:numId="15">
+  <w:num w:numId="20">
     <w:abstractNumId w:val="1"/>
   </w:num>
-  <w:num w:numId="16">
-    <w:abstractNumId w:val="6"/>
-  </w:num>
-  <w:num w:numId="17">
-    <w:abstractNumId w:val="5"/>
-  </w:num>
-  <w:num w:numId="18">
-    <w:abstractNumId w:val="15"/>
+  <w:num w:numId="21">
+    <w:abstractNumId w:val="7"/>
   </w:num>
 </w:numbering>
 </file>

</xml_diff>

<commit_message>
Add a unnormal control input prevention mechanism for multiple bending
</commit_message>
<xml_diff>
--- a/HCHPversion/Test Conclusion of Prototype for HCHPversion.docx
+++ b/HCHPversion/Test Conclusion of Prototype for HCHPversion.docx
@@ -152,15 +152,7 @@
         <w:t>r</w:t>
       </w:r>
       <w:r>
-        <w:t xml:space="preserve">antee measurement has </w:t>
-      </w:r>
-      <w:proofErr w:type="gramStart"/>
-      <w:r>
-        <w:t>be</w:t>
-      </w:r>
-      <w:proofErr w:type="gramEnd"/>
-      <w:r>
-        <w:t xml:space="preserve"> made that MCU can correctly receive this command</w:t>
+        <w:t>antee measurement has be made that MCU can correctly receive this command</w:t>
       </w:r>
     </w:p>
     <w:p>
@@ -177,15 +169,7 @@
       </w:r>
       <w:commentRangeStart w:id="1"/>
       <w:r>
-        <w:t xml:space="preserve">Make sure the main program only </w:t>
-      </w:r>
-      <w:proofErr w:type="gramStart"/>
-      <w:r>
-        <w:t>stop</w:t>
-      </w:r>
-      <w:proofErr w:type="gramEnd"/>
-      <w:r>
-        <w:t xml:space="preserve"> when info package feedback turn to resume to a safe operation point</w:t>
+        <w:t>Make sure the main program only stop when info package feedback turn to resume to a safe operation point</w:t>
       </w:r>
       <w:commentRangeEnd w:id="1"/>
       <w:r>
@@ -271,15 +255,7 @@
         <w:t xml:space="preserve"> for control</w:t>
       </w:r>
       <w:r>
-        <w:t xml:space="preserve">, both ADC config and sensor feedback info </w:t>
-      </w:r>
-      <w:proofErr w:type="spellStart"/>
-      <w:r>
-        <w:t>prcessing</w:t>
-      </w:r>
-      <w:proofErr w:type="spellEnd"/>
-      <w:r>
-        <w:t xml:space="preserve"> program should be adjusted </w:t>
+        <w:t xml:space="preserve">, both ADC config and sensor feedback info prcessing program should be adjusted </w:t>
       </w:r>
       <w:r>
         <w:t>simultaneously</w:t>
@@ -388,18 +364,11 @@
       <w:r>
         <w:t xml:space="preserve"> in </w:t>
       </w:r>
-      <w:proofErr w:type="spellStart"/>
-      <w:proofErr w:type="gramStart"/>
       <w:r>
         <w:t>sensorFeedbackPro</w:t>
       </w:r>
-      <w:proofErr w:type="spellEnd"/>
-      <w:r>
-        <w:t>(</w:t>
-      </w:r>
-      <w:proofErr w:type="gramEnd"/>
-      <w:r>
-        <w:t>)</w:t>
+      <w:r>
+        <w:t>()</w:t>
       </w:r>
     </w:p>
     <w:p>
@@ -427,7 +396,6 @@
       <w:r>
         <w:t xml:space="preserve">Adjust of ENABLED_CH &amp; </w:t>
       </w:r>
-      <w:proofErr w:type="spellStart"/>
       <w:r>
         <w:rPr>
           <w:i/>
@@ -435,22 +403,8 @@
         </w:rPr>
         <w:t>i</w:t>
       </w:r>
-      <w:proofErr w:type="spellEnd"/>
-      <w:r>
-        <w:t xml:space="preserve"> in </w:t>
-      </w:r>
-      <w:proofErr w:type="spellStart"/>
-      <w:proofErr w:type="gramStart"/>
-      <w:r>
-        <w:t>getADC</w:t>
-      </w:r>
-      <w:proofErr w:type="spellEnd"/>
-      <w:r>
-        <w:t>(</w:t>
-      </w:r>
-      <w:proofErr w:type="gramEnd"/>
-      <w:r>
-        <w:t xml:space="preserve">) and </w:t>
+      <w:r>
+        <w:t xml:space="preserve"> in getADC() and </w:t>
       </w:r>
     </w:p>
     <w:p>
@@ -465,7 +419,6 @@
       <w:r>
         <w:t xml:space="preserve">Adjust of ENABLED_CH &amp; </w:t>
       </w:r>
-      <w:proofErr w:type="spellStart"/>
       <w:r>
         <w:rPr>
           <w:i/>
@@ -473,7 +426,6 @@
         </w:rPr>
         <w:t>i</w:t>
       </w:r>
-      <w:proofErr w:type="spellEnd"/>
       <w:r>
         <w:t xml:space="preserve"> &amp; </w:t>
       </w:r>
@@ -485,20 +437,7 @@
         <w:t>t</w:t>
       </w:r>
       <w:r>
-        <w:t xml:space="preserve"> in </w:t>
-      </w:r>
-      <w:proofErr w:type="spellStart"/>
-      <w:proofErr w:type="gramStart"/>
-      <w:r>
-        <w:t>getADCaverage</w:t>
-      </w:r>
-      <w:proofErr w:type="spellEnd"/>
-      <w:r>
-        <w:t>(</w:t>
-      </w:r>
-      <w:proofErr w:type="gramEnd"/>
-      <w:r>
-        <w:t>)</w:t>
+        <w:t xml:space="preserve"> in getADCaverage()</w:t>
       </w:r>
     </w:p>
     <w:p>
@@ -696,59 +635,228 @@
         <w:t>he stop condition of high-level controller</w:t>
       </w:r>
       <w:r>
+        <w:t xml:space="preserve"> need to be adjusted as practical application required</w:t>
+      </w:r>
+    </w:p>
+    <w:p>
+      <w:pPr>
+        <w:pStyle w:val="a7"/>
+        <w:numPr>
+          <w:ilvl w:val="0"/>
+          <w:numId w:val="9"/>
+        </w:numPr>
+        <w:ind w:firstLineChars="0"/>
+      </w:pPr>
+      <w:r>
+        <w:rPr>
+          <w:rFonts w:hint="eastAsia"/>
+        </w:rPr>
+        <w:t>F</w:t>
+      </w:r>
+      <w:r>
+        <w:t>or testing: time condition may be enough</w:t>
+      </w:r>
+    </w:p>
+    <w:p>
+      <w:pPr>
+        <w:pStyle w:val="a7"/>
+        <w:numPr>
+          <w:ilvl w:val="0"/>
+          <w:numId w:val="9"/>
+        </w:numPr>
+        <w:ind w:firstLineChars="0"/>
+      </w:pPr>
+      <w:r>
+        <w:rPr>
+          <w:rFonts w:hint="eastAsia"/>
+        </w:rPr>
+        <w:t>F</w:t>
+      </w:r>
+      <w:r>
+        <w:t>or practical application: At present,</w:t>
+      </w:r>
+      <w:r>
         <w:t xml:space="preserve"> </w:t>
       </w:r>
-      <w:proofErr w:type="gramStart"/>
-      <w:r>
-        <w:t>need</w:t>
-      </w:r>
-      <w:proofErr w:type="gramEnd"/>
-      <w:r>
-        <w:t xml:space="preserve"> to be adjusted as practical application required</w:t>
-      </w:r>
-    </w:p>
-    <w:p>
-      <w:pPr>
-        <w:pStyle w:val="a7"/>
-        <w:numPr>
-          <w:ilvl w:val="0"/>
-          <w:numId w:val="9"/>
-        </w:numPr>
-        <w:ind w:firstLineChars="0"/>
-      </w:pPr>
-      <w:r>
-        <w:rPr>
-          <w:rFonts w:hint="eastAsia"/>
-        </w:rPr>
-        <w:t>F</w:t>
-      </w:r>
-      <w:r>
-        <w:t>or testing: time condition may be enough</w:t>
-      </w:r>
-    </w:p>
-    <w:p>
-      <w:pPr>
-        <w:pStyle w:val="a7"/>
-        <w:numPr>
-          <w:ilvl w:val="0"/>
-          <w:numId w:val="9"/>
-        </w:numPr>
-        <w:ind w:firstLineChars="0"/>
-      </w:pPr>
-      <w:r>
-        <w:rPr>
-          <w:rFonts w:hint="eastAsia"/>
-        </w:rPr>
-        <w:t>F</w:t>
-      </w:r>
-      <w:r>
-        <w:t>or practical application: At present,</w:t>
+      <w:r>
+        <w:t xml:space="preserve">the condition can be time condition + mode status condition </w:t>
+      </w:r>
+    </w:p>
+    <w:p/>
+    <w:p>
+      <w:r>
+        <w:rPr>
+          <w:rFonts w:hint="eastAsia"/>
+        </w:rPr>
+        <w:t>2</w:t>
+      </w:r>
+      <w:r>
+        <w:t>0210415</w:t>
+      </w:r>
+    </w:p>
+    <w:p>
+      <w:pPr>
+        <w:pStyle w:val="a7"/>
+        <w:numPr>
+          <w:ilvl w:val="0"/>
+          <w:numId w:val="3"/>
+        </w:numPr>
+        <w:ind w:firstLineChars="0"/>
+      </w:pPr>
+      <w:r>
+        <w:rPr>
+          <w:rFonts w:hint="eastAsia"/>
+        </w:rPr>
+        <w:t>Y</w:t>
+      </w:r>
+      <w:r>
+        <w:t>aw angle return to zer</w:t>
+      </w:r>
+      <w:r>
+        <w:t>o logic</w:t>
+      </w:r>
+    </w:p>
+    <w:p>
+      <w:pPr>
+        <w:pStyle w:val="a7"/>
+        <w:numPr>
+          <w:ilvl w:val="0"/>
+          <w:numId w:val="12"/>
+        </w:numPr>
+        <w:ind w:firstLineChars="0"/>
+      </w:pPr>
+      <w:r>
+        <w:rPr>
+          <w:rFonts w:hint="eastAsia"/>
+        </w:rPr>
+        <w:t>N</w:t>
+      </w:r>
+      <w:r>
+        <w:t>eed to be updated with practical user intention detection strategy</w:t>
+      </w:r>
+    </w:p>
+    <w:p>
+      <w:pPr>
+        <w:pStyle w:val="a7"/>
+        <w:numPr>
+          <w:ilvl w:val="0"/>
+          <w:numId w:val="3"/>
+        </w:numPr>
+        <w:ind w:firstLineChars="0"/>
+      </w:pPr>
+      <w:r>
+        <w:rPr>
+          <w:rFonts w:hint="eastAsia"/>
+        </w:rPr>
+        <w:t>T</w:t>
+      </w:r>
+      <w:r>
+        <w:t>imer</w:t>
+      </w:r>
+      <w:r>
+        <w:t xml:space="preserve"> set in MATLAB Prog</w:t>
+      </w:r>
+    </w:p>
+    <w:p>
+      <w:pPr>
+        <w:pStyle w:val="a7"/>
+        <w:numPr>
+          <w:ilvl w:val="0"/>
+          <w:numId w:val="12"/>
+        </w:numPr>
+        <w:ind w:firstLineChars="0"/>
+      </w:pPr>
+      <w:r>
+        <w:t>‘BusyMode’</w:t>
       </w:r>
       <w:r>
         <w:t xml:space="preserve"> </w:t>
       </w:r>
       <w:r>
-        <w:t xml:space="preserve">the condition can be time condition + mode status condition </w:t>
+        <w:t>: ‘queue’ or ‘drop’</w:t>
+      </w:r>
+    </w:p>
+    <w:p>
+      <w:pPr>
+        <w:pStyle w:val="a7"/>
+        <w:numPr>
+          <w:ilvl w:val="0"/>
+          <w:numId w:val="12"/>
+        </w:numPr>
+        <w:ind w:firstLineChars="0"/>
+      </w:pPr>
+      <w:r>
+        <w:t>Frequency adjustment for highest communication frequency</w:t>
+      </w:r>
+    </w:p>
+    <w:p>
+      <w:pPr>
+        <w:pStyle w:val="a7"/>
+        <w:numPr>
+          <w:ilvl w:val="0"/>
+          <w:numId w:val="3"/>
+        </w:numPr>
+        <w:ind w:firstLineChars="0"/>
+      </w:pPr>
+      <w:r>
+        <w:t>Serial port</w:t>
+      </w:r>
+      <w:r>
+        <w:t xml:space="preserve"> set in MATLAB Prog</w:t>
+      </w:r>
+    </w:p>
+    <w:p>
+      <w:pPr>
+        <w:pStyle w:val="a7"/>
+        <w:numPr>
+          <w:ilvl w:val="0"/>
+          <w:numId w:val="13"/>
+        </w:numPr>
+        <w:ind w:firstLineChars="0"/>
+      </w:pPr>
+      <w:r>
+        <w:rPr>
+          <w:rFonts w:hint="eastAsia"/>
+        </w:rPr>
+        <w:t>T</w:t>
+      </w:r>
+      <w:r>
+        <w:t>erminator</w:t>
+      </w:r>
+    </w:p>
+    <w:p>
+      <w:pPr>
+        <w:pStyle w:val="a7"/>
+        <w:numPr>
+          <w:ilvl w:val="0"/>
+          <w:numId w:val="13"/>
+        </w:numPr>
+        <w:ind w:firstLineChars="0"/>
+      </w:pPr>
+      <w:r>
+        <w:rPr>
+          <w:rFonts w:hint="eastAsia"/>
+        </w:rPr>
+        <w:t>B</w:t>
+      </w:r>
+      <w:r>
+        <w:t>audRate</w:t>
+      </w:r>
+    </w:p>
+    <w:p>
+      <w:pPr>
+        <w:pStyle w:val="a7"/>
+        <w:numPr>
+          <w:ilvl w:val="0"/>
+          <w:numId w:val="13"/>
+        </w:numPr>
+        <w:ind w:firstLineChars="0"/>
+      </w:pPr>
+      <w:r>
+        <w:t>Com port name</w:t>
+      </w:r>
+      <w:r>
+        <w:t xml:space="preserve"> </w:t>
       </w:r>
     </w:p>
     <w:p/>
@@ -757,10 +865,7 @@
         <w:rPr>
           <w:rFonts w:hint="eastAsia"/>
         </w:rPr>
-        <w:t>2</w:t>
-      </w:r>
-      <w:r>
-        <w:t>0210415</w:t>
+        <w:t>202010416</w:t>
       </w:r>
     </w:p>
     <w:p>
@@ -776,32 +881,40 @@
         <w:rPr>
           <w:rFonts w:hint="eastAsia"/>
         </w:rPr>
-        <w:t>Y</w:t>
-      </w:r>
-      <w:r>
-        <w:t>aw angle return to zer</w:t>
-      </w:r>
-      <w:r>
-        <w:t>o logic</w:t>
-      </w:r>
-    </w:p>
-    <w:p>
-      <w:pPr>
-        <w:pStyle w:val="a7"/>
-        <w:numPr>
-          <w:ilvl w:val="0"/>
-          <w:numId w:val="12"/>
-        </w:numPr>
-        <w:ind w:firstLineChars="0"/>
-      </w:pPr>
-      <w:r>
-        <w:rPr>
-          <w:rFonts w:hint="eastAsia"/>
-        </w:rPr>
-        <w:t>N</w:t>
-      </w:r>
-      <w:r>
-        <w:t>eed to be updated with practical user intention detection strategy</w:t>
+        <w:t>At</w:t>
+      </w:r>
+      <w:r>
+        <w:t xml:space="preserve"> present the test bench version program only contains parameters of actuation unit and partial sensor</w:t>
+      </w:r>
+      <w:r>
+        <w:t xml:space="preserve">s of one side </w:t>
+      </w:r>
+      <w:r>
+        <w:t>torqu</w:t>
+      </w:r>
+      <w:r>
+        <w:t>e</w:t>
+      </w:r>
+      <w:r>
+        <w:t xml:space="preserve"> transmission system</w:t>
+      </w:r>
+      <w:r>
+        <w:t>, parameter of another side torque transmission system need</w:t>
+      </w:r>
+      <w:r>
+        <w:t>s</w:t>
+      </w:r>
+      <w:r>
+        <w:t xml:space="preserve"> to be added.</w:t>
+      </w:r>
+    </w:p>
+    <w:p/>
+    <w:p>
+      <w:r>
+        <w:rPr>
+          <w:rFonts w:hint="eastAsia"/>
+        </w:rPr>
+        <w:t>20210417</w:t>
       </w:r>
     </w:p>
     <w:p>
@@ -814,61 +927,10 @@
         <w:ind w:firstLineChars="0"/>
       </w:pPr>
       <w:r>
-        <w:rPr>
-          <w:rFonts w:hint="eastAsia"/>
-        </w:rPr>
-        <w:t>T</w:t>
-      </w:r>
-      <w:r>
-        <w:t>imer</w:t>
-      </w:r>
-      <w:r>
-        <w:t xml:space="preserve"> set in MATLAB Prog</w:t>
-      </w:r>
-    </w:p>
-    <w:p>
-      <w:pPr>
-        <w:pStyle w:val="a7"/>
-        <w:numPr>
-          <w:ilvl w:val="0"/>
-          <w:numId w:val="12"/>
-        </w:numPr>
-        <w:ind w:firstLineChars="0"/>
-      </w:pPr>
-      <w:r>
-        <w:t>‘</w:t>
-      </w:r>
-      <w:proofErr w:type="spellStart"/>
-      <w:r>
-        <w:t>BusyMode</w:t>
-      </w:r>
-      <w:proofErr w:type="spellEnd"/>
-      <w:proofErr w:type="gramStart"/>
-      <w:r>
-        <w:t>’</w:t>
-      </w:r>
-      <w:r>
-        <w:t xml:space="preserve"> </w:t>
-      </w:r>
-      <w:r>
-        <w:t>:</w:t>
-      </w:r>
-      <w:proofErr w:type="gramEnd"/>
-      <w:r>
-        <w:t xml:space="preserve"> ‘queue’ or ‘drop’</w:t>
-      </w:r>
-    </w:p>
-    <w:p>
-      <w:pPr>
-        <w:pStyle w:val="a7"/>
-        <w:numPr>
-          <w:ilvl w:val="0"/>
-          <w:numId w:val="12"/>
-        </w:numPr>
-        <w:ind w:firstLineChars="0"/>
-      </w:pPr>
-      <w:r>
-        <w:t>Frequency adjustment for highest communication frequency</w:t>
+        <w:t xml:space="preserve">The moving average/exponential </w:t>
+      </w:r>
+      <w:r>
+        <w:t>filter need to be adjusted for target ADC feedback processing</w:t>
       </w:r>
     </w:p>
     <w:p>
@@ -881,152 +943,6 @@
         <w:ind w:firstLineChars="0"/>
       </w:pPr>
       <w:r>
-        <w:t>Serial port</w:t>
-      </w:r>
-      <w:r>
-        <w:t xml:space="preserve"> set in MATLAB Prog</w:t>
-      </w:r>
-    </w:p>
-    <w:p>
-      <w:pPr>
-        <w:pStyle w:val="a7"/>
-        <w:numPr>
-          <w:ilvl w:val="0"/>
-          <w:numId w:val="13"/>
-        </w:numPr>
-        <w:ind w:firstLineChars="0"/>
-      </w:pPr>
-      <w:r>
-        <w:rPr>
-          <w:rFonts w:hint="eastAsia"/>
-        </w:rPr>
-        <w:t>T</w:t>
-      </w:r>
-      <w:r>
-        <w:t>erminator</w:t>
-      </w:r>
-    </w:p>
-    <w:p>
-      <w:pPr>
-        <w:pStyle w:val="a7"/>
-        <w:numPr>
-          <w:ilvl w:val="0"/>
-          <w:numId w:val="13"/>
-        </w:numPr>
-        <w:ind w:firstLineChars="0"/>
-      </w:pPr>
-      <w:proofErr w:type="spellStart"/>
-      <w:r>
-        <w:rPr>
-          <w:rFonts w:hint="eastAsia"/>
-        </w:rPr>
-        <w:t>B</w:t>
-      </w:r>
-      <w:r>
-        <w:t>audRate</w:t>
-      </w:r>
-      <w:proofErr w:type="spellEnd"/>
-    </w:p>
-    <w:p>
-      <w:pPr>
-        <w:pStyle w:val="a7"/>
-        <w:numPr>
-          <w:ilvl w:val="0"/>
-          <w:numId w:val="13"/>
-        </w:numPr>
-        <w:ind w:firstLineChars="0"/>
-      </w:pPr>
-      <w:r>
-        <w:t>Com port name</w:t>
-      </w:r>
-      <w:r>
-        <w:t xml:space="preserve"> </w:t>
-      </w:r>
-    </w:p>
-    <w:p/>
-    <w:p>
-      <w:r>
-        <w:rPr>
-          <w:rFonts w:hint="eastAsia"/>
-        </w:rPr>
-        <w:t>202010416</w:t>
-      </w:r>
-    </w:p>
-    <w:p>
-      <w:pPr>
-        <w:pStyle w:val="a7"/>
-        <w:numPr>
-          <w:ilvl w:val="0"/>
-          <w:numId w:val="3"/>
-        </w:numPr>
-        <w:ind w:firstLineChars="0"/>
-      </w:pPr>
-      <w:r>
-        <w:rPr>
-          <w:rFonts w:hint="eastAsia"/>
-        </w:rPr>
-        <w:t>At</w:t>
-      </w:r>
-      <w:r>
-        <w:t xml:space="preserve"> present the test bench version program only contains parameters of actuation unit and partial sensor</w:t>
-      </w:r>
-      <w:r>
-        <w:t xml:space="preserve">s of one side </w:t>
-      </w:r>
-      <w:r>
-        <w:t>torqu</w:t>
-      </w:r>
-      <w:r>
-        <w:t>e</w:t>
-      </w:r>
-      <w:r>
-        <w:t xml:space="preserve"> transmission system</w:t>
-      </w:r>
-      <w:r>
-        <w:t>, parameter of another side torque transmission system need</w:t>
-      </w:r>
-      <w:r>
-        <w:t>s</w:t>
-      </w:r>
-      <w:r>
-        <w:t xml:space="preserve"> to be added.</w:t>
-      </w:r>
-    </w:p>
-    <w:p/>
-    <w:p>
-      <w:r>
-        <w:rPr>
-          <w:rFonts w:hint="eastAsia"/>
-        </w:rPr>
-        <w:t>20210417</w:t>
-      </w:r>
-    </w:p>
-    <w:p>
-      <w:pPr>
-        <w:pStyle w:val="a7"/>
-        <w:numPr>
-          <w:ilvl w:val="0"/>
-          <w:numId w:val="3"/>
-        </w:numPr>
-        <w:ind w:firstLineChars="0"/>
-      </w:pPr>
-      <w:r>
-        <w:t xml:space="preserve">The moving average/exponential </w:t>
-      </w:r>
-      <w:r>
-        <w:t>filter need to be adjusted for target ADC feedback processing</w:t>
-      </w:r>
-    </w:p>
-    <w:p>
-      <w:pPr>
-        <w:pStyle w:val="a7"/>
-        <w:numPr>
-          <w:ilvl w:val="0"/>
-          <w:numId w:val="3"/>
-        </w:numPr>
-        <w:ind w:firstLineChars="0"/>
-      </w:pPr>
-      <w:r>
         <w:t xml:space="preserve">Check if the communication protocol is </w:t>
       </w:r>
       <w:r>
@@ -1036,15 +952,7 @@
         <w:t xml:space="preserve"> to </w:t>
       </w:r>
       <w:r>
-        <w:t xml:space="preserve">communication program set up like: terminator, </w:t>
-      </w:r>
-      <w:proofErr w:type="spellStart"/>
-      <w:r>
-        <w:t>SendItemFlag</w:t>
-      </w:r>
-      <w:proofErr w:type="spellEnd"/>
-      <w:r>
-        <w:t xml:space="preserve"> set up.</w:t>
+        <w:t>communication program set up like: terminator, SendItemFlag set up.</w:t>
       </w:r>
     </w:p>
     <w:p/>
@@ -1284,15 +1192,7 @@
         <w:ind w:firstLineChars="0"/>
       </w:pPr>
       <w:r>
-        <w:t xml:space="preserve">During lifting with assistive torque decreasing, friction becomes to our friend again as the support beam intends to rotate back while the friction is stopping it </w:t>
-      </w:r>
-      <w:proofErr w:type="spellStart"/>
-      <w:r>
-        <w:t>rorates</w:t>
-      </w:r>
-      <w:proofErr w:type="spellEnd"/>
-      <w:r>
-        <w:t xml:space="preserve"> back to remaining a large torque</w:t>
+        <w:t>During lifting with assistive torque decreasing, friction becomes to our friend again as the support beam intends to rotate back while the friction is stopping it rorates back to remaining a large torque</w:t>
       </w:r>
     </w:p>
     <w:p>
@@ -1305,15 +1205,7 @@
         <w:ind w:firstLineChars="0"/>
       </w:pPr>
       <w:r>
-        <w:t xml:space="preserve">When friction is our friend during lifting, the </w:t>
-      </w:r>
-      <w:proofErr w:type="spellStart"/>
-      <w:r>
-        <w:t>invension</w:t>
-      </w:r>
-      <w:proofErr w:type="spellEnd"/>
-      <w:r>
-        <w:t xml:space="preserve"> command of motor need to be constrained to happened while the support beam &amp; torsion spring</w:t>
+        <w:t>When friction is our friend during lifting, the invension command of motor need to be constrained to happened while the support beam &amp; torsion spring</w:t>
       </w:r>
     </w:p>
     <w:p>
@@ -1376,15 +1268,7 @@
         <w:t>T</w:t>
       </w:r>
       <w:r>
-        <w:t xml:space="preserve">he limitation threshold for control input and </w:t>
-      </w:r>
-      <w:proofErr w:type="spellStart"/>
-      <w:r>
-        <w:t>delta_control</w:t>
-      </w:r>
-      <w:proofErr w:type="spellEnd"/>
-      <w:r>
-        <w:t xml:space="preserve"> input should be reasonable</w:t>
+        <w:t>he limitation threshold for control input and delta_control input should be reasonable</w:t>
       </w:r>
     </w:p>
     <w:p>
@@ -1398,39 +1282,7 @@
       </w:pPr>
       <w:commentRangeStart w:id="2"/>
       <w:r>
-        <w:t xml:space="preserve">Due to the friction, PD control with friction compensation have some processing logic: 1) Enable motor to actively reverse when support beam rotation angle is larger than certain value so that the cable can be extended itself with torsion spring's torque; 2) The </w:t>
-      </w:r>
-      <w:proofErr w:type="spellStart"/>
-      <w:r>
-        <w:t>delta_Ta</w:t>
-      </w:r>
-      <w:proofErr w:type="spellEnd"/>
-      <w:r>
-        <w:t xml:space="preserve"> = </w:t>
-      </w:r>
-      <w:proofErr w:type="spellStart"/>
-      <w:r>
-        <w:t>delta_FrictionCompensation</w:t>
-      </w:r>
-      <w:proofErr w:type="spellEnd"/>
-      <w:r>
-        <w:t xml:space="preserve"> + </w:t>
-      </w:r>
-      <w:proofErr w:type="spellStart"/>
-      <w:r>
-        <w:t>delta_PID</w:t>
-      </w:r>
-      <w:proofErr w:type="spellEnd"/>
-      <w:r>
-        <w:t xml:space="preserve"> is limited and can be </w:t>
-      </w:r>
-      <w:proofErr w:type="spellStart"/>
-      <w:r>
-        <w:t>separatly</w:t>
-      </w:r>
-      <w:proofErr w:type="spellEnd"/>
-      <w:r>
-        <w:t xml:space="preserve"> limited or limited as a whole term.</w:t>
+        <w:t>Due to the friction, PD control with friction compensation have some processing logic: 1) Enable motor to actively reverse when support beam rotation angle is larger than certain value so that the cable can be extended itself with torsion spring's torque; 2) The delta_Ta = delta_FrictionCompensation + delta_PID is limited and can be separatly limited or limited as a whole term.</w:t>
       </w:r>
       <w:commentRangeEnd w:id="2"/>
       <w:r>
@@ -1470,15 +1322,7 @@
         <w:t>S</w:t>
       </w:r>
       <w:r>
-        <w:t xml:space="preserve">ince during the Stop State: the initial value and control auxiliary including the phase indicator, mode indicator will be initialized, the controller output will be zero or at least near zero. For Exit state: only controller structure and IO are initialized, the sensor works normally, so the feedback of the low-level controller is normal despite the initialization of the desired torque. </w:t>
-      </w:r>
-      <w:proofErr w:type="gramStart"/>
-      <w:r>
-        <w:t>Therefore</w:t>
-      </w:r>
-      <w:proofErr w:type="gramEnd"/>
-      <w:r>
-        <w:t xml:space="preserve"> the control output might not be zero but the motor is shut off so no operation will be conducted </w:t>
+        <w:t xml:space="preserve">ince during the Stop State: the initial value and control auxiliary including the phase indicator, mode indicator will be initialized, the controller output will be zero or at least near zero. For Exit state: only controller structure and IO are initialized, the sensor works normally, so the feedback of the low-level controller is normal despite the initialization of the desired torque. Therefore the control output might not be zero but the motor is shut off so no operation will be conducted </w:t>
       </w:r>
       <w:r>
         <w:sym w:font="Wingdings" w:char="F0E0"/>
@@ -1615,9 +1459,6 @@
           <w:numId w:val="21"/>
         </w:numPr>
         <w:ind w:firstLineChars="0"/>
-        <w:rPr>
-          <w:rFonts w:hint="eastAsia"/>
-        </w:rPr>
       </w:pPr>
       <w:r>
         <w:rPr>
@@ -1626,15 +1467,7 @@
         <w:t>E</w:t>
       </w:r>
       <w:r>
-        <w:t xml:space="preserve">very </w:t>
-      </w:r>
-      <w:proofErr w:type="gramStart"/>
-      <w:r>
-        <w:t>kinds</w:t>
-      </w:r>
-      <w:proofErr w:type="gramEnd"/>
-      <w:r>
-        <w:t xml:space="preserve"> of compensation term</w:t>
+        <w:t>very kinds of compensation term</w:t>
       </w:r>
     </w:p>
     <w:p>
@@ -1653,31 +1486,7 @@
         <w:t>s</w:t>
       </w:r>
       <w:r>
-        <w:t xml:space="preserve"> of PID controller are set under the intrinsic assumption of </w:t>
-      </w:r>
-      <w:proofErr w:type="spellStart"/>
-      <w:r>
-        <w:t>Tcontrol</w:t>
-      </w:r>
-      <w:proofErr w:type="spellEnd"/>
-      <w:r>
-        <w:t xml:space="preserve"> = 1s instead of real control period for de/dt = (e(k) - e(k-1))/</w:t>
-      </w:r>
-      <w:proofErr w:type="spellStart"/>
-      <w:r>
-        <w:t>Tcontrol</w:t>
-      </w:r>
-      <w:proofErr w:type="spellEnd"/>
-      <w:r>
-        <w:t xml:space="preserve">, which makes the practical effect </w:t>
-      </w:r>
-      <w:proofErr w:type="spellStart"/>
-      <w:r>
-        <w:t>Kd</w:t>
-      </w:r>
-      <w:proofErr w:type="spellEnd"/>
-      <w:r>
-        <w:t xml:space="preserve"> value is 0.01 times of set value</w:t>
+        <w:t xml:space="preserve"> of PID controller are set under the intrinsic assumption of Tcontrol = 1s instead of real control period for de/dt = (e(k) - e(k-1))/Tcontrol, which makes the practical effect Kd value is 0.01 times of set value</w:t>
       </w:r>
     </w:p>
     <w:p>
@@ -1709,7 +1518,11 @@
         <w:ind w:firstLineChars="0"/>
       </w:pPr>
       <w:r>
-        <w:t xml:space="preserve">If there is a small delta-limitation of Ta, then it may limit the normal increasing of Ta from PID when there is </w:t>
+        <w:t xml:space="preserve">If there is a small delta-limitation of Ta, then it may limit the normal increasing of Ta from </w:t>
+      </w:r>
+      <w:r>
+        <w:lastRenderedPageBreak/>
+        <w:t xml:space="preserve">PID when there is </w:t>
       </w:r>
       <w:r>
         <w:t>a large tracking error occurs</w:t>
@@ -1736,37 +1549,8 @@
       <w:r>
         <w:t xml:space="preserve"> adjust mechanism is added that: if </w:t>
       </w:r>
-      <w:proofErr w:type="spellStart"/>
-      <w:r>
-        <w:t>delta_Ta</w:t>
-      </w:r>
-      <w:proofErr w:type="spellEnd"/>
-      <w:r>
-        <w:t xml:space="preserve"> reached the delta limitation, then this time’s error will be adjusted as e=(</w:t>
-      </w:r>
-      <w:proofErr w:type="spellStart"/>
-      <w:r>
-        <w:t>delta_Ta-delta_pid_D</w:t>
-      </w:r>
-      <w:proofErr w:type="spellEnd"/>
-      <w:r>
-        <w:t>)/</w:t>
-      </w:r>
-      <w:proofErr w:type="spellStart"/>
-      <w:r>
-        <w:t>kp</w:t>
-      </w:r>
-      <w:proofErr w:type="spellEnd"/>
-      <w:r>
-        <w:t xml:space="preserve"> + </w:t>
-      </w:r>
-      <w:proofErr w:type="spellStart"/>
-      <w:r>
-        <w:t>err_p</w:t>
-      </w:r>
-      <w:proofErr w:type="spellEnd"/>
-      <w:r>
-        <w:t>;</w:t>
+      <w:r>
+        <w:t>delta_Ta reached the delta limitation, then this time’s error will be adjusted as e=(delta_Ta-delta_pid_D)/kp + err_p;</w:t>
       </w:r>
     </w:p>
     <w:p>
@@ -1785,51 +1569,84 @@
         <w:t>O</w:t>
       </w:r>
       <w:r>
-        <w:t xml:space="preserve">r an </w:t>
-      </w:r>
-      <w:r>
-        <w:t xml:space="preserve">adjust mechanism is added that: if </w:t>
-      </w:r>
-      <w:proofErr w:type="spellStart"/>
-      <w:r>
-        <w:t>delta_</w:t>
-      </w:r>
-      <w:r>
-        <w:t>pid_P</w:t>
-      </w:r>
-      <w:proofErr w:type="spellEnd"/>
-      <w:r>
-        <w:t xml:space="preserve"> reached the delta limitation, then this time’s error will be adjusted as e=(</w:t>
-      </w:r>
-      <w:proofErr w:type="spellStart"/>
-      <w:r>
-        <w:t>delta_</w:t>
-      </w:r>
-      <w:r>
+        <w:t xml:space="preserve">r an adjust mechanism is added that: if delta_pid_P reached the delta limitation, then this time’s error will be adjusted as e=(delta_P)/kp + err_p; </w:t>
+      </w:r>
+    </w:p>
+    <w:p>
+      <w:pPr>
+        <w:pStyle w:val="a7"/>
+        <w:numPr>
+          <w:ilvl w:val="0"/>
+          <w:numId w:val="18"/>
+        </w:numPr>
+        <w:ind w:firstLineChars="0"/>
+      </w:pPr>
+      <w:r>
+        <w:rPr>
+          <w:rFonts w:hint="eastAsia"/>
+        </w:rPr>
+        <w:t>F</w:t>
+      </w:r>
+      <w:r>
+        <w:t>rom previous experiments experience:</w:t>
+      </w:r>
+    </w:p>
+    <w:p>
+      <w:pPr>
+        <w:pStyle w:val="a7"/>
+        <w:numPr>
+          <w:ilvl w:val="0"/>
+          <w:numId w:val="19"/>
+        </w:numPr>
+        <w:ind w:firstLineChars="0"/>
+      </w:pPr>
+      <w:r>
+        <w:rPr>
+          <w:rFonts w:hint="eastAsia"/>
+        </w:rPr>
+        <w:t>T</w:t>
+      </w:r>
+      <w:r>
+        <w:t xml:space="preserve">est bench experiments without fixed HB link, no delta_Ta limitation is set and the D gain of PID is larger than that for prototype </w:t>
+      </w:r>
+    </w:p>
+    <w:p>
+      <w:pPr>
+        <w:pStyle w:val="a7"/>
+        <w:numPr>
+          <w:ilvl w:val="0"/>
+          <w:numId w:val="19"/>
+        </w:numPr>
+        <w:ind w:firstLineChars="0"/>
+      </w:pPr>
+      <w:r>
+        <w:rPr>
+          <w:rFonts w:hint="eastAsia"/>
+        </w:rPr>
         <w:t>P</w:t>
       </w:r>
-      <w:proofErr w:type="spellEnd"/>
-      <w:r>
-        <w:t>)/</w:t>
-      </w:r>
-      <w:proofErr w:type="spellStart"/>
-      <w:r>
-        <w:t>kp</w:t>
-      </w:r>
-      <w:proofErr w:type="spellEnd"/>
-      <w:r>
-        <w:t xml:space="preserve"> + </w:t>
-      </w:r>
-      <w:proofErr w:type="spellStart"/>
-      <w:r>
-        <w:t>err_p</w:t>
-      </w:r>
-      <w:proofErr w:type="spellEnd"/>
-      <w:r>
-        <w:t>;</w:t>
-      </w:r>
-      <w:r>
-        <w:t xml:space="preserve"> </w:t>
+      <w:r>
+        <w:t xml:space="preserve">rototype experiments with human bending and impedance Tr, a small delta_Ta limitation is set with a smaller D gain and without </w:t>
+      </w:r>
+      <w:r>
+        <w:t>adjust mechanism for this time’s error also works well</w:t>
+      </w:r>
+    </w:p>
+    <w:p/>
+    <w:p>
+      <w:pPr>
+        <w:rPr>
+          <w:rFonts w:hint="eastAsia"/>
+        </w:rPr>
+      </w:pPr>
+      <w:r>
+        <w:rPr>
+          <w:rFonts w:hint="eastAsia"/>
+        </w:rPr>
+        <w:t>2</w:t>
+      </w:r>
+      <w:r>
+        <w:t>0210921</w:t>
       </w:r>
     </w:p>
     <w:p>
@@ -1845,74 +1662,130 @@
         <w:rPr>
           <w:rFonts w:hint="eastAsia"/>
         </w:rPr>
-        <w:t>F</w:t>
-      </w:r>
-      <w:r>
-        <w:t>rom previous experiments experience:</w:t>
-      </w:r>
-    </w:p>
-    <w:p>
-      <w:pPr>
-        <w:pStyle w:val="a7"/>
-        <w:numPr>
-          <w:ilvl w:val="0"/>
-          <w:numId w:val="19"/>
-        </w:numPr>
-        <w:ind w:firstLineChars="0"/>
-      </w:pPr>
-      <w:r>
-        <w:rPr>
-          <w:rFonts w:hint="eastAsia"/>
-        </w:rPr>
-        <w:t>T</w:t>
-      </w:r>
-      <w:r>
-        <w:t xml:space="preserve">est bench experiments without fixed HB link, no </w:t>
-      </w:r>
-      <w:proofErr w:type="spellStart"/>
-      <w:r>
-        <w:t>delta_Ta</w:t>
-      </w:r>
-      <w:proofErr w:type="spellEnd"/>
-      <w:r>
-        <w:t xml:space="preserve"> limitation is set and the D </w:t>
-      </w:r>
-      <w:r>
-        <w:lastRenderedPageBreak/>
-        <w:t xml:space="preserve">gain of PID is larger than that for prototype </w:t>
-      </w:r>
-    </w:p>
-    <w:p>
-      <w:pPr>
-        <w:pStyle w:val="a7"/>
-        <w:numPr>
-          <w:ilvl w:val="0"/>
-          <w:numId w:val="19"/>
-        </w:numPr>
-        <w:ind w:firstLineChars="0"/>
-        <w:rPr>
-          <w:rFonts w:hint="eastAsia"/>
-        </w:rPr>
-      </w:pPr>
-      <w:r>
-        <w:rPr>
-          <w:rFonts w:hint="eastAsia"/>
-        </w:rPr>
-        <w:t>P</w:t>
-      </w:r>
-      <w:r>
-        <w:t xml:space="preserve">rototype experiments with human bending and impedance Tr, a small </w:t>
-      </w:r>
-      <w:proofErr w:type="spellStart"/>
-      <w:r>
-        <w:t>delta_Ta</w:t>
-      </w:r>
-      <w:proofErr w:type="spellEnd"/>
-      <w:r>
-        <w:t xml:space="preserve"> limitation is set with a smaller D gain and without </w:t>
-      </w:r>
-      <w:r>
-        <w:t>adjust mechanism for this time’s error also works well</w:t>
+        <w:t>Basic</w:t>
+      </w:r>
+      <w:r>
+        <w:t xml:space="preserve"> UID Threshold selection attention</w:t>
+      </w:r>
+    </w:p>
+    <w:p>
+      <w:pPr>
+        <w:pStyle w:val="a7"/>
+        <w:numPr>
+          <w:ilvl w:val="0"/>
+          <w:numId w:val="22"/>
+        </w:numPr>
+        <w:ind w:firstLineChars="0"/>
+      </w:pPr>
+      <w:r>
+        <w:t>Standing -&gt; Lowering</w:t>
+      </w:r>
+    </w:p>
+    <w:p>
+      <w:pPr>
+        <w:pStyle w:val="a7"/>
+        <w:numPr>
+          <w:ilvl w:val="0"/>
+          <w:numId w:val="23"/>
+        </w:numPr>
+        <w:ind w:firstLineChars="0"/>
+      </w:pPr>
+      <w:r>
+        <w:t>ab_angle &gt; angle</w:t>
+      </w:r>
+    </w:p>
+    <w:p>
+      <w:pPr>
+        <w:pStyle w:val="a7"/>
+        <w:numPr>
+          <w:ilvl w:val="0"/>
+          <w:numId w:val="22"/>
+        </w:numPr>
+        <w:ind w:firstLineChars="0"/>
+      </w:pPr>
+      <w:r>
+        <w:t>Standing -&gt; Lowering (1) v.s. Lowering -&gt; Grasping (2)</w:t>
+      </w:r>
+    </w:p>
+    <w:p>
+      <w:pPr>
+        <w:pStyle w:val="a7"/>
+        <w:numPr>
+          <w:ilvl w:val="0"/>
+          <w:numId w:val="23"/>
+        </w:numPr>
+        <w:ind w:firstLineChars="0"/>
+      </w:pPr>
+      <w:r>
+        <w:t>angle(1) &lt; angle(2)</w:t>
+      </w:r>
+    </w:p>
+    <w:p>
+      <w:pPr>
+        <w:pStyle w:val="a7"/>
+        <w:numPr>
+          <w:ilvl w:val="0"/>
+          <w:numId w:val="23"/>
+        </w:numPr>
+        <w:ind w:firstLineChars="0"/>
+      </w:pPr>
+      <w:r>
+        <w:t>velocity(1) &gt; velocity(2) &gt; consist_velocity(2)</w:t>
+      </w:r>
+    </w:p>
+    <w:p>
+      <w:pPr>
+        <w:pStyle w:val="a7"/>
+        <w:numPr>
+          <w:ilvl w:val="0"/>
+          <w:numId w:val="22"/>
+        </w:numPr>
+        <w:ind w:firstLineChars="0"/>
+      </w:pPr>
+      <w:r>
+        <w:t>Standing -&gt; Lowering (1) v.s. Lowering/Grasping -&gt; Lifting (2)</w:t>
+      </w:r>
+    </w:p>
+    <w:p>
+      <w:pPr>
+        <w:pStyle w:val="a7"/>
+        <w:numPr>
+          <w:ilvl w:val="0"/>
+          <w:numId w:val="24"/>
+        </w:numPr>
+        <w:ind w:firstLineChars="0"/>
+      </w:pPr>
+      <w:r>
+        <w:t>ab_angle(1) &gt; ab_angle(2)</w:t>
+      </w:r>
+    </w:p>
+    <w:p>
+      <w:pPr>
+        <w:pStyle w:val="a7"/>
+        <w:numPr>
+          <w:ilvl w:val="0"/>
+          <w:numId w:val="22"/>
+        </w:numPr>
+        <w:ind w:firstLineChars="0"/>
+      </w:pPr>
+      <w:r>
+        <w:t>Lifting -&gt; Standing (1) v.s. Lowering/Grasping -&gt; Lifting (2)</w:t>
+      </w:r>
+    </w:p>
+    <w:p>
+      <w:pPr>
+        <w:pStyle w:val="a7"/>
+        <w:numPr>
+          <w:ilvl w:val="0"/>
+          <w:numId w:val="24"/>
+        </w:numPr>
+        <w:ind w:firstLineChars="0"/>
+        <w:rPr>
+          <w:rFonts w:hint="eastAsia"/>
+        </w:rPr>
+      </w:pPr>
+      <w:r>
+        <w:t>ab_angle(1) &lt; ab_angle(2)</w:t>
       </w:r>
     </w:p>
     <w:sectPr>
@@ -1970,41 +1843,7 @@
         <w:t xml:space="preserve">dded in the PC MATLAB Prog: </w:t>
       </w:r>
       <w:r>
-        <w:t>if (</w:t>
-      </w:r>
-      <w:proofErr w:type="spellStart"/>
-      <w:proofErr w:type="gramStart"/>
-      <w:r>
-        <w:t>P.TimeAll</w:t>
-      </w:r>
-      <w:proofErr w:type="spellEnd"/>
-      <w:proofErr w:type="gramEnd"/>
-      <w:r>
-        <w:t xml:space="preserve">(end) &gt; </w:t>
-      </w:r>
-      <w:proofErr w:type="spellStart"/>
-      <w:r>
-        <w:t>P.MaxRunTime</w:t>
-      </w:r>
-      <w:proofErr w:type="spellEnd"/>
-      <w:r>
-        <w:t xml:space="preserve"> &amp;&amp; (</w:t>
-      </w:r>
-      <w:proofErr w:type="spellStart"/>
-      <w:r>
-        <w:t>P.MotionMode</w:t>
-      </w:r>
-      <w:proofErr w:type="spellEnd"/>
-      <w:r>
-        <w:t xml:space="preserve">(end,1) == 1 || </w:t>
-      </w:r>
-      <w:proofErr w:type="spellStart"/>
-      <w:r>
-        <w:t>P.MotionMode</w:t>
-      </w:r>
-      <w:proofErr w:type="spellEnd"/>
-      <w:r>
-        <w:t>(end,1) == 0))</w:t>
+        <w:t>if (P.TimeAll(end) &gt; P.MaxRunTime &amp;&amp; (P.MotionMode(end,1) == 1 || P.MotionMode(end,1) == 0))</w:t>
       </w:r>
       <w:r>
         <w:t xml:space="preserve"> -- 20210415</w:t>
@@ -2669,6 +2508,119 @@
     </w:lvl>
   </w:abstractNum>
   <w:abstractNum w:abstractNumId="5" w15:restartNumberingAfterBreak="0">
+    <w:nsid w:val="12C0090B"/>
+    <w:multiLevelType w:val="hybridMultilevel"/>
+    <w:tmpl w:val="3EF4869A"/>
+    <w:lvl w:ilvl="0" w:tplc="8F9E4082">
+      <w:start w:val="1"/>
+      <w:numFmt w:val="bullet"/>
+      <w:lvlText w:val=""/>
+      <w:lvlJc w:val="left"/>
+      <w:pPr>
+        <w:ind w:left="1470" w:hanging="420"/>
+      </w:pPr>
+      <w:rPr>
+        <w:rFonts w:ascii="Wingdings" w:hAnsi="Wingdings" w:hint="default"/>
+      </w:rPr>
+    </w:lvl>
+    <w:lvl w:ilvl="1" w:tplc="04090003" w:tentative="1">
+      <w:start w:val="1"/>
+      <w:numFmt w:val="bullet"/>
+      <w:lvlText w:val=""/>
+      <w:lvlJc w:val="left"/>
+      <w:pPr>
+        <w:ind w:left="1890" w:hanging="420"/>
+      </w:pPr>
+      <w:rPr>
+        <w:rFonts w:ascii="Wingdings" w:hAnsi="Wingdings" w:hint="default"/>
+      </w:rPr>
+    </w:lvl>
+    <w:lvl w:ilvl="2" w:tplc="04090005" w:tentative="1">
+      <w:start w:val="1"/>
+      <w:numFmt w:val="bullet"/>
+      <w:lvlText w:val=""/>
+      <w:lvlJc w:val="left"/>
+      <w:pPr>
+        <w:ind w:left="2310" w:hanging="420"/>
+      </w:pPr>
+      <w:rPr>
+        <w:rFonts w:ascii="Wingdings" w:hAnsi="Wingdings" w:hint="default"/>
+      </w:rPr>
+    </w:lvl>
+    <w:lvl w:ilvl="3" w:tplc="04090001" w:tentative="1">
+      <w:start w:val="1"/>
+      <w:numFmt w:val="bullet"/>
+      <w:lvlText w:val=""/>
+      <w:lvlJc w:val="left"/>
+      <w:pPr>
+        <w:ind w:left="2730" w:hanging="420"/>
+      </w:pPr>
+      <w:rPr>
+        <w:rFonts w:ascii="Wingdings" w:hAnsi="Wingdings" w:hint="default"/>
+      </w:rPr>
+    </w:lvl>
+    <w:lvl w:ilvl="4" w:tplc="04090003" w:tentative="1">
+      <w:start w:val="1"/>
+      <w:numFmt w:val="bullet"/>
+      <w:lvlText w:val=""/>
+      <w:lvlJc w:val="left"/>
+      <w:pPr>
+        <w:ind w:left="3150" w:hanging="420"/>
+      </w:pPr>
+      <w:rPr>
+        <w:rFonts w:ascii="Wingdings" w:hAnsi="Wingdings" w:hint="default"/>
+      </w:rPr>
+    </w:lvl>
+    <w:lvl w:ilvl="5" w:tplc="04090005" w:tentative="1">
+      <w:start w:val="1"/>
+      <w:numFmt w:val="bullet"/>
+      <w:lvlText w:val=""/>
+      <w:lvlJc w:val="left"/>
+      <w:pPr>
+        <w:ind w:left="3570" w:hanging="420"/>
+      </w:pPr>
+      <w:rPr>
+        <w:rFonts w:ascii="Wingdings" w:hAnsi="Wingdings" w:hint="default"/>
+      </w:rPr>
+    </w:lvl>
+    <w:lvl w:ilvl="6" w:tplc="04090001" w:tentative="1">
+      <w:start w:val="1"/>
+      <w:numFmt w:val="bullet"/>
+      <w:lvlText w:val=""/>
+      <w:lvlJc w:val="left"/>
+      <w:pPr>
+        <w:ind w:left="3990" w:hanging="420"/>
+      </w:pPr>
+      <w:rPr>
+        <w:rFonts w:ascii="Wingdings" w:hAnsi="Wingdings" w:hint="default"/>
+      </w:rPr>
+    </w:lvl>
+    <w:lvl w:ilvl="7" w:tplc="04090003" w:tentative="1">
+      <w:start w:val="1"/>
+      <w:numFmt w:val="bullet"/>
+      <w:lvlText w:val=""/>
+      <w:lvlJc w:val="left"/>
+      <w:pPr>
+        <w:ind w:left="4410" w:hanging="420"/>
+      </w:pPr>
+      <w:rPr>
+        <w:rFonts w:ascii="Wingdings" w:hAnsi="Wingdings" w:hint="default"/>
+      </w:rPr>
+    </w:lvl>
+    <w:lvl w:ilvl="8" w:tplc="04090005" w:tentative="1">
+      <w:start w:val="1"/>
+      <w:numFmt w:val="bullet"/>
+      <w:lvlText w:val=""/>
+      <w:lvlJc w:val="left"/>
+      <w:pPr>
+        <w:ind w:left="4830" w:hanging="420"/>
+      </w:pPr>
+      <w:rPr>
+        <w:rFonts w:ascii="Wingdings" w:hAnsi="Wingdings" w:hint="default"/>
+      </w:rPr>
+    </w:lvl>
+  </w:abstractNum>
+  <w:abstractNum w:abstractNumId="6" w15:restartNumberingAfterBreak="0">
     <w:nsid w:val="14F2478B"/>
     <w:multiLevelType w:val="hybridMultilevel"/>
     <w:tmpl w:val="D35621FA"/>
@@ -2781,7 +2733,120 @@
       </w:rPr>
     </w:lvl>
   </w:abstractNum>
-  <w:abstractNum w:abstractNumId="6" w15:restartNumberingAfterBreak="0">
+  <w:abstractNum w:abstractNumId="7" w15:restartNumberingAfterBreak="0">
+    <w:nsid w:val="167D6ED2"/>
+    <w:multiLevelType w:val="hybridMultilevel"/>
+    <w:tmpl w:val="C5B41DB2"/>
+    <w:lvl w:ilvl="0" w:tplc="0409000B">
+      <w:start w:val="1"/>
+      <w:numFmt w:val="bullet"/>
+      <w:lvlText w:val=""/>
+      <w:lvlJc w:val="left"/>
+      <w:pPr>
+        <w:ind w:left="1050" w:hanging="420"/>
+      </w:pPr>
+      <w:rPr>
+        <w:rFonts w:ascii="Wingdings" w:hAnsi="Wingdings" w:hint="default"/>
+      </w:rPr>
+    </w:lvl>
+    <w:lvl w:ilvl="1" w:tplc="04090003" w:tentative="1">
+      <w:start w:val="1"/>
+      <w:numFmt w:val="bullet"/>
+      <w:lvlText w:val=""/>
+      <w:lvlJc w:val="left"/>
+      <w:pPr>
+        <w:ind w:left="1470" w:hanging="420"/>
+      </w:pPr>
+      <w:rPr>
+        <w:rFonts w:ascii="Wingdings" w:hAnsi="Wingdings" w:hint="default"/>
+      </w:rPr>
+    </w:lvl>
+    <w:lvl w:ilvl="2" w:tplc="04090005" w:tentative="1">
+      <w:start w:val="1"/>
+      <w:numFmt w:val="bullet"/>
+      <w:lvlText w:val=""/>
+      <w:lvlJc w:val="left"/>
+      <w:pPr>
+        <w:ind w:left="1890" w:hanging="420"/>
+      </w:pPr>
+      <w:rPr>
+        <w:rFonts w:ascii="Wingdings" w:hAnsi="Wingdings" w:hint="default"/>
+      </w:rPr>
+    </w:lvl>
+    <w:lvl w:ilvl="3" w:tplc="04090001" w:tentative="1">
+      <w:start w:val="1"/>
+      <w:numFmt w:val="bullet"/>
+      <w:lvlText w:val=""/>
+      <w:lvlJc w:val="left"/>
+      <w:pPr>
+        <w:ind w:left="2310" w:hanging="420"/>
+      </w:pPr>
+      <w:rPr>
+        <w:rFonts w:ascii="Wingdings" w:hAnsi="Wingdings" w:hint="default"/>
+      </w:rPr>
+    </w:lvl>
+    <w:lvl w:ilvl="4" w:tplc="04090003" w:tentative="1">
+      <w:start w:val="1"/>
+      <w:numFmt w:val="bullet"/>
+      <w:lvlText w:val=""/>
+      <w:lvlJc w:val="left"/>
+      <w:pPr>
+        <w:ind w:left="2730" w:hanging="420"/>
+      </w:pPr>
+      <w:rPr>
+        <w:rFonts w:ascii="Wingdings" w:hAnsi="Wingdings" w:hint="default"/>
+      </w:rPr>
+    </w:lvl>
+    <w:lvl w:ilvl="5" w:tplc="04090005" w:tentative="1">
+      <w:start w:val="1"/>
+      <w:numFmt w:val="bullet"/>
+      <w:lvlText w:val=""/>
+      <w:lvlJc w:val="left"/>
+      <w:pPr>
+        <w:ind w:left="3150" w:hanging="420"/>
+      </w:pPr>
+      <w:rPr>
+        <w:rFonts w:ascii="Wingdings" w:hAnsi="Wingdings" w:hint="default"/>
+      </w:rPr>
+    </w:lvl>
+    <w:lvl w:ilvl="6" w:tplc="04090001" w:tentative="1">
+      <w:start w:val="1"/>
+      <w:numFmt w:val="bullet"/>
+      <w:lvlText w:val=""/>
+      <w:lvlJc w:val="left"/>
+      <w:pPr>
+        <w:ind w:left="3570" w:hanging="420"/>
+      </w:pPr>
+      <w:rPr>
+        <w:rFonts w:ascii="Wingdings" w:hAnsi="Wingdings" w:hint="default"/>
+      </w:rPr>
+    </w:lvl>
+    <w:lvl w:ilvl="7" w:tplc="04090003" w:tentative="1">
+      <w:start w:val="1"/>
+      <w:numFmt w:val="bullet"/>
+      <w:lvlText w:val=""/>
+      <w:lvlJc w:val="left"/>
+      <w:pPr>
+        <w:ind w:left="3990" w:hanging="420"/>
+      </w:pPr>
+      <w:rPr>
+        <w:rFonts w:ascii="Wingdings" w:hAnsi="Wingdings" w:hint="default"/>
+      </w:rPr>
+    </w:lvl>
+    <w:lvl w:ilvl="8" w:tplc="04090005" w:tentative="1">
+      <w:start w:val="1"/>
+      <w:numFmt w:val="bullet"/>
+      <w:lvlText w:val=""/>
+      <w:lvlJc w:val="left"/>
+      <w:pPr>
+        <w:ind w:left="4410" w:hanging="420"/>
+      </w:pPr>
+      <w:rPr>
+        <w:rFonts w:ascii="Wingdings" w:hAnsi="Wingdings" w:hint="default"/>
+      </w:rPr>
+    </w:lvl>
+  </w:abstractNum>
+  <w:abstractNum w:abstractNumId="8" w15:restartNumberingAfterBreak="0">
     <w:nsid w:val="20870CB6"/>
     <w:multiLevelType w:val="hybridMultilevel"/>
     <w:tmpl w:val="BA08415C"/>
@@ -2894,7 +2959,7 @@
       </w:rPr>
     </w:lvl>
   </w:abstractNum>
-  <w:abstractNum w:abstractNumId="7" w15:restartNumberingAfterBreak="0">
+  <w:abstractNum w:abstractNumId="9" w15:restartNumberingAfterBreak="0">
     <w:nsid w:val="24B915ED"/>
     <w:multiLevelType w:val="hybridMultilevel"/>
     <w:tmpl w:val="B2E21D3A"/>
@@ -3007,7 +3072,7 @@
       </w:rPr>
     </w:lvl>
   </w:abstractNum>
-  <w:abstractNum w:abstractNumId="8" w15:restartNumberingAfterBreak="0">
+  <w:abstractNum w:abstractNumId="10" w15:restartNumberingAfterBreak="0">
     <w:nsid w:val="33D9491C"/>
     <w:multiLevelType w:val="hybridMultilevel"/>
     <w:tmpl w:val="E2440164"/>
@@ -3120,7 +3185,7 @@
       </w:rPr>
     </w:lvl>
   </w:abstractNum>
-  <w:abstractNum w:abstractNumId="9" w15:restartNumberingAfterBreak="0">
+  <w:abstractNum w:abstractNumId="11" w15:restartNumberingAfterBreak="0">
     <w:nsid w:val="34C9477B"/>
     <w:multiLevelType w:val="hybridMultilevel"/>
     <w:tmpl w:val="BA2015F2"/>
@@ -3233,7 +3298,7 @@
       </w:rPr>
     </w:lvl>
   </w:abstractNum>
-  <w:abstractNum w:abstractNumId="10" w15:restartNumberingAfterBreak="0">
+  <w:abstractNum w:abstractNumId="12" w15:restartNumberingAfterBreak="0">
     <w:nsid w:val="3F8337DC"/>
     <w:multiLevelType w:val="hybridMultilevel"/>
     <w:tmpl w:val="CFD0FEFE"/>
@@ -3346,7 +3411,7 @@
       </w:rPr>
     </w:lvl>
   </w:abstractNum>
-  <w:abstractNum w:abstractNumId="11" w15:restartNumberingAfterBreak="0">
+  <w:abstractNum w:abstractNumId="13" w15:restartNumberingAfterBreak="0">
     <w:nsid w:val="42841381"/>
     <w:multiLevelType w:val="hybridMultilevel"/>
     <w:tmpl w:val="04020722"/>
@@ -3459,7 +3524,7 @@
       </w:rPr>
     </w:lvl>
   </w:abstractNum>
-  <w:abstractNum w:abstractNumId="12" w15:restartNumberingAfterBreak="0">
+  <w:abstractNum w:abstractNumId="14" w15:restartNumberingAfterBreak="0">
     <w:nsid w:val="4DCF4B54"/>
     <w:multiLevelType w:val="hybridMultilevel"/>
     <w:tmpl w:val="10226512"/>
@@ -3572,7 +3637,7 @@
       </w:rPr>
     </w:lvl>
   </w:abstractNum>
-  <w:abstractNum w:abstractNumId="13" w15:restartNumberingAfterBreak="0">
+  <w:abstractNum w:abstractNumId="15" w15:restartNumberingAfterBreak="0">
     <w:nsid w:val="51835BF9"/>
     <w:multiLevelType w:val="hybridMultilevel"/>
     <w:tmpl w:val="5CFED844"/>
@@ -3685,7 +3750,7 @@
       </w:rPr>
     </w:lvl>
   </w:abstractNum>
-  <w:abstractNum w:abstractNumId="14" w15:restartNumberingAfterBreak="0">
+  <w:abstractNum w:abstractNumId="16" w15:restartNumberingAfterBreak="0">
     <w:nsid w:val="59445D13"/>
     <w:multiLevelType w:val="hybridMultilevel"/>
     <w:tmpl w:val="E8A80F00"/>
@@ -3798,7 +3863,120 @@
       </w:rPr>
     </w:lvl>
   </w:abstractNum>
-  <w:abstractNum w:abstractNumId="15" w15:restartNumberingAfterBreak="0">
+  <w:abstractNum w:abstractNumId="17" w15:restartNumberingAfterBreak="0">
+    <w:nsid w:val="5DA37E99"/>
+    <w:multiLevelType w:val="hybridMultilevel"/>
+    <w:tmpl w:val="4C526416"/>
+    <w:lvl w:ilvl="0" w:tplc="8F9E4082">
+      <w:start w:val="1"/>
+      <w:numFmt w:val="bullet"/>
+      <w:lvlText w:val=""/>
+      <w:lvlJc w:val="left"/>
+      <w:pPr>
+        <w:ind w:left="1470" w:hanging="420"/>
+      </w:pPr>
+      <w:rPr>
+        <w:rFonts w:ascii="Wingdings" w:hAnsi="Wingdings" w:hint="default"/>
+      </w:rPr>
+    </w:lvl>
+    <w:lvl w:ilvl="1" w:tplc="04090003" w:tentative="1">
+      <w:start w:val="1"/>
+      <w:numFmt w:val="bullet"/>
+      <w:lvlText w:val=""/>
+      <w:lvlJc w:val="left"/>
+      <w:pPr>
+        <w:ind w:left="1890" w:hanging="420"/>
+      </w:pPr>
+      <w:rPr>
+        <w:rFonts w:ascii="Wingdings" w:hAnsi="Wingdings" w:hint="default"/>
+      </w:rPr>
+    </w:lvl>
+    <w:lvl w:ilvl="2" w:tplc="04090005" w:tentative="1">
+      <w:start w:val="1"/>
+      <w:numFmt w:val="bullet"/>
+      <w:lvlText w:val=""/>
+      <w:lvlJc w:val="left"/>
+      <w:pPr>
+        <w:ind w:left="2310" w:hanging="420"/>
+      </w:pPr>
+      <w:rPr>
+        <w:rFonts w:ascii="Wingdings" w:hAnsi="Wingdings" w:hint="default"/>
+      </w:rPr>
+    </w:lvl>
+    <w:lvl w:ilvl="3" w:tplc="04090001" w:tentative="1">
+      <w:start w:val="1"/>
+      <w:numFmt w:val="bullet"/>
+      <w:lvlText w:val=""/>
+      <w:lvlJc w:val="left"/>
+      <w:pPr>
+        <w:ind w:left="2730" w:hanging="420"/>
+      </w:pPr>
+      <w:rPr>
+        <w:rFonts w:ascii="Wingdings" w:hAnsi="Wingdings" w:hint="default"/>
+      </w:rPr>
+    </w:lvl>
+    <w:lvl w:ilvl="4" w:tplc="04090003" w:tentative="1">
+      <w:start w:val="1"/>
+      <w:numFmt w:val="bullet"/>
+      <w:lvlText w:val=""/>
+      <w:lvlJc w:val="left"/>
+      <w:pPr>
+        <w:ind w:left="3150" w:hanging="420"/>
+      </w:pPr>
+      <w:rPr>
+        <w:rFonts w:ascii="Wingdings" w:hAnsi="Wingdings" w:hint="default"/>
+      </w:rPr>
+    </w:lvl>
+    <w:lvl w:ilvl="5" w:tplc="04090005" w:tentative="1">
+      <w:start w:val="1"/>
+      <w:numFmt w:val="bullet"/>
+      <w:lvlText w:val=""/>
+      <w:lvlJc w:val="left"/>
+      <w:pPr>
+        <w:ind w:left="3570" w:hanging="420"/>
+      </w:pPr>
+      <w:rPr>
+        <w:rFonts w:ascii="Wingdings" w:hAnsi="Wingdings" w:hint="default"/>
+      </w:rPr>
+    </w:lvl>
+    <w:lvl w:ilvl="6" w:tplc="04090001" w:tentative="1">
+      <w:start w:val="1"/>
+      <w:numFmt w:val="bullet"/>
+      <w:lvlText w:val=""/>
+      <w:lvlJc w:val="left"/>
+      <w:pPr>
+        <w:ind w:left="3990" w:hanging="420"/>
+      </w:pPr>
+      <w:rPr>
+        <w:rFonts w:ascii="Wingdings" w:hAnsi="Wingdings" w:hint="default"/>
+      </w:rPr>
+    </w:lvl>
+    <w:lvl w:ilvl="7" w:tplc="04090003" w:tentative="1">
+      <w:start w:val="1"/>
+      <w:numFmt w:val="bullet"/>
+      <w:lvlText w:val=""/>
+      <w:lvlJc w:val="left"/>
+      <w:pPr>
+        <w:ind w:left="4410" w:hanging="420"/>
+      </w:pPr>
+      <w:rPr>
+        <w:rFonts w:ascii="Wingdings" w:hAnsi="Wingdings" w:hint="default"/>
+      </w:rPr>
+    </w:lvl>
+    <w:lvl w:ilvl="8" w:tplc="04090005" w:tentative="1">
+      <w:start w:val="1"/>
+      <w:numFmt w:val="bullet"/>
+      <w:lvlText w:val=""/>
+      <w:lvlJc w:val="left"/>
+      <w:pPr>
+        <w:ind w:left="4830" w:hanging="420"/>
+      </w:pPr>
+      <w:rPr>
+        <w:rFonts w:ascii="Wingdings" w:hAnsi="Wingdings" w:hint="default"/>
+      </w:rPr>
+    </w:lvl>
+  </w:abstractNum>
+  <w:abstractNum w:abstractNumId="18" w15:restartNumberingAfterBreak="0">
     <w:nsid w:val="63464EFA"/>
     <w:multiLevelType w:val="hybridMultilevel"/>
     <w:tmpl w:val="4140A84E"/>
@@ -3911,7 +4089,7 @@
       </w:rPr>
     </w:lvl>
   </w:abstractNum>
-  <w:abstractNum w:abstractNumId="16" w15:restartNumberingAfterBreak="0">
+  <w:abstractNum w:abstractNumId="19" w15:restartNumberingAfterBreak="0">
     <w:nsid w:val="694D0C5B"/>
     <w:multiLevelType w:val="hybridMultilevel"/>
     <w:tmpl w:val="84DC5F30"/>
@@ -4024,7 +4202,7 @@
       </w:rPr>
     </w:lvl>
   </w:abstractNum>
-  <w:abstractNum w:abstractNumId="17" w15:restartNumberingAfterBreak="0">
+  <w:abstractNum w:abstractNumId="20" w15:restartNumberingAfterBreak="0">
     <w:nsid w:val="6ADE2566"/>
     <w:multiLevelType w:val="hybridMultilevel"/>
     <w:tmpl w:val="172E8766"/>
@@ -4137,10 +4315,10 @@
       </w:rPr>
     </w:lvl>
   </w:abstractNum>
-  <w:abstractNum w:abstractNumId="18" w15:restartNumberingAfterBreak="0">
+  <w:abstractNum w:abstractNumId="21" w15:restartNumberingAfterBreak="0">
     <w:nsid w:val="70DE3AA0"/>
     <w:multiLevelType w:val="hybridMultilevel"/>
-    <w:tmpl w:val="F0EAC9E8"/>
+    <w:tmpl w:val="2DF0AC00"/>
     <w:lvl w:ilvl="0" w:tplc="04090001">
       <w:start w:val="1"/>
       <w:numFmt w:val="bullet"/>
@@ -4250,7 +4428,7 @@
       </w:rPr>
     </w:lvl>
   </w:abstractNum>
-  <w:abstractNum w:abstractNumId="19" w15:restartNumberingAfterBreak="0">
+  <w:abstractNum w:abstractNumId="22" w15:restartNumberingAfterBreak="0">
     <w:nsid w:val="7B3F625F"/>
     <w:multiLevelType w:val="hybridMultilevel"/>
     <w:tmpl w:val="39F24138"/>
@@ -4363,7 +4541,7 @@
       </w:rPr>
     </w:lvl>
   </w:abstractNum>
-  <w:abstractNum w:abstractNumId="20" w15:restartNumberingAfterBreak="0">
+  <w:abstractNum w:abstractNumId="23" w15:restartNumberingAfterBreak="0">
     <w:nsid w:val="7BA9590D"/>
     <w:multiLevelType w:val="hybridMultilevel"/>
     <w:tmpl w:val="1332E09A"/>
@@ -4477,58 +4655,58 @@
     </w:lvl>
   </w:abstractNum>
   <w:num w:numId="1">
+    <w:abstractNumId w:val="22"/>
+  </w:num>
+  <w:num w:numId="2">
+    <w:abstractNumId w:val="8"/>
+  </w:num>
+  <w:num w:numId="3">
+    <w:abstractNumId w:val="18"/>
+  </w:num>
+  <w:num w:numId="4">
+    <w:abstractNumId w:val="12"/>
+  </w:num>
+  <w:num w:numId="5">
+    <w:abstractNumId w:val="23"/>
+  </w:num>
+  <w:num w:numId="6">
+    <w:abstractNumId w:val="16"/>
+  </w:num>
+  <w:num w:numId="7">
     <w:abstractNumId w:val="19"/>
   </w:num>
-  <w:num w:numId="2">
-    <w:abstractNumId w:val="6"/>
-  </w:num>
-  <w:num w:numId="3">
-    <w:abstractNumId w:val="15"/>
-  </w:num>
-  <w:num w:numId="4">
-    <w:abstractNumId w:val="10"/>
-  </w:num>
-  <w:num w:numId="5">
-    <w:abstractNumId w:val="20"/>
-  </w:num>
-  <w:num w:numId="6">
-    <w:abstractNumId w:val="14"/>
-  </w:num>
-  <w:num w:numId="7">
-    <w:abstractNumId w:val="16"/>
-  </w:num>
   <w:num w:numId="8">
-    <w:abstractNumId w:val="11"/>
+    <w:abstractNumId w:val="13"/>
   </w:num>
   <w:num w:numId="9">
     <w:abstractNumId w:val="4"/>
   </w:num>
   <w:num w:numId="10">
-    <w:abstractNumId w:val="13"/>
+    <w:abstractNumId w:val="15"/>
   </w:num>
   <w:num w:numId="11">
-    <w:abstractNumId w:val="12"/>
+    <w:abstractNumId w:val="14"/>
   </w:num>
   <w:num w:numId="12">
-    <w:abstractNumId w:val="17"/>
+    <w:abstractNumId w:val="20"/>
   </w:num>
   <w:num w:numId="13">
     <w:abstractNumId w:val="0"/>
   </w:num>
   <w:num w:numId="14">
-    <w:abstractNumId w:val="5"/>
+    <w:abstractNumId w:val="6"/>
   </w:num>
   <w:num w:numId="15">
     <w:abstractNumId w:val="2"/>
   </w:num>
   <w:num w:numId="16">
-    <w:abstractNumId w:val="9"/>
+    <w:abstractNumId w:val="11"/>
   </w:num>
   <w:num w:numId="17">
-    <w:abstractNumId w:val="8"/>
+    <w:abstractNumId w:val="10"/>
   </w:num>
   <w:num w:numId="18">
-    <w:abstractNumId w:val="18"/>
+    <w:abstractNumId w:val="21"/>
   </w:num>
   <w:num w:numId="19">
     <w:abstractNumId w:val="3"/>
@@ -4537,7 +4715,16 @@
     <w:abstractNumId w:val="1"/>
   </w:num>
   <w:num w:numId="21">
+    <w:abstractNumId w:val="9"/>
+  </w:num>
+  <w:num w:numId="22">
     <w:abstractNumId w:val="7"/>
+  </w:num>
+  <w:num w:numId="23">
+    <w:abstractNumId w:val="17"/>
+  </w:num>
+  <w:num w:numId="24">
+    <w:abstractNumId w:val="5"/>
   </w:num>
 </w:numbering>
 </file>

</xml_diff>

<commit_message>
Update basic UID threshold checking condition
</commit_message>
<xml_diff>
--- a/HCHPversion/Test Conclusion of Prototype for HCHPversion.docx
+++ b/HCHPversion/Test Conclusion of Prototype for HCHPversion.docx
@@ -255,7 +255,15 @@
         <w:t xml:space="preserve"> for control</w:t>
       </w:r>
       <w:r>
-        <w:t xml:space="preserve">, both ADC config and sensor feedback info prcessing program should be adjusted </w:t>
+        <w:t xml:space="preserve">, both ADC config and sensor feedback info </w:t>
+      </w:r>
+      <w:proofErr w:type="spellStart"/>
+      <w:r>
+        <w:t>prcessing</w:t>
+      </w:r>
+      <w:proofErr w:type="spellEnd"/>
+      <w:r>
+        <w:t xml:space="preserve"> program should be adjusted </w:t>
       </w:r>
       <w:r>
         <w:t>simultaneously</w:t>
@@ -364,9 +372,11 @@
       <w:r>
         <w:t xml:space="preserve"> in </w:t>
       </w:r>
+      <w:proofErr w:type="spellStart"/>
       <w:r>
         <w:t>sensorFeedbackPro</w:t>
       </w:r>
+      <w:proofErr w:type="spellEnd"/>
       <w:r>
         <w:t>()</w:t>
       </w:r>
@@ -396,6 +406,7 @@
       <w:r>
         <w:t xml:space="preserve">Adjust of ENABLED_CH &amp; </w:t>
       </w:r>
+      <w:proofErr w:type="spellStart"/>
       <w:r>
         <w:rPr>
           <w:i/>
@@ -403,8 +414,17 @@
         </w:rPr>
         <w:t>i</w:t>
       </w:r>
-      <w:r>
-        <w:t xml:space="preserve"> in getADC() and </w:t>
+      <w:proofErr w:type="spellEnd"/>
+      <w:r>
+        <w:t xml:space="preserve"> in </w:t>
+      </w:r>
+      <w:proofErr w:type="spellStart"/>
+      <w:r>
+        <w:t>getADC</w:t>
+      </w:r>
+      <w:proofErr w:type="spellEnd"/>
+      <w:r>
+        <w:t xml:space="preserve">() and </w:t>
       </w:r>
     </w:p>
     <w:p>
@@ -419,6 +439,7 @@
       <w:r>
         <w:t xml:space="preserve">Adjust of ENABLED_CH &amp; </w:t>
       </w:r>
+      <w:proofErr w:type="spellStart"/>
       <w:r>
         <w:rPr>
           <w:i/>
@@ -426,6 +447,7 @@
         </w:rPr>
         <w:t>i</w:t>
       </w:r>
+      <w:proofErr w:type="spellEnd"/>
       <w:r>
         <w:t xml:space="preserve"> &amp; </w:t>
       </w:r>
@@ -437,7 +459,15 @@
         <w:t>t</w:t>
       </w:r>
       <w:r>
-        <w:t xml:space="preserve"> in getADCaverage()</w:t>
+        <w:t xml:space="preserve"> in </w:t>
+      </w:r>
+      <w:proofErr w:type="spellStart"/>
+      <w:r>
+        <w:t>getADCaverage</w:t>
+      </w:r>
+      <w:proofErr w:type="spellEnd"/>
+      <w:r>
+        <w:t>()</w:t>
       </w:r>
     </w:p>
     <w:p>
@@ -767,7 +797,15 @@
         <w:ind w:firstLineChars="0"/>
       </w:pPr>
       <w:r>
-        <w:t>‘BusyMode’</w:t>
+        <w:t>‘</w:t>
+      </w:r>
+      <w:proofErr w:type="spellStart"/>
+      <w:r>
+        <w:t>BusyMode</w:t>
+      </w:r>
+      <w:proofErr w:type="spellEnd"/>
+      <w:r>
+        <w:t>’</w:t>
       </w:r>
       <w:r>
         <w:t xml:space="preserve"> </w:t>
@@ -833,6 +871,7 @@
         </w:numPr>
         <w:ind w:firstLineChars="0"/>
       </w:pPr>
+      <w:proofErr w:type="spellStart"/>
       <w:r>
         <w:rPr>
           <w:rFonts w:hint="eastAsia"/>
@@ -842,6 +881,7 @@
       <w:r>
         <w:t>audRate</w:t>
       </w:r>
+      <w:proofErr w:type="spellEnd"/>
     </w:p>
     <w:p>
       <w:pPr>
@@ -952,7 +992,15 @@
         <w:t xml:space="preserve"> to </w:t>
       </w:r>
       <w:r>
-        <w:t>communication program set up like: terminator, SendItemFlag set up.</w:t>
+        <w:t xml:space="preserve">communication program set up like: terminator, </w:t>
+      </w:r>
+      <w:proofErr w:type="spellStart"/>
+      <w:r>
+        <w:t>SendItemFlag</w:t>
+      </w:r>
+      <w:proofErr w:type="spellEnd"/>
+      <w:r>
+        <w:t xml:space="preserve"> set up.</w:t>
       </w:r>
     </w:p>
     <w:p/>
@@ -1192,7 +1240,15 @@
         <w:ind w:firstLineChars="0"/>
       </w:pPr>
       <w:r>
-        <w:t>During lifting with assistive torque decreasing, friction becomes to our friend again as the support beam intends to rotate back while the friction is stopping it rorates back to remaining a large torque</w:t>
+        <w:t xml:space="preserve">During lifting with assistive torque decreasing, friction becomes to our friend again as the support beam intends to rotate back while the friction is stopping it </w:t>
+      </w:r>
+      <w:proofErr w:type="spellStart"/>
+      <w:r>
+        <w:t>rorates</w:t>
+      </w:r>
+      <w:proofErr w:type="spellEnd"/>
+      <w:r>
+        <w:t xml:space="preserve"> back to remaining a large torque</w:t>
       </w:r>
     </w:p>
     <w:p>
@@ -1205,7 +1261,15 @@
         <w:ind w:firstLineChars="0"/>
       </w:pPr>
       <w:r>
-        <w:t>When friction is our friend during lifting, the invension command of motor need to be constrained to happened while the support beam &amp; torsion spring</w:t>
+        <w:t xml:space="preserve">When friction is our friend during lifting, the </w:t>
+      </w:r>
+      <w:proofErr w:type="spellStart"/>
+      <w:r>
+        <w:t>invension</w:t>
+      </w:r>
+      <w:proofErr w:type="spellEnd"/>
+      <w:r>
+        <w:t xml:space="preserve"> command of motor need to be constrained to happened while the support beam &amp; torsion spring</w:t>
       </w:r>
     </w:p>
     <w:p>
@@ -1268,7 +1332,15 @@
         <w:t>T</w:t>
       </w:r>
       <w:r>
-        <w:t>he limitation threshold for control input and delta_control input should be reasonable</w:t>
+        <w:t xml:space="preserve">he limitation threshold for control input and </w:t>
+      </w:r>
+      <w:proofErr w:type="spellStart"/>
+      <w:r>
+        <w:t>delta_control</w:t>
+      </w:r>
+      <w:proofErr w:type="spellEnd"/>
+      <w:r>
+        <w:t xml:space="preserve"> input should be reasonable</w:t>
       </w:r>
     </w:p>
     <w:p>
@@ -1282,7 +1354,39 @@
       </w:pPr>
       <w:commentRangeStart w:id="2"/>
       <w:r>
-        <w:t>Due to the friction, PD control with friction compensation have some processing logic: 1) Enable motor to actively reverse when support beam rotation angle is larger than certain value so that the cable can be extended itself with torsion spring's torque; 2) The delta_Ta = delta_FrictionCompensation + delta_PID is limited and can be separatly limited or limited as a whole term.</w:t>
+        <w:t xml:space="preserve">Due to the friction, PD control with friction compensation have some processing logic: 1) Enable motor to actively reverse when support beam rotation angle is larger than certain value so that the cable can be extended itself with torsion spring's torque; 2) The </w:t>
+      </w:r>
+      <w:proofErr w:type="spellStart"/>
+      <w:r>
+        <w:t>delta_Ta</w:t>
+      </w:r>
+      <w:proofErr w:type="spellEnd"/>
+      <w:r>
+        <w:t xml:space="preserve"> = </w:t>
+      </w:r>
+      <w:proofErr w:type="spellStart"/>
+      <w:r>
+        <w:t>delta_FrictionCompensation</w:t>
+      </w:r>
+      <w:proofErr w:type="spellEnd"/>
+      <w:r>
+        <w:t xml:space="preserve"> + </w:t>
+      </w:r>
+      <w:proofErr w:type="spellStart"/>
+      <w:r>
+        <w:t>delta_PID</w:t>
+      </w:r>
+      <w:proofErr w:type="spellEnd"/>
+      <w:r>
+        <w:t xml:space="preserve"> is limited and can be </w:t>
+      </w:r>
+      <w:proofErr w:type="spellStart"/>
+      <w:r>
+        <w:t>separatly</w:t>
+      </w:r>
+      <w:proofErr w:type="spellEnd"/>
+      <w:r>
+        <w:t xml:space="preserve"> limited or limited as a whole term.</w:t>
       </w:r>
       <w:commentRangeEnd w:id="2"/>
       <w:r>
@@ -1486,7 +1590,31 @@
         <w:t>s</w:t>
       </w:r>
       <w:r>
-        <w:t xml:space="preserve"> of PID controller are set under the intrinsic assumption of Tcontrol = 1s instead of real control period for de/dt = (e(k) - e(k-1))/Tcontrol, which makes the practical effect Kd value is 0.01 times of set value</w:t>
+        <w:t xml:space="preserve"> of PID controller are set under the intrinsic assumption of </w:t>
+      </w:r>
+      <w:proofErr w:type="spellStart"/>
+      <w:r>
+        <w:t>Tcontrol</w:t>
+      </w:r>
+      <w:proofErr w:type="spellEnd"/>
+      <w:r>
+        <w:t xml:space="preserve"> = 1s instead of real control period for de/dt = (e(k) - e(k-1))/</w:t>
+      </w:r>
+      <w:proofErr w:type="spellStart"/>
+      <w:r>
+        <w:t>Tcontrol</w:t>
+      </w:r>
+      <w:proofErr w:type="spellEnd"/>
+      <w:r>
+        <w:t xml:space="preserve">, which makes the practical effect </w:t>
+      </w:r>
+      <w:proofErr w:type="spellStart"/>
+      <w:r>
+        <w:t>Kd</w:t>
+      </w:r>
+      <w:proofErr w:type="spellEnd"/>
+      <w:r>
+        <w:t xml:space="preserve"> value is 0.01 times of set value</w:t>
       </w:r>
     </w:p>
     <w:p>
@@ -1549,8 +1677,37 @@
       <w:r>
         <w:t xml:space="preserve"> adjust mechanism is added that: if </w:t>
       </w:r>
-      <w:r>
-        <w:t>delta_Ta reached the delta limitation, then this time’s error will be adjusted as e=(delta_Ta-delta_pid_D)/kp + err_p;</w:t>
+      <w:proofErr w:type="spellStart"/>
+      <w:r>
+        <w:t>delta_Ta</w:t>
+      </w:r>
+      <w:proofErr w:type="spellEnd"/>
+      <w:r>
+        <w:t xml:space="preserve"> reached the delta limitation, then this time’s error will be adjusted as e=(</w:t>
+      </w:r>
+      <w:proofErr w:type="spellStart"/>
+      <w:r>
+        <w:t>delta_Ta-delta_pid_D</w:t>
+      </w:r>
+      <w:proofErr w:type="spellEnd"/>
+      <w:r>
+        <w:t>)/</w:t>
+      </w:r>
+      <w:proofErr w:type="spellStart"/>
+      <w:r>
+        <w:t>kp</w:t>
+      </w:r>
+      <w:proofErr w:type="spellEnd"/>
+      <w:r>
+        <w:t xml:space="preserve"> + </w:t>
+      </w:r>
+      <w:proofErr w:type="spellStart"/>
+      <w:r>
+        <w:t>err_p</w:t>
+      </w:r>
+      <w:proofErr w:type="spellEnd"/>
+      <w:r>
+        <w:t>;</w:t>
       </w:r>
     </w:p>
     <w:p>
@@ -1569,7 +1726,39 @@
         <w:t>O</w:t>
       </w:r>
       <w:r>
-        <w:t xml:space="preserve">r an adjust mechanism is added that: if delta_pid_P reached the delta limitation, then this time’s error will be adjusted as e=(delta_P)/kp + err_p; </w:t>
+        <w:t xml:space="preserve">r an adjust mechanism is added that: if </w:t>
+      </w:r>
+      <w:proofErr w:type="spellStart"/>
+      <w:r>
+        <w:t>delta_pid_P</w:t>
+      </w:r>
+      <w:proofErr w:type="spellEnd"/>
+      <w:r>
+        <w:t xml:space="preserve"> reached the delta limitation, then this time’s error will be adjusted as e=(</w:t>
+      </w:r>
+      <w:proofErr w:type="spellStart"/>
+      <w:r>
+        <w:t>delta_P</w:t>
+      </w:r>
+      <w:proofErr w:type="spellEnd"/>
+      <w:r>
+        <w:t>)/</w:t>
+      </w:r>
+      <w:proofErr w:type="spellStart"/>
+      <w:r>
+        <w:t>kp</w:t>
+      </w:r>
+      <w:proofErr w:type="spellEnd"/>
+      <w:r>
+        <w:t xml:space="preserve"> + </w:t>
+      </w:r>
+      <w:proofErr w:type="spellStart"/>
+      <w:r>
+        <w:t>err_p</w:t>
+      </w:r>
+      <w:proofErr w:type="spellEnd"/>
+      <w:r>
+        <w:t xml:space="preserve">; </w:t>
       </w:r>
     </w:p>
     <w:p>
@@ -1607,7 +1796,15 @@
         <w:t>T</w:t>
       </w:r>
       <w:r>
-        <w:t xml:space="preserve">est bench experiments without fixed HB link, no delta_Ta limitation is set and the D gain of PID is larger than that for prototype </w:t>
+        <w:t xml:space="preserve">est bench experiments without fixed HB link, no </w:t>
+      </w:r>
+      <w:proofErr w:type="spellStart"/>
+      <w:r>
+        <w:t>delta_Ta</w:t>
+      </w:r>
+      <w:proofErr w:type="spellEnd"/>
+      <w:r>
+        <w:t xml:space="preserve"> limitation is set and the D gain of PID is larger than that for prototype </w:t>
       </w:r>
     </w:p>
     <w:p>
@@ -1626,7 +1823,15 @@
         <w:t>P</w:t>
       </w:r>
       <w:r>
-        <w:t xml:space="preserve">rototype experiments with human bending and impedance Tr, a small delta_Ta limitation is set with a smaller D gain and without </w:t>
+        <w:t xml:space="preserve">rototype experiments with human bending and impedance Tr, a small </w:t>
+      </w:r>
+      <w:proofErr w:type="spellStart"/>
+      <w:r>
+        <w:t>delta_Ta</w:t>
+      </w:r>
+      <w:proofErr w:type="spellEnd"/>
+      <w:r>
+        <w:t xml:space="preserve"> limitation is set with a smaller D gain and without </w:t>
       </w:r>
       <w:r>
         <w:t>adjust mechanism for this time’s error also works well</w:t>
@@ -1634,27 +1839,41 @@
     </w:p>
     <w:p/>
     <w:p>
-      <w:pPr>
+      <w:r>
         <w:rPr>
           <w:rFonts w:hint="eastAsia"/>
         </w:rPr>
+        <w:t>2</w:t>
+      </w:r>
+      <w:r>
+        <w:t>0210921</w:t>
+      </w:r>
+    </w:p>
+    <w:p>
+      <w:pPr>
+        <w:pStyle w:val="a7"/>
+        <w:numPr>
+          <w:ilvl w:val="0"/>
+          <w:numId w:val="18"/>
+        </w:numPr>
+        <w:ind w:firstLineChars="0"/>
       </w:pPr>
       <w:r>
         <w:rPr>
           <w:rFonts w:hint="eastAsia"/>
         </w:rPr>
-        <w:t>2</w:t>
-      </w:r>
-      <w:r>
-        <w:t>0210921</w:t>
-      </w:r>
-    </w:p>
-    <w:p>
-      <w:pPr>
-        <w:pStyle w:val="a7"/>
-        <w:numPr>
-          <w:ilvl w:val="0"/>
-          <w:numId w:val="18"/>
+        <w:t>Basic</w:t>
+      </w:r>
+      <w:r>
+        <w:t xml:space="preserve"> UID Threshold selection attention</w:t>
+      </w:r>
+    </w:p>
+    <w:p>
+      <w:pPr>
+        <w:pStyle w:val="a7"/>
+        <w:numPr>
+          <w:ilvl w:val="0"/>
+          <w:numId w:val="25"/>
         </w:numPr>
         <w:ind w:firstLineChars="0"/>
       </w:pPr>
@@ -1662,10 +1881,31 @@
         <w:rPr>
           <w:rFonts w:hint="eastAsia"/>
         </w:rPr>
-        <w:t>Basic</w:t>
-      </w:r>
-      <w:r>
-        <w:t xml:space="preserve"> UID Threshold selection attention</w:t>
+        <w:t>Standin</w:t>
+      </w:r>
+      <w:r>
+        <w:t xml:space="preserve">g -&gt; Walking(1) </w:t>
+      </w:r>
+      <w:proofErr w:type="spellStart"/>
+      <w:r>
+        <w:t>v.s</w:t>
+      </w:r>
+      <w:proofErr w:type="spellEnd"/>
+      <w:r>
+        <w:t>. Standing -&gt; Lowering(2)</w:t>
+      </w:r>
+    </w:p>
+    <w:p>
+      <w:pPr>
+        <w:pStyle w:val="a7"/>
+        <w:numPr>
+          <w:ilvl w:val="0"/>
+          <w:numId w:val="26"/>
+        </w:numPr>
+        <w:ind w:firstLineChars="0"/>
+      </w:pPr>
+      <w:r>
+        <w:t>angle(1) &lt; angle(2)</w:t>
       </w:r>
     </w:p>
     <w:p>
@@ -1690,8 +1930,13 @@
         </w:numPr>
         <w:ind w:firstLineChars="0"/>
       </w:pPr>
-      <w:r>
-        <w:t>ab_angle &gt; angle</w:t>
+      <w:proofErr w:type="spellStart"/>
+      <w:r>
+        <w:t>ab_angle</w:t>
+      </w:r>
+      <w:proofErr w:type="spellEnd"/>
+      <w:r>
+        <w:t xml:space="preserve"> &gt; angle</w:t>
       </w:r>
     </w:p>
     <w:p>
@@ -1704,7 +1949,15 @@
         <w:ind w:firstLineChars="0"/>
       </w:pPr>
       <w:r>
-        <w:t>Standing -&gt; Lowering (1) v.s. Lowering -&gt; Grasping (2)</w:t>
+        <w:t xml:space="preserve">Standing -&gt; Lowering (1) </w:t>
+      </w:r>
+      <w:proofErr w:type="spellStart"/>
+      <w:r>
+        <w:t>v.s</w:t>
+      </w:r>
+      <w:proofErr w:type="spellEnd"/>
+      <w:r>
+        <w:t>. Lowering -&gt; Grasping (2)</w:t>
       </w:r>
     </w:p>
     <w:p>
@@ -1730,7 +1983,15 @@
         <w:ind w:firstLineChars="0"/>
       </w:pPr>
       <w:r>
-        <w:t>velocity(1) &gt; velocity(2) &gt; consist_velocity(2)</w:t>
+        <w:t xml:space="preserve">velocity(1) &gt; velocity(2) &gt; </w:t>
+      </w:r>
+      <w:proofErr w:type="spellStart"/>
+      <w:r>
+        <w:t>consist_velocity</w:t>
+      </w:r>
+      <w:proofErr w:type="spellEnd"/>
+      <w:r>
+        <w:t>(2)</w:t>
       </w:r>
     </w:p>
     <w:p>
@@ -1743,7 +2004,15 @@
         <w:ind w:firstLineChars="0"/>
       </w:pPr>
       <w:r>
-        <w:t>Standing -&gt; Lowering (1) v.s. Lowering/Grasping -&gt; Lifting (2)</w:t>
+        <w:t xml:space="preserve">Standing -&gt; Lowering (1) </w:t>
+      </w:r>
+      <w:proofErr w:type="spellStart"/>
+      <w:r>
+        <w:t>v.s</w:t>
+      </w:r>
+      <w:proofErr w:type="spellEnd"/>
+      <w:r>
+        <w:t>. Lowering/Grasping -&gt; Lifting (2)</w:t>
       </w:r>
     </w:p>
     <w:p>
@@ -1755,8 +2024,48 @@
         </w:numPr>
         <w:ind w:firstLineChars="0"/>
       </w:pPr>
-      <w:r>
-        <w:t>ab_angle(1) &gt; ab_angle(2)</w:t>
+      <w:proofErr w:type="spellStart"/>
+      <w:r>
+        <w:t>ab_angle</w:t>
+      </w:r>
+      <w:proofErr w:type="spellEnd"/>
+      <w:r>
+        <w:t xml:space="preserve">(1) &gt; </w:t>
+      </w:r>
+      <w:proofErr w:type="spellStart"/>
+      <w:r>
+        <w:t>ab_angle</w:t>
+      </w:r>
+      <w:proofErr w:type="spellEnd"/>
+      <w:r>
+        <w:t xml:space="preserve">(2) </w:t>
+      </w:r>
+    </w:p>
+    <w:p>
+      <w:pPr>
+        <w:pStyle w:val="a7"/>
+        <w:numPr>
+          <w:ilvl w:val="0"/>
+          <w:numId w:val="24"/>
+        </w:numPr>
+        <w:ind w:firstLineChars="0"/>
+      </w:pPr>
+      <w:r>
+        <w:rPr>
+          <w:rFonts w:hint="eastAsia"/>
+        </w:rPr>
+        <w:t>a</w:t>
+      </w:r>
+      <w:r>
+        <w:t xml:space="preserve">ngle(1) &gt; </w:t>
+      </w:r>
+      <w:proofErr w:type="spellStart"/>
+      <w:r>
+        <w:t>ab_angle</w:t>
+      </w:r>
+      <w:proofErr w:type="spellEnd"/>
+      <w:r>
+        <w:t>(2) (Contain above)</w:t>
       </w:r>
     </w:p>
     <w:p>
@@ -1769,7 +2078,15 @@
         <w:ind w:firstLineChars="0"/>
       </w:pPr>
       <w:r>
-        <w:t>Lifting -&gt; Standing (1) v.s. Lowering/Grasping -&gt; Lifting (2)</w:t>
+        <w:t xml:space="preserve">Lifting -&gt; Standing (1) </w:t>
+      </w:r>
+      <w:proofErr w:type="spellStart"/>
+      <w:r>
+        <w:t>v.s</w:t>
+      </w:r>
+      <w:proofErr w:type="spellEnd"/>
+      <w:r>
+        <w:t>. Lowering/Grasping -&gt; Lifting (2)</w:t>
       </w:r>
     </w:p>
     <w:p>
@@ -1784,8 +2101,21 @@
           <w:rFonts w:hint="eastAsia"/>
         </w:rPr>
       </w:pPr>
-      <w:r>
-        <w:t>ab_angle(1) &lt; ab_angle(2)</w:t>
+      <w:proofErr w:type="spellStart"/>
+      <w:r>
+        <w:t>ab_angle</w:t>
+      </w:r>
+      <w:proofErr w:type="spellEnd"/>
+      <w:r>
+        <w:t xml:space="preserve">(1) &lt; </w:t>
+      </w:r>
+      <w:proofErr w:type="spellStart"/>
+      <w:r>
+        <w:t>ab_angle</w:t>
+      </w:r>
+      <w:proofErr w:type="spellEnd"/>
+      <w:r>
+        <w:t>(2)</w:t>
       </w:r>
     </w:p>
     <w:sectPr>
@@ -1843,7 +2173,39 @@
         <w:t xml:space="preserve">dded in the PC MATLAB Prog: </w:t>
       </w:r>
       <w:r>
-        <w:t>if (P.TimeAll(end) &gt; P.MaxRunTime &amp;&amp; (P.MotionMode(end,1) == 1 || P.MotionMode(end,1) == 0))</w:t>
+        <w:t>if (</w:t>
+      </w:r>
+      <w:proofErr w:type="spellStart"/>
+      <w:r>
+        <w:t>P.TimeAll</w:t>
+      </w:r>
+      <w:proofErr w:type="spellEnd"/>
+      <w:r>
+        <w:t xml:space="preserve">(end) &gt; </w:t>
+      </w:r>
+      <w:proofErr w:type="spellStart"/>
+      <w:r>
+        <w:t>P.MaxRunTime</w:t>
+      </w:r>
+      <w:proofErr w:type="spellEnd"/>
+      <w:r>
+        <w:t xml:space="preserve"> &amp;&amp; (</w:t>
+      </w:r>
+      <w:proofErr w:type="spellStart"/>
+      <w:r>
+        <w:t>P.MotionMode</w:t>
+      </w:r>
+      <w:proofErr w:type="spellEnd"/>
+      <w:r>
+        <w:t xml:space="preserve">(end,1) == 1 || </w:t>
+      </w:r>
+      <w:proofErr w:type="spellStart"/>
+      <w:r>
+        <w:t>P.MotionMode</w:t>
+      </w:r>
+      <w:proofErr w:type="spellEnd"/>
+      <w:r>
+        <w:t>(end,1) == 0))</w:t>
       </w:r>
       <w:r>
         <w:t xml:space="preserve"> -- 20210415</w:t>
@@ -4316,6 +4678,119 @@
     </w:lvl>
   </w:abstractNum>
   <w:abstractNum w:abstractNumId="21" w15:restartNumberingAfterBreak="0">
+    <w:nsid w:val="6C2211A2"/>
+    <w:multiLevelType w:val="hybridMultilevel"/>
+    <w:tmpl w:val="6B506FF4"/>
+    <w:lvl w:ilvl="0" w:tplc="8F9E4082">
+      <w:start w:val="1"/>
+      <w:numFmt w:val="bullet"/>
+      <w:lvlText w:val=""/>
+      <w:lvlJc w:val="left"/>
+      <w:pPr>
+        <w:ind w:left="1470" w:hanging="420"/>
+      </w:pPr>
+      <w:rPr>
+        <w:rFonts w:ascii="Wingdings" w:hAnsi="Wingdings" w:hint="default"/>
+      </w:rPr>
+    </w:lvl>
+    <w:lvl w:ilvl="1" w:tplc="04090003" w:tentative="1">
+      <w:start w:val="1"/>
+      <w:numFmt w:val="bullet"/>
+      <w:lvlText w:val=""/>
+      <w:lvlJc w:val="left"/>
+      <w:pPr>
+        <w:ind w:left="1890" w:hanging="420"/>
+      </w:pPr>
+      <w:rPr>
+        <w:rFonts w:ascii="Wingdings" w:hAnsi="Wingdings" w:hint="default"/>
+      </w:rPr>
+    </w:lvl>
+    <w:lvl w:ilvl="2" w:tplc="04090005" w:tentative="1">
+      <w:start w:val="1"/>
+      <w:numFmt w:val="bullet"/>
+      <w:lvlText w:val=""/>
+      <w:lvlJc w:val="left"/>
+      <w:pPr>
+        <w:ind w:left="2310" w:hanging="420"/>
+      </w:pPr>
+      <w:rPr>
+        <w:rFonts w:ascii="Wingdings" w:hAnsi="Wingdings" w:hint="default"/>
+      </w:rPr>
+    </w:lvl>
+    <w:lvl w:ilvl="3" w:tplc="04090001" w:tentative="1">
+      <w:start w:val="1"/>
+      <w:numFmt w:val="bullet"/>
+      <w:lvlText w:val=""/>
+      <w:lvlJc w:val="left"/>
+      <w:pPr>
+        <w:ind w:left="2730" w:hanging="420"/>
+      </w:pPr>
+      <w:rPr>
+        <w:rFonts w:ascii="Wingdings" w:hAnsi="Wingdings" w:hint="default"/>
+      </w:rPr>
+    </w:lvl>
+    <w:lvl w:ilvl="4" w:tplc="04090003" w:tentative="1">
+      <w:start w:val="1"/>
+      <w:numFmt w:val="bullet"/>
+      <w:lvlText w:val=""/>
+      <w:lvlJc w:val="left"/>
+      <w:pPr>
+        <w:ind w:left="3150" w:hanging="420"/>
+      </w:pPr>
+      <w:rPr>
+        <w:rFonts w:ascii="Wingdings" w:hAnsi="Wingdings" w:hint="default"/>
+      </w:rPr>
+    </w:lvl>
+    <w:lvl w:ilvl="5" w:tplc="04090005" w:tentative="1">
+      <w:start w:val="1"/>
+      <w:numFmt w:val="bullet"/>
+      <w:lvlText w:val=""/>
+      <w:lvlJc w:val="left"/>
+      <w:pPr>
+        <w:ind w:left="3570" w:hanging="420"/>
+      </w:pPr>
+      <w:rPr>
+        <w:rFonts w:ascii="Wingdings" w:hAnsi="Wingdings" w:hint="default"/>
+      </w:rPr>
+    </w:lvl>
+    <w:lvl w:ilvl="6" w:tplc="04090001" w:tentative="1">
+      <w:start w:val="1"/>
+      <w:numFmt w:val="bullet"/>
+      <w:lvlText w:val=""/>
+      <w:lvlJc w:val="left"/>
+      <w:pPr>
+        <w:ind w:left="3990" w:hanging="420"/>
+      </w:pPr>
+      <w:rPr>
+        <w:rFonts w:ascii="Wingdings" w:hAnsi="Wingdings" w:hint="default"/>
+      </w:rPr>
+    </w:lvl>
+    <w:lvl w:ilvl="7" w:tplc="04090003" w:tentative="1">
+      <w:start w:val="1"/>
+      <w:numFmt w:val="bullet"/>
+      <w:lvlText w:val=""/>
+      <w:lvlJc w:val="left"/>
+      <w:pPr>
+        <w:ind w:left="4410" w:hanging="420"/>
+      </w:pPr>
+      <w:rPr>
+        <w:rFonts w:ascii="Wingdings" w:hAnsi="Wingdings" w:hint="default"/>
+      </w:rPr>
+    </w:lvl>
+    <w:lvl w:ilvl="8" w:tplc="04090005" w:tentative="1">
+      <w:start w:val="1"/>
+      <w:numFmt w:val="bullet"/>
+      <w:lvlText w:val=""/>
+      <w:lvlJc w:val="left"/>
+      <w:pPr>
+        <w:ind w:left="4830" w:hanging="420"/>
+      </w:pPr>
+      <w:rPr>
+        <w:rFonts w:ascii="Wingdings" w:hAnsi="Wingdings" w:hint="default"/>
+      </w:rPr>
+    </w:lvl>
+  </w:abstractNum>
+  <w:abstractNum w:abstractNumId="22" w15:restartNumberingAfterBreak="0">
     <w:nsid w:val="70DE3AA0"/>
     <w:multiLevelType w:val="hybridMultilevel"/>
     <w:tmpl w:val="2DF0AC00"/>
@@ -4428,7 +4903,120 @@
       </w:rPr>
     </w:lvl>
   </w:abstractNum>
-  <w:abstractNum w:abstractNumId="22" w15:restartNumberingAfterBreak="0">
+  <w:abstractNum w:abstractNumId="23" w15:restartNumberingAfterBreak="0">
+    <w:nsid w:val="784962A2"/>
+    <w:multiLevelType w:val="hybridMultilevel"/>
+    <w:tmpl w:val="7B24924E"/>
+    <w:lvl w:ilvl="0" w:tplc="0409000B">
+      <w:start w:val="1"/>
+      <w:numFmt w:val="bullet"/>
+      <w:lvlText w:val=""/>
+      <w:lvlJc w:val="left"/>
+      <w:pPr>
+        <w:ind w:left="1050" w:hanging="420"/>
+      </w:pPr>
+      <w:rPr>
+        <w:rFonts w:ascii="Wingdings" w:hAnsi="Wingdings" w:hint="default"/>
+      </w:rPr>
+    </w:lvl>
+    <w:lvl w:ilvl="1" w:tplc="04090003" w:tentative="1">
+      <w:start w:val="1"/>
+      <w:numFmt w:val="bullet"/>
+      <w:lvlText w:val=""/>
+      <w:lvlJc w:val="left"/>
+      <w:pPr>
+        <w:ind w:left="1470" w:hanging="420"/>
+      </w:pPr>
+      <w:rPr>
+        <w:rFonts w:ascii="Wingdings" w:hAnsi="Wingdings" w:hint="default"/>
+      </w:rPr>
+    </w:lvl>
+    <w:lvl w:ilvl="2" w:tplc="04090005" w:tentative="1">
+      <w:start w:val="1"/>
+      <w:numFmt w:val="bullet"/>
+      <w:lvlText w:val=""/>
+      <w:lvlJc w:val="left"/>
+      <w:pPr>
+        <w:ind w:left="1890" w:hanging="420"/>
+      </w:pPr>
+      <w:rPr>
+        <w:rFonts w:ascii="Wingdings" w:hAnsi="Wingdings" w:hint="default"/>
+      </w:rPr>
+    </w:lvl>
+    <w:lvl w:ilvl="3" w:tplc="04090001" w:tentative="1">
+      <w:start w:val="1"/>
+      <w:numFmt w:val="bullet"/>
+      <w:lvlText w:val=""/>
+      <w:lvlJc w:val="left"/>
+      <w:pPr>
+        <w:ind w:left="2310" w:hanging="420"/>
+      </w:pPr>
+      <w:rPr>
+        <w:rFonts w:ascii="Wingdings" w:hAnsi="Wingdings" w:hint="default"/>
+      </w:rPr>
+    </w:lvl>
+    <w:lvl w:ilvl="4" w:tplc="04090003" w:tentative="1">
+      <w:start w:val="1"/>
+      <w:numFmt w:val="bullet"/>
+      <w:lvlText w:val=""/>
+      <w:lvlJc w:val="left"/>
+      <w:pPr>
+        <w:ind w:left="2730" w:hanging="420"/>
+      </w:pPr>
+      <w:rPr>
+        <w:rFonts w:ascii="Wingdings" w:hAnsi="Wingdings" w:hint="default"/>
+      </w:rPr>
+    </w:lvl>
+    <w:lvl w:ilvl="5" w:tplc="04090005" w:tentative="1">
+      <w:start w:val="1"/>
+      <w:numFmt w:val="bullet"/>
+      <w:lvlText w:val=""/>
+      <w:lvlJc w:val="left"/>
+      <w:pPr>
+        <w:ind w:left="3150" w:hanging="420"/>
+      </w:pPr>
+      <w:rPr>
+        <w:rFonts w:ascii="Wingdings" w:hAnsi="Wingdings" w:hint="default"/>
+      </w:rPr>
+    </w:lvl>
+    <w:lvl w:ilvl="6" w:tplc="04090001" w:tentative="1">
+      <w:start w:val="1"/>
+      <w:numFmt w:val="bullet"/>
+      <w:lvlText w:val=""/>
+      <w:lvlJc w:val="left"/>
+      <w:pPr>
+        <w:ind w:left="3570" w:hanging="420"/>
+      </w:pPr>
+      <w:rPr>
+        <w:rFonts w:ascii="Wingdings" w:hAnsi="Wingdings" w:hint="default"/>
+      </w:rPr>
+    </w:lvl>
+    <w:lvl w:ilvl="7" w:tplc="04090003" w:tentative="1">
+      <w:start w:val="1"/>
+      <w:numFmt w:val="bullet"/>
+      <w:lvlText w:val=""/>
+      <w:lvlJc w:val="left"/>
+      <w:pPr>
+        <w:ind w:left="3990" w:hanging="420"/>
+      </w:pPr>
+      <w:rPr>
+        <w:rFonts w:ascii="Wingdings" w:hAnsi="Wingdings" w:hint="default"/>
+      </w:rPr>
+    </w:lvl>
+    <w:lvl w:ilvl="8" w:tplc="04090005" w:tentative="1">
+      <w:start w:val="1"/>
+      <w:numFmt w:val="bullet"/>
+      <w:lvlText w:val=""/>
+      <w:lvlJc w:val="left"/>
+      <w:pPr>
+        <w:ind w:left="4410" w:hanging="420"/>
+      </w:pPr>
+      <w:rPr>
+        <w:rFonts w:ascii="Wingdings" w:hAnsi="Wingdings" w:hint="default"/>
+      </w:rPr>
+    </w:lvl>
+  </w:abstractNum>
+  <w:abstractNum w:abstractNumId="24" w15:restartNumberingAfterBreak="0">
     <w:nsid w:val="7B3F625F"/>
     <w:multiLevelType w:val="hybridMultilevel"/>
     <w:tmpl w:val="39F24138"/>
@@ -4541,7 +5129,7 @@
       </w:rPr>
     </w:lvl>
   </w:abstractNum>
-  <w:abstractNum w:abstractNumId="23" w15:restartNumberingAfterBreak="0">
+  <w:abstractNum w:abstractNumId="25" w15:restartNumberingAfterBreak="0">
     <w:nsid w:val="7BA9590D"/>
     <w:multiLevelType w:val="hybridMultilevel"/>
     <w:tmpl w:val="1332E09A"/>
@@ -4655,7 +5243,7 @@
     </w:lvl>
   </w:abstractNum>
   <w:num w:numId="1">
-    <w:abstractNumId w:val="22"/>
+    <w:abstractNumId w:val="24"/>
   </w:num>
   <w:num w:numId="2">
     <w:abstractNumId w:val="8"/>
@@ -4667,7 +5255,7 @@
     <w:abstractNumId w:val="12"/>
   </w:num>
   <w:num w:numId="5">
-    <w:abstractNumId w:val="23"/>
+    <w:abstractNumId w:val="25"/>
   </w:num>
   <w:num w:numId="6">
     <w:abstractNumId w:val="16"/>
@@ -4706,7 +5294,7 @@
     <w:abstractNumId w:val="10"/>
   </w:num>
   <w:num w:numId="18">
-    <w:abstractNumId w:val="21"/>
+    <w:abstractNumId w:val="22"/>
   </w:num>
   <w:num w:numId="19">
     <w:abstractNumId w:val="3"/>
@@ -4725,6 +5313,12 @@
   </w:num>
   <w:num w:numId="24">
     <w:abstractNumId w:val="5"/>
+  </w:num>
+  <w:num w:numId="25">
+    <w:abstractNumId w:val="23"/>
+  </w:num>
+  <w:num w:numId="26">
+    <w:abstractNumId w:val="21"/>
   </w:num>
 </w:numbering>
 </file>

</xml_diff>

<commit_message>
Update Test Conclusion of Prototype for HCHPversion.docx
</commit_message>
<xml_diff>
--- a/HCHPversion/Test Conclusion of Prototype for HCHPversion.docx
+++ b/HCHPversion/Test Conclusion of Prototype for HCHPversion.docx
@@ -152,7 +152,15 @@
         <w:t>r</w:t>
       </w:r>
       <w:r>
-        <w:t>antee measurement has be made that MCU can correctly receive this command</w:t>
+        <w:t xml:space="preserve">antee measurement has </w:t>
+      </w:r>
+      <w:proofErr w:type="gramStart"/>
+      <w:r>
+        <w:t>be</w:t>
+      </w:r>
+      <w:proofErr w:type="gramEnd"/>
+      <w:r>
+        <w:t xml:space="preserve"> made that MCU can correctly receive this command</w:t>
       </w:r>
     </w:p>
     <w:p>
@@ -169,7 +177,15 @@
       </w:r>
       <w:commentRangeStart w:id="1"/>
       <w:r>
-        <w:t>Make sure the main program only stop when info package feedback turn to resume to a safe operation point</w:t>
+        <w:t xml:space="preserve">Make sure the main program only </w:t>
+      </w:r>
+      <w:proofErr w:type="gramStart"/>
+      <w:r>
+        <w:t>stop</w:t>
+      </w:r>
+      <w:proofErr w:type="gramEnd"/>
+      <w:r>
+        <w:t xml:space="preserve"> when info package feedback turn to resume to a safe operation point</w:t>
       </w:r>
       <w:commentRangeEnd w:id="1"/>
       <w:r>
@@ -373,12 +389,17 @@
         <w:t xml:space="preserve"> in </w:t>
       </w:r>
       <w:proofErr w:type="spellStart"/>
+      <w:proofErr w:type="gramStart"/>
       <w:r>
         <w:t>sensorFeedbackPro</w:t>
       </w:r>
       <w:proofErr w:type="spellEnd"/>
       <w:r>
-        <w:t>()</w:t>
+        <w:t>(</w:t>
+      </w:r>
+      <w:proofErr w:type="gramEnd"/>
+      <w:r>
+        <w:t>)</w:t>
       </w:r>
     </w:p>
     <w:p>
@@ -419,12 +440,17 @@
         <w:t xml:space="preserve"> in </w:t>
       </w:r>
       <w:proofErr w:type="spellStart"/>
+      <w:proofErr w:type="gramStart"/>
       <w:r>
         <w:t>getADC</w:t>
       </w:r>
       <w:proofErr w:type="spellEnd"/>
       <w:r>
-        <w:t xml:space="preserve">() and </w:t>
+        <w:t>(</w:t>
+      </w:r>
+      <w:proofErr w:type="gramEnd"/>
+      <w:r>
+        <w:t xml:space="preserve">) and </w:t>
       </w:r>
     </w:p>
     <w:p>
@@ -462,12 +488,17 @@
         <w:t xml:space="preserve"> in </w:t>
       </w:r>
       <w:proofErr w:type="spellStart"/>
+      <w:proofErr w:type="gramStart"/>
       <w:r>
         <w:t>getADCaverage</w:t>
       </w:r>
       <w:proofErr w:type="spellEnd"/>
       <w:r>
-        <w:t>()</w:t>
+        <w:t>(</w:t>
+      </w:r>
+      <w:proofErr w:type="gramEnd"/>
+      <w:r>
+        <w:t>)</w:t>
       </w:r>
     </w:p>
     <w:p>
@@ -665,7 +696,15 @@
         <w:t>he stop condition of high-level controller</w:t>
       </w:r>
       <w:r>
-        <w:t xml:space="preserve"> need to be adjusted as practical application required</w:t>
+        <w:t xml:space="preserve"> </w:t>
+      </w:r>
+      <w:proofErr w:type="gramStart"/>
+      <w:r>
+        <w:t>need</w:t>
+      </w:r>
+      <w:proofErr w:type="gramEnd"/>
+      <w:r>
+        <w:t xml:space="preserve"> to be adjusted as practical application required</w:t>
       </w:r>
     </w:p>
     <w:p>
@@ -804,6 +843,7 @@
         <w:t>BusyMode</w:t>
       </w:r>
       <w:proofErr w:type="spellEnd"/>
+      <w:proofErr w:type="gramStart"/>
       <w:r>
         <w:t>’</w:t>
       </w:r>
@@ -811,7 +851,11 @@
         <w:t xml:space="preserve"> </w:t>
       </w:r>
       <w:r>
-        <w:t>: ‘queue’ or ‘drop’</w:t>
+        <w:t>:</w:t>
+      </w:r>
+      <w:proofErr w:type="gramEnd"/>
+      <w:r>
+        <w:t xml:space="preserve"> ‘queue’ or ‘drop’</w:t>
       </w:r>
     </w:p>
     <w:p>
@@ -1426,7 +1470,15 @@
         <w:t>S</w:t>
       </w:r>
       <w:r>
-        <w:t xml:space="preserve">ince during the Stop State: the initial value and control auxiliary including the phase indicator, mode indicator will be initialized, the controller output will be zero or at least near zero. For Exit state: only controller structure and IO are initialized, the sensor works normally, so the feedback of the low-level controller is normal despite the initialization of the desired torque. Therefore the control output might not be zero but the motor is shut off so no operation will be conducted </w:t>
+        <w:t xml:space="preserve">ince during the Stop State: the initial value and control auxiliary including the phase indicator, mode indicator will be initialized, the controller output will be zero or at least near zero. For Exit state: only controller structure and IO are initialized, the sensor works normally, so the feedback of the low-level controller is normal despite the initialization of the desired torque. </w:t>
+      </w:r>
+      <w:proofErr w:type="gramStart"/>
+      <w:r>
+        <w:t>Therefore</w:t>
+      </w:r>
+      <w:proofErr w:type="gramEnd"/>
+      <w:r>
+        <w:t xml:space="preserve"> the control output might not be zero but the motor is shut off so no operation will be conducted </w:t>
       </w:r>
       <w:r>
         <w:sym w:font="Wingdings" w:char="F0E0"/>
@@ -1571,7 +1623,15 @@
         <w:t>E</w:t>
       </w:r>
       <w:r>
-        <w:t>very kinds of compensation term</w:t>
+        <w:t xml:space="preserve">very </w:t>
+      </w:r>
+      <w:proofErr w:type="gramStart"/>
+      <w:r>
+        <w:t>kinds</w:t>
+      </w:r>
+      <w:proofErr w:type="gramEnd"/>
+      <w:r>
+        <w:t xml:space="preserve"> of compensation term</w:t>
       </w:r>
     </w:p>
     <w:p>
@@ -1664,18 +1724,176 @@
           <w:numId w:val="19"/>
         </w:numPr>
         <w:ind w:firstLineChars="0"/>
+        <w:rPr>
+          <w:del w:id="3" w:author="LIAO, Hongpeng" w:date="2022-03-02T21:20:00Z"/>
+        </w:rPr>
+      </w:pPr>
+      <w:del w:id="4" w:author="LIAO, Hongpeng" w:date="2022-03-02T21:20:00Z">
+        <w:r>
+          <w:rPr>
+            <w:rFonts w:hint="eastAsia"/>
+          </w:rPr>
+          <w:delText>A</w:delText>
+        </w:r>
+        <w:r>
+          <w:delText>n</w:delText>
+        </w:r>
+        <w:r>
+          <w:delText xml:space="preserve"> adjust mechanism is added that: if </w:delText>
+        </w:r>
+        <w:r>
+          <w:delText>delta_Ta reached the delta limitation, then this time’s error will be adjusted as e=(delta_Ta-delta_pid_D)/kp + err_p;</w:delText>
+        </w:r>
+      </w:del>
+    </w:p>
+    <w:p>
+      <w:pPr>
+        <w:pStyle w:val="a7"/>
+        <w:numPr>
+          <w:ilvl w:val="0"/>
+          <w:numId w:val="19"/>
+        </w:numPr>
+        <w:ind w:firstLineChars="0"/>
+        <w:rPr>
+          <w:ins w:id="5" w:author="LIAO, Hongpeng" w:date="2022-03-02T21:19:00Z"/>
+        </w:rPr>
+      </w:pPr>
+      <w:del w:id="6" w:author="LIAO, Hongpeng" w:date="2022-03-02T21:20:00Z">
+        <w:r>
+          <w:rPr>
+            <w:rFonts w:hint="eastAsia"/>
+          </w:rPr>
+          <w:delText>O</w:delText>
+        </w:r>
+        <w:r>
+          <w:delText>r an adjust mechanism is added that: if delta_pid_P reached the delta limitation, then this time’s error will be adjusted as e=(delta_P)/kp + err_p;</w:delText>
+        </w:r>
+        <w:r>
+          <w:delText xml:space="preserve"> </w:delText>
+        </w:r>
+      </w:del>
+      <w:ins w:id="7" w:author="LIAO, Hongpeng" w:date="2022-03-02T21:19:00Z">
+        <w:r>
+          <w:rPr>
+            <w:rFonts w:hint="eastAsia"/>
+          </w:rPr>
+          <w:t>A</w:t>
+        </w:r>
+        <w:r>
+          <w:t xml:space="preserve">n adjust mechanism is added that: if </w:t>
+        </w:r>
+        <w:proofErr w:type="spellStart"/>
+        <w:r>
+          <w:t>delta_Ta</w:t>
+        </w:r>
+        <w:proofErr w:type="spellEnd"/>
+        <w:r>
+          <w:t xml:space="preserve"> reached the delta limitation, then a residual term is calculated as (</w:t>
+        </w:r>
+        <w:proofErr w:type="spellStart"/>
+        <w:r>
+          <w:t>pidR.ResDelta_Ta</w:t>
+        </w:r>
+        <w:proofErr w:type="spellEnd"/>
+        <w:r>
+          <w:t xml:space="preserve"> = </w:t>
+        </w:r>
+        <w:proofErr w:type="spellStart"/>
+        <w:r>
+          <w:t>pidR.Delta_Ta</w:t>
+        </w:r>
+        <w:proofErr w:type="spellEnd"/>
+        <w:r>
+          <w:t xml:space="preserve"> - </w:t>
+        </w:r>
+        <w:proofErr w:type="spellStart"/>
+        <w:r>
+          <w:t>LimitDelta_TaR</w:t>
+        </w:r>
+        <w:proofErr w:type="spellEnd"/>
+        <w:r>
+          <w:t>*</w:t>
+        </w:r>
+        <w:proofErr w:type="spellStart"/>
+        <w:r>
+          <w:t>Value_</w:t>
+        </w:r>
+        <w:proofErr w:type="gramStart"/>
+        <w:r>
+          <w:t>sign</w:t>
+        </w:r>
+        <w:proofErr w:type="spellEnd"/>
+        <w:r>
+          <w:t>(</w:t>
+        </w:r>
+        <w:proofErr w:type="spellStart"/>
+        <w:proofErr w:type="gramEnd"/>
+        <w:r>
+          <w:t>pidR.Delta_Ta</w:t>
+        </w:r>
+        <w:proofErr w:type="spellEnd"/>
+        <w:r>
+          <w:t>)</w:t>
+        </w:r>
+        <w:r>
+          <w:t xml:space="preserve">) and it will store the remaining </w:t>
+        </w:r>
+        <w:proofErr w:type="spellStart"/>
+        <w:r>
+          <w:t>delta_Ta</w:t>
+        </w:r>
+        <w:proofErr w:type="spellEnd"/>
+        <w:r>
+          <w:t xml:space="preserve"> for next cycle’s control output updating.</w:t>
+        </w:r>
+      </w:ins>
+    </w:p>
+    <w:p>
+      <w:pPr>
+        <w:pStyle w:val="a7"/>
+        <w:numPr>
+          <w:ilvl w:val="0"/>
+          <w:numId w:val="19"/>
+        </w:numPr>
+        <w:ind w:firstLineChars="0"/>
+      </w:pPr>
+    </w:p>
+    <w:p>
+      <w:pPr>
+        <w:pStyle w:val="a7"/>
+        <w:numPr>
+          <w:ilvl w:val="0"/>
+          <w:numId w:val="18"/>
+        </w:numPr>
+        <w:ind w:firstLineChars="0"/>
       </w:pPr>
       <w:r>
         <w:rPr>
           <w:rFonts w:hint="eastAsia"/>
         </w:rPr>
-        <w:t>A</w:t>
-      </w:r>
-      <w:r>
-        <w:t>n</w:t>
-      </w:r>
-      <w:r>
-        <w:t xml:space="preserve"> adjust mechanism is added that: if </w:t>
+        <w:t>F</w:t>
+      </w:r>
+      <w:r>
+        <w:t>rom previous experiments experience:</w:t>
+      </w:r>
+    </w:p>
+    <w:p>
+      <w:pPr>
+        <w:pStyle w:val="a7"/>
+        <w:numPr>
+          <w:ilvl w:val="0"/>
+          <w:numId w:val="19"/>
+        </w:numPr>
+        <w:ind w:firstLineChars="0"/>
+      </w:pPr>
+      <w:r>
+        <w:rPr>
+          <w:rFonts w:hint="eastAsia"/>
+        </w:rPr>
+        <w:t>T</w:t>
+      </w:r>
+      <w:r>
+        <w:t xml:space="preserve">est bench experiments without fixed HB link, no </w:t>
       </w:r>
       <w:proofErr w:type="spellStart"/>
       <w:r>
@@ -1683,431 +1901,351 @@
       </w:r>
       <w:proofErr w:type="spellEnd"/>
       <w:r>
-        <w:t xml:space="preserve"> reached the delta limitation, then this time’s error will be adjusted as e=(</w:t>
+        <w:t xml:space="preserve"> limitation is set and the D gain of PID is larger than that for prototype </w:t>
+      </w:r>
+    </w:p>
+    <w:p>
+      <w:pPr>
+        <w:pStyle w:val="a7"/>
+        <w:numPr>
+          <w:ilvl w:val="0"/>
+          <w:numId w:val="19"/>
+        </w:numPr>
+        <w:ind w:firstLineChars="0"/>
+      </w:pPr>
+      <w:r>
+        <w:rPr>
+          <w:rFonts w:hint="eastAsia"/>
+        </w:rPr>
+        <w:t>P</w:t>
+      </w:r>
+      <w:r>
+        <w:t xml:space="preserve">rototype experiments with human bending and impedance Tr, a small </w:t>
       </w:r>
       <w:proofErr w:type="spellStart"/>
       <w:r>
-        <w:t>delta_Ta-delta_pid_D</w:t>
+        <w:t>delta_Ta</w:t>
       </w:r>
       <w:proofErr w:type="spellEnd"/>
       <w:r>
-        <w:t>)/</w:t>
+        <w:t xml:space="preserve"> limitation is set with a smaller D gain and without </w:t>
+      </w:r>
+      <w:r>
+        <w:t>adjust mechanism for this time’s error also works well</w:t>
+      </w:r>
+    </w:p>
+    <w:p/>
+    <w:p>
+      <w:r>
+        <w:rPr>
+          <w:rFonts w:hint="eastAsia"/>
+        </w:rPr>
+        <w:t>2</w:t>
+      </w:r>
+      <w:r>
+        <w:t>0210921</w:t>
+      </w:r>
+    </w:p>
+    <w:p>
+      <w:pPr>
+        <w:pStyle w:val="a7"/>
+        <w:numPr>
+          <w:ilvl w:val="0"/>
+          <w:numId w:val="18"/>
+        </w:numPr>
+        <w:ind w:firstLineChars="0"/>
+      </w:pPr>
+      <w:r>
+        <w:rPr>
+          <w:rFonts w:hint="eastAsia"/>
+        </w:rPr>
+        <w:t>Basic</w:t>
+      </w:r>
+      <w:r>
+        <w:t xml:space="preserve"> UID Threshold selection attention</w:t>
+      </w:r>
+    </w:p>
+    <w:p>
+      <w:pPr>
+        <w:pStyle w:val="a7"/>
+        <w:numPr>
+          <w:ilvl w:val="0"/>
+          <w:numId w:val="25"/>
+        </w:numPr>
+        <w:ind w:firstLineChars="0"/>
+      </w:pPr>
+      <w:r>
+        <w:rPr>
+          <w:rFonts w:hint="eastAsia"/>
+        </w:rPr>
+        <w:t>Standin</w:t>
+      </w:r>
+      <w:r>
+        <w:t xml:space="preserve">g -&gt; </w:t>
+      </w:r>
+      <w:proofErr w:type="gramStart"/>
+      <w:r>
+        <w:t>Walking(</w:t>
+      </w:r>
+      <w:proofErr w:type="gramEnd"/>
+      <w:r>
+        <w:t xml:space="preserve">1) </w:t>
       </w:r>
       <w:proofErr w:type="spellStart"/>
       <w:r>
-        <w:t>kp</w:t>
+        <w:t>v.s</w:t>
       </w:r>
       <w:proofErr w:type="spellEnd"/>
       <w:r>
-        <w:t xml:space="preserve"> + </w:t>
-      </w:r>
+        <w:t>. Standing -&gt; Lowering(2)</w:t>
+      </w:r>
+    </w:p>
+    <w:p>
+      <w:pPr>
+        <w:pStyle w:val="a7"/>
+        <w:numPr>
+          <w:ilvl w:val="0"/>
+          <w:numId w:val="26"/>
+        </w:numPr>
+        <w:ind w:firstLineChars="0"/>
+      </w:pPr>
+      <w:proofErr w:type="gramStart"/>
+      <w:r>
+        <w:t>angle(</w:t>
+      </w:r>
+      <w:proofErr w:type="gramEnd"/>
+      <w:r>
+        <w:t>1) &lt; angle(2)</w:t>
+      </w:r>
+    </w:p>
+    <w:p>
+      <w:pPr>
+        <w:pStyle w:val="a7"/>
+        <w:numPr>
+          <w:ilvl w:val="0"/>
+          <w:numId w:val="22"/>
+        </w:numPr>
+        <w:ind w:firstLineChars="0"/>
+      </w:pPr>
+      <w:r>
+        <w:t>Standing -&gt; Lowering</w:t>
+      </w:r>
+    </w:p>
+    <w:p>
+      <w:pPr>
+        <w:pStyle w:val="a7"/>
+        <w:numPr>
+          <w:ilvl w:val="0"/>
+          <w:numId w:val="23"/>
+        </w:numPr>
+        <w:ind w:firstLineChars="0"/>
+      </w:pPr>
       <w:proofErr w:type="spellStart"/>
       <w:r>
-        <w:t>err_p</w:t>
+        <w:t>ab_angle</w:t>
       </w:r>
       <w:proofErr w:type="spellEnd"/>
       <w:r>
-        <w:t>;</w:t>
-      </w:r>
-    </w:p>
-    <w:p>
-      <w:pPr>
-        <w:pStyle w:val="a7"/>
-        <w:numPr>
-          <w:ilvl w:val="0"/>
-          <w:numId w:val="19"/>
-        </w:numPr>
-        <w:ind w:firstLineChars="0"/>
-      </w:pPr>
+        <w:t xml:space="preserve"> &gt; angle</w:t>
+      </w:r>
+    </w:p>
+    <w:p>
+      <w:pPr>
+        <w:pStyle w:val="a7"/>
+        <w:numPr>
+          <w:ilvl w:val="0"/>
+          <w:numId w:val="22"/>
+        </w:numPr>
+        <w:ind w:firstLineChars="0"/>
+      </w:pPr>
+      <w:r>
+        <w:t xml:space="preserve">Standing -&gt; Lowering (1) </w:t>
+      </w:r>
+      <w:proofErr w:type="spellStart"/>
+      <w:r>
+        <w:t>v.s</w:t>
+      </w:r>
+      <w:proofErr w:type="spellEnd"/>
+      <w:r>
+        <w:t>. Lowering -&gt; Grasping (2)</w:t>
+      </w:r>
+    </w:p>
+    <w:p>
+      <w:pPr>
+        <w:pStyle w:val="a7"/>
+        <w:numPr>
+          <w:ilvl w:val="0"/>
+          <w:numId w:val="23"/>
+        </w:numPr>
+        <w:ind w:firstLineChars="0"/>
+      </w:pPr>
+      <w:proofErr w:type="gramStart"/>
+      <w:r>
+        <w:t>angle(</w:t>
+      </w:r>
+      <w:proofErr w:type="gramEnd"/>
+      <w:r>
+        <w:t>1) &lt; angle(2)</w:t>
+      </w:r>
+    </w:p>
+    <w:p>
+      <w:pPr>
+        <w:pStyle w:val="a7"/>
+        <w:numPr>
+          <w:ilvl w:val="0"/>
+          <w:numId w:val="23"/>
+        </w:numPr>
+        <w:ind w:firstLineChars="0"/>
+      </w:pPr>
+      <w:proofErr w:type="gramStart"/>
+      <w:r>
+        <w:t>velocity(</w:t>
+      </w:r>
+      <w:proofErr w:type="gramEnd"/>
+      <w:r>
+        <w:t xml:space="preserve">1) &gt; velocity(2) &gt; </w:t>
+      </w:r>
+      <w:proofErr w:type="spellStart"/>
+      <w:r>
+        <w:t>consist_velocity</w:t>
+      </w:r>
+      <w:proofErr w:type="spellEnd"/>
+      <w:r>
+        <w:t>(2)</w:t>
+      </w:r>
+    </w:p>
+    <w:p>
+      <w:pPr>
+        <w:pStyle w:val="a7"/>
+        <w:numPr>
+          <w:ilvl w:val="0"/>
+          <w:numId w:val="22"/>
+        </w:numPr>
+        <w:ind w:firstLineChars="0"/>
+      </w:pPr>
+      <w:r>
+        <w:t xml:space="preserve">Standing -&gt; Lowering (1) </w:t>
+      </w:r>
+      <w:proofErr w:type="spellStart"/>
+      <w:r>
+        <w:t>v.s</w:t>
+      </w:r>
+      <w:proofErr w:type="spellEnd"/>
+      <w:r>
+        <w:t>. Lowering/Grasping -&gt; Lifting (2)</w:t>
+      </w:r>
+    </w:p>
+    <w:p>
+      <w:pPr>
+        <w:pStyle w:val="a7"/>
+        <w:numPr>
+          <w:ilvl w:val="0"/>
+          <w:numId w:val="24"/>
+        </w:numPr>
+        <w:ind w:firstLineChars="0"/>
+      </w:pPr>
+      <w:proofErr w:type="spellStart"/>
+      <w:r>
+        <w:t>ab_</w:t>
+      </w:r>
+      <w:proofErr w:type="gramStart"/>
+      <w:r>
+        <w:t>angle</w:t>
+      </w:r>
+      <w:proofErr w:type="spellEnd"/>
+      <w:r>
+        <w:t>(</w:t>
+      </w:r>
+      <w:proofErr w:type="gramEnd"/>
+      <w:r>
+        <w:t xml:space="preserve">1) &gt; </w:t>
+      </w:r>
+      <w:proofErr w:type="spellStart"/>
+      <w:r>
+        <w:t>ab_angle</w:t>
+      </w:r>
+      <w:proofErr w:type="spellEnd"/>
+      <w:r>
+        <w:t xml:space="preserve">(2) </w:t>
+      </w:r>
+    </w:p>
+    <w:p>
+      <w:pPr>
+        <w:pStyle w:val="a7"/>
+        <w:numPr>
+          <w:ilvl w:val="0"/>
+          <w:numId w:val="24"/>
+        </w:numPr>
+        <w:ind w:firstLineChars="0"/>
+      </w:pPr>
+      <w:proofErr w:type="gramStart"/>
       <w:r>
         <w:rPr>
           <w:rFonts w:hint="eastAsia"/>
         </w:rPr>
-        <w:t>O</w:t>
-      </w:r>
-      <w:r>
-        <w:t xml:space="preserve">r an adjust mechanism is added that: if </w:t>
+        <w:t>a</w:t>
+      </w:r>
+      <w:r>
+        <w:t>ngle(</w:t>
+      </w:r>
+      <w:proofErr w:type="gramEnd"/>
+      <w:r>
+        <w:t xml:space="preserve">1) &gt; </w:t>
       </w:r>
       <w:proofErr w:type="spellStart"/>
       <w:r>
-        <w:t>delta_pid_P</w:t>
+        <w:t>ab_angle</w:t>
       </w:r>
       <w:proofErr w:type="spellEnd"/>
       <w:r>
-        <w:t xml:space="preserve"> reached the delta limitation, then this time’s error will be adjusted as e=(</w:t>
+        <w:t>(2) (Contain above)</w:t>
+      </w:r>
+    </w:p>
+    <w:p>
+      <w:pPr>
+        <w:pStyle w:val="a7"/>
+        <w:numPr>
+          <w:ilvl w:val="0"/>
+          <w:numId w:val="22"/>
+        </w:numPr>
+        <w:ind w:firstLineChars="0"/>
+      </w:pPr>
+      <w:r>
+        <w:t xml:space="preserve">Lifting -&gt; Standing (1) </w:t>
       </w:r>
       <w:proofErr w:type="spellStart"/>
       <w:r>
-        <w:t>delta_P</w:t>
+        <w:t>v.s</w:t>
       </w:r>
       <w:proofErr w:type="spellEnd"/>
       <w:r>
-        <w:t>)/</w:t>
-      </w:r>
+        <w:t>. Lowering/Grasping -&gt; Lifting (2)</w:t>
+      </w:r>
+    </w:p>
+    <w:p>
+      <w:pPr>
+        <w:pStyle w:val="a7"/>
+        <w:numPr>
+          <w:ilvl w:val="0"/>
+          <w:numId w:val="24"/>
+        </w:numPr>
+        <w:ind w:firstLineChars="0"/>
+      </w:pPr>
       <w:proofErr w:type="spellStart"/>
       <w:r>
-        <w:t>kp</w:t>
+        <w:t>ab_</w:t>
+      </w:r>
+      <w:proofErr w:type="gramStart"/>
+      <w:r>
+        <w:t>angle</w:t>
       </w:r>
       <w:proofErr w:type="spellEnd"/>
       <w:r>
-        <w:t xml:space="preserve"> + </w:t>
-      </w:r>
-      <w:proofErr w:type="spellStart"/>
-      <w:r>
-        <w:t>err_p</w:t>
-      </w:r>
-      <w:proofErr w:type="spellEnd"/>
-      <w:r>
-        <w:t xml:space="preserve">; </w:t>
-      </w:r>
-    </w:p>
-    <w:p>
-      <w:pPr>
-        <w:pStyle w:val="a7"/>
-        <w:numPr>
-          <w:ilvl w:val="0"/>
-          <w:numId w:val="18"/>
-        </w:numPr>
-        <w:ind w:firstLineChars="0"/>
-      </w:pPr>
-      <w:r>
-        <w:rPr>
-          <w:rFonts w:hint="eastAsia"/>
-        </w:rPr>
-        <w:t>F</w:t>
-      </w:r>
-      <w:r>
-        <w:t>rom previous experiments experience:</w:t>
-      </w:r>
-    </w:p>
-    <w:p>
-      <w:pPr>
-        <w:pStyle w:val="a7"/>
-        <w:numPr>
-          <w:ilvl w:val="0"/>
-          <w:numId w:val="19"/>
-        </w:numPr>
-        <w:ind w:firstLineChars="0"/>
-      </w:pPr>
-      <w:r>
-        <w:rPr>
-          <w:rFonts w:hint="eastAsia"/>
-        </w:rPr>
-        <w:t>T</w:t>
-      </w:r>
-      <w:r>
-        <w:t xml:space="preserve">est bench experiments without fixed HB link, no </w:t>
-      </w:r>
-      <w:proofErr w:type="spellStart"/>
-      <w:r>
-        <w:t>delta_Ta</w:t>
-      </w:r>
-      <w:proofErr w:type="spellEnd"/>
-      <w:r>
-        <w:t xml:space="preserve"> limitation is set and the D gain of PID is larger than that for prototype </w:t>
-      </w:r>
-    </w:p>
-    <w:p>
-      <w:pPr>
-        <w:pStyle w:val="a7"/>
-        <w:numPr>
-          <w:ilvl w:val="0"/>
-          <w:numId w:val="19"/>
-        </w:numPr>
-        <w:ind w:firstLineChars="0"/>
-      </w:pPr>
-      <w:r>
-        <w:rPr>
-          <w:rFonts w:hint="eastAsia"/>
-        </w:rPr>
-        <w:t>P</w:t>
-      </w:r>
-      <w:r>
-        <w:t xml:space="preserve">rototype experiments with human bending and impedance Tr, a small </w:t>
-      </w:r>
-      <w:proofErr w:type="spellStart"/>
-      <w:r>
-        <w:t>delta_Ta</w:t>
-      </w:r>
-      <w:proofErr w:type="spellEnd"/>
-      <w:r>
-        <w:t xml:space="preserve"> limitation is set with a smaller D gain and without </w:t>
-      </w:r>
-      <w:r>
-        <w:t>adjust mechanism for this time’s error also works well</w:t>
-      </w:r>
-    </w:p>
-    <w:p/>
-    <w:p>
-      <w:r>
-        <w:rPr>
-          <w:rFonts w:hint="eastAsia"/>
-        </w:rPr>
-        <w:t>2</w:t>
-      </w:r>
-      <w:r>
-        <w:t>0210921</w:t>
-      </w:r>
-    </w:p>
-    <w:p>
-      <w:pPr>
-        <w:pStyle w:val="a7"/>
-        <w:numPr>
-          <w:ilvl w:val="0"/>
-          <w:numId w:val="18"/>
-        </w:numPr>
-        <w:ind w:firstLineChars="0"/>
-      </w:pPr>
-      <w:r>
-        <w:rPr>
-          <w:rFonts w:hint="eastAsia"/>
-        </w:rPr>
-        <w:t>Basic</w:t>
-      </w:r>
-      <w:r>
-        <w:t xml:space="preserve"> UID Threshold selection attention</w:t>
-      </w:r>
-    </w:p>
-    <w:p>
-      <w:pPr>
-        <w:pStyle w:val="a7"/>
-        <w:numPr>
-          <w:ilvl w:val="0"/>
-          <w:numId w:val="25"/>
-        </w:numPr>
-        <w:ind w:firstLineChars="0"/>
-      </w:pPr>
-      <w:r>
-        <w:rPr>
-          <w:rFonts w:hint="eastAsia"/>
-        </w:rPr>
-        <w:t>Standin</w:t>
-      </w:r>
-      <w:r>
-        <w:t xml:space="preserve">g -&gt; Walking(1) </w:t>
-      </w:r>
-      <w:proofErr w:type="spellStart"/>
-      <w:r>
-        <w:t>v.s</w:t>
-      </w:r>
-      <w:proofErr w:type="spellEnd"/>
-      <w:r>
-        <w:t>. Standing -&gt; Lowering(2)</w:t>
-      </w:r>
-    </w:p>
-    <w:p>
-      <w:pPr>
-        <w:pStyle w:val="a7"/>
-        <w:numPr>
-          <w:ilvl w:val="0"/>
-          <w:numId w:val="26"/>
-        </w:numPr>
-        <w:ind w:firstLineChars="0"/>
-      </w:pPr>
-      <w:r>
-        <w:t>angle(1) &lt; angle(2)</w:t>
-      </w:r>
-    </w:p>
-    <w:p>
-      <w:pPr>
-        <w:pStyle w:val="a7"/>
-        <w:numPr>
-          <w:ilvl w:val="0"/>
-          <w:numId w:val="22"/>
-        </w:numPr>
-        <w:ind w:firstLineChars="0"/>
-      </w:pPr>
-      <w:r>
-        <w:t>Standing -&gt; Lowering</w:t>
-      </w:r>
-    </w:p>
-    <w:p>
-      <w:pPr>
-        <w:pStyle w:val="a7"/>
-        <w:numPr>
-          <w:ilvl w:val="0"/>
-          <w:numId w:val="23"/>
-        </w:numPr>
-        <w:ind w:firstLineChars="0"/>
-      </w:pPr>
-      <w:proofErr w:type="spellStart"/>
-      <w:r>
-        <w:t>ab_angle</w:t>
-      </w:r>
-      <w:proofErr w:type="spellEnd"/>
-      <w:r>
-        <w:t xml:space="preserve"> &gt; angle</w:t>
-      </w:r>
-    </w:p>
-    <w:p>
-      <w:pPr>
-        <w:pStyle w:val="a7"/>
-        <w:numPr>
-          <w:ilvl w:val="0"/>
-          <w:numId w:val="22"/>
-        </w:numPr>
-        <w:ind w:firstLineChars="0"/>
-      </w:pPr>
-      <w:r>
-        <w:t xml:space="preserve">Standing -&gt; Lowering (1) </w:t>
-      </w:r>
-      <w:proofErr w:type="spellStart"/>
-      <w:r>
-        <w:t>v.s</w:t>
-      </w:r>
-      <w:proofErr w:type="spellEnd"/>
-      <w:r>
-        <w:t>. Lowering -&gt; Grasping (2)</w:t>
-      </w:r>
-    </w:p>
-    <w:p>
-      <w:pPr>
-        <w:pStyle w:val="a7"/>
-        <w:numPr>
-          <w:ilvl w:val="0"/>
-          <w:numId w:val="23"/>
-        </w:numPr>
-        <w:ind w:firstLineChars="0"/>
-      </w:pPr>
-      <w:r>
-        <w:t>angle(1) &lt; angle(2)</w:t>
-      </w:r>
-    </w:p>
-    <w:p>
-      <w:pPr>
-        <w:pStyle w:val="a7"/>
-        <w:numPr>
-          <w:ilvl w:val="0"/>
-          <w:numId w:val="23"/>
-        </w:numPr>
-        <w:ind w:firstLineChars="0"/>
-      </w:pPr>
-      <w:r>
-        <w:t xml:space="preserve">velocity(1) &gt; velocity(2) &gt; </w:t>
-      </w:r>
-      <w:proofErr w:type="spellStart"/>
-      <w:r>
-        <w:t>consist_velocity</w:t>
-      </w:r>
-      <w:proofErr w:type="spellEnd"/>
-      <w:r>
-        <w:t>(2)</w:t>
-      </w:r>
-    </w:p>
-    <w:p>
-      <w:pPr>
-        <w:pStyle w:val="a7"/>
-        <w:numPr>
-          <w:ilvl w:val="0"/>
-          <w:numId w:val="22"/>
-        </w:numPr>
-        <w:ind w:firstLineChars="0"/>
-      </w:pPr>
-      <w:r>
-        <w:t xml:space="preserve">Standing -&gt; Lowering (1) </w:t>
-      </w:r>
-      <w:proofErr w:type="spellStart"/>
-      <w:r>
-        <w:t>v.s</w:t>
-      </w:r>
-      <w:proofErr w:type="spellEnd"/>
-      <w:r>
-        <w:t>. Lowering/Grasping -&gt; Lifting (2)</w:t>
-      </w:r>
-    </w:p>
-    <w:p>
-      <w:pPr>
-        <w:pStyle w:val="a7"/>
-        <w:numPr>
-          <w:ilvl w:val="0"/>
-          <w:numId w:val="24"/>
-        </w:numPr>
-        <w:ind w:firstLineChars="0"/>
-      </w:pPr>
-      <w:proofErr w:type="spellStart"/>
-      <w:r>
-        <w:t>ab_angle</w:t>
-      </w:r>
-      <w:proofErr w:type="spellEnd"/>
-      <w:r>
-        <w:t xml:space="preserve">(1) &gt; </w:t>
-      </w:r>
-      <w:proofErr w:type="spellStart"/>
-      <w:r>
-        <w:t>ab_angle</w:t>
-      </w:r>
-      <w:proofErr w:type="spellEnd"/>
-      <w:r>
-        <w:t xml:space="preserve">(2) </w:t>
-      </w:r>
-    </w:p>
-    <w:p>
-      <w:pPr>
-        <w:pStyle w:val="a7"/>
-        <w:numPr>
-          <w:ilvl w:val="0"/>
-          <w:numId w:val="24"/>
-        </w:numPr>
-        <w:ind w:firstLineChars="0"/>
-      </w:pPr>
-      <w:r>
-        <w:rPr>
-          <w:rFonts w:hint="eastAsia"/>
-        </w:rPr>
-        <w:t>a</w:t>
-      </w:r>
-      <w:r>
-        <w:t xml:space="preserve">ngle(1) &gt; </w:t>
-      </w:r>
-      <w:proofErr w:type="spellStart"/>
-      <w:r>
-        <w:t>ab_angle</w:t>
-      </w:r>
-      <w:proofErr w:type="spellEnd"/>
-      <w:r>
-        <w:t>(2) (Contain above)</w:t>
-      </w:r>
-    </w:p>
-    <w:p>
-      <w:pPr>
-        <w:pStyle w:val="a7"/>
-        <w:numPr>
-          <w:ilvl w:val="0"/>
-          <w:numId w:val="22"/>
-        </w:numPr>
-        <w:ind w:firstLineChars="0"/>
-      </w:pPr>
-      <w:r>
-        <w:t xml:space="preserve">Lifting -&gt; Standing (1) </w:t>
-      </w:r>
-      <w:proofErr w:type="spellStart"/>
-      <w:r>
-        <w:t>v.s</w:t>
-      </w:r>
-      <w:proofErr w:type="spellEnd"/>
-      <w:r>
-        <w:t>. Lowering/Grasping -&gt; Lifting (2)</w:t>
-      </w:r>
-    </w:p>
-    <w:p>
-      <w:pPr>
-        <w:pStyle w:val="a7"/>
-        <w:numPr>
-          <w:ilvl w:val="0"/>
-          <w:numId w:val="24"/>
-        </w:numPr>
-        <w:ind w:firstLineChars="0"/>
-        <w:rPr>
-          <w:rFonts w:hint="eastAsia"/>
-        </w:rPr>
-      </w:pPr>
-      <w:proofErr w:type="spellStart"/>
-      <w:r>
-        <w:t>ab_angle</w:t>
-      </w:r>
-      <w:proofErr w:type="spellEnd"/>
-      <w:r>
-        <w:t xml:space="preserve">(1) &lt; </w:t>
+        <w:t>(</w:t>
+      </w:r>
+      <w:proofErr w:type="gramEnd"/>
+      <w:r>
+        <w:t xml:space="preserve">1) &lt; </w:t>
       </w:r>
       <w:proofErr w:type="spellStart"/>
       <w:r>
@@ -2176,10 +2314,12 @@
         <w:t>if (</w:t>
       </w:r>
       <w:proofErr w:type="spellStart"/>
+      <w:proofErr w:type="gramStart"/>
       <w:r>
         <w:t>P.TimeAll</w:t>
       </w:r>
       <w:proofErr w:type="spellEnd"/>
+      <w:proofErr w:type="gramEnd"/>
       <w:r>
         <w:t xml:space="preserve">(end) &gt; </w:t>
       </w:r>
@@ -5928,6 +6068,16 @@
       <w:szCs w:val="18"/>
     </w:rPr>
   </w:style>
+  <w:style w:type="paragraph" w:styleId="af">
+    <w:name w:val="Revision"/>
+    <w:hidden/>
+    <w:uiPriority w:val="99"/>
+    <w:semiHidden/>
+    <w:rsid w:val="00F63F82"/>
+    <w:rPr>
+      <w:rFonts w:ascii="Times New Roman" w:hAnsi="Times New Roman"/>
+    </w:rPr>
+  </w:style>
 </w:styles>
 </file>
 

</xml_diff>

<commit_message>
Update residual comp setting
residual comp only works for normal delta_Ta and total_Ta limitation, but not work for extra correction process like restriction of reversing
</commit_message>
<xml_diff>
--- a/HCHPversion/Test Conclusion of Prototype for HCHPversion.docx
+++ b/HCHPversion/Test Conclusion of Prototype for HCHPversion.docx
@@ -152,15 +152,7 @@
         <w:t>r</w:t>
       </w:r>
       <w:r>
-        <w:t xml:space="preserve">antee measurement has </w:t>
-      </w:r>
-      <w:proofErr w:type="gramStart"/>
-      <w:r>
-        <w:t>be</w:t>
-      </w:r>
-      <w:proofErr w:type="gramEnd"/>
-      <w:r>
-        <w:t xml:space="preserve"> made that MCU can correctly receive this command</w:t>
+        <w:t>antee measurement has be made that MCU can correctly receive this command</w:t>
       </w:r>
     </w:p>
     <w:p>
@@ -177,15 +169,7 @@
       </w:r>
       <w:commentRangeStart w:id="1"/>
       <w:r>
-        <w:t xml:space="preserve">Make sure the main program only </w:t>
-      </w:r>
-      <w:proofErr w:type="gramStart"/>
-      <w:r>
-        <w:t>stop</w:t>
-      </w:r>
-      <w:proofErr w:type="gramEnd"/>
-      <w:r>
-        <w:t xml:space="preserve"> when info package feedback turn to resume to a safe operation point</w:t>
+        <w:t>Make sure the main program only stop when info package feedback turn to resume to a safe operation point</w:t>
       </w:r>
       <w:commentRangeEnd w:id="1"/>
       <w:r>
@@ -271,15 +255,7 @@
         <w:t xml:space="preserve"> for control</w:t>
       </w:r>
       <w:r>
-        <w:t xml:space="preserve">, both ADC config and sensor feedback info </w:t>
-      </w:r>
-      <w:proofErr w:type="spellStart"/>
-      <w:r>
-        <w:t>prcessing</w:t>
-      </w:r>
-      <w:proofErr w:type="spellEnd"/>
-      <w:r>
-        <w:t xml:space="preserve"> program should be adjusted </w:t>
+        <w:t xml:space="preserve">, both ADC config and sensor feedback info prcessing program should be adjusted </w:t>
       </w:r>
       <w:r>
         <w:t>simultaneously</w:t>
@@ -388,18 +364,11 @@
       <w:r>
         <w:t xml:space="preserve"> in </w:t>
       </w:r>
-      <w:proofErr w:type="spellStart"/>
-      <w:proofErr w:type="gramStart"/>
       <w:r>
         <w:t>sensorFeedbackPro</w:t>
       </w:r>
-      <w:proofErr w:type="spellEnd"/>
-      <w:r>
-        <w:t>(</w:t>
-      </w:r>
-      <w:proofErr w:type="gramEnd"/>
-      <w:r>
-        <w:t>)</w:t>
+      <w:r>
+        <w:t>()</w:t>
       </w:r>
     </w:p>
     <w:p>
@@ -427,7 +396,6 @@
       <w:r>
         <w:t xml:space="preserve">Adjust of ENABLED_CH &amp; </w:t>
       </w:r>
-      <w:proofErr w:type="spellStart"/>
       <w:r>
         <w:rPr>
           <w:i/>
@@ -435,22 +403,8 @@
         </w:rPr>
         <w:t>i</w:t>
       </w:r>
-      <w:proofErr w:type="spellEnd"/>
-      <w:r>
-        <w:t xml:space="preserve"> in </w:t>
-      </w:r>
-      <w:proofErr w:type="spellStart"/>
-      <w:proofErr w:type="gramStart"/>
-      <w:r>
-        <w:t>getADC</w:t>
-      </w:r>
-      <w:proofErr w:type="spellEnd"/>
-      <w:r>
-        <w:t>(</w:t>
-      </w:r>
-      <w:proofErr w:type="gramEnd"/>
-      <w:r>
-        <w:t xml:space="preserve">) and </w:t>
+      <w:r>
+        <w:t xml:space="preserve"> in getADC() and </w:t>
       </w:r>
     </w:p>
     <w:p>
@@ -465,7 +419,6 @@
       <w:r>
         <w:t xml:space="preserve">Adjust of ENABLED_CH &amp; </w:t>
       </w:r>
-      <w:proofErr w:type="spellStart"/>
       <w:r>
         <w:rPr>
           <w:i/>
@@ -473,7 +426,6 @@
         </w:rPr>
         <w:t>i</w:t>
       </w:r>
-      <w:proofErr w:type="spellEnd"/>
       <w:r>
         <w:t xml:space="preserve"> &amp; </w:t>
       </w:r>
@@ -485,20 +437,7 @@
         <w:t>t</w:t>
       </w:r>
       <w:r>
-        <w:t xml:space="preserve"> in </w:t>
-      </w:r>
-      <w:proofErr w:type="spellStart"/>
-      <w:proofErr w:type="gramStart"/>
-      <w:r>
-        <w:t>getADCaverage</w:t>
-      </w:r>
-      <w:proofErr w:type="spellEnd"/>
-      <w:r>
-        <w:t>(</w:t>
-      </w:r>
-      <w:proofErr w:type="gramEnd"/>
-      <w:r>
-        <w:t>)</w:t>
+        <w:t xml:space="preserve"> in getADCaverage()</w:t>
       </w:r>
     </w:p>
     <w:p>
@@ -696,42 +635,71 @@
         <w:t>he stop condition of high-level controller</w:t>
       </w:r>
       <w:r>
+        <w:t xml:space="preserve"> need to be adjusted as practical application required</w:t>
+      </w:r>
+    </w:p>
+    <w:p>
+      <w:pPr>
+        <w:pStyle w:val="a7"/>
+        <w:numPr>
+          <w:ilvl w:val="0"/>
+          <w:numId w:val="9"/>
+        </w:numPr>
+        <w:ind w:firstLineChars="0"/>
+      </w:pPr>
+      <w:r>
+        <w:rPr>
+          <w:rFonts w:hint="eastAsia"/>
+        </w:rPr>
+        <w:t>F</w:t>
+      </w:r>
+      <w:r>
+        <w:t>or testing: time condition may be enough</w:t>
+      </w:r>
+    </w:p>
+    <w:p>
+      <w:pPr>
+        <w:pStyle w:val="a7"/>
+        <w:numPr>
+          <w:ilvl w:val="0"/>
+          <w:numId w:val="9"/>
+        </w:numPr>
+        <w:ind w:firstLineChars="0"/>
+      </w:pPr>
+      <w:r>
+        <w:rPr>
+          <w:rFonts w:hint="eastAsia"/>
+        </w:rPr>
+        <w:t>F</w:t>
+      </w:r>
+      <w:r>
+        <w:t>or practical application: At present,</w:t>
+      </w:r>
+      <w:r>
         <w:t xml:space="preserve"> </w:t>
       </w:r>
-      <w:proofErr w:type="gramStart"/>
-      <w:r>
-        <w:t>need</w:t>
-      </w:r>
-      <w:proofErr w:type="gramEnd"/>
-      <w:r>
-        <w:t xml:space="preserve"> to be adjusted as practical application required</w:t>
-      </w:r>
-    </w:p>
-    <w:p>
-      <w:pPr>
-        <w:pStyle w:val="a7"/>
-        <w:numPr>
-          <w:ilvl w:val="0"/>
-          <w:numId w:val="9"/>
-        </w:numPr>
-        <w:ind w:firstLineChars="0"/>
-      </w:pPr>
+      <w:r>
+        <w:t xml:space="preserve">the condition can be time condition + mode status condition </w:t>
+      </w:r>
+    </w:p>
+    <w:p/>
+    <w:p>
       <w:r>
         <w:rPr>
           <w:rFonts w:hint="eastAsia"/>
         </w:rPr>
-        <w:t>F</w:t>
-      </w:r>
-      <w:r>
-        <w:t>or testing: time condition may be enough</w:t>
-      </w:r>
-    </w:p>
-    <w:p>
-      <w:pPr>
-        <w:pStyle w:val="a7"/>
-        <w:numPr>
-          <w:ilvl w:val="0"/>
-          <w:numId w:val="9"/>
+        <w:t>2</w:t>
+      </w:r>
+      <w:r>
+        <w:t>0210415</w:t>
+      </w:r>
+    </w:p>
+    <w:p>
+      <w:pPr>
+        <w:pStyle w:val="a7"/>
+        <w:numPr>
+          <w:ilvl w:val="0"/>
+          <w:numId w:val="3"/>
         </w:numPr>
         <w:ind w:firstLineChars="0"/>
       </w:pPr>
@@ -739,16 +707,156 @@
         <w:rPr>
           <w:rFonts w:hint="eastAsia"/>
         </w:rPr>
-        <w:t>F</w:t>
-      </w:r>
-      <w:r>
-        <w:t>or practical application: At present,</w:t>
+        <w:t>Y</w:t>
+      </w:r>
+      <w:r>
+        <w:t>aw angle return to zer</w:t>
+      </w:r>
+      <w:r>
+        <w:t>o logic</w:t>
+      </w:r>
+    </w:p>
+    <w:p>
+      <w:pPr>
+        <w:pStyle w:val="a7"/>
+        <w:numPr>
+          <w:ilvl w:val="0"/>
+          <w:numId w:val="12"/>
+        </w:numPr>
+        <w:ind w:firstLineChars="0"/>
+      </w:pPr>
+      <w:r>
+        <w:rPr>
+          <w:rFonts w:hint="eastAsia"/>
+        </w:rPr>
+        <w:t>N</w:t>
+      </w:r>
+      <w:r>
+        <w:t>eed to be updated with practical user intention detection strategy</w:t>
+      </w:r>
+    </w:p>
+    <w:p>
+      <w:pPr>
+        <w:pStyle w:val="a7"/>
+        <w:numPr>
+          <w:ilvl w:val="0"/>
+          <w:numId w:val="3"/>
+        </w:numPr>
+        <w:ind w:firstLineChars="0"/>
+      </w:pPr>
+      <w:r>
+        <w:rPr>
+          <w:rFonts w:hint="eastAsia"/>
+        </w:rPr>
+        <w:t>T</w:t>
+      </w:r>
+      <w:r>
+        <w:t>imer</w:t>
+      </w:r>
+      <w:r>
+        <w:t xml:space="preserve"> set in MATLAB Prog</w:t>
+      </w:r>
+    </w:p>
+    <w:p>
+      <w:pPr>
+        <w:pStyle w:val="a7"/>
+        <w:numPr>
+          <w:ilvl w:val="0"/>
+          <w:numId w:val="12"/>
+        </w:numPr>
+        <w:ind w:firstLineChars="0"/>
+      </w:pPr>
+      <w:r>
+        <w:t>‘BusyMode’</w:t>
       </w:r>
       <w:r>
         <w:t xml:space="preserve"> </w:t>
       </w:r>
       <w:r>
-        <w:t xml:space="preserve">the condition can be time condition + mode status condition </w:t>
+        <w:t>: ‘queue’ or ‘drop’</w:t>
+      </w:r>
+    </w:p>
+    <w:p>
+      <w:pPr>
+        <w:pStyle w:val="a7"/>
+        <w:numPr>
+          <w:ilvl w:val="0"/>
+          <w:numId w:val="12"/>
+        </w:numPr>
+        <w:ind w:firstLineChars="0"/>
+      </w:pPr>
+      <w:r>
+        <w:t>Frequency adjustment for highest communication frequency</w:t>
+      </w:r>
+    </w:p>
+    <w:p>
+      <w:pPr>
+        <w:pStyle w:val="a7"/>
+        <w:numPr>
+          <w:ilvl w:val="0"/>
+          <w:numId w:val="3"/>
+        </w:numPr>
+        <w:ind w:firstLineChars="0"/>
+      </w:pPr>
+      <w:r>
+        <w:t>Serial port</w:t>
+      </w:r>
+      <w:r>
+        <w:t xml:space="preserve"> set in MATLAB Prog</w:t>
+      </w:r>
+    </w:p>
+    <w:p>
+      <w:pPr>
+        <w:pStyle w:val="a7"/>
+        <w:numPr>
+          <w:ilvl w:val="0"/>
+          <w:numId w:val="13"/>
+        </w:numPr>
+        <w:ind w:firstLineChars="0"/>
+      </w:pPr>
+      <w:r>
+        <w:rPr>
+          <w:rFonts w:hint="eastAsia"/>
+        </w:rPr>
+        <w:t>T</w:t>
+      </w:r>
+      <w:r>
+        <w:t>erminator</w:t>
+      </w:r>
+    </w:p>
+    <w:p>
+      <w:pPr>
+        <w:pStyle w:val="a7"/>
+        <w:numPr>
+          <w:ilvl w:val="0"/>
+          <w:numId w:val="13"/>
+        </w:numPr>
+        <w:ind w:firstLineChars="0"/>
+      </w:pPr>
+      <w:r>
+        <w:rPr>
+          <w:rFonts w:hint="eastAsia"/>
+        </w:rPr>
+        <w:t>B</w:t>
+      </w:r>
+      <w:r>
+        <w:t>audRate</w:t>
+      </w:r>
+    </w:p>
+    <w:p>
+      <w:pPr>
+        <w:pStyle w:val="a7"/>
+        <w:numPr>
+          <w:ilvl w:val="0"/>
+          <w:numId w:val="13"/>
+        </w:numPr>
+        <w:ind w:firstLineChars="0"/>
+      </w:pPr>
+      <w:r>
+        <w:t>Com port name</w:t>
+      </w:r>
+      <w:r>
+        <w:t xml:space="preserve"> </w:t>
       </w:r>
     </w:p>
     <w:p/>
@@ -757,10 +865,7 @@
         <w:rPr>
           <w:rFonts w:hint="eastAsia"/>
         </w:rPr>
-        <w:t>2</w:t>
-      </w:r>
-      <w:r>
-        <w:t>0210415</w:t>
+        <w:t>202010416</w:t>
       </w:r>
     </w:p>
     <w:p>
@@ -776,32 +881,40 @@
         <w:rPr>
           <w:rFonts w:hint="eastAsia"/>
         </w:rPr>
-        <w:t>Y</w:t>
-      </w:r>
-      <w:r>
-        <w:t>aw angle return to zer</w:t>
-      </w:r>
-      <w:r>
-        <w:t>o logic</w:t>
-      </w:r>
-    </w:p>
-    <w:p>
-      <w:pPr>
-        <w:pStyle w:val="a7"/>
-        <w:numPr>
-          <w:ilvl w:val="0"/>
-          <w:numId w:val="12"/>
-        </w:numPr>
-        <w:ind w:firstLineChars="0"/>
-      </w:pPr>
+        <w:t>At</w:t>
+      </w:r>
+      <w:r>
+        <w:t xml:space="preserve"> present the test bench version program only contains parameters of actuation unit and partial sensor</w:t>
+      </w:r>
+      <w:r>
+        <w:t xml:space="preserve">s of one side </w:t>
+      </w:r>
+      <w:r>
+        <w:t>torqu</w:t>
+      </w:r>
+      <w:r>
+        <w:t>e</w:t>
+      </w:r>
+      <w:r>
+        <w:t xml:space="preserve"> transmission system</w:t>
+      </w:r>
+      <w:r>
+        <w:t>, parameter of another side torque transmission system need</w:t>
+      </w:r>
+      <w:r>
+        <w:t>s</w:t>
+      </w:r>
+      <w:r>
+        <w:t xml:space="preserve"> to be added.</w:t>
+      </w:r>
+    </w:p>
+    <w:p/>
+    <w:p>
       <w:r>
         <w:rPr>
           <w:rFonts w:hint="eastAsia"/>
         </w:rPr>
-        <w:t>N</w:t>
-      </w:r>
-      <w:r>
-        <w:t>eed to be updated with practical user intention detection strategy</w:t>
+        <w:t>20210417</w:t>
       </w:r>
     </w:p>
     <w:p>
@@ -814,61 +927,10 @@
         <w:ind w:firstLineChars="0"/>
       </w:pPr>
       <w:r>
-        <w:rPr>
-          <w:rFonts w:hint="eastAsia"/>
-        </w:rPr>
-        <w:t>T</w:t>
-      </w:r>
-      <w:r>
-        <w:t>imer</w:t>
-      </w:r>
-      <w:r>
-        <w:t xml:space="preserve"> set in MATLAB Prog</w:t>
-      </w:r>
-    </w:p>
-    <w:p>
-      <w:pPr>
-        <w:pStyle w:val="a7"/>
-        <w:numPr>
-          <w:ilvl w:val="0"/>
-          <w:numId w:val="12"/>
-        </w:numPr>
-        <w:ind w:firstLineChars="0"/>
-      </w:pPr>
-      <w:r>
-        <w:t>‘</w:t>
-      </w:r>
-      <w:proofErr w:type="spellStart"/>
-      <w:r>
-        <w:t>BusyMode</w:t>
-      </w:r>
-      <w:proofErr w:type="spellEnd"/>
-      <w:proofErr w:type="gramStart"/>
-      <w:r>
-        <w:t>’</w:t>
-      </w:r>
-      <w:r>
-        <w:t xml:space="preserve"> </w:t>
-      </w:r>
-      <w:r>
-        <w:t>:</w:t>
-      </w:r>
-      <w:proofErr w:type="gramEnd"/>
-      <w:r>
-        <w:t xml:space="preserve"> ‘queue’ or ‘drop’</w:t>
-      </w:r>
-    </w:p>
-    <w:p>
-      <w:pPr>
-        <w:pStyle w:val="a7"/>
-        <w:numPr>
-          <w:ilvl w:val="0"/>
-          <w:numId w:val="12"/>
-        </w:numPr>
-        <w:ind w:firstLineChars="0"/>
-      </w:pPr>
-      <w:r>
-        <w:t>Frequency adjustment for highest communication frequency</w:t>
+        <w:t xml:space="preserve">The moving average/exponential </w:t>
+      </w:r>
+      <w:r>
+        <w:t>filter need to be adjusted for target ADC feedback processing</w:t>
       </w:r>
     </w:p>
     <w:p>
@@ -881,152 +943,6 @@
         <w:ind w:firstLineChars="0"/>
       </w:pPr>
       <w:r>
-        <w:t>Serial port</w:t>
-      </w:r>
-      <w:r>
-        <w:t xml:space="preserve"> set in MATLAB Prog</w:t>
-      </w:r>
-    </w:p>
-    <w:p>
-      <w:pPr>
-        <w:pStyle w:val="a7"/>
-        <w:numPr>
-          <w:ilvl w:val="0"/>
-          <w:numId w:val="13"/>
-        </w:numPr>
-        <w:ind w:firstLineChars="0"/>
-      </w:pPr>
-      <w:r>
-        <w:rPr>
-          <w:rFonts w:hint="eastAsia"/>
-        </w:rPr>
-        <w:t>T</w:t>
-      </w:r>
-      <w:r>
-        <w:t>erminator</w:t>
-      </w:r>
-    </w:p>
-    <w:p>
-      <w:pPr>
-        <w:pStyle w:val="a7"/>
-        <w:numPr>
-          <w:ilvl w:val="0"/>
-          <w:numId w:val="13"/>
-        </w:numPr>
-        <w:ind w:firstLineChars="0"/>
-      </w:pPr>
-      <w:proofErr w:type="spellStart"/>
-      <w:r>
-        <w:rPr>
-          <w:rFonts w:hint="eastAsia"/>
-        </w:rPr>
-        <w:t>B</w:t>
-      </w:r>
-      <w:r>
-        <w:t>audRate</w:t>
-      </w:r>
-      <w:proofErr w:type="spellEnd"/>
-    </w:p>
-    <w:p>
-      <w:pPr>
-        <w:pStyle w:val="a7"/>
-        <w:numPr>
-          <w:ilvl w:val="0"/>
-          <w:numId w:val="13"/>
-        </w:numPr>
-        <w:ind w:firstLineChars="0"/>
-      </w:pPr>
-      <w:r>
-        <w:t>Com port name</w:t>
-      </w:r>
-      <w:r>
-        <w:t xml:space="preserve"> </w:t>
-      </w:r>
-    </w:p>
-    <w:p/>
-    <w:p>
-      <w:r>
-        <w:rPr>
-          <w:rFonts w:hint="eastAsia"/>
-        </w:rPr>
-        <w:t>202010416</w:t>
-      </w:r>
-    </w:p>
-    <w:p>
-      <w:pPr>
-        <w:pStyle w:val="a7"/>
-        <w:numPr>
-          <w:ilvl w:val="0"/>
-          <w:numId w:val="3"/>
-        </w:numPr>
-        <w:ind w:firstLineChars="0"/>
-      </w:pPr>
-      <w:r>
-        <w:rPr>
-          <w:rFonts w:hint="eastAsia"/>
-        </w:rPr>
-        <w:t>At</w:t>
-      </w:r>
-      <w:r>
-        <w:t xml:space="preserve"> present the test bench version program only contains parameters of actuation unit and partial sensor</w:t>
-      </w:r>
-      <w:r>
-        <w:t xml:space="preserve">s of one side </w:t>
-      </w:r>
-      <w:r>
-        <w:t>torqu</w:t>
-      </w:r>
-      <w:r>
-        <w:t>e</w:t>
-      </w:r>
-      <w:r>
-        <w:t xml:space="preserve"> transmission system</w:t>
-      </w:r>
-      <w:r>
-        <w:t>, parameter of another side torque transmission system need</w:t>
-      </w:r>
-      <w:r>
-        <w:t>s</w:t>
-      </w:r>
-      <w:r>
-        <w:t xml:space="preserve"> to be added.</w:t>
-      </w:r>
-    </w:p>
-    <w:p/>
-    <w:p>
-      <w:r>
-        <w:rPr>
-          <w:rFonts w:hint="eastAsia"/>
-        </w:rPr>
-        <w:t>20210417</w:t>
-      </w:r>
-    </w:p>
-    <w:p>
-      <w:pPr>
-        <w:pStyle w:val="a7"/>
-        <w:numPr>
-          <w:ilvl w:val="0"/>
-          <w:numId w:val="3"/>
-        </w:numPr>
-        <w:ind w:firstLineChars="0"/>
-      </w:pPr>
-      <w:r>
-        <w:t xml:space="preserve">The moving average/exponential </w:t>
-      </w:r>
-      <w:r>
-        <w:t>filter need to be adjusted for target ADC feedback processing</w:t>
-      </w:r>
-    </w:p>
-    <w:p>
-      <w:pPr>
-        <w:pStyle w:val="a7"/>
-        <w:numPr>
-          <w:ilvl w:val="0"/>
-          <w:numId w:val="3"/>
-        </w:numPr>
-        <w:ind w:firstLineChars="0"/>
-      </w:pPr>
-      <w:r>
         <w:t xml:space="preserve">Check if the communication protocol is </w:t>
       </w:r>
       <w:r>
@@ -1036,15 +952,7 @@
         <w:t xml:space="preserve"> to </w:t>
       </w:r>
       <w:r>
-        <w:t xml:space="preserve">communication program set up like: terminator, </w:t>
-      </w:r>
-      <w:proofErr w:type="spellStart"/>
-      <w:r>
-        <w:t>SendItemFlag</w:t>
-      </w:r>
-      <w:proofErr w:type="spellEnd"/>
-      <w:r>
-        <w:t xml:space="preserve"> set up.</w:t>
+        <w:t>communication program set up like: terminator, SendItemFlag set up.</w:t>
       </w:r>
     </w:p>
     <w:p/>
@@ -1284,15 +1192,7 @@
         <w:ind w:firstLineChars="0"/>
       </w:pPr>
       <w:r>
-        <w:t xml:space="preserve">During lifting with assistive torque decreasing, friction becomes to our friend again as the support beam intends to rotate back while the friction is stopping it </w:t>
-      </w:r>
-      <w:proofErr w:type="spellStart"/>
-      <w:r>
-        <w:t>rorates</w:t>
-      </w:r>
-      <w:proofErr w:type="spellEnd"/>
-      <w:r>
-        <w:t xml:space="preserve"> back to remaining a large torque</w:t>
+        <w:t>During lifting with assistive torque decreasing, friction becomes to our friend again as the support beam intends to rotate back while the friction is stopping it rorates back to remaining a large torque</w:t>
       </w:r>
     </w:p>
     <w:p>
@@ -1305,15 +1205,7 @@
         <w:ind w:firstLineChars="0"/>
       </w:pPr>
       <w:r>
-        <w:t xml:space="preserve">When friction is our friend during lifting, the </w:t>
-      </w:r>
-      <w:proofErr w:type="spellStart"/>
-      <w:r>
-        <w:t>invension</w:t>
-      </w:r>
-      <w:proofErr w:type="spellEnd"/>
-      <w:r>
-        <w:t xml:space="preserve"> command of motor need to be constrained to happened while the support beam &amp; torsion spring</w:t>
+        <w:t>When friction is our friend during lifting, the invension command of motor need to be constrained to happened while the support beam &amp; torsion spring</w:t>
       </w:r>
     </w:p>
     <w:p>
@@ -1376,15 +1268,7 @@
         <w:t>T</w:t>
       </w:r>
       <w:r>
-        <w:t xml:space="preserve">he limitation threshold for control input and </w:t>
-      </w:r>
-      <w:proofErr w:type="spellStart"/>
-      <w:r>
-        <w:t>delta_control</w:t>
-      </w:r>
-      <w:proofErr w:type="spellEnd"/>
-      <w:r>
-        <w:t xml:space="preserve"> input should be reasonable</w:t>
+        <w:t>he limitation threshold for control input and delta_control input should be reasonable</w:t>
       </w:r>
     </w:p>
     <w:p>
@@ -1398,39 +1282,7 @@
       </w:pPr>
       <w:commentRangeStart w:id="2"/>
       <w:r>
-        <w:t xml:space="preserve">Due to the friction, PD control with friction compensation have some processing logic: 1) Enable motor to actively reverse when support beam rotation angle is larger than certain value so that the cable can be extended itself with torsion spring's torque; 2) The </w:t>
-      </w:r>
-      <w:proofErr w:type="spellStart"/>
-      <w:r>
-        <w:t>delta_Ta</w:t>
-      </w:r>
-      <w:proofErr w:type="spellEnd"/>
-      <w:r>
-        <w:t xml:space="preserve"> = </w:t>
-      </w:r>
-      <w:proofErr w:type="spellStart"/>
-      <w:r>
-        <w:t>delta_FrictionCompensation</w:t>
-      </w:r>
-      <w:proofErr w:type="spellEnd"/>
-      <w:r>
-        <w:t xml:space="preserve"> + </w:t>
-      </w:r>
-      <w:proofErr w:type="spellStart"/>
-      <w:r>
-        <w:t>delta_PID</w:t>
-      </w:r>
-      <w:proofErr w:type="spellEnd"/>
-      <w:r>
-        <w:t xml:space="preserve"> is limited and can be </w:t>
-      </w:r>
-      <w:proofErr w:type="spellStart"/>
-      <w:r>
-        <w:t>separatly</w:t>
-      </w:r>
-      <w:proofErr w:type="spellEnd"/>
-      <w:r>
-        <w:t xml:space="preserve"> limited or limited as a whole term.</w:t>
+        <w:t>Due to the friction, PD control with friction compensation have some processing logic: 1) Enable motor to actively reverse when support beam rotation angle is larger than certain value so that the cable can be extended itself with torsion spring's torque; 2) The delta_Ta = delta_FrictionCompensation + delta_PID is limited and can be separatly limited or limited as a whole term.</w:t>
       </w:r>
       <w:commentRangeEnd w:id="2"/>
       <w:r>
@@ -1470,15 +1322,7 @@
         <w:t>S</w:t>
       </w:r>
       <w:r>
-        <w:t xml:space="preserve">ince during the Stop State: the initial value and control auxiliary including the phase indicator, mode indicator will be initialized, the controller output will be zero or at least near zero. For Exit state: only controller structure and IO are initialized, the sensor works normally, so the feedback of the low-level controller is normal despite the initialization of the desired torque. </w:t>
-      </w:r>
-      <w:proofErr w:type="gramStart"/>
-      <w:r>
-        <w:t>Therefore</w:t>
-      </w:r>
-      <w:proofErr w:type="gramEnd"/>
-      <w:r>
-        <w:t xml:space="preserve"> the control output might not be zero but the motor is shut off so no operation will be conducted </w:t>
+        <w:t xml:space="preserve">ince during the Stop State: the initial value and control auxiliary including the phase indicator, mode indicator will be initialized, the controller output will be zero or at least near zero. For Exit state: only controller structure and IO are initialized, the sensor works normally, so the feedback of the low-level controller is normal despite the initialization of the desired torque. Therefore the control output might not be zero but the motor is shut off so no operation will be conducted </w:t>
       </w:r>
       <w:r>
         <w:sym w:font="Wingdings" w:char="F0E0"/>
@@ -1623,15 +1467,7 @@
         <w:t>E</w:t>
       </w:r>
       <w:r>
-        <w:t xml:space="preserve">very </w:t>
-      </w:r>
-      <w:proofErr w:type="gramStart"/>
-      <w:r>
-        <w:t>kinds</w:t>
-      </w:r>
-      <w:proofErr w:type="gramEnd"/>
-      <w:r>
-        <w:t xml:space="preserve"> of compensation term</w:t>
+        <w:t>very kinds of compensation term</w:t>
       </w:r>
     </w:p>
     <w:p>
@@ -1650,31 +1486,7 @@
         <w:t>s</w:t>
       </w:r>
       <w:r>
-        <w:t xml:space="preserve"> of PID controller are set under the intrinsic assumption of </w:t>
-      </w:r>
-      <w:proofErr w:type="spellStart"/>
-      <w:r>
-        <w:t>Tcontrol</w:t>
-      </w:r>
-      <w:proofErr w:type="spellEnd"/>
-      <w:r>
-        <w:t xml:space="preserve"> = 1s instead of real control period for de/dt = (e(k) - e(k-1))/</w:t>
-      </w:r>
-      <w:proofErr w:type="spellStart"/>
-      <w:r>
-        <w:t>Tcontrol</w:t>
-      </w:r>
-      <w:proofErr w:type="spellEnd"/>
-      <w:r>
-        <w:t xml:space="preserve">, which makes the practical effect </w:t>
-      </w:r>
-      <w:proofErr w:type="spellStart"/>
-      <w:r>
-        <w:t>Kd</w:t>
-      </w:r>
-      <w:proofErr w:type="spellEnd"/>
-      <w:r>
-        <w:t xml:space="preserve"> value is 0.01 times of set value</w:t>
+        <w:t xml:space="preserve"> of PID controller are set under the intrinsic assumption of Tcontrol = 1s instead of real control period for de/dt = (e(k) - e(k-1))/Tcontrol, which makes the practical effect Kd value is 0.01 times of set value</w:t>
       </w:r>
     </w:p>
     <w:p>
@@ -1780,71 +1592,13 @@
           <w:t>A</w:t>
         </w:r>
         <w:r>
-          <w:t xml:space="preserve">n adjust mechanism is added that: if </w:t>
-        </w:r>
-        <w:proofErr w:type="spellStart"/>
-        <w:r>
-          <w:t>delta_Ta</w:t>
-        </w:r>
-        <w:proofErr w:type="spellEnd"/>
-        <w:r>
-          <w:t xml:space="preserve"> reached the delta limitation, then a residual term is calculated as (</w:t>
-        </w:r>
-        <w:proofErr w:type="spellStart"/>
-        <w:r>
-          <w:t>pidR.ResDelta_Ta</w:t>
-        </w:r>
-        <w:proofErr w:type="spellEnd"/>
-        <w:r>
-          <w:t xml:space="preserve"> = </w:t>
-        </w:r>
-        <w:proofErr w:type="spellStart"/>
-        <w:r>
-          <w:t>pidR.Delta_Ta</w:t>
-        </w:r>
-        <w:proofErr w:type="spellEnd"/>
-        <w:r>
-          <w:t xml:space="preserve"> - </w:t>
-        </w:r>
-        <w:proofErr w:type="spellStart"/>
-        <w:r>
-          <w:t>LimitDelta_TaR</w:t>
-        </w:r>
-        <w:proofErr w:type="spellEnd"/>
-        <w:r>
-          <w:t>*</w:t>
-        </w:r>
-        <w:proofErr w:type="spellStart"/>
-        <w:r>
-          <w:t>Value_</w:t>
-        </w:r>
-        <w:proofErr w:type="gramStart"/>
-        <w:r>
-          <w:t>sign</w:t>
-        </w:r>
-        <w:proofErr w:type="spellEnd"/>
-        <w:r>
-          <w:t>(</w:t>
-        </w:r>
-        <w:proofErr w:type="spellStart"/>
-        <w:proofErr w:type="gramEnd"/>
-        <w:r>
-          <w:t>pidR.Delta_Ta</w:t>
-        </w:r>
-        <w:proofErr w:type="spellEnd"/>
-        <w:r>
-          <w:t>)</w:t>
+          <w:t>n adjust mechanism is added that: if delta_Ta reached the delta limitation, then a residual term is calculated as (</w:t>
         </w:r>
         <w:r>
-          <w:t xml:space="preserve">) and it will store the remaining </w:t>
+          <w:t>pidR.ResDelta_Ta = pidR.Delta_Ta - LimitDelta_TaR*Value_sign(pidR.Delta_Ta)</w:t>
         </w:r>
-        <w:proofErr w:type="spellStart"/>
         <w:r>
-          <w:t>delta_Ta</w:t>
-        </w:r>
-        <w:proofErr w:type="spellEnd"/>
-        <w:r>
-          <w:t xml:space="preserve"> for next cycle’s control output updating.</w:t>
+          <w:t>) and it will store the remaining delta_Ta for next cycle’s control output updating.</w:t>
         </w:r>
       </w:ins>
     </w:p>
@@ -1893,15 +1647,7 @@
         <w:t>T</w:t>
       </w:r>
       <w:r>
-        <w:t xml:space="preserve">est bench experiments without fixed HB link, no </w:t>
-      </w:r>
-      <w:proofErr w:type="spellStart"/>
-      <w:r>
-        <w:t>delta_Ta</w:t>
-      </w:r>
-      <w:proofErr w:type="spellEnd"/>
-      <w:r>
-        <w:t xml:space="preserve"> limitation is set and the D gain of PID is larger than that for prototype </w:t>
+        <w:t xml:space="preserve">est bench experiments without fixed HB link, no delta_Ta limitation is set and the D gain of PID is larger than that for prototype </w:t>
       </w:r>
     </w:p>
     <w:p>
@@ -1920,15 +1666,7 @@
         <w:t>P</w:t>
       </w:r>
       <w:r>
-        <w:t xml:space="preserve">rototype experiments with human bending and impedance Tr, a small </w:t>
-      </w:r>
-      <w:proofErr w:type="spellStart"/>
-      <w:r>
-        <w:t>delta_Ta</w:t>
-      </w:r>
-      <w:proofErr w:type="spellEnd"/>
-      <w:r>
-        <w:t xml:space="preserve"> limitation is set with a smaller D gain and without </w:t>
+        <w:t xml:space="preserve">rototype experiments with human bending and impedance Tr, a small delta_Ta limitation is set with a smaller D gain and without </w:t>
       </w:r>
       <w:r>
         <w:t>adjust mechanism for this time’s error also works well</w:t>
@@ -1981,23 +1719,7 @@
         <w:t>Standin</w:t>
       </w:r>
       <w:r>
-        <w:t xml:space="preserve">g -&gt; </w:t>
-      </w:r>
-      <w:proofErr w:type="gramStart"/>
-      <w:r>
-        <w:t>Walking(</w:t>
-      </w:r>
-      <w:proofErr w:type="gramEnd"/>
-      <w:r>
-        <w:t xml:space="preserve">1) </w:t>
-      </w:r>
-      <w:proofErr w:type="spellStart"/>
-      <w:r>
-        <w:t>v.s</w:t>
-      </w:r>
-      <w:proofErr w:type="spellEnd"/>
-      <w:r>
-        <w:t>. Standing -&gt; Lowering(2)</w:t>
+        <w:t>g -&gt; Walking(1) v.s. Standing -&gt; Lowering(2)</w:t>
       </w:r>
     </w:p>
     <w:p>
@@ -2009,13 +1731,8 @@
         </w:numPr>
         <w:ind w:firstLineChars="0"/>
       </w:pPr>
-      <w:proofErr w:type="gramStart"/>
-      <w:r>
-        <w:t>angle(</w:t>
-      </w:r>
-      <w:proofErr w:type="gramEnd"/>
-      <w:r>
-        <w:t>1) &lt; angle(2)</w:t>
+      <w:r>
+        <w:t>angle(1) &lt; angle(2)</w:t>
       </w:r>
     </w:p>
     <w:p>
@@ -2040,13 +1757,8 @@
         </w:numPr>
         <w:ind w:firstLineChars="0"/>
       </w:pPr>
-      <w:proofErr w:type="spellStart"/>
-      <w:r>
-        <w:t>ab_angle</w:t>
-      </w:r>
-      <w:proofErr w:type="spellEnd"/>
-      <w:r>
-        <w:t xml:space="preserve"> &gt; angle</w:t>
+      <w:r>
+        <w:t>ab_angle &gt; angle</w:t>
       </w:r>
     </w:p>
     <w:p>
@@ -2059,15 +1771,7 @@
         <w:ind w:firstLineChars="0"/>
       </w:pPr>
       <w:r>
-        <w:t xml:space="preserve">Standing -&gt; Lowering (1) </w:t>
-      </w:r>
-      <w:proofErr w:type="spellStart"/>
-      <w:r>
-        <w:t>v.s</w:t>
-      </w:r>
-      <w:proofErr w:type="spellEnd"/>
-      <w:r>
-        <w:t>. Lowering -&gt; Grasping (2)</w:t>
+        <w:t>Standing -&gt; Lowering (1) v.s. Lowering -&gt; Grasping (2)</w:t>
       </w:r>
     </w:p>
     <w:p>
@@ -2079,13 +1783,8 @@
         </w:numPr>
         <w:ind w:firstLineChars="0"/>
       </w:pPr>
-      <w:proofErr w:type="gramStart"/>
-      <w:r>
-        <w:t>angle(</w:t>
-      </w:r>
-      <w:proofErr w:type="gramEnd"/>
-      <w:r>
-        <w:t>1) &lt; angle(2)</w:t>
+      <w:r>
+        <w:t>angle(1) &lt; angle(2)</w:t>
       </w:r>
     </w:p>
     <w:p>
@@ -2097,21 +1796,8 @@
         </w:numPr>
         <w:ind w:firstLineChars="0"/>
       </w:pPr>
-      <w:proofErr w:type="gramStart"/>
-      <w:r>
-        <w:t>velocity(</w:t>
-      </w:r>
-      <w:proofErr w:type="gramEnd"/>
-      <w:r>
-        <w:t xml:space="preserve">1) &gt; velocity(2) &gt; </w:t>
-      </w:r>
-      <w:proofErr w:type="spellStart"/>
-      <w:r>
-        <w:t>consist_velocity</w:t>
-      </w:r>
-      <w:proofErr w:type="spellEnd"/>
-      <w:r>
-        <w:t>(2)</w:t>
+      <w:r>
+        <w:t>velocity(1) &gt; velocity(2) &gt; consist_velocity(2)</w:t>
       </w:r>
     </w:p>
     <w:p>
@@ -2124,15 +1810,7 @@
         <w:ind w:firstLineChars="0"/>
       </w:pPr>
       <w:r>
-        <w:t xml:space="preserve">Standing -&gt; Lowering (1) </w:t>
-      </w:r>
-      <w:proofErr w:type="spellStart"/>
-      <w:r>
-        <w:t>v.s</w:t>
-      </w:r>
-      <w:proofErr w:type="spellEnd"/>
-      <w:r>
-        <w:t>. Lowering/Grasping -&gt; Lifting (2)</w:t>
+        <w:t>Standing -&gt; Lowering (1) v.s. Lowering/Grasping -&gt; Lifting (2)</w:t>
       </w:r>
     </w:p>
     <w:p>
@@ -2144,29 +1822,8 @@
         </w:numPr>
         <w:ind w:firstLineChars="0"/>
       </w:pPr>
-      <w:proofErr w:type="spellStart"/>
-      <w:r>
-        <w:t>ab_</w:t>
-      </w:r>
-      <w:proofErr w:type="gramStart"/>
-      <w:r>
-        <w:t>angle</w:t>
-      </w:r>
-      <w:proofErr w:type="spellEnd"/>
-      <w:r>
-        <w:t>(</w:t>
-      </w:r>
-      <w:proofErr w:type="gramEnd"/>
-      <w:r>
-        <w:t xml:space="preserve">1) &gt; </w:t>
-      </w:r>
-      <w:proofErr w:type="spellStart"/>
-      <w:r>
-        <w:t>ab_angle</w:t>
-      </w:r>
-      <w:proofErr w:type="spellEnd"/>
-      <w:r>
-        <w:t xml:space="preserve">(2) </w:t>
+      <w:r>
+        <w:t xml:space="preserve">ab_angle(1) &gt; ab_angle(2) </w:t>
       </w:r>
     </w:p>
     <w:p>
@@ -2178,7 +1835,6 @@
         </w:numPr>
         <w:ind w:firstLineChars="0"/>
       </w:pPr>
-      <w:proofErr w:type="gramStart"/>
       <w:r>
         <w:rPr>
           <w:rFonts w:hint="eastAsia"/>
@@ -2186,19 +1842,7 @@
         <w:t>a</w:t>
       </w:r>
       <w:r>
-        <w:t>ngle(</w:t>
-      </w:r>
-      <w:proofErr w:type="gramEnd"/>
-      <w:r>
-        <w:t xml:space="preserve">1) &gt; </w:t>
-      </w:r>
-      <w:proofErr w:type="spellStart"/>
-      <w:r>
-        <w:t>ab_angle</w:t>
-      </w:r>
-      <w:proofErr w:type="spellEnd"/>
-      <w:r>
-        <w:t>(2) (Contain above)</w:t>
+        <w:t>ngle(1) &gt; ab_angle(2) (Contain above)</w:t>
       </w:r>
     </w:p>
     <w:p>
@@ -2211,15 +1855,7 @@
         <w:ind w:firstLineChars="0"/>
       </w:pPr>
       <w:r>
-        <w:t xml:space="preserve">Lifting -&gt; Standing (1) </w:t>
-      </w:r>
-      <w:proofErr w:type="spellStart"/>
-      <w:r>
-        <w:t>v.s</w:t>
-      </w:r>
-      <w:proofErr w:type="spellEnd"/>
-      <w:r>
-        <w:t>. Lowering/Grasping -&gt; Lifting (2)</w:t>
+        <w:t>Lifting -&gt; Standing (1) v.s. Lowering/Grasping -&gt; Lifting (2)</w:t>
       </w:r>
     </w:p>
     <w:p>
@@ -2230,31 +1866,127 @@
           <w:numId w:val="24"/>
         </w:numPr>
         <w:ind w:firstLineChars="0"/>
-      </w:pPr>
-      <w:proofErr w:type="spellStart"/>
-      <w:r>
-        <w:t>ab_</w:t>
-      </w:r>
-      <w:proofErr w:type="gramStart"/>
-      <w:r>
-        <w:t>angle</w:t>
-      </w:r>
-      <w:proofErr w:type="spellEnd"/>
-      <w:r>
-        <w:t>(</w:t>
-      </w:r>
-      <w:proofErr w:type="gramEnd"/>
-      <w:r>
-        <w:t xml:space="preserve">1) &lt; </w:t>
-      </w:r>
-      <w:proofErr w:type="spellStart"/>
-      <w:r>
-        <w:t>ab_angle</w:t>
-      </w:r>
-      <w:proofErr w:type="spellEnd"/>
-      <w:r>
-        <w:t>(2)</w:t>
-      </w:r>
+        <w:rPr>
+          <w:ins w:id="8" w:author="LIAO, Hongpeng" w:date="2022-03-03T10:26:00Z"/>
+        </w:rPr>
+      </w:pPr>
+      <w:r>
+        <w:t>ab_angle(1) &lt; ab_angle(2)</w:t>
+      </w:r>
+    </w:p>
+    <w:p>
+      <w:pPr>
+        <w:rPr>
+          <w:ins w:id="9" w:author="LIAO, Hongpeng" w:date="2022-03-03T10:26:00Z"/>
+        </w:rPr>
+      </w:pPr>
+    </w:p>
+    <w:p>
+      <w:pPr>
+        <w:rPr>
+          <w:ins w:id="10" w:author="LIAO, Hongpeng" w:date="2022-03-03T10:26:00Z"/>
+        </w:rPr>
+      </w:pPr>
+      <w:ins w:id="11" w:author="LIAO, Hongpeng" w:date="2022-03-03T10:26:00Z">
+        <w:r>
+          <w:rPr>
+            <w:rFonts w:hint="eastAsia"/>
+          </w:rPr>
+          <w:t>2</w:t>
+        </w:r>
+        <w:r>
+          <w:t>0211118&amp;20211120</w:t>
+        </w:r>
+      </w:ins>
+    </w:p>
+    <w:p>
+      <w:pPr>
+        <w:pStyle w:val="a7"/>
+        <w:numPr>
+          <w:ilvl w:val="0"/>
+          <w:numId w:val="27"/>
+        </w:numPr>
+        <w:ind w:firstLineChars="0"/>
+        <w:rPr>
+          <w:ins w:id="12" w:author="LIAO, Hongpeng" w:date="2022-03-03T10:26:00Z"/>
+        </w:rPr>
+      </w:pPr>
+      <w:ins w:id="13" w:author="LIAO, Hongpeng" w:date="2022-03-03T10:26:00Z">
+        <w:r>
+          <w:rPr>
+            <w:rFonts w:hint="eastAsia"/>
+          </w:rPr>
+          <w:t>T</w:t>
+        </w:r>
+        <w:r>
+          <w:t>he support beam length of Hongpeng cannot fit Hugo</w:t>
+        </w:r>
+      </w:ins>
+    </w:p>
+    <w:p>
+      <w:pPr>
+        <w:pStyle w:val="a7"/>
+        <w:numPr>
+          <w:ilvl w:val="0"/>
+          <w:numId w:val="28"/>
+        </w:numPr>
+        <w:ind w:firstLineChars="0"/>
+        <w:rPr>
+          <w:ins w:id="14" w:author="LIAO, Hongpeng" w:date="2022-03-03T10:26:00Z"/>
+        </w:rPr>
+      </w:pPr>
+      <w:commentRangeStart w:id="15"/>
+      <w:ins w:id="16" w:author="LIAO, Hongpeng" w:date="2022-03-03T10:26:00Z">
+        <w:r>
+          <w:rPr>
+            <w:rFonts w:hint="eastAsia"/>
+          </w:rPr>
+          <w:t>T</w:t>
+        </w:r>
+        <w:r>
+          <w:t>he support beam of Hongpeng is 0.5</w:t>
+        </w:r>
+      </w:ins>
+      <w:ins w:id="17" w:author="LIAO, Hongpeng" w:date="2022-03-04T18:10:00Z">
+        <w:r>
+          <w:t>2</w:t>
+        </w:r>
+      </w:ins>
+      <w:ins w:id="18" w:author="LIAO, Hongpeng" w:date="2022-03-03T10:26:00Z">
+        <w:r>
+          <w:t>*75% = 0.3</w:t>
+        </w:r>
+      </w:ins>
+      <w:ins w:id="19" w:author="LIAO, Hongpeng" w:date="2022-03-04T18:10:00Z">
+        <w:r>
+          <w:t>9</w:t>
+        </w:r>
+      </w:ins>
+      <w:ins w:id="20" w:author="LIAO, Hongpeng" w:date="2022-03-03T10:26:00Z">
+        <w:r>
+          <w:t>; So the support beam of Hugo should be 0.62*75% = 0.465 following the 75% back length protocol</w:t>
+        </w:r>
+        <w:commentRangeEnd w:id="15"/>
+        <w:r>
+          <w:rPr>
+            <w:rStyle w:val="a8"/>
+          </w:rPr>
+          <w:commentReference w:id="15"/>
+        </w:r>
+      </w:ins>
+    </w:p>
+    <w:p>
+      <w:pPr>
+        <w:pPrChange w:id="21" w:author="LIAO, Hongpeng" w:date="2022-03-03T10:26:00Z">
+          <w:pPr>
+            <w:pStyle w:val="a7"/>
+            <w:numPr>
+              <w:numId w:val="24"/>
+            </w:numPr>
+            <w:ind w:left="1470" w:firstLineChars="0" w:hanging="420"/>
+          </w:pPr>
+        </w:pPrChange>
+      </w:pPr>
     </w:p>
     <w:sectPr>
       <w:pgSz w:w="11906" w:h="16838"/>
@@ -2311,41 +2043,7 @@
         <w:t xml:space="preserve">dded in the PC MATLAB Prog: </w:t>
       </w:r>
       <w:r>
-        <w:t>if (</w:t>
-      </w:r>
-      <w:proofErr w:type="spellStart"/>
-      <w:proofErr w:type="gramStart"/>
-      <w:r>
-        <w:t>P.TimeAll</w:t>
-      </w:r>
-      <w:proofErr w:type="spellEnd"/>
-      <w:proofErr w:type="gramEnd"/>
-      <w:r>
-        <w:t xml:space="preserve">(end) &gt; </w:t>
-      </w:r>
-      <w:proofErr w:type="spellStart"/>
-      <w:r>
-        <w:t>P.MaxRunTime</w:t>
-      </w:r>
-      <w:proofErr w:type="spellEnd"/>
-      <w:r>
-        <w:t xml:space="preserve"> &amp;&amp; (</w:t>
-      </w:r>
-      <w:proofErr w:type="spellStart"/>
-      <w:r>
-        <w:t>P.MotionMode</w:t>
-      </w:r>
-      <w:proofErr w:type="spellEnd"/>
-      <w:r>
-        <w:t xml:space="preserve">(end,1) == 1 || </w:t>
-      </w:r>
-      <w:proofErr w:type="spellStart"/>
-      <w:r>
-        <w:t>P.MotionMode</w:t>
-      </w:r>
-      <w:proofErr w:type="spellEnd"/>
-      <w:r>
-        <w:t>(end,1) == 0))</w:t>
+        <w:t>if (P.TimeAll(end) &gt; P.MaxRunTime &amp;&amp; (P.MotionMode(end,1) == 1 || P.MotionMode(end,1) == 0))</w:t>
       </w:r>
       <w:r>
         <w:t xml:space="preserve"> -- 20210415</w:t>
@@ -2374,6 +2072,28 @@
       </w:r>
       <w:r>
         <w:t>optimized, but it is still very large in 20210611</w:t>
+      </w:r>
+    </w:p>
+  </w:comment>
+  <w:comment w:id="15" w:author="LIAO, Hongpeng" w:date="2021-11-22T10:06:00Z" w:initials="LH">
+    <w:p>
+      <w:pPr>
+        <w:pStyle w:val="a9"/>
+      </w:pPr>
+      <w:r>
+        <w:rPr>
+          <w:rStyle w:val="a8"/>
+        </w:rPr>
+        <w:annotationRef/>
+      </w:r>
+      <w:r>
+        <w:rPr>
+          <w:rFonts w:hint="eastAsia"/>
+        </w:rPr>
+        <w:t>T</w:t>
+      </w:r>
+      <w:r>
+        <w:t>he practical support beam length for this experiment is ~0.49 m</w:t>
       </w:r>
     </w:p>
   </w:comment>
@@ -2385,6 +2105,7 @@
   <w15:commentEx w15:paraId="581F4B0E" w15:done="0"/>
   <w15:commentEx w15:paraId="2C204457" w15:done="0"/>
   <w15:commentEx w15:paraId="5004D50B" w15:done="0"/>
+  <w15:commentEx w15:paraId="1CE6FADE" w15:done="0"/>
 </w15:commentsEx>
 </file>
 
@@ -2393,6 +2114,7 @@
   <w16cex:commentExtensible w16cex:durableId="24233757" w16cex:dateUtc="2021-04-15T14:06:00Z"/>
   <w16cex:commentExtensible w16cex:durableId="242339CD" w16cex:dateUtc="2021-04-15T14:16:00Z"/>
   <w16cex:commentExtensible w16cex:durableId="246D3799" w16cex:dateUtc="2021-06-10T17:15:00Z"/>
+  <w16cex:commentExtensible w16cex:durableId="2545EA1E" w16cex:dateUtc="2021-11-22T02:06:00Z"/>
 </w16cex:commentsExtensible>
 </file>
 
@@ -2401,6 +2123,7 @@
   <w16cid:commentId w16cid:paraId="581F4B0E" w16cid:durableId="24233757"/>
   <w16cid:commentId w16cid:paraId="2C204457" w16cid:durableId="242339CD"/>
   <w16cid:commentId w16cid:paraId="5004D50B" w16cid:durableId="246D3799"/>
+  <w16cid:commentId w16cid:paraId="1CE6FADE" w16cid:durableId="2545EA1E"/>
 </w16cid:commentsIds>
 </file>
 
@@ -3575,6 +3298,119 @@
     </w:lvl>
   </w:abstractNum>
   <w:abstractNum w:abstractNumId="10" w15:restartNumberingAfterBreak="0">
+    <w:nsid w:val="2BB611EC"/>
+    <w:multiLevelType w:val="hybridMultilevel"/>
+    <w:tmpl w:val="995E2156"/>
+    <w:lvl w:ilvl="0" w:tplc="0409000B">
+      <w:start w:val="1"/>
+      <w:numFmt w:val="bullet"/>
+      <w:lvlText w:val=""/>
+      <w:lvlJc w:val="left"/>
+      <w:pPr>
+        <w:ind w:left="840" w:hanging="420"/>
+      </w:pPr>
+      <w:rPr>
+        <w:rFonts w:ascii="Wingdings" w:hAnsi="Wingdings" w:hint="default"/>
+      </w:rPr>
+    </w:lvl>
+    <w:lvl w:ilvl="1" w:tplc="04090003" w:tentative="1">
+      <w:start w:val="1"/>
+      <w:numFmt w:val="bullet"/>
+      <w:lvlText w:val=""/>
+      <w:lvlJc w:val="left"/>
+      <w:pPr>
+        <w:ind w:left="1260" w:hanging="420"/>
+      </w:pPr>
+      <w:rPr>
+        <w:rFonts w:ascii="Wingdings" w:hAnsi="Wingdings" w:hint="default"/>
+      </w:rPr>
+    </w:lvl>
+    <w:lvl w:ilvl="2" w:tplc="04090005" w:tentative="1">
+      <w:start w:val="1"/>
+      <w:numFmt w:val="bullet"/>
+      <w:lvlText w:val=""/>
+      <w:lvlJc w:val="left"/>
+      <w:pPr>
+        <w:ind w:left="1680" w:hanging="420"/>
+      </w:pPr>
+      <w:rPr>
+        <w:rFonts w:ascii="Wingdings" w:hAnsi="Wingdings" w:hint="default"/>
+      </w:rPr>
+    </w:lvl>
+    <w:lvl w:ilvl="3" w:tplc="04090001" w:tentative="1">
+      <w:start w:val="1"/>
+      <w:numFmt w:val="bullet"/>
+      <w:lvlText w:val=""/>
+      <w:lvlJc w:val="left"/>
+      <w:pPr>
+        <w:ind w:left="2100" w:hanging="420"/>
+      </w:pPr>
+      <w:rPr>
+        <w:rFonts w:ascii="Wingdings" w:hAnsi="Wingdings" w:hint="default"/>
+      </w:rPr>
+    </w:lvl>
+    <w:lvl w:ilvl="4" w:tplc="04090003" w:tentative="1">
+      <w:start w:val="1"/>
+      <w:numFmt w:val="bullet"/>
+      <w:lvlText w:val=""/>
+      <w:lvlJc w:val="left"/>
+      <w:pPr>
+        <w:ind w:left="2520" w:hanging="420"/>
+      </w:pPr>
+      <w:rPr>
+        <w:rFonts w:ascii="Wingdings" w:hAnsi="Wingdings" w:hint="default"/>
+      </w:rPr>
+    </w:lvl>
+    <w:lvl w:ilvl="5" w:tplc="04090005" w:tentative="1">
+      <w:start w:val="1"/>
+      <w:numFmt w:val="bullet"/>
+      <w:lvlText w:val=""/>
+      <w:lvlJc w:val="left"/>
+      <w:pPr>
+        <w:ind w:left="2940" w:hanging="420"/>
+      </w:pPr>
+      <w:rPr>
+        <w:rFonts w:ascii="Wingdings" w:hAnsi="Wingdings" w:hint="default"/>
+      </w:rPr>
+    </w:lvl>
+    <w:lvl w:ilvl="6" w:tplc="04090001" w:tentative="1">
+      <w:start w:val="1"/>
+      <w:numFmt w:val="bullet"/>
+      <w:lvlText w:val=""/>
+      <w:lvlJc w:val="left"/>
+      <w:pPr>
+        <w:ind w:left="3360" w:hanging="420"/>
+      </w:pPr>
+      <w:rPr>
+        <w:rFonts w:ascii="Wingdings" w:hAnsi="Wingdings" w:hint="default"/>
+      </w:rPr>
+    </w:lvl>
+    <w:lvl w:ilvl="7" w:tplc="04090003" w:tentative="1">
+      <w:start w:val="1"/>
+      <w:numFmt w:val="bullet"/>
+      <w:lvlText w:val=""/>
+      <w:lvlJc w:val="left"/>
+      <w:pPr>
+        <w:ind w:left="3780" w:hanging="420"/>
+      </w:pPr>
+      <w:rPr>
+        <w:rFonts w:ascii="Wingdings" w:hAnsi="Wingdings" w:hint="default"/>
+      </w:rPr>
+    </w:lvl>
+    <w:lvl w:ilvl="8" w:tplc="04090005" w:tentative="1">
+      <w:start w:val="1"/>
+      <w:numFmt w:val="bullet"/>
+      <w:lvlText w:val=""/>
+      <w:lvlJc w:val="left"/>
+      <w:pPr>
+        <w:ind w:left="4200" w:hanging="420"/>
+      </w:pPr>
+      <w:rPr>
+        <w:rFonts w:ascii="Wingdings" w:hAnsi="Wingdings" w:hint="default"/>
+      </w:rPr>
+    </w:lvl>
+  </w:abstractNum>
+  <w:abstractNum w:abstractNumId="11" w15:restartNumberingAfterBreak="0">
     <w:nsid w:val="33D9491C"/>
     <w:multiLevelType w:val="hybridMultilevel"/>
     <w:tmpl w:val="E2440164"/>
@@ -3687,7 +3523,7 @@
       </w:rPr>
     </w:lvl>
   </w:abstractNum>
-  <w:abstractNum w:abstractNumId="11" w15:restartNumberingAfterBreak="0">
+  <w:abstractNum w:abstractNumId="12" w15:restartNumberingAfterBreak="0">
     <w:nsid w:val="34C9477B"/>
     <w:multiLevelType w:val="hybridMultilevel"/>
     <w:tmpl w:val="BA2015F2"/>
@@ -3800,7 +3636,7 @@
       </w:rPr>
     </w:lvl>
   </w:abstractNum>
-  <w:abstractNum w:abstractNumId="12" w15:restartNumberingAfterBreak="0">
+  <w:abstractNum w:abstractNumId="13" w15:restartNumberingAfterBreak="0">
     <w:nsid w:val="3F8337DC"/>
     <w:multiLevelType w:val="hybridMultilevel"/>
     <w:tmpl w:val="CFD0FEFE"/>
@@ -3913,7 +3749,7 @@
       </w:rPr>
     </w:lvl>
   </w:abstractNum>
-  <w:abstractNum w:abstractNumId="13" w15:restartNumberingAfterBreak="0">
+  <w:abstractNum w:abstractNumId="14" w15:restartNumberingAfterBreak="0">
     <w:nsid w:val="42841381"/>
     <w:multiLevelType w:val="hybridMultilevel"/>
     <w:tmpl w:val="04020722"/>
@@ -4026,7 +3862,7 @@
       </w:rPr>
     </w:lvl>
   </w:abstractNum>
-  <w:abstractNum w:abstractNumId="14" w15:restartNumberingAfterBreak="0">
+  <w:abstractNum w:abstractNumId="15" w15:restartNumberingAfterBreak="0">
     <w:nsid w:val="4DCF4B54"/>
     <w:multiLevelType w:val="hybridMultilevel"/>
     <w:tmpl w:val="10226512"/>
@@ -4139,7 +3975,120 @@
       </w:rPr>
     </w:lvl>
   </w:abstractNum>
-  <w:abstractNum w:abstractNumId="15" w15:restartNumberingAfterBreak="0">
+  <w:abstractNum w:abstractNumId="16" w15:restartNumberingAfterBreak="0">
+    <w:nsid w:val="51016308"/>
+    <w:multiLevelType w:val="hybridMultilevel"/>
+    <w:tmpl w:val="7D50CC8E"/>
+    <w:lvl w:ilvl="0" w:tplc="04090001">
+      <w:start w:val="1"/>
+      <w:numFmt w:val="bullet"/>
+      <w:lvlText w:val=""/>
+      <w:lvlJc w:val="left"/>
+      <w:pPr>
+        <w:ind w:left="420" w:hanging="420"/>
+      </w:pPr>
+      <w:rPr>
+        <w:rFonts w:ascii="Wingdings" w:hAnsi="Wingdings" w:hint="default"/>
+      </w:rPr>
+    </w:lvl>
+    <w:lvl w:ilvl="1" w:tplc="04090003" w:tentative="1">
+      <w:start w:val="1"/>
+      <w:numFmt w:val="bullet"/>
+      <w:lvlText w:val=""/>
+      <w:lvlJc w:val="left"/>
+      <w:pPr>
+        <w:ind w:left="840" w:hanging="420"/>
+      </w:pPr>
+      <w:rPr>
+        <w:rFonts w:ascii="Wingdings" w:hAnsi="Wingdings" w:hint="default"/>
+      </w:rPr>
+    </w:lvl>
+    <w:lvl w:ilvl="2" w:tplc="04090005" w:tentative="1">
+      <w:start w:val="1"/>
+      <w:numFmt w:val="bullet"/>
+      <w:lvlText w:val=""/>
+      <w:lvlJc w:val="left"/>
+      <w:pPr>
+        <w:ind w:left="1260" w:hanging="420"/>
+      </w:pPr>
+      <w:rPr>
+        <w:rFonts w:ascii="Wingdings" w:hAnsi="Wingdings" w:hint="default"/>
+      </w:rPr>
+    </w:lvl>
+    <w:lvl w:ilvl="3" w:tplc="04090001" w:tentative="1">
+      <w:start w:val="1"/>
+      <w:numFmt w:val="bullet"/>
+      <w:lvlText w:val=""/>
+      <w:lvlJc w:val="left"/>
+      <w:pPr>
+        <w:ind w:left="1680" w:hanging="420"/>
+      </w:pPr>
+      <w:rPr>
+        <w:rFonts w:ascii="Wingdings" w:hAnsi="Wingdings" w:hint="default"/>
+      </w:rPr>
+    </w:lvl>
+    <w:lvl w:ilvl="4" w:tplc="04090003" w:tentative="1">
+      <w:start w:val="1"/>
+      <w:numFmt w:val="bullet"/>
+      <w:lvlText w:val=""/>
+      <w:lvlJc w:val="left"/>
+      <w:pPr>
+        <w:ind w:left="2100" w:hanging="420"/>
+      </w:pPr>
+      <w:rPr>
+        <w:rFonts w:ascii="Wingdings" w:hAnsi="Wingdings" w:hint="default"/>
+      </w:rPr>
+    </w:lvl>
+    <w:lvl w:ilvl="5" w:tplc="04090005" w:tentative="1">
+      <w:start w:val="1"/>
+      <w:numFmt w:val="bullet"/>
+      <w:lvlText w:val=""/>
+      <w:lvlJc w:val="left"/>
+      <w:pPr>
+        <w:ind w:left="2520" w:hanging="420"/>
+      </w:pPr>
+      <w:rPr>
+        <w:rFonts w:ascii="Wingdings" w:hAnsi="Wingdings" w:hint="default"/>
+      </w:rPr>
+    </w:lvl>
+    <w:lvl w:ilvl="6" w:tplc="04090001" w:tentative="1">
+      <w:start w:val="1"/>
+      <w:numFmt w:val="bullet"/>
+      <w:lvlText w:val=""/>
+      <w:lvlJc w:val="left"/>
+      <w:pPr>
+        <w:ind w:left="2940" w:hanging="420"/>
+      </w:pPr>
+      <w:rPr>
+        <w:rFonts w:ascii="Wingdings" w:hAnsi="Wingdings" w:hint="default"/>
+      </w:rPr>
+    </w:lvl>
+    <w:lvl w:ilvl="7" w:tplc="04090003" w:tentative="1">
+      <w:start w:val="1"/>
+      <w:numFmt w:val="bullet"/>
+      <w:lvlText w:val=""/>
+      <w:lvlJc w:val="left"/>
+      <w:pPr>
+        <w:ind w:left="3360" w:hanging="420"/>
+      </w:pPr>
+      <w:rPr>
+        <w:rFonts w:ascii="Wingdings" w:hAnsi="Wingdings" w:hint="default"/>
+      </w:rPr>
+    </w:lvl>
+    <w:lvl w:ilvl="8" w:tplc="04090005" w:tentative="1">
+      <w:start w:val="1"/>
+      <w:numFmt w:val="bullet"/>
+      <w:lvlText w:val=""/>
+      <w:lvlJc w:val="left"/>
+      <w:pPr>
+        <w:ind w:left="3780" w:hanging="420"/>
+      </w:pPr>
+      <w:rPr>
+        <w:rFonts w:ascii="Wingdings" w:hAnsi="Wingdings" w:hint="default"/>
+      </w:rPr>
+    </w:lvl>
+  </w:abstractNum>
+  <w:abstractNum w:abstractNumId="17" w15:restartNumberingAfterBreak="0">
     <w:nsid w:val="51835BF9"/>
     <w:multiLevelType w:val="hybridMultilevel"/>
     <w:tmpl w:val="5CFED844"/>
@@ -4252,7 +4201,7 @@
       </w:rPr>
     </w:lvl>
   </w:abstractNum>
-  <w:abstractNum w:abstractNumId="16" w15:restartNumberingAfterBreak="0">
+  <w:abstractNum w:abstractNumId="18" w15:restartNumberingAfterBreak="0">
     <w:nsid w:val="59445D13"/>
     <w:multiLevelType w:val="hybridMultilevel"/>
     <w:tmpl w:val="E8A80F00"/>
@@ -4365,7 +4314,7 @@
       </w:rPr>
     </w:lvl>
   </w:abstractNum>
-  <w:abstractNum w:abstractNumId="17" w15:restartNumberingAfterBreak="0">
+  <w:abstractNum w:abstractNumId="19" w15:restartNumberingAfterBreak="0">
     <w:nsid w:val="5DA37E99"/>
     <w:multiLevelType w:val="hybridMultilevel"/>
     <w:tmpl w:val="4C526416"/>
@@ -4478,7 +4427,7 @@
       </w:rPr>
     </w:lvl>
   </w:abstractNum>
-  <w:abstractNum w:abstractNumId="18" w15:restartNumberingAfterBreak="0">
+  <w:abstractNum w:abstractNumId="20" w15:restartNumberingAfterBreak="0">
     <w:nsid w:val="63464EFA"/>
     <w:multiLevelType w:val="hybridMultilevel"/>
     <w:tmpl w:val="4140A84E"/>
@@ -4591,7 +4540,7 @@
       </w:rPr>
     </w:lvl>
   </w:abstractNum>
-  <w:abstractNum w:abstractNumId="19" w15:restartNumberingAfterBreak="0">
+  <w:abstractNum w:abstractNumId="21" w15:restartNumberingAfterBreak="0">
     <w:nsid w:val="694D0C5B"/>
     <w:multiLevelType w:val="hybridMultilevel"/>
     <w:tmpl w:val="84DC5F30"/>
@@ -4704,7 +4653,7 @@
       </w:rPr>
     </w:lvl>
   </w:abstractNum>
-  <w:abstractNum w:abstractNumId="20" w15:restartNumberingAfterBreak="0">
+  <w:abstractNum w:abstractNumId="22" w15:restartNumberingAfterBreak="0">
     <w:nsid w:val="6ADE2566"/>
     <w:multiLevelType w:val="hybridMultilevel"/>
     <w:tmpl w:val="172E8766"/>
@@ -4817,7 +4766,7 @@
       </w:rPr>
     </w:lvl>
   </w:abstractNum>
-  <w:abstractNum w:abstractNumId="21" w15:restartNumberingAfterBreak="0">
+  <w:abstractNum w:abstractNumId="23" w15:restartNumberingAfterBreak="0">
     <w:nsid w:val="6C2211A2"/>
     <w:multiLevelType w:val="hybridMultilevel"/>
     <w:tmpl w:val="6B506FF4"/>
@@ -4930,7 +4879,7 @@
       </w:rPr>
     </w:lvl>
   </w:abstractNum>
-  <w:abstractNum w:abstractNumId="22" w15:restartNumberingAfterBreak="0">
+  <w:abstractNum w:abstractNumId="24" w15:restartNumberingAfterBreak="0">
     <w:nsid w:val="70DE3AA0"/>
     <w:multiLevelType w:val="hybridMultilevel"/>
     <w:tmpl w:val="2DF0AC00"/>
@@ -5043,7 +4992,7 @@
       </w:rPr>
     </w:lvl>
   </w:abstractNum>
-  <w:abstractNum w:abstractNumId="23" w15:restartNumberingAfterBreak="0">
+  <w:abstractNum w:abstractNumId="25" w15:restartNumberingAfterBreak="0">
     <w:nsid w:val="784962A2"/>
     <w:multiLevelType w:val="hybridMultilevel"/>
     <w:tmpl w:val="7B24924E"/>
@@ -5156,7 +5105,7 @@
       </w:rPr>
     </w:lvl>
   </w:abstractNum>
-  <w:abstractNum w:abstractNumId="24" w15:restartNumberingAfterBreak="0">
+  <w:abstractNum w:abstractNumId="26" w15:restartNumberingAfterBreak="0">
     <w:nsid w:val="7B3F625F"/>
     <w:multiLevelType w:val="hybridMultilevel"/>
     <w:tmpl w:val="39F24138"/>
@@ -5269,7 +5218,7 @@
       </w:rPr>
     </w:lvl>
   </w:abstractNum>
-  <w:abstractNum w:abstractNumId="25" w15:restartNumberingAfterBreak="0">
+  <w:abstractNum w:abstractNumId="27" w15:restartNumberingAfterBreak="0">
     <w:nsid w:val="7BA9590D"/>
     <w:multiLevelType w:val="hybridMultilevel"/>
     <w:tmpl w:val="1332E09A"/>
@@ -5383,40 +5332,40 @@
     </w:lvl>
   </w:abstractNum>
   <w:num w:numId="1">
-    <w:abstractNumId w:val="24"/>
+    <w:abstractNumId w:val="26"/>
   </w:num>
   <w:num w:numId="2">
     <w:abstractNumId w:val="8"/>
   </w:num>
   <w:num w:numId="3">
+    <w:abstractNumId w:val="20"/>
+  </w:num>
+  <w:num w:numId="4">
+    <w:abstractNumId w:val="13"/>
+  </w:num>
+  <w:num w:numId="5">
+    <w:abstractNumId w:val="27"/>
+  </w:num>
+  <w:num w:numId="6">
     <w:abstractNumId w:val="18"/>
   </w:num>
-  <w:num w:numId="4">
-    <w:abstractNumId w:val="12"/>
-  </w:num>
-  <w:num w:numId="5">
-    <w:abstractNumId w:val="25"/>
-  </w:num>
-  <w:num w:numId="6">
-    <w:abstractNumId w:val="16"/>
-  </w:num>
   <w:num w:numId="7">
-    <w:abstractNumId w:val="19"/>
+    <w:abstractNumId w:val="21"/>
   </w:num>
   <w:num w:numId="8">
-    <w:abstractNumId w:val="13"/>
+    <w:abstractNumId w:val="14"/>
   </w:num>
   <w:num w:numId="9">
     <w:abstractNumId w:val="4"/>
   </w:num>
   <w:num w:numId="10">
+    <w:abstractNumId w:val="17"/>
+  </w:num>
+  <w:num w:numId="11">
     <w:abstractNumId w:val="15"/>
   </w:num>
-  <w:num w:numId="11">
-    <w:abstractNumId w:val="14"/>
-  </w:num>
   <w:num w:numId="12">
-    <w:abstractNumId w:val="20"/>
+    <w:abstractNumId w:val="22"/>
   </w:num>
   <w:num w:numId="13">
     <w:abstractNumId w:val="0"/>
@@ -5428,13 +5377,13 @@
     <w:abstractNumId w:val="2"/>
   </w:num>
   <w:num w:numId="16">
+    <w:abstractNumId w:val="12"/>
+  </w:num>
+  <w:num w:numId="17">
     <w:abstractNumId w:val="11"/>
   </w:num>
-  <w:num w:numId="17">
-    <w:abstractNumId w:val="10"/>
-  </w:num>
   <w:num w:numId="18">
-    <w:abstractNumId w:val="22"/>
+    <w:abstractNumId w:val="24"/>
   </w:num>
   <w:num w:numId="19">
     <w:abstractNumId w:val="3"/>
@@ -5449,16 +5398,22 @@
     <w:abstractNumId w:val="7"/>
   </w:num>
   <w:num w:numId="23">
-    <w:abstractNumId w:val="17"/>
+    <w:abstractNumId w:val="19"/>
   </w:num>
   <w:num w:numId="24">
     <w:abstractNumId w:val="5"/>
   </w:num>
   <w:num w:numId="25">
+    <w:abstractNumId w:val="25"/>
+  </w:num>
+  <w:num w:numId="26">
     <w:abstractNumId w:val="23"/>
   </w:num>
-  <w:num w:numId="26">
-    <w:abstractNumId w:val="21"/>
+  <w:num w:numId="27">
+    <w:abstractNumId w:val="16"/>
+  </w:num>
+  <w:num w:numId="28">
+    <w:abstractNumId w:val="10"/>
   </w:num>
 </w:numbering>
 </file>

</xml_diff>